<commit_message>
Commit of Content/Resources/Images/Patient Placement 3.0/~WRL2640.tmp,Content/Resources/Images/Patient Placement 3.0/Images.docx
</commit_message>
<xml_diff>
--- a/Content/Resources/Images/Patient Placement 3.0/Images.docx
+++ b/Content/Resources/Images/Patient Placement 3.0/Images.docx
@@ -4653,7 +4653,7 @@
           </mc:Choice>
           <mc:Fallback>
             <w:pict>
-              <v:roundrect w14:anchorId="2454A062" id="Rectangle: Rounded Corners 151" o:spid="_x0000_s1026" style="position:absolute;margin-left:0;margin-top:4.45pt;width:275.8pt;height:151.05pt;z-index:252409856;visibility:visible;mso-wrap-style:square;mso-width-percent:0;mso-height-percent:0;mso-wrap-distance-left:9pt;mso-wrap-distance-top:0;mso-wrap-distance-right:9pt;mso-wrap-distance-bottom:0;mso-position-horizontal:absolute;mso-position-horizontal-relative:margin;mso-position-vertical:absolute;mso-position-vertical-relative:text;mso-width-percent:0;mso-height-percent:0;mso-width-relative:margin;mso-height-relative:margin;v-text-anchor:middle" arcsize="6824f" o:gfxdata="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" filled="f" strokecolor="#ff9224" strokeweight="4pt">
+              <v:roundrect w14:anchorId="2A3208DF" id="Rectangle: Rounded Corners 151" o:spid="_x0000_s1026" style="position:absolute;margin-left:0;margin-top:4.45pt;width:275.8pt;height:151.05pt;z-index:252409856;visibility:visible;mso-wrap-style:square;mso-width-percent:0;mso-height-percent:0;mso-wrap-distance-left:9pt;mso-wrap-distance-top:0;mso-wrap-distance-right:9pt;mso-wrap-distance-bottom:0;mso-position-horizontal:absolute;mso-position-horizontal-relative:margin;mso-position-vertical:absolute;mso-position-vertical-relative:text;mso-width-percent:0;mso-height-percent:0;mso-width-relative:margin;mso-height-relative:margin;v-text-anchor:middle" arcsize="6824f" o:gfxdata="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" filled="f" strokecolor="#ff9224" strokeweight="4pt">
                 <v:stroke joinstyle="miter"/>
                 <v:shadow on="t" type="perspective" color="black" origin="-.5,-.5" offset=".56083mm,.89753mm" matrix="66191f,,,66191f"/>
                 <w10:wrap anchorx="margin"/>
@@ -4762,7 +4762,7 @@
           </mc:Choice>
           <mc:Fallback>
             <w:pict>
-              <v:shapetype w14:anchorId="5A7F6286" id="_x0000_t32" coordsize="21600,21600" o:spt="32" o:oned="t" path="m,l21600,21600e" filled="f">
+              <v:shapetype w14:anchorId="1FACAC03" id="_x0000_t32" coordsize="21600,21600" o:spt="32" o:oned="t" path="m,l21600,21600e" filled="f">
                 <v:path arrowok="t" fillok="f" o:connecttype="none"/>
                 <o:lock v:ext="edit" shapetype="t"/>
               </v:shapetype>
@@ -4881,7 +4881,7 @@
           </mc:Choice>
           <mc:Fallback>
             <w:pict>
-              <v:shapetype w14:anchorId="2256F9F9" id="_x0000_t13" coordsize="21600,21600" o:spt="13" adj="16200,5400" path="m@0,l@0@1,0@1,0@2@0@2@0,21600,21600,10800xe">
+              <v:shapetype w14:anchorId="4E91316B" id="_x0000_t13" coordsize="21600,21600" o:spt="13" adj="16200,5400" path="m@0,l@0@1,0@1,0@2@0@2@0,21600,21600,10800xe">
                 <v:stroke joinstyle="miter"/>
                 <v:formulas>
                   <v:f eqn="val #0"/>
@@ -4996,7 +4996,7 @@
           </mc:Choice>
           <mc:Fallback>
             <w:pict>
-              <v:shapetype w14:anchorId="7504D97E" id="_x0000_t88" coordsize="21600,21600" o:spt="88" adj="1800,10800" path="m,qx10800@0l10800@2qy21600@11,10800@3l10800@1qy,21600e" filled="f">
+              <v:shapetype w14:anchorId="3D3ABB03" id="_x0000_t88" coordsize="21600,21600" o:spt="88" adj="1800,10800" path="m,qx10800@0l10800@2qy21600@11,10800@3l10800@1qy,21600e" filled="f">
                 <v:formulas>
                   <v:f eqn="val #0"/>
                   <v:f eqn="sum 21600 0 #0"/>
@@ -6414,7 +6414,7 @@
           </mc:Choice>
           <mc:Fallback>
             <w:pict>
-              <v:shape w14:anchorId="7899727B" id="Right Brace 6" o:spid="_x0000_s1026" type="#_x0000_t88" style="position:absolute;margin-left:112.1pt;margin-top:55.75pt;width:17.15pt;height:58.05pt;flip:x y;z-index:252461056;visibility:visible;mso-wrap-style:square;mso-width-percent:0;mso-height-percent:0;mso-wrap-distance-left:9pt;mso-wrap-distance-top:0;mso-wrap-distance-right:9pt;mso-wrap-distance-bottom:0;mso-position-horizontal:absolute;mso-position-horizontal-relative:margin;mso-position-vertical:absolute;mso-position-vertical-relative:text;mso-width-percent:0;mso-height-percent:0;mso-width-relative:margin;mso-height-relative:margin;v-text-anchor:middle" o:gfxdata="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" adj="2153" strokecolor="#ff9224" strokeweight="2.5pt">
+              <v:shape w14:anchorId="52192E79" id="Right Brace 6" o:spid="_x0000_s1026" type="#_x0000_t88" style="position:absolute;margin-left:112.1pt;margin-top:55.75pt;width:17.15pt;height:58.05pt;flip:x y;z-index:252461056;visibility:visible;mso-wrap-style:square;mso-width-percent:0;mso-height-percent:0;mso-wrap-distance-left:9pt;mso-wrap-distance-top:0;mso-wrap-distance-right:9pt;mso-wrap-distance-bottom:0;mso-position-horizontal:absolute;mso-position-horizontal-relative:margin;mso-position-vertical:absolute;mso-position-vertical-relative:text;mso-width-percent:0;mso-height-percent:0;mso-width-relative:margin;mso-height-relative:margin;v-text-anchor:middle" o:gfxdata="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" adj="2153" strokecolor="#ff9224" strokeweight="2.5pt">
                 <v:stroke joinstyle="miter"/>
                 <v:shadow on="t" color="black" offset="1.081mm,.90706mm"/>
                 <w10:wrap anchorx="margin"/>
@@ -10502,7 +10502,7 @@
           </mc:Choice>
           <mc:Fallback>
             <w:pict>
-              <v:shape w14:anchorId="72008E4B" id="Right Brace 17" o:spid="_x0000_s1026" type="#_x0000_t88" style="position:absolute;margin-left:427.9pt;margin-top:1.75pt;width:23.55pt;height:323.85pt;z-index:252532736;visibility:visible;mso-wrap-style:square;mso-width-percent:0;mso-height-percent:0;mso-wrap-distance-left:9pt;mso-wrap-distance-top:0;mso-wrap-distance-right:9pt;mso-wrap-distance-bottom:0;mso-position-horizontal:absolute;mso-position-horizontal-relative:margin;mso-position-vertical:absolute;mso-position-vertical-relative:text;mso-width-percent:0;mso-height-percent:0;mso-width-relative:margin;mso-height-relative:margin;v-text-anchor:middle" o:gfxdata="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" adj="286" strokecolor="#ff9224" strokeweight="4pt">
+              <v:shape w14:anchorId="2E971043" id="Right Brace 17" o:spid="_x0000_s1026" type="#_x0000_t88" style="position:absolute;margin-left:427.9pt;margin-top:1.75pt;width:23.55pt;height:323.85pt;z-index:252532736;visibility:visible;mso-wrap-style:square;mso-width-percent:0;mso-height-percent:0;mso-wrap-distance-left:9pt;mso-wrap-distance-top:0;mso-wrap-distance-right:9pt;mso-wrap-distance-bottom:0;mso-position-horizontal:absolute;mso-position-horizontal-relative:margin;mso-position-vertical:absolute;mso-position-vertical-relative:text;mso-width-percent:0;mso-height-percent:0;mso-width-relative:margin;mso-height-relative:margin;v-text-anchor:middle" o:gfxdata="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" adj="286" strokecolor="#ff9224" strokeweight="4pt">
                 <v:stroke joinstyle="miter"/>
                 <v:shadow on="t" color="black" offset="1.081mm,.90706mm"/>
                 <w10:wrap anchorx="margin"/>
@@ -11177,18 +11177,18 @@
         <mc:AlternateContent>
           <mc:Choice Requires="wpg">
             <w:drawing>
-              <wp:anchor distT="0" distB="0" distL="114300" distR="114300" simplePos="0" relativeHeight="252587008" behindDoc="0" locked="0" layoutInCell="1" allowOverlap="1" wp14:anchorId="6D83E983" wp14:editId="07E42E8A">
+              <wp:anchor distT="0" distB="0" distL="114300" distR="114300" simplePos="0" relativeHeight="252583936" behindDoc="0" locked="0" layoutInCell="1" allowOverlap="1" wp14:anchorId="598B5E01" wp14:editId="30061017">
                 <wp:simplePos x="0" y="0"/>
                 <wp:positionH relativeFrom="column">
-                  <wp:posOffset>9291955</wp:posOffset>
+                  <wp:posOffset>8820785</wp:posOffset>
                 </wp:positionH>
                 <wp:positionV relativeFrom="paragraph">
-                  <wp:posOffset>776605</wp:posOffset>
+                  <wp:posOffset>1917700</wp:posOffset>
                 </wp:positionV>
                 <wp:extent cx="304800" cy="438785"/>
                 <wp:effectExtent l="19050" t="0" r="171450" b="56515"/>
                 <wp:wrapNone/>
-                <wp:docPr id="320" name="Group 320"/>
+                <wp:docPr id="323" name="Group 323"/>
                 <wp:cNvGraphicFramePr/>
                 <a:graphic xmlns:a="http://schemas.openxmlformats.org/drawingml/2006/main">
                   <a:graphicData uri="http://schemas.microsoft.com/office/word/2010/wordprocessingGroup">
@@ -11198,12 +11198,12 @@
                         <a:xfrm>
                           <a:off x="0" y="0"/>
                           <a:ext cx="304800" cy="438785"/>
-                          <a:chOff x="4482" y="12948"/>
+                          <a:chOff x="-1128" y="12948"/>
                           <a:chExt cx="304800" cy="438785"/>
                         </a:xfrm>
                       </wpg:grpSpPr>
                       <wps:wsp>
-                        <wps:cNvPr id="321" name="Oval 321"/>
+                        <wps:cNvPr id="324" name="Oval 324"/>
                         <wps:cNvSpPr/>
                         <wps:spPr>
                           <a:xfrm>
@@ -11270,11 +11270,222 @@
                         </wps:bodyPr>
                       </wps:wsp>
                       <wps:wsp>
+                        <wps:cNvPr id="325" name="Text Box 325"/>
+                        <wps:cNvSpPr txBox="1"/>
+                        <wps:spPr>
+                          <a:xfrm>
+                            <a:off x="-1128" y="12948"/>
+                            <a:ext cx="304800" cy="438785"/>
+                          </a:xfrm>
+                          <a:prstGeom prst="rect">
+                            <a:avLst/>
+                          </a:prstGeom>
+                          <a:noFill/>
+                          <a:ln w="6350">
+                            <a:noFill/>
+                          </a:ln>
+                        </wps:spPr>
+                        <wps:txbx>
+                          <w:txbxContent>
+                            <w:p>
+                              <w:pPr>
+                                <w:spacing w:after="0" w:line="240" w:lineRule="auto"/>
+                                <w:jc w:val="center"/>
+                                <w:rPr>
+                                  <w:b/>
+                                  <w:bCs/>
+                                  <w:sz w:val="36"/>
+                                  <w:szCs w:val="36"/>
+                                </w:rPr>
+                              </w:pPr>
+                              <w:r>
+                                <w:rPr>
+                                  <w:b/>
+                                  <w:bCs/>
+                                  <w:sz w:val="36"/>
+                                  <w:szCs w:val="36"/>
+                                </w:rPr>
+                                <w:t>3</w:t>
+                              </w:r>
+                            </w:p>
+                          </w:txbxContent>
+                        </wps:txbx>
+                        <wps:bodyPr rot="0" spcFirstLastPara="0" vertOverflow="overflow" horzOverflow="overflow" vert="horz" wrap="square" lIns="91440" tIns="45720" rIns="91440" bIns="45720" numCol="1" spcCol="0" rtlCol="0" fromWordArt="0" anchor="t" anchorCtr="0" forceAA="0" compatLnSpc="1">
+                          <a:prstTxWarp prst="textNoShape">
+                            <a:avLst/>
+                          </a:prstTxWarp>
+                          <a:noAutofit/>
+                        </wps:bodyPr>
+                      </wps:wsp>
+                    </wpg:wgp>
+                  </a:graphicData>
+                </a:graphic>
+              </wp:anchor>
+            </w:drawing>
+          </mc:Choice>
+          <mc:Fallback>
+            <w:pict>
+              <v:group w14:anchorId="598B5E01" id="Group 323" o:spid="_x0000_s1137" style="position:absolute;margin-left:694.55pt;margin-top:151pt;width:24pt;height:34.55pt;z-index:252583936" coordorigin="-1128,12948" coordsize="304800,438785" o:gfxdata="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">
+                <v:oval id="Oval 324" o:spid="_x0000_s1138" style="position:absolute;left:15688;top:70597;width:274320;height:274320;visibility:visible;mso-wrap-style:square;v-text-anchor:middle" o:gfxdata="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" fillcolor="#ff9224" strokecolor="black [3213]" strokeweight="1.75pt">
+                  <v:stroke joinstyle="miter"/>
+                  <v:shadow on="t" type="perspective" color="black" offset="2.11672mm,1.2719mm" matrix="57016f,,,57016f"/>
+                  <v:textbox>
+                    <w:txbxContent>
+                      <w:p>
+                        <w:pPr>
+                          <w:spacing w:after="0" w:line="240" w:lineRule="auto"/>
+                          <w:jc w:val="center"/>
+                          <w:rPr>
+                            <w:b/>
+                            <w:bCs/>
+                            <w:sz w:val="56"/>
+                            <w:szCs w:val="56"/>
+                            <w14:shadow w14:blurRad="0" w14:dist="0" w14:dir="0" w14:sx="1000" w14:sy="1000" w14:kx="0" w14:ky="0" w14:algn="ctr">
+                              <w14:schemeClr w14:val="tx1"/>
+                            </w14:shadow>
+                          </w:rPr>
+                        </w:pPr>
+                      </w:p>
+                    </w:txbxContent>
+                  </v:textbox>
+                </v:oval>
+                <v:shape id="Text Box 325" o:spid="_x0000_s1139" type="#_x0000_t202" style="position:absolute;left:-1128;top:12948;width:304800;height:438785;visibility:visible;mso-wrap-style:square;v-text-anchor:top" o:gfxdata="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" filled="f" stroked="f" strokeweight=".5pt">
+                  <v:textbox>
+                    <w:txbxContent>
+                      <w:p>
+                        <w:pPr>
+                          <w:spacing w:after="0" w:line="240" w:lineRule="auto"/>
+                          <w:jc w:val="center"/>
+                          <w:rPr>
+                            <w:b/>
+                            <w:bCs/>
+                            <w:sz w:val="36"/>
+                            <w:szCs w:val="36"/>
+                          </w:rPr>
+                        </w:pPr>
+                        <w:r>
+                          <w:rPr>
+                            <w:b/>
+                            <w:bCs/>
+                            <w:sz w:val="36"/>
+                            <w:szCs w:val="36"/>
+                          </w:rPr>
+                          <w:t>3</w:t>
+                        </w:r>
+                      </w:p>
+                    </w:txbxContent>
+                  </v:textbox>
+                </v:shape>
+              </v:group>
+            </w:pict>
+          </mc:Fallback>
+        </mc:AlternateContent>
+      </w:r>
+      <w:r>
+        <w:rPr>
+          <w:noProof/>
+        </w:rPr>
+        <mc:AlternateContent>
+          <mc:Choice Requires="wpg">
+            <w:drawing>
+              <wp:anchor distT="0" distB="0" distL="114300" distR="114300" simplePos="0" relativeHeight="252587008" behindDoc="0" locked="0" layoutInCell="1" allowOverlap="1" wp14:anchorId="6D83E983" wp14:editId="5DBD4516">
+                <wp:simplePos x="0" y="0"/>
+                <wp:positionH relativeFrom="column">
+                  <wp:posOffset>9281207</wp:posOffset>
+                </wp:positionH>
+                <wp:positionV relativeFrom="paragraph">
+                  <wp:posOffset>773453</wp:posOffset>
+                </wp:positionV>
+                <wp:extent cx="304800" cy="438785"/>
+                <wp:effectExtent l="19050" t="0" r="190500" b="75565"/>
+                <wp:wrapNone/>
+                <wp:docPr id="320" name="Group 320"/>
+                <wp:cNvGraphicFramePr/>
+                <a:graphic xmlns:a="http://schemas.openxmlformats.org/drawingml/2006/main">
+                  <a:graphicData uri="http://schemas.microsoft.com/office/word/2010/wordprocessingGroup">
+                    <wpg:wgp>
+                      <wpg:cNvGrpSpPr/>
+                      <wpg:grpSpPr>
+                        <a:xfrm>
+                          <a:off x="0" y="0"/>
+                          <a:ext cx="304800" cy="438785"/>
+                          <a:chOff x="-6738" y="7338"/>
+                          <a:chExt cx="304800" cy="438785"/>
+                        </a:xfrm>
+                      </wpg:grpSpPr>
+                      <wps:wsp>
+                        <wps:cNvPr id="321" name="Oval 321"/>
+                        <wps:cNvSpPr/>
+                        <wps:spPr>
+                          <a:xfrm>
+                            <a:off x="15688" y="70597"/>
+                            <a:ext cx="274320" cy="274320"/>
+                          </a:xfrm>
+                          <a:prstGeom prst="ellipse">
+                            <a:avLst/>
+                          </a:prstGeom>
+                          <a:solidFill>
+                            <a:srgbClr val="FF9224"/>
+                          </a:solidFill>
+                          <a:ln w="22225">
+                            <a:solidFill>
+                              <a:schemeClr val="tx1"/>
+                            </a:solidFill>
+                          </a:ln>
+                          <a:effectLst>
+                            <a:outerShdw blurRad="114300" dist="88900" dir="1860000" sx="87000" sy="87000" algn="ctr" rotWithShape="0">
+                              <a:srgbClr val="000000"/>
+                            </a:outerShdw>
+                          </a:effectLst>
+                        </wps:spPr>
+                        <wps:style>
+                          <a:lnRef idx="2">
+                            <a:schemeClr val="accent1">
+                              <a:shade val="50000"/>
+                            </a:schemeClr>
+                          </a:lnRef>
+                          <a:fillRef idx="1">
+                            <a:schemeClr val="accent1"/>
+                          </a:fillRef>
+                          <a:effectRef idx="0">
+                            <a:schemeClr val="accent1"/>
+                          </a:effectRef>
+                          <a:fontRef idx="minor">
+                            <a:schemeClr val="lt1"/>
+                          </a:fontRef>
+                        </wps:style>
+                        <wps:txbx>
+                          <w:txbxContent>
+                            <w:p>
+                              <w:pPr>
+                                <w:spacing w:after="0" w:line="240" w:lineRule="auto"/>
+                                <w:jc w:val="center"/>
+                                <w:rPr>
+                                  <w:b/>
+                                  <w:bCs/>
+                                  <w:sz w:val="56"/>
+                                  <w:szCs w:val="56"/>
+                                  <w14:shadow w14:blurRad="0" w14:dist="0" w14:dir="0" w14:sx="1000" w14:sy="1000" w14:kx="0" w14:ky="0" w14:algn="ctr">
+                                    <w14:schemeClr w14:val="tx1"/>
+                                  </w14:shadow>
+                                </w:rPr>
+                              </w:pPr>
+                            </w:p>
+                          </w:txbxContent>
+                        </wps:txbx>
+                        <wps:bodyPr rot="0" spcFirstLastPara="0" vertOverflow="overflow" horzOverflow="overflow" vert="horz" wrap="square" lIns="91440" tIns="45720" rIns="91440" bIns="45720" numCol="1" spcCol="0" rtlCol="0" fromWordArt="0" anchor="ctr" anchorCtr="0" forceAA="0" compatLnSpc="1">
+                          <a:prstTxWarp prst="textNoShape">
+                            <a:avLst/>
+                          </a:prstTxWarp>
+                          <a:noAutofit/>
+                        </wps:bodyPr>
+                      </wps:wsp>
+                      <wps:wsp>
                         <wps:cNvPr id="322" name="Text Box 322"/>
                         <wps:cNvSpPr txBox="1"/>
                         <wps:spPr>
                           <a:xfrm>
-                            <a:off x="4482" y="12948"/>
+                            <a:off x="-6738" y="7338"/>
                             <a:ext cx="304800" cy="438785"/>
                           </a:xfrm>
                           <a:prstGeom prst="rect">
@@ -11325,8 +11536,8 @@
           </mc:Choice>
           <mc:Fallback>
             <w:pict>
-              <v:group w14:anchorId="6D83E983" id="Group 320" o:spid="_x0000_s1137" style="position:absolute;margin-left:731.65pt;margin-top:61.15pt;width:24pt;height:34.55pt;z-index:252587008" coordorigin="4482,12948" coordsize="304800,438785" o:gfxdata="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">
-                <v:oval id="Oval 321" o:spid="_x0000_s1138" style="position:absolute;left:15688;top:70597;width:274320;height:274320;visibility:visible;mso-wrap-style:square;v-text-anchor:middle" o:gfxdata="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" fillcolor="#ff9224" strokecolor="black [3213]" strokeweight="1.75pt">
+              <v:group w14:anchorId="6D83E983" id="Group 320" o:spid="_x0000_s1140" style="position:absolute;margin-left:730.8pt;margin-top:60.9pt;width:24pt;height:34.55pt;z-index:252587008" coordorigin="-6738,7338" coordsize="304800,438785" o:gfxdata="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">
+                <v:oval id="Oval 321" o:spid="_x0000_s1141" style="position:absolute;left:15688;top:70597;width:274320;height:274320;visibility:visible;mso-wrap-style:square;v-text-anchor:middle" o:gfxdata="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" fillcolor="#ff9224" strokecolor="black [3213]" strokeweight="1.75pt">
                   <v:stroke joinstyle="miter"/>
                   <v:shadow on="t" type="perspective" color="black" offset="2.11672mm,1.2719mm" matrix="57016f,,,57016f"/>
                   <v:textbox>
@@ -11349,7 +11560,7 @@
                     </w:txbxContent>
                   </v:textbox>
                 </v:oval>
-                <v:shape id="Text Box 322" o:spid="_x0000_s1139" type="#_x0000_t202" style="position:absolute;left:4482;top:12948;width:304800;height:438785;visibility:visible;mso-wrap-style:square;v-text-anchor:top" o:gfxdata="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" filled="f" stroked="f" strokeweight=".5pt">
+                <v:shape id="Text Box 322" o:spid="_x0000_s1142" type="#_x0000_t202" style="position:absolute;left:-6738;top:7338;width:304800;height:438785;visibility:visible;mso-wrap-style:square;v-text-anchor:top" o:gfxdata="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" filled="f" stroked="f" strokeweight=".5pt">
                   <v:textbox>
                     <w:txbxContent>
                       <w:p>
@@ -11385,8 +11596,1187 @@
         <w:rPr>
           <w:noProof/>
         </w:rPr>
+        <mc:AlternateContent>
+          <mc:Choice Requires="wpg">
+            <w:drawing>
+              <wp:anchor distT="0" distB="0" distL="114300" distR="114300" simplePos="0" relativeHeight="252580864" behindDoc="0" locked="0" layoutInCell="1" allowOverlap="1" wp14:anchorId="59D9337F" wp14:editId="671E66D6">
+                <wp:simplePos x="0" y="0"/>
+                <wp:positionH relativeFrom="column">
+                  <wp:posOffset>7698740</wp:posOffset>
+                </wp:positionH>
+                <wp:positionV relativeFrom="paragraph">
+                  <wp:posOffset>997585</wp:posOffset>
+                </wp:positionV>
+                <wp:extent cx="304800" cy="438785"/>
+                <wp:effectExtent l="19050" t="0" r="171450" b="56515"/>
+                <wp:wrapNone/>
+                <wp:docPr id="189" name="Group 189"/>
+                <wp:cNvGraphicFramePr/>
+                <a:graphic xmlns:a="http://schemas.openxmlformats.org/drawingml/2006/main">
+                  <a:graphicData uri="http://schemas.microsoft.com/office/word/2010/wordprocessingGroup">
+                    <wpg:wgp>
+                      <wpg:cNvGrpSpPr/>
+                      <wpg:grpSpPr>
+                        <a:xfrm>
+                          <a:off x="0" y="0"/>
+                          <a:ext cx="304800" cy="438785"/>
+                          <a:chOff x="-1128" y="12948"/>
+                          <a:chExt cx="304800" cy="438785"/>
+                        </a:xfrm>
+                      </wpg:grpSpPr>
+                      <wps:wsp>
+                        <wps:cNvPr id="190" name="Oval 190"/>
+                        <wps:cNvSpPr/>
+                        <wps:spPr>
+                          <a:xfrm>
+                            <a:off x="15688" y="70597"/>
+                            <a:ext cx="274320" cy="274320"/>
+                          </a:xfrm>
+                          <a:prstGeom prst="ellipse">
+                            <a:avLst/>
+                          </a:prstGeom>
+                          <a:solidFill>
+                            <a:srgbClr val="FF9224"/>
+                          </a:solidFill>
+                          <a:ln w="22225">
+                            <a:solidFill>
+                              <a:schemeClr val="tx1"/>
+                            </a:solidFill>
+                          </a:ln>
+                          <a:effectLst>
+                            <a:outerShdw blurRad="114300" dist="88900" dir="1860000" sx="87000" sy="87000" algn="ctr" rotWithShape="0">
+                              <a:srgbClr val="000000"/>
+                            </a:outerShdw>
+                          </a:effectLst>
+                        </wps:spPr>
+                        <wps:style>
+                          <a:lnRef idx="2">
+                            <a:schemeClr val="accent1">
+                              <a:shade val="50000"/>
+                            </a:schemeClr>
+                          </a:lnRef>
+                          <a:fillRef idx="1">
+                            <a:schemeClr val="accent1"/>
+                          </a:fillRef>
+                          <a:effectRef idx="0">
+                            <a:schemeClr val="accent1"/>
+                          </a:effectRef>
+                          <a:fontRef idx="minor">
+                            <a:schemeClr val="lt1"/>
+                          </a:fontRef>
+                        </wps:style>
+                        <wps:txbx>
+                          <w:txbxContent>
+                            <w:p>
+                              <w:pPr>
+                                <w:spacing w:after="0" w:line="240" w:lineRule="auto"/>
+                                <w:jc w:val="center"/>
+                                <w:rPr>
+                                  <w:b/>
+                                  <w:bCs/>
+                                  <w:sz w:val="56"/>
+                                  <w:szCs w:val="56"/>
+                                  <w14:shadow w14:blurRad="0" w14:dist="0" w14:dir="0" w14:sx="1000" w14:sy="1000" w14:kx="0" w14:ky="0" w14:algn="ctr">
+                                    <w14:schemeClr w14:val="tx1"/>
+                                  </w14:shadow>
+                                </w:rPr>
+                              </w:pPr>
+                            </w:p>
+                          </w:txbxContent>
+                        </wps:txbx>
+                        <wps:bodyPr rot="0" spcFirstLastPara="0" vertOverflow="overflow" horzOverflow="overflow" vert="horz" wrap="square" lIns="91440" tIns="45720" rIns="91440" bIns="45720" numCol="1" spcCol="0" rtlCol="0" fromWordArt="0" anchor="ctr" anchorCtr="0" forceAA="0" compatLnSpc="1">
+                          <a:prstTxWarp prst="textNoShape">
+                            <a:avLst/>
+                          </a:prstTxWarp>
+                          <a:noAutofit/>
+                        </wps:bodyPr>
+                      </wps:wsp>
+                      <wps:wsp>
+                        <wps:cNvPr id="191" name="Text Box 191"/>
+                        <wps:cNvSpPr txBox="1"/>
+                        <wps:spPr>
+                          <a:xfrm>
+                            <a:off x="-1128" y="12948"/>
+                            <a:ext cx="304800" cy="438785"/>
+                          </a:xfrm>
+                          <a:prstGeom prst="rect">
+                            <a:avLst/>
+                          </a:prstGeom>
+                          <a:noFill/>
+                          <a:ln w="6350">
+                            <a:noFill/>
+                          </a:ln>
+                        </wps:spPr>
+                        <wps:txbx>
+                          <w:txbxContent>
+                            <w:p>
+                              <w:pPr>
+                                <w:spacing w:after="0" w:line="240" w:lineRule="auto"/>
+                                <w:jc w:val="center"/>
+                                <w:rPr>
+                                  <w:sz w:val="36"/>
+                                  <w:szCs w:val="36"/>
+                                </w:rPr>
+                              </w:pPr>
+                              <w:r>
+                                <w:rPr>
+                                  <w:b/>
+                                  <w:bCs/>
+                                  <w:sz w:val="36"/>
+                                  <w:szCs w:val="36"/>
+                                </w:rPr>
+                                <w:t>2</w:t>
+                              </w:r>
+                            </w:p>
+                          </w:txbxContent>
+                        </wps:txbx>
+                        <wps:bodyPr rot="0" spcFirstLastPara="0" vertOverflow="overflow" horzOverflow="overflow" vert="horz" wrap="square" lIns="91440" tIns="45720" rIns="91440" bIns="45720" numCol="1" spcCol="0" rtlCol="0" fromWordArt="0" anchor="t" anchorCtr="0" forceAA="0" compatLnSpc="1">
+                          <a:prstTxWarp prst="textNoShape">
+                            <a:avLst/>
+                          </a:prstTxWarp>
+                          <a:noAutofit/>
+                        </wps:bodyPr>
+                      </wps:wsp>
+                    </wpg:wgp>
+                  </a:graphicData>
+                </a:graphic>
+              </wp:anchor>
+            </w:drawing>
+          </mc:Choice>
+          <mc:Fallback>
+            <w:pict>
+              <v:group w14:anchorId="59D9337F" id="Group 189" o:spid="_x0000_s1143" style="position:absolute;margin-left:606.2pt;margin-top:78.55pt;width:24pt;height:34.55pt;z-index:252580864" coordorigin="-1128,12948" coordsize="304800,438785" o:gfxdata="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">
+                <v:oval id="Oval 190" o:spid="_x0000_s1144" style="position:absolute;left:15688;top:70597;width:274320;height:274320;visibility:visible;mso-wrap-style:square;v-text-anchor:middle" o:gfxdata="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" fillcolor="#ff9224" strokecolor="black [3213]" strokeweight="1.75pt">
+                  <v:stroke joinstyle="miter"/>
+                  <v:shadow on="t" type="perspective" color="black" offset="2.11672mm,1.2719mm" matrix="57016f,,,57016f"/>
+                  <v:textbox>
+                    <w:txbxContent>
+                      <w:p>
+                        <w:pPr>
+                          <w:spacing w:after="0" w:line="240" w:lineRule="auto"/>
+                          <w:jc w:val="center"/>
+                          <w:rPr>
+                            <w:b/>
+                            <w:bCs/>
+                            <w:sz w:val="56"/>
+                            <w:szCs w:val="56"/>
+                            <w14:shadow w14:blurRad="0" w14:dist="0" w14:dir="0" w14:sx="1000" w14:sy="1000" w14:kx="0" w14:ky="0" w14:algn="ctr">
+                              <w14:schemeClr w14:val="tx1"/>
+                            </w14:shadow>
+                          </w:rPr>
+                        </w:pPr>
+                      </w:p>
+                    </w:txbxContent>
+                  </v:textbox>
+                </v:oval>
+                <v:shape id="Text Box 191" o:spid="_x0000_s1145" type="#_x0000_t202" style="position:absolute;left:-1128;top:12948;width:304800;height:438785;visibility:visible;mso-wrap-style:square;v-text-anchor:top" o:gfxdata="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" filled="f" stroked="f" strokeweight=".5pt">
+                  <v:textbox>
+                    <w:txbxContent>
+                      <w:p>
+                        <w:pPr>
+                          <w:spacing w:after="0" w:line="240" w:lineRule="auto"/>
+                          <w:jc w:val="center"/>
+                          <w:rPr>
+                            <w:sz w:val="36"/>
+                            <w:szCs w:val="36"/>
+                          </w:rPr>
+                        </w:pPr>
+                        <w:r>
+                          <w:rPr>
+                            <w:b/>
+                            <w:bCs/>
+                            <w:sz w:val="36"/>
+                            <w:szCs w:val="36"/>
+                          </w:rPr>
+                          <w:t>2</w:t>
+                        </w:r>
+                      </w:p>
+                    </w:txbxContent>
+                  </v:textbox>
+                </v:shape>
+              </v:group>
+            </w:pict>
+          </mc:Fallback>
+        </mc:AlternateContent>
+      </w:r>
+      <w:r>
+        <w:rPr>
+          <w:noProof/>
+        </w:rPr>
+        <mc:AlternateContent>
+          <mc:Choice Requires="wpg">
+            <w:drawing>
+              <wp:anchor distT="0" distB="0" distL="114300" distR="114300" simplePos="0" relativeHeight="252579840" behindDoc="0" locked="0" layoutInCell="1" allowOverlap="1" wp14:anchorId="54CEF3F7" wp14:editId="0A66D68D">
+                <wp:simplePos x="0" y="0"/>
+                <wp:positionH relativeFrom="column">
+                  <wp:posOffset>7390130</wp:posOffset>
+                </wp:positionH>
+                <wp:positionV relativeFrom="paragraph">
+                  <wp:posOffset>1659255</wp:posOffset>
+                </wp:positionV>
+                <wp:extent cx="304800" cy="438785"/>
+                <wp:effectExtent l="19050" t="0" r="171450" b="56515"/>
+                <wp:wrapNone/>
+                <wp:docPr id="183" name="Group 183"/>
+                <wp:cNvGraphicFramePr/>
+                <a:graphic xmlns:a="http://schemas.openxmlformats.org/drawingml/2006/main">
+                  <a:graphicData uri="http://schemas.microsoft.com/office/word/2010/wordprocessingGroup">
+                    <wpg:wgp>
+                      <wpg:cNvGrpSpPr/>
+                      <wpg:grpSpPr>
+                        <a:xfrm>
+                          <a:off x="0" y="0"/>
+                          <a:ext cx="304800" cy="438785"/>
+                          <a:chOff x="-1128" y="12948"/>
+                          <a:chExt cx="304800" cy="438785"/>
+                        </a:xfrm>
+                      </wpg:grpSpPr>
+                      <wps:wsp>
+                        <wps:cNvPr id="184" name="Oval 184"/>
+                        <wps:cNvSpPr/>
+                        <wps:spPr>
+                          <a:xfrm>
+                            <a:off x="15688" y="70597"/>
+                            <a:ext cx="274320" cy="274320"/>
+                          </a:xfrm>
+                          <a:prstGeom prst="ellipse">
+                            <a:avLst/>
+                          </a:prstGeom>
+                          <a:solidFill>
+                            <a:srgbClr val="FF9224"/>
+                          </a:solidFill>
+                          <a:ln w="22225">
+                            <a:solidFill>
+                              <a:schemeClr val="tx1"/>
+                            </a:solidFill>
+                          </a:ln>
+                          <a:effectLst>
+                            <a:outerShdw blurRad="114300" dist="88900" dir="1860000" sx="87000" sy="87000" algn="ctr" rotWithShape="0">
+                              <a:srgbClr val="000000"/>
+                            </a:outerShdw>
+                          </a:effectLst>
+                        </wps:spPr>
+                        <wps:style>
+                          <a:lnRef idx="2">
+                            <a:schemeClr val="accent1">
+                              <a:shade val="50000"/>
+                            </a:schemeClr>
+                          </a:lnRef>
+                          <a:fillRef idx="1">
+                            <a:schemeClr val="accent1"/>
+                          </a:fillRef>
+                          <a:effectRef idx="0">
+                            <a:schemeClr val="accent1"/>
+                          </a:effectRef>
+                          <a:fontRef idx="minor">
+                            <a:schemeClr val="lt1"/>
+                          </a:fontRef>
+                        </wps:style>
+                        <wps:txbx>
+                          <w:txbxContent>
+                            <w:p>
+                              <w:pPr>
+                                <w:spacing w:after="0" w:line="240" w:lineRule="auto"/>
+                                <w:jc w:val="center"/>
+                                <w:rPr>
+                                  <w:b/>
+                                  <w:bCs/>
+                                  <w:sz w:val="56"/>
+                                  <w:szCs w:val="56"/>
+                                  <w14:shadow w14:blurRad="0" w14:dist="0" w14:dir="0" w14:sx="1000" w14:sy="1000" w14:kx="0" w14:ky="0" w14:algn="ctr">
+                                    <w14:schemeClr w14:val="tx1"/>
+                                  </w14:shadow>
+                                </w:rPr>
+                              </w:pPr>
+                            </w:p>
+                          </w:txbxContent>
+                        </wps:txbx>
+                        <wps:bodyPr rot="0" spcFirstLastPara="0" vertOverflow="overflow" horzOverflow="overflow" vert="horz" wrap="square" lIns="91440" tIns="45720" rIns="91440" bIns="45720" numCol="1" spcCol="0" rtlCol="0" fromWordArt="0" anchor="ctr" anchorCtr="0" forceAA="0" compatLnSpc="1">
+                          <a:prstTxWarp prst="textNoShape">
+                            <a:avLst/>
+                          </a:prstTxWarp>
+                          <a:noAutofit/>
+                        </wps:bodyPr>
+                      </wps:wsp>
+                      <wps:wsp>
+                        <wps:cNvPr id="185" name="Text Box 185"/>
+                        <wps:cNvSpPr txBox="1"/>
+                        <wps:spPr>
+                          <a:xfrm>
+                            <a:off x="-1128" y="12948"/>
+                            <a:ext cx="304800" cy="438785"/>
+                          </a:xfrm>
+                          <a:prstGeom prst="rect">
+                            <a:avLst/>
+                          </a:prstGeom>
+                          <a:noFill/>
+                          <a:ln w="6350">
+                            <a:noFill/>
+                          </a:ln>
+                        </wps:spPr>
+                        <wps:txbx>
+                          <w:txbxContent>
+                            <w:p>
+                              <w:pPr>
+                                <w:spacing w:after="0" w:line="240" w:lineRule="auto"/>
+                                <w:jc w:val="center"/>
+                                <w:rPr>
+                                  <w:sz w:val="36"/>
+                                  <w:szCs w:val="36"/>
+                                </w:rPr>
+                              </w:pPr>
+                              <w:r>
+                                <w:rPr>
+                                  <w:b/>
+                                  <w:bCs/>
+                                  <w:sz w:val="36"/>
+                                  <w:szCs w:val="36"/>
+                                </w:rPr>
+                                <w:t>1</w:t>
+                              </w:r>
+                            </w:p>
+                          </w:txbxContent>
+                        </wps:txbx>
+                        <wps:bodyPr rot="0" spcFirstLastPara="0" vertOverflow="overflow" horzOverflow="overflow" vert="horz" wrap="square" lIns="91440" tIns="45720" rIns="91440" bIns="45720" numCol="1" spcCol="0" rtlCol="0" fromWordArt="0" anchor="t" anchorCtr="0" forceAA="0" compatLnSpc="1">
+                          <a:prstTxWarp prst="textNoShape">
+                            <a:avLst/>
+                          </a:prstTxWarp>
+                          <a:noAutofit/>
+                        </wps:bodyPr>
+                      </wps:wsp>
+                    </wpg:wgp>
+                  </a:graphicData>
+                </a:graphic>
+              </wp:anchor>
+            </w:drawing>
+          </mc:Choice>
+          <mc:Fallback>
+            <w:pict>
+              <v:group w14:anchorId="54CEF3F7" id="Group 183" o:spid="_x0000_s1146" style="position:absolute;margin-left:581.9pt;margin-top:130.65pt;width:24pt;height:34.55pt;z-index:252579840" coordorigin="-1128,12948" coordsize="304800,438785" o:gfxdata="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">
+                <v:oval id="Oval 184" o:spid="_x0000_s1147" style="position:absolute;left:15688;top:70597;width:274320;height:274320;visibility:visible;mso-wrap-style:square;v-text-anchor:middle" o:gfxdata="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" fillcolor="#ff9224" strokecolor="black [3213]" strokeweight="1.75pt">
+                  <v:stroke joinstyle="miter"/>
+                  <v:shadow on="t" type="perspective" color="black" offset="2.11672mm,1.2719mm" matrix="57016f,,,57016f"/>
+                  <v:textbox>
+                    <w:txbxContent>
+                      <w:p>
+                        <w:pPr>
+                          <w:spacing w:after="0" w:line="240" w:lineRule="auto"/>
+                          <w:jc w:val="center"/>
+                          <w:rPr>
+                            <w:b/>
+                            <w:bCs/>
+                            <w:sz w:val="56"/>
+                            <w:szCs w:val="56"/>
+                            <w14:shadow w14:blurRad="0" w14:dist="0" w14:dir="0" w14:sx="1000" w14:sy="1000" w14:kx="0" w14:ky="0" w14:algn="ctr">
+                              <w14:schemeClr w14:val="tx1"/>
+                            </w14:shadow>
+                          </w:rPr>
+                        </w:pPr>
+                      </w:p>
+                    </w:txbxContent>
+                  </v:textbox>
+                </v:oval>
+                <v:shape id="Text Box 185" o:spid="_x0000_s1148" type="#_x0000_t202" style="position:absolute;left:-1128;top:12948;width:304800;height:438785;visibility:visible;mso-wrap-style:square;v-text-anchor:top" o:gfxdata="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" filled="f" stroked="f" strokeweight=".5pt">
+                  <v:textbox>
+                    <w:txbxContent>
+                      <w:p>
+                        <w:pPr>
+                          <w:spacing w:after="0" w:line="240" w:lineRule="auto"/>
+                          <w:jc w:val="center"/>
+                          <w:rPr>
+                            <w:sz w:val="36"/>
+                            <w:szCs w:val="36"/>
+                          </w:rPr>
+                        </w:pPr>
+                        <w:r>
+                          <w:rPr>
+                            <w:b/>
+                            <w:bCs/>
+                            <w:sz w:val="36"/>
+                            <w:szCs w:val="36"/>
+                          </w:rPr>
+                          <w:t>1</w:t>
+                        </w:r>
+                      </w:p>
+                    </w:txbxContent>
+                  </v:textbox>
+                </v:shape>
+              </v:group>
+            </w:pict>
+          </mc:Fallback>
+        </mc:AlternateContent>
+      </w:r>
+      <w:r>
+        <w:rPr>
+          <w:noProof/>
+        </w:rPr>
+        <mc:AlternateContent>
+          <mc:Choice Requires="wpg">
+            <w:drawing>
+              <wp:anchor distT="0" distB="0" distL="114300" distR="114300" simplePos="0" relativeHeight="252576768" behindDoc="0" locked="0" layoutInCell="1" allowOverlap="1" wp14:anchorId="05401BAD" wp14:editId="66040451">
+                <wp:simplePos x="0" y="0"/>
+                <wp:positionH relativeFrom="column">
+                  <wp:posOffset>220980</wp:posOffset>
+                </wp:positionH>
+                <wp:positionV relativeFrom="paragraph">
+                  <wp:posOffset>3970655</wp:posOffset>
+                </wp:positionV>
+                <wp:extent cx="304800" cy="438785"/>
+                <wp:effectExtent l="19050" t="0" r="171450" b="56515"/>
+                <wp:wrapNone/>
+                <wp:docPr id="326" name="Group 326"/>
+                <wp:cNvGraphicFramePr/>
+                <a:graphic xmlns:a="http://schemas.openxmlformats.org/drawingml/2006/main">
+                  <a:graphicData uri="http://schemas.microsoft.com/office/word/2010/wordprocessingGroup">
+                    <wpg:wgp>
+                      <wpg:cNvGrpSpPr/>
+                      <wpg:grpSpPr>
+                        <a:xfrm>
+                          <a:off x="0" y="0"/>
+                          <a:ext cx="304800" cy="438785"/>
+                          <a:chOff x="4482" y="18558"/>
+                          <a:chExt cx="304800" cy="438785"/>
+                        </a:xfrm>
+                      </wpg:grpSpPr>
+                      <wps:wsp>
+                        <wps:cNvPr id="327" name="Oval 327"/>
+                        <wps:cNvSpPr/>
+                        <wps:spPr>
+                          <a:xfrm>
+                            <a:off x="15688" y="70597"/>
+                            <a:ext cx="274320" cy="274320"/>
+                          </a:xfrm>
+                          <a:prstGeom prst="ellipse">
+                            <a:avLst/>
+                          </a:prstGeom>
+                          <a:solidFill>
+                            <a:srgbClr val="FF9224"/>
+                          </a:solidFill>
+                          <a:ln w="22225">
+                            <a:solidFill>
+                              <a:schemeClr val="tx1"/>
+                            </a:solidFill>
+                          </a:ln>
+                          <a:effectLst>
+                            <a:outerShdw blurRad="114300" dist="88900" dir="1860000" sx="87000" sy="87000" algn="ctr" rotWithShape="0">
+                              <a:srgbClr val="000000"/>
+                            </a:outerShdw>
+                          </a:effectLst>
+                        </wps:spPr>
+                        <wps:style>
+                          <a:lnRef idx="2">
+                            <a:schemeClr val="accent1">
+                              <a:shade val="50000"/>
+                            </a:schemeClr>
+                          </a:lnRef>
+                          <a:fillRef idx="1">
+                            <a:schemeClr val="accent1"/>
+                          </a:fillRef>
+                          <a:effectRef idx="0">
+                            <a:schemeClr val="accent1"/>
+                          </a:effectRef>
+                          <a:fontRef idx="minor">
+                            <a:schemeClr val="lt1"/>
+                          </a:fontRef>
+                        </wps:style>
+                        <wps:txbx>
+                          <w:txbxContent>
+                            <w:p>
+                              <w:pPr>
+                                <w:spacing w:after="0" w:line="240" w:lineRule="auto"/>
+                                <w:jc w:val="center"/>
+                                <w:rPr>
+                                  <w:b/>
+                                  <w:bCs/>
+                                  <w:sz w:val="56"/>
+                                  <w:szCs w:val="56"/>
+                                  <w14:shadow w14:blurRad="0" w14:dist="0" w14:dir="0" w14:sx="1000" w14:sy="1000" w14:kx="0" w14:ky="0" w14:algn="ctr">
+                                    <w14:schemeClr w14:val="tx1"/>
+                                  </w14:shadow>
+                                </w:rPr>
+                              </w:pPr>
+                            </w:p>
+                          </w:txbxContent>
+                        </wps:txbx>
+                        <wps:bodyPr rot="0" spcFirstLastPara="0" vertOverflow="overflow" horzOverflow="overflow" vert="horz" wrap="square" lIns="91440" tIns="45720" rIns="91440" bIns="45720" numCol="1" spcCol="0" rtlCol="0" fromWordArt="0" anchor="ctr" anchorCtr="0" forceAA="0" compatLnSpc="1">
+                          <a:prstTxWarp prst="textNoShape">
+                            <a:avLst/>
+                          </a:prstTxWarp>
+                          <a:noAutofit/>
+                        </wps:bodyPr>
+                      </wps:wsp>
+                      <wps:wsp>
+                        <wps:cNvPr id="328" name="Text Box 328"/>
+                        <wps:cNvSpPr txBox="1"/>
+                        <wps:spPr>
+                          <a:xfrm>
+                            <a:off x="4482" y="18558"/>
+                            <a:ext cx="304800" cy="438785"/>
+                          </a:xfrm>
+                          <a:prstGeom prst="rect">
+                            <a:avLst/>
+                          </a:prstGeom>
+                          <a:noFill/>
+                          <a:ln w="6350">
+                            <a:noFill/>
+                          </a:ln>
+                        </wps:spPr>
+                        <wps:txbx>
+                          <w:txbxContent>
+                            <w:p>
+                              <w:pPr>
+                                <w:spacing w:after="0" w:line="240" w:lineRule="auto"/>
+                                <w:jc w:val="center"/>
+                                <w:rPr>
+                                  <w:sz w:val="36"/>
+                                  <w:szCs w:val="36"/>
+                                </w:rPr>
+                              </w:pPr>
+                              <w:r>
+                                <w:rPr>
+                                  <w:b/>
+                                  <w:bCs/>
+                                  <w:sz w:val="36"/>
+                                  <w:szCs w:val="36"/>
+                                </w:rPr>
+                                <w:t>7</w:t>
+                              </w:r>
+                            </w:p>
+                          </w:txbxContent>
+                        </wps:txbx>
+                        <wps:bodyPr rot="0" spcFirstLastPara="0" vertOverflow="overflow" horzOverflow="overflow" vert="horz" wrap="square" lIns="91440" tIns="45720" rIns="91440" bIns="45720" numCol="1" spcCol="0" rtlCol="0" fromWordArt="0" anchor="t" anchorCtr="0" forceAA="0" compatLnSpc="1">
+                          <a:prstTxWarp prst="textNoShape">
+                            <a:avLst/>
+                          </a:prstTxWarp>
+                          <a:noAutofit/>
+                        </wps:bodyPr>
+                      </wps:wsp>
+                    </wpg:wgp>
+                  </a:graphicData>
+                </a:graphic>
+              </wp:anchor>
+            </w:drawing>
+          </mc:Choice>
+          <mc:Fallback>
+            <w:pict>
+              <v:group w14:anchorId="05401BAD" id="Group 326" o:spid="_x0000_s1149" style="position:absolute;margin-left:17.4pt;margin-top:312.65pt;width:24pt;height:34.55pt;z-index:252576768" coordorigin="4482,18558" coordsize="304800,438785" o:gfxdata="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">
+                <v:oval id="Oval 327" o:spid="_x0000_s1150" style="position:absolute;left:15688;top:70597;width:274320;height:274320;visibility:visible;mso-wrap-style:square;v-text-anchor:middle" o:gfxdata="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" fillcolor="#ff9224" strokecolor="black [3213]" strokeweight="1.75pt">
+                  <v:stroke joinstyle="miter"/>
+                  <v:shadow on="t" type="perspective" color="black" offset="2.11672mm,1.2719mm" matrix="57016f,,,57016f"/>
+                  <v:textbox>
+                    <w:txbxContent>
+                      <w:p>
+                        <w:pPr>
+                          <w:spacing w:after="0" w:line="240" w:lineRule="auto"/>
+                          <w:jc w:val="center"/>
+                          <w:rPr>
+                            <w:b/>
+                            <w:bCs/>
+                            <w:sz w:val="56"/>
+                            <w:szCs w:val="56"/>
+                            <w14:shadow w14:blurRad="0" w14:dist="0" w14:dir="0" w14:sx="1000" w14:sy="1000" w14:kx="0" w14:ky="0" w14:algn="ctr">
+                              <w14:schemeClr w14:val="tx1"/>
+                            </w14:shadow>
+                          </w:rPr>
+                        </w:pPr>
+                      </w:p>
+                    </w:txbxContent>
+                  </v:textbox>
+                </v:oval>
+                <v:shape id="Text Box 328" o:spid="_x0000_s1151" type="#_x0000_t202" style="position:absolute;left:4482;top:18558;width:304800;height:438785;visibility:visible;mso-wrap-style:square;v-text-anchor:top" o:gfxdata="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" filled="f" stroked="f" strokeweight=".5pt">
+                  <v:textbox>
+                    <w:txbxContent>
+                      <w:p>
+                        <w:pPr>
+                          <w:spacing w:after="0" w:line="240" w:lineRule="auto"/>
+                          <w:jc w:val="center"/>
+                          <w:rPr>
+                            <w:sz w:val="36"/>
+                            <w:szCs w:val="36"/>
+                          </w:rPr>
+                        </w:pPr>
+                        <w:r>
+                          <w:rPr>
+                            <w:b/>
+                            <w:bCs/>
+                            <w:sz w:val="36"/>
+                            <w:szCs w:val="36"/>
+                          </w:rPr>
+                          <w:t>7</w:t>
+                        </w:r>
+                      </w:p>
+                    </w:txbxContent>
+                  </v:textbox>
+                </v:shape>
+              </v:group>
+            </w:pict>
+          </mc:Fallback>
+        </mc:AlternateContent>
+      </w:r>
+      <w:r>
+        <w:rPr>
+          <w:noProof/>
+        </w:rPr>
+        <mc:AlternateContent>
+          <mc:Choice Requires="wpg">
+            <w:drawing>
+              <wp:anchor distT="0" distB="0" distL="114300" distR="114300" simplePos="0" relativeHeight="252717056" behindDoc="0" locked="0" layoutInCell="1" allowOverlap="1" wp14:anchorId="127020C8" wp14:editId="0A2895F2">
+                <wp:simplePos x="0" y="0"/>
+                <wp:positionH relativeFrom="column">
+                  <wp:posOffset>2403572</wp:posOffset>
+                </wp:positionH>
+                <wp:positionV relativeFrom="paragraph">
+                  <wp:posOffset>1076383</wp:posOffset>
+                </wp:positionV>
+                <wp:extent cx="304800" cy="438785"/>
+                <wp:effectExtent l="19050" t="0" r="190500" b="56515"/>
+                <wp:wrapNone/>
+                <wp:docPr id="909" name="Group 909"/>
+                <wp:cNvGraphicFramePr/>
+                <a:graphic xmlns:a="http://schemas.openxmlformats.org/drawingml/2006/main">
+                  <a:graphicData uri="http://schemas.microsoft.com/office/word/2010/wordprocessingGroup">
+                    <wpg:wgp>
+                      <wpg:cNvGrpSpPr/>
+                      <wpg:grpSpPr>
+                        <a:xfrm>
+                          <a:off x="0" y="0"/>
+                          <a:ext cx="304800" cy="438785"/>
+                          <a:chOff x="-6738" y="12948"/>
+                          <a:chExt cx="304800" cy="438785"/>
+                        </a:xfrm>
+                      </wpg:grpSpPr>
+                      <wps:wsp>
+                        <wps:cNvPr id="910" name="Oval 910"/>
+                        <wps:cNvSpPr/>
+                        <wps:spPr>
+                          <a:xfrm>
+                            <a:off x="15688" y="70597"/>
+                            <a:ext cx="274320" cy="274320"/>
+                          </a:xfrm>
+                          <a:prstGeom prst="ellipse">
+                            <a:avLst/>
+                          </a:prstGeom>
+                          <a:solidFill>
+                            <a:srgbClr val="FF9224"/>
+                          </a:solidFill>
+                          <a:ln w="22225">
+                            <a:solidFill>
+                              <a:schemeClr val="tx1"/>
+                            </a:solidFill>
+                          </a:ln>
+                          <a:effectLst>
+                            <a:outerShdw blurRad="114300" dist="88900" dir="1860000" sx="87000" sy="87000" algn="ctr" rotWithShape="0">
+                              <a:srgbClr val="000000"/>
+                            </a:outerShdw>
+                          </a:effectLst>
+                        </wps:spPr>
+                        <wps:style>
+                          <a:lnRef idx="2">
+                            <a:schemeClr val="accent1">
+                              <a:shade val="50000"/>
+                            </a:schemeClr>
+                          </a:lnRef>
+                          <a:fillRef idx="1">
+                            <a:schemeClr val="accent1"/>
+                          </a:fillRef>
+                          <a:effectRef idx="0">
+                            <a:schemeClr val="accent1"/>
+                          </a:effectRef>
+                          <a:fontRef idx="minor">
+                            <a:schemeClr val="lt1"/>
+                          </a:fontRef>
+                        </wps:style>
+                        <wps:txbx>
+                          <w:txbxContent>
+                            <w:p>
+                              <w:pPr>
+                                <w:spacing w:after="0" w:line="240" w:lineRule="auto"/>
+                                <w:jc w:val="center"/>
+                                <w:rPr>
+                                  <w:b/>
+                                  <w:bCs/>
+                                  <w:sz w:val="56"/>
+                                  <w:szCs w:val="56"/>
+                                  <w14:shadow w14:blurRad="0" w14:dist="0" w14:dir="0" w14:sx="1000" w14:sy="1000" w14:kx="0" w14:ky="0" w14:algn="ctr">
+                                    <w14:schemeClr w14:val="tx1"/>
+                                  </w14:shadow>
+                                </w:rPr>
+                              </w:pPr>
+                            </w:p>
+                          </w:txbxContent>
+                        </wps:txbx>
+                        <wps:bodyPr rot="0" spcFirstLastPara="0" vertOverflow="overflow" horzOverflow="overflow" vert="horz" wrap="square" lIns="91440" tIns="45720" rIns="91440" bIns="45720" numCol="1" spcCol="0" rtlCol="0" fromWordArt="0" anchor="ctr" anchorCtr="0" forceAA="0" compatLnSpc="1">
+                          <a:prstTxWarp prst="textNoShape">
+                            <a:avLst/>
+                          </a:prstTxWarp>
+                          <a:noAutofit/>
+                        </wps:bodyPr>
+                      </wps:wsp>
+                      <wps:wsp>
+                        <wps:cNvPr id="911" name="Text Box 911"/>
+                        <wps:cNvSpPr txBox="1"/>
+                        <wps:spPr>
+                          <a:xfrm>
+                            <a:off x="-6738" y="12948"/>
+                            <a:ext cx="304800" cy="438785"/>
+                          </a:xfrm>
+                          <a:prstGeom prst="rect">
+                            <a:avLst/>
+                          </a:prstGeom>
+                          <a:noFill/>
+                          <a:ln w="6350">
+                            <a:noFill/>
+                          </a:ln>
+                        </wps:spPr>
+                        <wps:txbx>
+                          <w:txbxContent>
+                            <w:p>
+                              <w:pPr>
+                                <w:spacing w:after="0" w:line="240" w:lineRule="auto"/>
+                                <w:jc w:val="center"/>
+                                <w:rPr>
+                                  <w:sz w:val="36"/>
+                                  <w:szCs w:val="36"/>
+                                </w:rPr>
+                              </w:pPr>
+                              <w:r>
+                                <w:rPr>
+                                  <w:b/>
+                                  <w:bCs/>
+                                  <w:sz w:val="36"/>
+                                  <w:szCs w:val="36"/>
+                                </w:rPr>
+                                <w:t>6</w:t>
+                              </w:r>
+                            </w:p>
+                          </w:txbxContent>
+                        </wps:txbx>
+                        <wps:bodyPr rot="0" spcFirstLastPara="0" vertOverflow="overflow" horzOverflow="overflow" vert="horz" wrap="square" lIns="91440" tIns="45720" rIns="91440" bIns="45720" numCol="1" spcCol="0" rtlCol="0" fromWordArt="0" anchor="t" anchorCtr="0" forceAA="0" compatLnSpc="1">
+                          <a:prstTxWarp prst="textNoShape">
+                            <a:avLst/>
+                          </a:prstTxWarp>
+                          <a:noAutofit/>
+                        </wps:bodyPr>
+                      </wps:wsp>
+                    </wpg:wgp>
+                  </a:graphicData>
+                </a:graphic>
+              </wp:anchor>
+            </w:drawing>
+          </mc:Choice>
+          <mc:Fallback>
+            <w:pict>
+              <v:group w14:anchorId="127020C8" id="Group 909" o:spid="_x0000_s1152" style="position:absolute;margin-left:189.25pt;margin-top:84.75pt;width:24pt;height:34.55pt;z-index:252717056" coordorigin="-6738,12948" coordsize="304800,438785" o:gfxdata="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">
+                <v:oval id="Oval 910" o:spid="_x0000_s1153" style="position:absolute;left:15688;top:70597;width:274320;height:274320;visibility:visible;mso-wrap-style:square;v-text-anchor:middle" o:gfxdata="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" fillcolor="#ff9224" strokecolor="black [3213]" strokeweight="1.75pt">
+                  <v:stroke joinstyle="miter"/>
+                  <v:shadow on="t" type="perspective" color="black" offset="2.11672mm,1.2719mm" matrix="57016f,,,57016f"/>
+                  <v:textbox>
+                    <w:txbxContent>
+                      <w:p>
+                        <w:pPr>
+                          <w:spacing w:after="0" w:line="240" w:lineRule="auto"/>
+                          <w:jc w:val="center"/>
+                          <w:rPr>
+                            <w:b/>
+                            <w:bCs/>
+                            <w:sz w:val="56"/>
+                            <w:szCs w:val="56"/>
+                            <w14:shadow w14:blurRad="0" w14:dist="0" w14:dir="0" w14:sx="1000" w14:sy="1000" w14:kx="0" w14:ky="0" w14:algn="ctr">
+                              <w14:schemeClr w14:val="tx1"/>
+                            </w14:shadow>
+                          </w:rPr>
+                        </w:pPr>
+                      </w:p>
+                    </w:txbxContent>
+                  </v:textbox>
+                </v:oval>
+                <v:shape id="Text Box 911" o:spid="_x0000_s1154" type="#_x0000_t202" style="position:absolute;left:-6738;top:12948;width:304800;height:438785;visibility:visible;mso-wrap-style:square;v-text-anchor:top" o:gfxdata="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" filled="f" stroked="f" strokeweight=".5pt">
+                  <v:textbox>
+                    <w:txbxContent>
+                      <w:p>
+                        <w:pPr>
+                          <w:spacing w:after="0" w:line="240" w:lineRule="auto"/>
+                          <w:jc w:val="center"/>
+                          <w:rPr>
+                            <w:sz w:val="36"/>
+                            <w:szCs w:val="36"/>
+                          </w:rPr>
+                        </w:pPr>
+                        <w:r>
+                          <w:rPr>
+                            <w:b/>
+                            <w:bCs/>
+                            <w:sz w:val="36"/>
+                            <w:szCs w:val="36"/>
+                          </w:rPr>
+                          <w:t>6</w:t>
+                        </w:r>
+                      </w:p>
+                    </w:txbxContent>
+                  </v:textbox>
+                </v:shape>
+              </v:group>
+            </w:pict>
+          </mc:Fallback>
+        </mc:AlternateContent>
+      </w:r>
+      <w:r>
+        <w:rPr>
+          <w:noProof/>
+        </w:rPr>
+        <mc:AlternateContent>
+          <mc:Choice Requires="wpg">
+            <w:drawing>
+              <wp:anchor distT="0" distB="0" distL="114300" distR="114300" simplePos="0" relativeHeight="252573696" behindDoc="0" locked="0" layoutInCell="1" allowOverlap="1" wp14:anchorId="22F8189B" wp14:editId="1E0F9CC9">
+                <wp:simplePos x="0" y="0"/>
+                <wp:positionH relativeFrom="column">
+                  <wp:posOffset>1017905</wp:posOffset>
+                </wp:positionH>
+                <wp:positionV relativeFrom="paragraph">
+                  <wp:posOffset>1070610</wp:posOffset>
+                </wp:positionV>
+                <wp:extent cx="304800" cy="438785"/>
+                <wp:effectExtent l="19050" t="0" r="171450" b="56515"/>
+                <wp:wrapNone/>
+                <wp:docPr id="186" name="Group 186"/>
+                <wp:cNvGraphicFramePr/>
+                <a:graphic xmlns:a="http://schemas.openxmlformats.org/drawingml/2006/main">
+                  <a:graphicData uri="http://schemas.microsoft.com/office/word/2010/wordprocessingGroup">
+                    <wpg:wgp>
+                      <wpg:cNvGrpSpPr/>
+                      <wpg:grpSpPr>
+                        <a:xfrm>
+                          <a:off x="0" y="0"/>
+                          <a:ext cx="304800" cy="438785"/>
+                          <a:chOff x="-1128" y="12948"/>
+                          <a:chExt cx="304800" cy="438785"/>
+                        </a:xfrm>
+                      </wpg:grpSpPr>
+                      <wps:wsp>
+                        <wps:cNvPr id="187" name="Oval 187"/>
+                        <wps:cNvSpPr/>
+                        <wps:spPr>
+                          <a:xfrm>
+                            <a:off x="15688" y="70597"/>
+                            <a:ext cx="274320" cy="274320"/>
+                          </a:xfrm>
+                          <a:prstGeom prst="ellipse">
+                            <a:avLst/>
+                          </a:prstGeom>
+                          <a:solidFill>
+                            <a:srgbClr val="FF9224"/>
+                          </a:solidFill>
+                          <a:ln w="22225">
+                            <a:solidFill>
+                              <a:schemeClr val="tx1"/>
+                            </a:solidFill>
+                          </a:ln>
+                          <a:effectLst>
+                            <a:outerShdw blurRad="114300" dist="88900" dir="1860000" sx="87000" sy="87000" algn="ctr" rotWithShape="0">
+                              <a:srgbClr val="000000"/>
+                            </a:outerShdw>
+                          </a:effectLst>
+                        </wps:spPr>
+                        <wps:style>
+                          <a:lnRef idx="2">
+                            <a:schemeClr val="accent1">
+                              <a:shade val="50000"/>
+                            </a:schemeClr>
+                          </a:lnRef>
+                          <a:fillRef idx="1">
+                            <a:schemeClr val="accent1"/>
+                          </a:fillRef>
+                          <a:effectRef idx="0">
+                            <a:schemeClr val="accent1"/>
+                          </a:effectRef>
+                          <a:fontRef idx="minor">
+                            <a:schemeClr val="lt1"/>
+                          </a:fontRef>
+                        </wps:style>
+                        <wps:txbx>
+                          <w:txbxContent>
+                            <w:p>
+                              <w:pPr>
+                                <w:spacing w:after="0" w:line="240" w:lineRule="auto"/>
+                                <w:jc w:val="center"/>
+                                <w:rPr>
+                                  <w:b/>
+                                  <w:bCs/>
+                                  <w:sz w:val="56"/>
+                                  <w:szCs w:val="56"/>
+                                  <w14:shadow w14:blurRad="0" w14:dist="0" w14:dir="0" w14:sx="1000" w14:sy="1000" w14:kx="0" w14:ky="0" w14:algn="ctr">
+                                    <w14:schemeClr w14:val="tx1"/>
+                                  </w14:shadow>
+                                </w:rPr>
+                              </w:pPr>
+                            </w:p>
+                          </w:txbxContent>
+                        </wps:txbx>
+                        <wps:bodyPr rot="0" spcFirstLastPara="0" vertOverflow="overflow" horzOverflow="overflow" vert="horz" wrap="square" lIns="91440" tIns="45720" rIns="91440" bIns="45720" numCol="1" spcCol="0" rtlCol="0" fromWordArt="0" anchor="ctr" anchorCtr="0" forceAA="0" compatLnSpc="1">
+                          <a:prstTxWarp prst="textNoShape">
+                            <a:avLst/>
+                          </a:prstTxWarp>
+                          <a:noAutofit/>
+                        </wps:bodyPr>
+                      </wps:wsp>
+                      <wps:wsp>
+                        <wps:cNvPr id="188" name="Text Box 188"/>
+                        <wps:cNvSpPr txBox="1"/>
+                        <wps:spPr>
+                          <a:xfrm>
+                            <a:off x="-1128" y="12948"/>
+                            <a:ext cx="304800" cy="438785"/>
+                          </a:xfrm>
+                          <a:prstGeom prst="rect">
+                            <a:avLst/>
+                          </a:prstGeom>
+                          <a:noFill/>
+                          <a:ln w="6350">
+                            <a:noFill/>
+                          </a:ln>
+                        </wps:spPr>
+                        <wps:txbx>
+                          <w:txbxContent>
+                            <w:p>
+                              <w:pPr>
+                                <w:spacing w:after="0" w:line="240" w:lineRule="auto"/>
+                                <w:jc w:val="center"/>
+                                <w:rPr>
+                                  <w:sz w:val="36"/>
+                                  <w:szCs w:val="36"/>
+                                </w:rPr>
+                              </w:pPr>
+                              <w:r>
+                                <w:rPr>
+                                  <w:b/>
+                                  <w:bCs/>
+                                  <w:sz w:val="36"/>
+                                  <w:szCs w:val="36"/>
+                                </w:rPr>
+                                <w:t>5</w:t>
+                              </w:r>
+                            </w:p>
+                          </w:txbxContent>
+                        </wps:txbx>
+                        <wps:bodyPr rot="0" spcFirstLastPara="0" vertOverflow="overflow" horzOverflow="overflow" vert="horz" wrap="square" lIns="91440" tIns="45720" rIns="91440" bIns="45720" numCol="1" spcCol="0" rtlCol="0" fromWordArt="0" anchor="t" anchorCtr="0" forceAA="0" compatLnSpc="1">
+                          <a:prstTxWarp prst="textNoShape">
+                            <a:avLst/>
+                          </a:prstTxWarp>
+                          <a:noAutofit/>
+                        </wps:bodyPr>
+                      </wps:wsp>
+                    </wpg:wgp>
+                  </a:graphicData>
+                </a:graphic>
+              </wp:anchor>
+            </w:drawing>
+          </mc:Choice>
+          <mc:Fallback>
+            <w:pict>
+              <v:group w14:anchorId="22F8189B" id="Group 186" o:spid="_x0000_s1155" style="position:absolute;margin-left:80.15pt;margin-top:84.3pt;width:24pt;height:34.55pt;z-index:252573696" coordorigin="-1128,12948" coordsize="304800,438785" o:gfxdata="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">
+                <v:oval id="Oval 187" o:spid="_x0000_s1156" style="position:absolute;left:15688;top:70597;width:274320;height:274320;visibility:visible;mso-wrap-style:square;v-text-anchor:middle" o:gfxdata="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" fillcolor="#ff9224" strokecolor="black [3213]" strokeweight="1.75pt">
+                  <v:stroke joinstyle="miter"/>
+                  <v:shadow on="t" type="perspective" color="black" offset="2.11672mm,1.2719mm" matrix="57016f,,,57016f"/>
+                  <v:textbox>
+                    <w:txbxContent>
+                      <w:p>
+                        <w:pPr>
+                          <w:spacing w:after="0" w:line="240" w:lineRule="auto"/>
+                          <w:jc w:val="center"/>
+                          <w:rPr>
+                            <w:b/>
+                            <w:bCs/>
+                            <w:sz w:val="56"/>
+                            <w:szCs w:val="56"/>
+                            <w14:shadow w14:blurRad="0" w14:dist="0" w14:dir="0" w14:sx="1000" w14:sy="1000" w14:kx="0" w14:ky="0" w14:algn="ctr">
+                              <w14:schemeClr w14:val="tx1"/>
+                            </w14:shadow>
+                          </w:rPr>
+                        </w:pPr>
+                      </w:p>
+                    </w:txbxContent>
+                  </v:textbox>
+                </v:oval>
+                <v:shape id="Text Box 188" o:spid="_x0000_s1157" type="#_x0000_t202" style="position:absolute;left:-1128;top:12948;width:304800;height:438785;visibility:visible;mso-wrap-style:square;v-text-anchor:top" o:gfxdata="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" filled="f" stroked="f" strokeweight=".5pt">
+                  <v:textbox>
+                    <w:txbxContent>
+                      <w:p>
+                        <w:pPr>
+                          <w:spacing w:after="0" w:line="240" w:lineRule="auto"/>
+                          <w:jc w:val="center"/>
+                          <w:rPr>
+                            <w:sz w:val="36"/>
+                            <w:szCs w:val="36"/>
+                          </w:rPr>
+                        </w:pPr>
+                        <w:r>
+                          <w:rPr>
+                            <w:b/>
+                            <w:bCs/>
+                            <w:sz w:val="36"/>
+                            <w:szCs w:val="36"/>
+                          </w:rPr>
+                          <w:t>5</w:t>
+                        </w:r>
+                      </w:p>
+                    </w:txbxContent>
+                  </v:textbox>
+                </v:shape>
+              </v:group>
+            </w:pict>
+          </mc:Fallback>
+        </mc:AlternateContent>
+      </w:r>
+      <w:r>
+        <w:rPr>
+          <w:noProof/>
+        </w:rPr>
         <w:drawing>
-          <wp:anchor distT="0" distB="0" distL="114300" distR="114300" simplePos="0" relativeHeight="252585984" behindDoc="0" locked="0" layoutInCell="1" allowOverlap="1" wp14:anchorId="2ABAA99F" wp14:editId="57DA0ACB">
+          <wp:anchor distT="0" distB="0" distL="114300" distR="114300" simplePos="0" relativeHeight="252716032" behindDoc="0" locked="0" layoutInCell="1" allowOverlap="1" wp14:anchorId="1EE50DFD" wp14:editId="5629FD20">
+            <wp:simplePos x="0" y="0"/>
+            <wp:positionH relativeFrom="margin">
+              <wp:posOffset>2068935</wp:posOffset>
+            </wp:positionH>
+            <wp:positionV relativeFrom="paragraph">
+              <wp:posOffset>1128395</wp:posOffset>
+            </wp:positionV>
+            <wp:extent cx="535940" cy="408940"/>
+            <wp:effectExtent l="95250" t="0" r="0" b="10160"/>
+            <wp:wrapNone/>
+            <wp:docPr id="912" name="Picture 912" descr="Shape, arrow&#10;&#10;Description automatically generated"/>
+            <wp:cNvGraphicFramePr>
+              <a:graphicFrameLocks xmlns:a="http://schemas.openxmlformats.org/drawingml/2006/main" noChangeAspect="1"/>
+            </wp:cNvGraphicFramePr>
+            <a:graphic xmlns:a="http://schemas.openxmlformats.org/drawingml/2006/main">
+              <a:graphicData uri="http://schemas.openxmlformats.org/drawingml/2006/picture">
+                <pic:pic xmlns:pic="http://schemas.openxmlformats.org/drawingml/2006/picture">
+                  <pic:nvPicPr>
+                    <pic:cNvPr id="1" name="Picture 1" descr="Shape, arrow&#10;&#10;Description automatically generated"/>
+                    <pic:cNvPicPr>
+                      <a:picLocks noChangeAspect="1" noChangeArrowheads="1"/>
+                    </pic:cNvPicPr>
+                  </pic:nvPicPr>
+                  <pic:blipFill>
+                    <a:blip r:embed="rId7" cstate="print">
+                      <a:extLst>
+                        <a:ext uri="{28A0092B-C50C-407E-A947-70E740481C1C}">
+                          <a14:useLocalDpi xmlns:a14="http://schemas.microsoft.com/office/drawing/2010/main" val="0"/>
+                        </a:ext>
+                      </a:extLst>
+                    </a:blip>
+                    <a:srcRect/>
+                    <a:stretch>
+                      <a:fillRect/>
+                    </a:stretch>
+                  </pic:blipFill>
+                  <pic:spPr bwMode="auto">
+                    <a:xfrm rot="19285081" flipH="1" flipV="1">
+                      <a:off x="0" y="0"/>
+                      <a:ext cx="535940" cy="408940"/>
+                    </a:xfrm>
+                    <a:prstGeom prst="rect">
+                      <a:avLst/>
+                    </a:prstGeom>
+                    <a:noFill/>
+                    <a:ln>
+                      <a:noFill/>
+                    </a:ln>
+                    <a:effectLst>
+                      <a:outerShdw blurRad="50800" dist="38100" dir="21540000" sx="108000" sy="108000" algn="tr" rotWithShape="0">
+                        <a:prstClr val="black"/>
+                      </a:outerShdw>
+                    </a:effectLst>
+                  </pic:spPr>
+                </pic:pic>
+              </a:graphicData>
+            </a:graphic>
+            <wp14:sizeRelH relativeFrom="margin">
+              <wp14:pctWidth>0</wp14:pctWidth>
+            </wp14:sizeRelH>
+            <wp14:sizeRelV relativeFrom="margin">
+              <wp14:pctHeight>0</wp14:pctHeight>
+            </wp14:sizeRelV>
+          </wp:anchor>
+        </w:drawing>
+      </w:r>
+      <w:r>
+        <w:rPr>
+          <w:noProof/>
+        </w:rPr>
+        <w:drawing>
+          <wp:anchor distT="0" distB="0" distL="114300" distR="114300" simplePos="0" relativeHeight="252570624" behindDoc="0" locked="0" layoutInCell="1" allowOverlap="1" wp14:anchorId="43E885DD" wp14:editId="4C098803">
+            <wp:simplePos x="0" y="0"/>
+            <wp:positionH relativeFrom="margin">
+              <wp:posOffset>677440</wp:posOffset>
+            </wp:positionH>
+            <wp:positionV relativeFrom="paragraph">
+              <wp:posOffset>1120140</wp:posOffset>
+            </wp:positionV>
+            <wp:extent cx="535940" cy="408940"/>
+            <wp:effectExtent l="95250" t="0" r="0" b="10160"/>
+            <wp:wrapNone/>
+            <wp:docPr id="329" name="Picture 329" descr="Shape, arrow&#10;&#10;Description automatically generated"/>
+            <wp:cNvGraphicFramePr>
+              <a:graphicFrameLocks xmlns:a="http://schemas.openxmlformats.org/drawingml/2006/main" noChangeAspect="1"/>
+            </wp:cNvGraphicFramePr>
+            <a:graphic xmlns:a="http://schemas.openxmlformats.org/drawingml/2006/main">
+              <a:graphicData uri="http://schemas.openxmlformats.org/drawingml/2006/picture">
+                <pic:pic xmlns:pic="http://schemas.openxmlformats.org/drawingml/2006/picture">
+                  <pic:nvPicPr>
+                    <pic:cNvPr id="1" name="Picture 1" descr="Shape, arrow&#10;&#10;Description automatically generated"/>
+                    <pic:cNvPicPr>
+                      <a:picLocks noChangeAspect="1" noChangeArrowheads="1"/>
+                    </pic:cNvPicPr>
+                  </pic:nvPicPr>
+                  <pic:blipFill>
+                    <a:blip r:embed="rId7" cstate="print">
+                      <a:extLst>
+                        <a:ext uri="{28A0092B-C50C-407E-A947-70E740481C1C}">
+                          <a14:useLocalDpi xmlns:a14="http://schemas.microsoft.com/office/drawing/2010/main" val="0"/>
+                        </a:ext>
+                      </a:extLst>
+                    </a:blip>
+                    <a:srcRect/>
+                    <a:stretch>
+                      <a:fillRect/>
+                    </a:stretch>
+                  </pic:blipFill>
+                  <pic:spPr bwMode="auto">
+                    <a:xfrm rot="19285081" flipH="1" flipV="1">
+                      <a:off x="0" y="0"/>
+                      <a:ext cx="535940" cy="408940"/>
+                    </a:xfrm>
+                    <a:prstGeom prst="rect">
+                      <a:avLst/>
+                    </a:prstGeom>
+                    <a:noFill/>
+                    <a:ln>
+                      <a:noFill/>
+                    </a:ln>
+                    <a:effectLst>
+                      <a:outerShdw blurRad="50800" dist="38100" dir="21540000" sx="108000" sy="108000" algn="tr" rotWithShape="0">
+                        <a:prstClr val="black"/>
+                      </a:outerShdw>
+                    </a:effectLst>
+                  </pic:spPr>
+                </pic:pic>
+              </a:graphicData>
+            </a:graphic>
+            <wp14:sizeRelH relativeFrom="margin">
+              <wp14:pctWidth>0</wp14:pctWidth>
+            </wp14:sizeRelH>
+            <wp14:sizeRelV relativeFrom="margin">
+              <wp14:pctHeight>0</wp14:pctHeight>
+            </wp14:sizeRelV>
+          </wp:anchor>
+        </w:drawing>
+      </w:r>
+      <w:r>
+        <w:rPr>
+          <w:noProof/>
+        </w:rPr>
+        <w:drawing>
+          <wp:anchor distT="0" distB="0" distL="114300" distR="114300" simplePos="0" relativeHeight="252585984" behindDoc="0" locked="0" layoutInCell="1" allowOverlap="1" wp14:anchorId="2ABAA99F" wp14:editId="7A3BC8F5">
             <wp:simplePos x="0" y="0"/>
             <wp:positionH relativeFrom="margin">
               <wp:posOffset>9124315</wp:posOffset>
@@ -11457,219 +12847,8 @@
         <w:rPr>
           <w:noProof/>
         </w:rPr>
-        <mc:AlternateContent>
-          <mc:Choice Requires="wpg">
-            <w:drawing>
-              <wp:anchor distT="0" distB="0" distL="114300" distR="114300" simplePos="0" relativeHeight="252583936" behindDoc="0" locked="0" layoutInCell="1" allowOverlap="1" wp14:anchorId="598B5E01" wp14:editId="62DD0375">
-                <wp:simplePos x="0" y="0"/>
-                <wp:positionH relativeFrom="column">
-                  <wp:posOffset>8827135</wp:posOffset>
-                </wp:positionH>
-                <wp:positionV relativeFrom="paragraph">
-                  <wp:posOffset>1916430</wp:posOffset>
-                </wp:positionV>
-                <wp:extent cx="304800" cy="438785"/>
-                <wp:effectExtent l="19050" t="0" r="171450" b="56515"/>
-                <wp:wrapNone/>
-                <wp:docPr id="323" name="Group 323"/>
-                <wp:cNvGraphicFramePr/>
-                <a:graphic xmlns:a="http://schemas.openxmlformats.org/drawingml/2006/main">
-                  <a:graphicData uri="http://schemas.microsoft.com/office/word/2010/wordprocessingGroup">
-                    <wpg:wgp>
-                      <wpg:cNvGrpSpPr/>
-                      <wpg:grpSpPr>
-                        <a:xfrm>
-                          <a:off x="0" y="0"/>
-                          <a:ext cx="304800" cy="438785"/>
-                          <a:chOff x="4482" y="12948"/>
-                          <a:chExt cx="304800" cy="438785"/>
-                        </a:xfrm>
-                      </wpg:grpSpPr>
-                      <wps:wsp>
-                        <wps:cNvPr id="324" name="Oval 324"/>
-                        <wps:cNvSpPr/>
-                        <wps:spPr>
-                          <a:xfrm>
-                            <a:off x="15688" y="70597"/>
-                            <a:ext cx="274320" cy="274320"/>
-                          </a:xfrm>
-                          <a:prstGeom prst="ellipse">
-                            <a:avLst/>
-                          </a:prstGeom>
-                          <a:solidFill>
-                            <a:srgbClr val="FF9224"/>
-                          </a:solidFill>
-                          <a:ln w="22225">
-                            <a:solidFill>
-                              <a:schemeClr val="tx1"/>
-                            </a:solidFill>
-                          </a:ln>
-                          <a:effectLst>
-                            <a:outerShdw blurRad="114300" dist="88900" dir="1860000" sx="87000" sy="87000" algn="ctr" rotWithShape="0">
-                              <a:srgbClr val="000000"/>
-                            </a:outerShdw>
-                          </a:effectLst>
-                        </wps:spPr>
-                        <wps:style>
-                          <a:lnRef idx="2">
-                            <a:schemeClr val="accent1">
-                              <a:shade val="50000"/>
-                            </a:schemeClr>
-                          </a:lnRef>
-                          <a:fillRef idx="1">
-                            <a:schemeClr val="accent1"/>
-                          </a:fillRef>
-                          <a:effectRef idx="0">
-                            <a:schemeClr val="accent1"/>
-                          </a:effectRef>
-                          <a:fontRef idx="minor">
-                            <a:schemeClr val="lt1"/>
-                          </a:fontRef>
-                        </wps:style>
-                        <wps:txbx>
-                          <w:txbxContent>
-                            <w:p>
-                              <w:pPr>
-                                <w:spacing w:after="0" w:line="240" w:lineRule="auto"/>
-                                <w:jc w:val="center"/>
-                                <w:rPr>
-                                  <w:b/>
-                                  <w:bCs/>
-                                  <w:sz w:val="56"/>
-                                  <w:szCs w:val="56"/>
-                                  <w14:shadow w14:blurRad="0" w14:dist="0" w14:dir="0" w14:sx="1000" w14:sy="1000" w14:kx="0" w14:ky="0" w14:algn="ctr">
-                                    <w14:schemeClr w14:val="tx1"/>
-                                  </w14:shadow>
-                                </w:rPr>
-                              </w:pPr>
-                            </w:p>
-                          </w:txbxContent>
-                        </wps:txbx>
-                        <wps:bodyPr rot="0" spcFirstLastPara="0" vertOverflow="overflow" horzOverflow="overflow" vert="horz" wrap="square" lIns="91440" tIns="45720" rIns="91440" bIns="45720" numCol="1" spcCol="0" rtlCol="0" fromWordArt="0" anchor="ctr" anchorCtr="0" forceAA="0" compatLnSpc="1">
-                          <a:prstTxWarp prst="textNoShape">
-                            <a:avLst/>
-                          </a:prstTxWarp>
-                          <a:noAutofit/>
-                        </wps:bodyPr>
-                      </wps:wsp>
-                      <wps:wsp>
-                        <wps:cNvPr id="325" name="Text Box 325"/>
-                        <wps:cNvSpPr txBox="1"/>
-                        <wps:spPr>
-                          <a:xfrm>
-                            <a:off x="4482" y="12948"/>
-                            <a:ext cx="304800" cy="438785"/>
-                          </a:xfrm>
-                          <a:prstGeom prst="rect">
-                            <a:avLst/>
-                          </a:prstGeom>
-                          <a:noFill/>
-                          <a:ln w="6350">
-                            <a:noFill/>
-                          </a:ln>
-                        </wps:spPr>
-                        <wps:txbx>
-                          <w:txbxContent>
-                            <w:p>
-                              <w:pPr>
-                                <w:spacing w:after="0" w:line="240" w:lineRule="auto"/>
-                                <w:jc w:val="center"/>
-                                <w:rPr>
-                                  <w:b/>
-                                  <w:bCs/>
-                                  <w:sz w:val="36"/>
-                                  <w:szCs w:val="36"/>
-                                </w:rPr>
-                              </w:pPr>
-                              <w:r>
-                                <w:rPr>
-                                  <w:b/>
-                                  <w:bCs/>
-                                  <w:sz w:val="36"/>
-                                  <w:szCs w:val="36"/>
-                                </w:rPr>
-                                <w:t>3</w:t>
-                              </w:r>
-                            </w:p>
-                          </w:txbxContent>
-                        </wps:txbx>
-                        <wps:bodyPr rot="0" spcFirstLastPara="0" vertOverflow="overflow" horzOverflow="overflow" vert="horz" wrap="square" lIns="91440" tIns="45720" rIns="91440" bIns="45720" numCol="1" spcCol="0" rtlCol="0" fromWordArt="0" anchor="t" anchorCtr="0" forceAA="0" compatLnSpc="1">
-                          <a:prstTxWarp prst="textNoShape">
-                            <a:avLst/>
-                          </a:prstTxWarp>
-                          <a:noAutofit/>
-                        </wps:bodyPr>
-                      </wps:wsp>
-                    </wpg:wgp>
-                  </a:graphicData>
-                </a:graphic>
-              </wp:anchor>
-            </w:drawing>
-          </mc:Choice>
-          <mc:Fallback>
-            <w:pict>
-              <v:group w14:anchorId="598B5E01" id="Group 323" o:spid="_x0000_s1140" style="position:absolute;margin-left:695.05pt;margin-top:150.9pt;width:24pt;height:34.55pt;z-index:252583936" coordorigin="4482,12948" coordsize="304800,438785" o:gfxdata="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">
-                <v:oval id="Oval 324" o:spid="_x0000_s1141" style="position:absolute;left:15688;top:70597;width:274320;height:274320;visibility:visible;mso-wrap-style:square;v-text-anchor:middle" o:gfxdata="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" fillcolor="#ff9224" strokecolor="black [3213]" strokeweight="1.75pt">
-                  <v:stroke joinstyle="miter"/>
-                  <v:shadow on="t" type="perspective" color="black" offset="2.11672mm,1.2719mm" matrix="57016f,,,57016f"/>
-                  <v:textbox>
-                    <w:txbxContent>
-                      <w:p>
-                        <w:pPr>
-                          <w:spacing w:after="0" w:line="240" w:lineRule="auto"/>
-                          <w:jc w:val="center"/>
-                          <w:rPr>
-                            <w:b/>
-                            <w:bCs/>
-                            <w:sz w:val="56"/>
-                            <w:szCs w:val="56"/>
-                            <w14:shadow w14:blurRad="0" w14:dist="0" w14:dir="0" w14:sx="1000" w14:sy="1000" w14:kx="0" w14:ky="0" w14:algn="ctr">
-                              <w14:schemeClr w14:val="tx1"/>
-                            </w14:shadow>
-                          </w:rPr>
-                        </w:pPr>
-                      </w:p>
-                    </w:txbxContent>
-                  </v:textbox>
-                </v:oval>
-                <v:shape id="Text Box 325" o:spid="_x0000_s1142" type="#_x0000_t202" style="position:absolute;left:4482;top:12948;width:304800;height:438785;visibility:visible;mso-wrap-style:square;v-text-anchor:top" o:gfxdata="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" filled="f" stroked="f" strokeweight=".5pt">
-                  <v:textbox>
-                    <w:txbxContent>
-                      <w:p>
-                        <w:pPr>
-                          <w:spacing w:after="0" w:line="240" w:lineRule="auto"/>
-                          <w:jc w:val="center"/>
-                          <w:rPr>
-                            <w:b/>
-                            <w:bCs/>
-                            <w:sz w:val="36"/>
-                            <w:szCs w:val="36"/>
-                          </w:rPr>
-                        </w:pPr>
-                        <w:r>
-                          <w:rPr>
-                            <w:b/>
-                            <w:bCs/>
-                            <w:sz w:val="36"/>
-                            <w:szCs w:val="36"/>
-                          </w:rPr>
-                          <w:t>3</w:t>
-                        </w:r>
-                      </w:p>
-                    </w:txbxContent>
-                  </v:textbox>
-                </v:shape>
-              </v:group>
-            </w:pict>
-          </mc:Fallback>
-        </mc:AlternateContent>
-      </w:r>
-      <w:r>
-        <w:rPr>
-          <w:noProof/>
-        </w:rPr>
         <w:drawing>
-          <wp:anchor distT="0" distB="0" distL="114300" distR="114300" simplePos="0" relativeHeight="252582912" behindDoc="0" locked="0" layoutInCell="1" allowOverlap="1" wp14:anchorId="3C0BAD2D" wp14:editId="53DA870E">
+          <wp:anchor distT="0" distB="0" distL="114300" distR="114300" simplePos="0" relativeHeight="252582912" behindDoc="0" locked="0" layoutInCell="1" allowOverlap="1" wp14:anchorId="3C0BAD2D" wp14:editId="48BF1F3E">
             <wp:simplePos x="0" y="0"/>
             <wp:positionH relativeFrom="margin">
               <wp:posOffset>8714740</wp:posOffset>
@@ -11740,215 +12919,8 @@
         <w:rPr>
           <w:noProof/>
         </w:rPr>
-        <mc:AlternateContent>
-          <mc:Choice Requires="wpg">
-            <w:drawing>
-              <wp:anchor distT="0" distB="0" distL="114300" distR="114300" simplePos="0" relativeHeight="252580864" behindDoc="0" locked="0" layoutInCell="1" allowOverlap="1" wp14:anchorId="59D9337F" wp14:editId="017BFEFA">
-                <wp:simplePos x="0" y="0"/>
-                <wp:positionH relativeFrom="column">
-                  <wp:posOffset>7703820</wp:posOffset>
-                </wp:positionH>
-                <wp:positionV relativeFrom="paragraph">
-                  <wp:posOffset>996179</wp:posOffset>
-                </wp:positionV>
-                <wp:extent cx="304800" cy="438785"/>
-                <wp:effectExtent l="19050" t="0" r="171450" b="56515"/>
-                <wp:wrapNone/>
-                <wp:docPr id="189" name="Group 189"/>
-                <wp:cNvGraphicFramePr/>
-                <a:graphic xmlns:a="http://schemas.openxmlformats.org/drawingml/2006/main">
-                  <a:graphicData uri="http://schemas.microsoft.com/office/word/2010/wordprocessingGroup">
-                    <wpg:wgp>
-                      <wpg:cNvGrpSpPr/>
-                      <wpg:grpSpPr>
-                        <a:xfrm>
-                          <a:off x="0" y="0"/>
-                          <a:ext cx="304800" cy="438785"/>
-                          <a:chOff x="4482" y="12948"/>
-                          <a:chExt cx="304800" cy="438785"/>
-                        </a:xfrm>
-                      </wpg:grpSpPr>
-                      <wps:wsp>
-                        <wps:cNvPr id="190" name="Oval 190"/>
-                        <wps:cNvSpPr/>
-                        <wps:spPr>
-                          <a:xfrm>
-                            <a:off x="15688" y="70597"/>
-                            <a:ext cx="274320" cy="274320"/>
-                          </a:xfrm>
-                          <a:prstGeom prst="ellipse">
-                            <a:avLst/>
-                          </a:prstGeom>
-                          <a:solidFill>
-                            <a:srgbClr val="FF9224"/>
-                          </a:solidFill>
-                          <a:ln w="22225">
-                            <a:solidFill>
-                              <a:schemeClr val="tx1"/>
-                            </a:solidFill>
-                          </a:ln>
-                          <a:effectLst>
-                            <a:outerShdw blurRad="114300" dist="88900" dir="1860000" sx="87000" sy="87000" algn="ctr" rotWithShape="0">
-                              <a:srgbClr val="000000"/>
-                            </a:outerShdw>
-                          </a:effectLst>
-                        </wps:spPr>
-                        <wps:style>
-                          <a:lnRef idx="2">
-                            <a:schemeClr val="accent1">
-                              <a:shade val="50000"/>
-                            </a:schemeClr>
-                          </a:lnRef>
-                          <a:fillRef idx="1">
-                            <a:schemeClr val="accent1"/>
-                          </a:fillRef>
-                          <a:effectRef idx="0">
-                            <a:schemeClr val="accent1"/>
-                          </a:effectRef>
-                          <a:fontRef idx="minor">
-                            <a:schemeClr val="lt1"/>
-                          </a:fontRef>
-                        </wps:style>
-                        <wps:txbx>
-                          <w:txbxContent>
-                            <w:p>
-                              <w:pPr>
-                                <w:spacing w:after="0" w:line="240" w:lineRule="auto"/>
-                                <w:jc w:val="center"/>
-                                <w:rPr>
-                                  <w:b/>
-                                  <w:bCs/>
-                                  <w:sz w:val="56"/>
-                                  <w:szCs w:val="56"/>
-                                  <w14:shadow w14:blurRad="0" w14:dist="0" w14:dir="0" w14:sx="1000" w14:sy="1000" w14:kx="0" w14:ky="0" w14:algn="ctr">
-                                    <w14:schemeClr w14:val="tx1"/>
-                                  </w14:shadow>
-                                </w:rPr>
-                              </w:pPr>
-                            </w:p>
-                          </w:txbxContent>
-                        </wps:txbx>
-                        <wps:bodyPr rot="0" spcFirstLastPara="0" vertOverflow="overflow" horzOverflow="overflow" vert="horz" wrap="square" lIns="91440" tIns="45720" rIns="91440" bIns="45720" numCol="1" spcCol="0" rtlCol="0" fromWordArt="0" anchor="ctr" anchorCtr="0" forceAA="0" compatLnSpc="1">
-                          <a:prstTxWarp prst="textNoShape">
-                            <a:avLst/>
-                          </a:prstTxWarp>
-                          <a:noAutofit/>
-                        </wps:bodyPr>
-                      </wps:wsp>
-                      <wps:wsp>
-                        <wps:cNvPr id="191" name="Text Box 191"/>
-                        <wps:cNvSpPr txBox="1"/>
-                        <wps:spPr>
-                          <a:xfrm>
-                            <a:off x="4482" y="12948"/>
-                            <a:ext cx="304800" cy="438785"/>
-                          </a:xfrm>
-                          <a:prstGeom prst="rect">
-                            <a:avLst/>
-                          </a:prstGeom>
-                          <a:noFill/>
-                          <a:ln w="6350">
-                            <a:noFill/>
-                          </a:ln>
-                        </wps:spPr>
-                        <wps:txbx>
-                          <w:txbxContent>
-                            <w:p>
-                              <w:pPr>
-                                <w:spacing w:after="0" w:line="240" w:lineRule="auto"/>
-                                <w:jc w:val="center"/>
-                                <w:rPr>
-                                  <w:sz w:val="36"/>
-                                  <w:szCs w:val="36"/>
-                                </w:rPr>
-                              </w:pPr>
-                              <w:r>
-                                <w:rPr>
-                                  <w:b/>
-                                  <w:bCs/>
-                                  <w:sz w:val="36"/>
-                                  <w:szCs w:val="36"/>
-                                </w:rPr>
-                                <w:t>2</w:t>
-                              </w:r>
-                            </w:p>
-                          </w:txbxContent>
-                        </wps:txbx>
-                        <wps:bodyPr rot="0" spcFirstLastPara="0" vertOverflow="overflow" horzOverflow="overflow" vert="horz" wrap="square" lIns="91440" tIns="45720" rIns="91440" bIns="45720" numCol="1" spcCol="0" rtlCol="0" fromWordArt="0" anchor="t" anchorCtr="0" forceAA="0" compatLnSpc="1">
-                          <a:prstTxWarp prst="textNoShape">
-                            <a:avLst/>
-                          </a:prstTxWarp>
-                          <a:noAutofit/>
-                        </wps:bodyPr>
-                      </wps:wsp>
-                    </wpg:wgp>
-                  </a:graphicData>
-                </a:graphic>
-              </wp:anchor>
-            </w:drawing>
-          </mc:Choice>
-          <mc:Fallback>
-            <w:pict>
-              <v:group w14:anchorId="59D9337F" id="Group 189" o:spid="_x0000_s1143" style="position:absolute;margin-left:606.6pt;margin-top:78.45pt;width:24pt;height:34.55pt;z-index:252580864" coordorigin="4482,12948" coordsize="304800,438785" o:gfxdata="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">
-                <v:oval id="Oval 190" o:spid="_x0000_s1144" style="position:absolute;left:15688;top:70597;width:274320;height:274320;visibility:visible;mso-wrap-style:square;v-text-anchor:middle" o:gfxdata="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" fillcolor="#ff9224" strokecolor="black [3213]" strokeweight="1.75pt">
-                  <v:stroke joinstyle="miter"/>
-                  <v:shadow on="t" type="perspective" color="black" offset="2.11672mm,1.2719mm" matrix="57016f,,,57016f"/>
-                  <v:textbox>
-                    <w:txbxContent>
-                      <w:p>
-                        <w:pPr>
-                          <w:spacing w:after="0" w:line="240" w:lineRule="auto"/>
-                          <w:jc w:val="center"/>
-                          <w:rPr>
-                            <w:b/>
-                            <w:bCs/>
-                            <w:sz w:val="56"/>
-                            <w:szCs w:val="56"/>
-                            <w14:shadow w14:blurRad="0" w14:dist="0" w14:dir="0" w14:sx="1000" w14:sy="1000" w14:kx="0" w14:ky="0" w14:algn="ctr">
-                              <w14:schemeClr w14:val="tx1"/>
-                            </w14:shadow>
-                          </w:rPr>
-                        </w:pPr>
-                      </w:p>
-                    </w:txbxContent>
-                  </v:textbox>
-                </v:oval>
-                <v:shape id="Text Box 191" o:spid="_x0000_s1145" type="#_x0000_t202" style="position:absolute;left:4482;top:12948;width:304800;height:438785;visibility:visible;mso-wrap-style:square;v-text-anchor:top" o:gfxdata="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" filled="f" stroked="f" strokeweight=".5pt">
-                  <v:textbox>
-                    <w:txbxContent>
-                      <w:p>
-                        <w:pPr>
-                          <w:spacing w:after="0" w:line="240" w:lineRule="auto"/>
-                          <w:jc w:val="center"/>
-                          <w:rPr>
-                            <w:sz w:val="36"/>
-                            <w:szCs w:val="36"/>
-                          </w:rPr>
-                        </w:pPr>
-                        <w:r>
-                          <w:rPr>
-                            <w:b/>
-                            <w:bCs/>
-                            <w:sz w:val="36"/>
-                            <w:szCs w:val="36"/>
-                          </w:rPr>
-                          <w:t>2</w:t>
-                        </w:r>
-                      </w:p>
-                    </w:txbxContent>
-                  </v:textbox>
-                </v:shape>
-              </v:group>
-            </w:pict>
-          </mc:Fallback>
-        </mc:AlternateContent>
-      </w:r>
-      <w:r>
-        <w:rPr>
-          <w:noProof/>
-        </w:rPr>
         <w:drawing>
-          <wp:anchor distT="0" distB="0" distL="114300" distR="114300" simplePos="0" relativeHeight="252572672" behindDoc="0" locked="0" layoutInCell="1" allowOverlap="1" wp14:anchorId="47B2DE75" wp14:editId="0CF17CF6">
+          <wp:anchor distT="0" distB="0" distL="114300" distR="114300" simplePos="0" relativeHeight="252572672" behindDoc="0" locked="0" layoutInCell="1" allowOverlap="1" wp14:anchorId="47B2DE75" wp14:editId="6F6BA5E4">
             <wp:simplePos x="0" y="0"/>
             <wp:positionH relativeFrom="margin">
               <wp:posOffset>7851140</wp:posOffset>
@@ -12019,215 +12991,8 @@
         <w:rPr>
           <w:noProof/>
         </w:rPr>
-        <mc:AlternateContent>
-          <mc:Choice Requires="wpg">
-            <w:drawing>
-              <wp:anchor distT="0" distB="0" distL="114300" distR="114300" simplePos="0" relativeHeight="252579840" behindDoc="0" locked="0" layoutInCell="1" allowOverlap="1" wp14:anchorId="54CEF3F7" wp14:editId="2753AF6E">
-                <wp:simplePos x="0" y="0"/>
-                <wp:positionH relativeFrom="column">
-                  <wp:posOffset>7398385</wp:posOffset>
-                </wp:positionH>
-                <wp:positionV relativeFrom="paragraph">
-                  <wp:posOffset>1657350</wp:posOffset>
-                </wp:positionV>
-                <wp:extent cx="304800" cy="438785"/>
-                <wp:effectExtent l="19050" t="0" r="171450" b="56515"/>
-                <wp:wrapNone/>
-                <wp:docPr id="183" name="Group 183"/>
-                <wp:cNvGraphicFramePr/>
-                <a:graphic xmlns:a="http://schemas.openxmlformats.org/drawingml/2006/main">
-                  <a:graphicData uri="http://schemas.microsoft.com/office/word/2010/wordprocessingGroup">
-                    <wpg:wgp>
-                      <wpg:cNvGrpSpPr/>
-                      <wpg:grpSpPr>
-                        <a:xfrm>
-                          <a:off x="0" y="0"/>
-                          <a:ext cx="304800" cy="438785"/>
-                          <a:chOff x="4482" y="12948"/>
-                          <a:chExt cx="304800" cy="438785"/>
-                        </a:xfrm>
-                      </wpg:grpSpPr>
-                      <wps:wsp>
-                        <wps:cNvPr id="184" name="Oval 184"/>
-                        <wps:cNvSpPr/>
-                        <wps:spPr>
-                          <a:xfrm>
-                            <a:off x="15688" y="70597"/>
-                            <a:ext cx="274320" cy="274320"/>
-                          </a:xfrm>
-                          <a:prstGeom prst="ellipse">
-                            <a:avLst/>
-                          </a:prstGeom>
-                          <a:solidFill>
-                            <a:srgbClr val="FF9224"/>
-                          </a:solidFill>
-                          <a:ln w="22225">
-                            <a:solidFill>
-                              <a:schemeClr val="tx1"/>
-                            </a:solidFill>
-                          </a:ln>
-                          <a:effectLst>
-                            <a:outerShdw blurRad="114300" dist="88900" dir="1860000" sx="87000" sy="87000" algn="ctr" rotWithShape="0">
-                              <a:srgbClr val="000000"/>
-                            </a:outerShdw>
-                          </a:effectLst>
-                        </wps:spPr>
-                        <wps:style>
-                          <a:lnRef idx="2">
-                            <a:schemeClr val="accent1">
-                              <a:shade val="50000"/>
-                            </a:schemeClr>
-                          </a:lnRef>
-                          <a:fillRef idx="1">
-                            <a:schemeClr val="accent1"/>
-                          </a:fillRef>
-                          <a:effectRef idx="0">
-                            <a:schemeClr val="accent1"/>
-                          </a:effectRef>
-                          <a:fontRef idx="minor">
-                            <a:schemeClr val="lt1"/>
-                          </a:fontRef>
-                        </wps:style>
-                        <wps:txbx>
-                          <w:txbxContent>
-                            <w:p>
-                              <w:pPr>
-                                <w:spacing w:after="0" w:line="240" w:lineRule="auto"/>
-                                <w:jc w:val="center"/>
-                                <w:rPr>
-                                  <w:b/>
-                                  <w:bCs/>
-                                  <w:sz w:val="56"/>
-                                  <w:szCs w:val="56"/>
-                                  <w14:shadow w14:blurRad="0" w14:dist="0" w14:dir="0" w14:sx="1000" w14:sy="1000" w14:kx="0" w14:ky="0" w14:algn="ctr">
-                                    <w14:schemeClr w14:val="tx1"/>
-                                  </w14:shadow>
-                                </w:rPr>
-                              </w:pPr>
-                            </w:p>
-                          </w:txbxContent>
-                        </wps:txbx>
-                        <wps:bodyPr rot="0" spcFirstLastPara="0" vertOverflow="overflow" horzOverflow="overflow" vert="horz" wrap="square" lIns="91440" tIns="45720" rIns="91440" bIns="45720" numCol="1" spcCol="0" rtlCol="0" fromWordArt="0" anchor="ctr" anchorCtr="0" forceAA="0" compatLnSpc="1">
-                          <a:prstTxWarp prst="textNoShape">
-                            <a:avLst/>
-                          </a:prstTxWarp>
-                          <a:noAutofit/>
-                        </wps:bodyPr>
-                      </wps:wsp>
-                      <wps:wsp>
-                        <wps:cNvPr id="185" name="Text Box 185"/>
-                        <wps:cNvSpPr txBox="1"/>
-                        <wps:spPr>
-                          <a:xfrm>
-                            <a:off x="4482" y="12948"/>
-                            <a:ext cx="304800" cy="438785"/>
-                          </a:xfrm>
-                          <a:prstGeom prst="rect">
-                            <a:avLst/>
-                          </a:prstGeom>
-                          <a:noFill/>
-                          <a:ln w="6350">
-                            <a:noFill/>
-                          </a:ln>
-                        </wps:spPr>
-                        <wps:txbx>
-                          <w:txbxContent>
-                            <w:p>
-                              <w:pPr>
-                                <w:spacing w:after="0" w:line="240" w:lineRule="auto"/>
-                                <w:jc w:val="center"/>
-                                <w:rPr>
-                                  <w:sz w:val="36"/>
-                                  <w:szCs w:val="36"/>
-                                </w:rPr>
-                              </w:pPr>
-                              <w:r>
-                                <w:rPr>
-                                  <w:b/>
-                                  <w:bCs/>
-                                  <w:sz w:val="36"/>
-                                  <w:szCs w:val="36"/>
-                                </w:rPr>
-                                <w:t>1</w:t>
-                              </w:r>
-                            </w:p>
-                          </w:txbxContent>
-                        </wps:txbx>
-                        <wps:bodyPr rot="0" spcFirstLastPara="0" vertOverflow="overflow" horzOverflow="overflow" vert="horz" wrap="square" lIns="91440" tIns="45720" rIns="91440" bIns="45720" numCol="1" spcCol="0" rtlCol="0" fromWordArt="0" anchor="t" anchorCtr="0" forceAA="0" compatLnSpc="1">
-                          <a:prstTxWarp prst="textNoShape">
-                            <a:avLst/>
-                          </a:prstTxWarp>
-                          <a:noAutofit/>
-                        </wps:bodyPr>
-                      </wps:wsp>
-                    </wpg:wgp>
-                  </a:graphicData>
-                </a:graphic>
-              </wp:anchor>
-            </w:drawing>
-          </mc:Choice>
-          <mc:Fallback>
-            <w:pict>
-              <v:group w14:anchorId="54CEF3F7" id="Group 183" o:spid="_x0000_s1146" style="position:absolute;margin-left:582.55pt;margin-top:130.5pt;width:24pt;height:34.55pt;z-index:252579840" coordorigin="4482,12948" coordsize="304800,438785" o:gfxdata="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">
-                <v:oval id="Oval 184" o:spid="_x0000_s1147" style="position:absolute;left:15688;top:70597;width:274320;height:274320;visibility:visible;mso-wrap-style:square;v-text-anchor:middle" o:gfxdata="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" fillcolor="#ff9224" strokecolor="black [3213]" strokeweight="1.75pt">
-                  <v:stroke joinstyle="miter"/>
-                  <v:shadow on="t" type="perspective" color="black" offset="2.11672mm,1.2719mm" matrix="57016f,,,57016f"/>
-                  <v:textbox>
-                    <w:txbxContent>
-                      <w:p>
-                        <w:pPr>
-                          <w:spacing w:after="0" w:line="240" w:lineRule="auto"/>
-                          <w:jc w:val="center"/>
-                          <w:rPr>
-                            <w:b/>
-                            <w:bCs/>
-                            <w:sz w:val="56"/>
-                            <w:szCs w:val="56"/>
-                            <w14:shadow w14:blurRad="0" w14:dist="0" w14:dir="0" w14:sx="1000" w14:sy="1000" w14:kx="0" w14:ky="0" w14:algn="ctr">
-                              <w14:schemeClr w14:val="tx1"/>
-                            </w14:shadow>
-                          </w:rPr>
-                        </w:pPr>
-                      </w:p>
-                    </w:txbxContent>
-                  </v:textbox>
-                </v:oval>
-                <v:shape id="Text Box 185" o:spid="_x0000_s1148" type="#_x0000_t202" style="position:absolute;left:4482;top:12948;width:304800;height:438785;visibility:visible;mso-wrap-style:square;v-text-anchor:top" o:gfxdata="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" filled="f" stroked="f" strokeweight=".5pt">
-                  <v:textbox>
-                    <w:txbxContent>
-                      <w:p>
-                        <w:pPr>
-                          <w:spacing w:after="0" w:line="240" w:lineRule="auto"/>
-                          <w:jc w:val="center"/>
-                          <w:rPr>
-                            <w:sz w:val="36"/>
-                            <w:szCs w:val="36"/>
-                          </w:rPr>
-                        </w:pPr>
-                        <w:r>
-                          <w:rPr>
-                            <w:b/>
-                            <w:bCs/>
-                            <w:sz w:val="36"/>
-                            <w:szCs w:val="36"/>
-                          </w:rPr>
-                          <w:t>1</w:t>
-                        </w:r>
-                      </w:p>
-                    </w:txbxContent>
-                  </v:textbox>
-                </v:shape>
-              </v:group>
-            </w:pict>
-          </mc:Fallback>
-        </mc:AlternateContent>
-      </w:r>
-      <w:r>
-        <w:rPr>
-          <w:noProof/>
-        </w:rPr>
         <w:drawing>
-          <wp:anchor distT="0" distB="0" distL="114300" distR="114300" simplePos="0" relativeHeight="252578816" behindDoc="0" locked="0" layoutInCell="1" allowOverlap="1" wp14:anchorId="3D6DE2F1" wp14:editId="507DC792">
+          <wp:anchor distT="0" distB="0" distL="114300" distR="114300" simplePos="0" relativeHeight="252578816" behindDoc="0" locked="0" layoutInCell="1" allowOverlap="1" wp14:anchorId="3D6DE2F1" wp14:editId="72F68093">
             <wp:simplePos x="0" y="0"/>
             <wp:positionH relativeFrom="margin">
               <wp:posOffset>7543165</wp:posOffset>
@@ -12298,215 +13063,8 @@
         <w:rPr>
           <w:noProof/>
         </w:rPr>
-        <mc:AlternateContent>
-          <mc:Choice Requires="wpg">
-            <w:drawing>
-              <wp:anchor distT="0" distB="0" distL="114300" distR="114300" simplePos="0" relativeHeight="252576768" behindDoc="0" locked="0" layoutInCell="1" allowOverlap="1" wp14:anchorId="05401BAD" wp14:editId="045DFB81">
-                <wp:simplePos x="0" y="0"/>
-                <wp:positionH relativeFrom="column">
-                  <wp:posOffset>219075</wp:posOffset>
-                </wp:positionH>
-                <wp:positionV relativeFrom="paragraph">
-                  <wp:posOffset>3963035</wp:posOffset>
-                </wp:positionV>
-                <wp:extent cx="304800" cy="438785"/>
-                <wp:effectExtent l="19050" t="0" r="171450" b="56515"/>
-                <wp:wrapNone/>
-                <wp:docPr id="326" name="Group 326"/>
-                <wp:cNvGraphicFramePr/>
-                <a:graphic xmlns:a="http://schemas.openxmlformats.org/drawingml/2006/main">
-                  <a:graphicData uri="http://schemas.microsoft.com/office/word/2010/wordprocessingGroup">
-                    <wpg:wgp>
-                      <wpg:cNvGrpSpPr/>
-                      <wpg:grpSpPr>
-                        <a:xfrm>
-                          <a:off x="0" y="0"/>
-                          <a:ext cx="304800" cy="438785"/>
-                          <a:chOff x="4482" y="12948"/>
-                          <a:chExt cx="304800" cy="438785"/>
-                        </a:xfrm>
-                      </wpg:grpSpPr>
-                      <wps:wsp>
-                        <wps:cNvPr id="327" name="Oval 327"/>
-                        <wps:cNvSpPr/>
-                        <wps:spPr>
-                          <a:xfrm>
-                            <a:off x="15688" y="70597"/>
-                            <a:ext cx="274320" cy="274320"/>
-                          </a:xfrm>
-                          <a:prstGeom prst="ellipse">
-                            <a:avLst/>
-                          </a:prstGeom>
-                          <a:solidFill>
-                            <a:srgbClr val="FF9224"/>
-                          </a:solidFill>
-                          <a:ln w="22225">
-                            <a:solidFill>
-                              <a:schemeClr val="tx1"/>
-                            </a:solidFill>
-                          </a:ln>
-                          <a:effectLst>
-                            <a:outerShdw blurRad="114300" dist="88900" dir="1860000" sx="87000" sy="87000" algn="ctr" rotWithShape="0">
-                              <a:srgbClr val="000000"/>
-                            </a:outerShdw>
-                          </a:effectLst>
-                        </wps:spPr>
-                        <wps:style>
-                          <a:lnRef idx="2">
-                            <a:schemeClr val="accent1">
-                              <a:shade val="50000"/>
-                            </a:schemeClr>
-                          </a:lnRef>
-                          <a:fillRef idx="1">
-                            <a:schemeClr val="accent1"/>
-                          </a:fillRef>
-                          <a:effectRef idx="0">
-                            <a:schemeClr val="accent1"/>
-                          </a:effectRef>
-                          <a:fontRef idx="minor">
-                            <a:schemeClr val="lt1"/>
-                          </a:fontRef>
-                        </wps:style>
-                        <wps:txbx>
-                          <w:txbxContent>
-                            <w:p>
-                              <w:pPr>
-                                <w:spacing w:after="0" w:line="240" w:lineRule="auto"/>
-                                <w:jc w:val="center"/>
-                                <w:rPr>
-                                  <w:b/>
-                                  <w:bCs/>
-                                  <w:sz w:val="56"/>
-                                  <w:szCs w:val="56"/>
-                                  <w14:shadow w14:blurRad="0" w14:dist="0" w14:dir="0" w14:sx="1000" w14:sy="1000" w14:kx="0" w14:ky="0" w14:algn="ctr">
-                                    <w14:schemeClr w14:val="tx1"/>
-                                  </w14:shadow>
-                                </w:rPr>
-                              </w:pPr>
-                            </w:p>
-                          </w:txbxContent>
-                        </wps:txbx>
-                        <wps:bodyPr rot="0" spcFirstLastPara="0" vertOverflow="overflow" horzOverflow="overflow" vert="horz" wrap="square" lIns="91440" tIns="45720" rIns="91440" bIns="45720" numCol="1" spcCol="0" rtlCol="0" fromWordArt="0" anchor="ctr" anchorCtr="0" forceAA="0" compatLnSpc="1">
-                          <a:prstTxWarp prst="textNoShape">
-                            <a:avLst/>
-                          </a:prstTxWarp>
-                          <a:noAutofit/>
-                        </wps:bodyPr>
-                      </wps:wsp>
-                      <wps:wsp>
-                        <wps:cNvPr id="328" name="Text Box 328"/>
-                        <wps:cNvSpPr txBox="1"/>
-                        <wps:spPr>
-                          <a:xfrm>
-                            <a:off x="4482" y="12948"/>
-                            <a:ext cx="304800" cy="438785"/>
-                          </a:xfrm>
-                          <a:prstGeom prst="rect">
-                            <a:avLst/>
-                          </a:prstGeom>
-                          <a:noFill/>
-                          <a:ln w="6350">
-                            <a:noFill/>
-                          </a:ln>
-                        </wps:spPr>
-                        <wps:txbx>
-                          <w:txbxContent>
-                            <w:p>
-                              <w:pPr>
-                                <w:spacing w:after="0" w:line="240" w:lineRule="auto"/>
-                                <w:jc w:val="center"/>
-                                <w:rPr>
-                                  <w:sz w:val="36"/>
-                                  <w:szCs w:val="36"/>
-                                </w:rPr>
-                              </w:pPr>
-                              <w:r>
-                                <w:rPr>
-                                  <w:b/>
-                                  <w:bCs/>
-                                  <w:sz w:val="36"/>
-                                  <w:szCs w:val="36"/>
-                                </w:rPr>
-                                <w:t>6</w:t>
-                              </w:r>
-                            </w:p>
-                          </w:txbxContent>
-                        </wps:txbx>
-                        <wps:bodyPr rot="0" spcFirstLastPara="0" vertOverflow="overflow" horzOverflow="overflow" vert="horz" wrap="square" lIns="91440" tIns="45720" rIns="91440" bIns="45720" numCol="1" spcCol="0" rtlCol="0" fromWordArt="0" anchor="t" anchorCtr="0" forceAA="0" compatLnSpc="1">
-                          <a:prstTxWarp prst="textNoShape">
-                            <a:avLst/>
-                          </a:prstTxWarp>
-                          <a:noAutofit/>
-                        </wps:bodyPr>
-                      </wps:wsp>
-                    </wpg:wgp>
-                  </a:graphicData>
-                </a:graphic>
-              </wp:anchor>
-            </w:drawing>
-          </mc:Choice>
-          <mc:Fallback>
-            <w:pict>
-              <v:group w14:anchorId="05401BAD" id="Group 326" o:spid="_x0000_s1149" style="position:absolute;margin-left:17.25pt;margin-top:312.05pt;width:24pt;height:34.55pt;z-index:252576768" coordorigin="4482,12948" coordsize="304800,438785" o:gfxdata="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">
-                <v:oval id="Oval 327" o:spid="_x0000_s1150" style="position:absolute;left:15688;top:70597;width:274320;height:274320;visibility:visible;mso-wrap-style:square;v-text-anchor:middle" o:gfxdata="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" fillcolor="#ff9224" strokecolor="black [3213]" strokeweight="1.75pt">
-                  <v:stroke joinstyle="miter"/>
-                  <v:shadow on="t" type="perspective" color="black" offset="2.11672mm,1.2719mm" matrix="57016f,,,57016f"/>
-                  <v:textbox>
-                    <w:txbxContent>
-                      <w:p>
-                        <w:pPr>
-                          <w:spacing w:after="0" w:line="240" w:lineRule="auto"/>
-                          <w:jc w:val="center"/>
-                          <w:rPr>
-                            <w:b/>
-                            <w:bCs/>
-                            <w:sz w:val="56"/>
-                            <w:szCs w:val="56"/>
-                            <w14:shadow w14:blurRad="0" w14:dist="0" w14:dir="0" w14:sx="1000" w14:sy="1000" w14:kx="0" w14:ky="0" w14:algn="ctr">
-                              <w14:schemeClr w14:val="tx1"/>
-                            </w14:shadow>
-                          </w:rPr>
-                        </w:pPr>
-                      </w:p>
-                    </w:txbxContent>
-                  </v:textbox>
-                </v:oval>
-                <v:shape id="Text Box 328" o:spid="_x0000_s1151" type="#_x0000_t202" style="position:absolute;left:4482;top:12948;width:304800;height:438785;visibility:visible;mso-wrap-style:square;v-text-anchor:top" o:gfxdata="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" filled="f" stroked="f" strokeweight=".5pt">
-                  <v:textbox>
-                    <w:txbxContent>
-                      <w:p>
-                        <w:pPr>
-                          <w:spacing w:after="0" w:line="240" w:lineRule="auto"/>
-                          <w:jc w:val="center"/>
-                          <w:rPr>
-                            <w:sz w:val="36"/>
-                            <w:szCs w:val="36"/>
-                          </w:rPr>
-                        </w:pPr>
-                        <w:r>
-                          <w:rPr>
-                            <w:b/>
-                            <w:bCs/>
-                            <w:sz w:val="36"/>
-                            <w:szCs w:val="36"/>
-                          </w:rPr>
-                          <w:t>6</w:t>
-                        </w:r>
-                      </w:p>
-                    </w:txbxContent>
-                  </v:textbox>
-                </v:shape>
-              </v:group>
-            </w:pict>
-          </mc:Fallback>
-        </mc:AlternateContent>
-      </w:r>
-      <w:r>
-        <w:rPr>
-          <w:noProof/>
-        </w:rPr>
         <w:drawing>
-          <wp:anchor distT="0" distB="0" distL="114300" distR="114300" simplePos="0" relativeHeight="252575744" behindDoc="0" locked="0" layoutInCell="1" allowOverlap="1" wp14:anchorId="27EE40D4" wp14:editId="24863C5C">
+          <wp:anchor distT="0" distB="0" distL="114300" distR="114300" simplePos="0" relativeHeight="252575744" behindDoc="0" locked="0" layoutInCell="1" allowOverlap="1" wp14:anchorId="27EE40D4" wp14:editId="29C95DE9">
             <wp:simplePos x="0" y="0"/>
             <wp:positionH relativeFrom="margin">
               <wp:posOffset>214001</wp:posOffset>
@@ -12545,285 +13103,6 @@
                   </pic:blipFill>
                   <pic:spPr bwMode="auto">
                     <a:xfrm rot="5400000" flipH="1" flipV="1">
-                      <a:off x="0" y="0"/>
-                      <a:ext cx="535940" cy="408949"/>
-                    </a:xfrm>
-                    <a:prstGeom prst="rect">
-                      <a:avLst/>
-                    </a:prstGeom>
-                    <a:noFill/>
-                    <a:ln>
-                      <a:noFill/>
-                    </a:ln>
-                    <a:effectLst>
-                      <a:outerShdw blurRad="50800" dist="38100" dir="21540000" sx="108000" sy="108000" algn="tr" rotWithShape="0">
-                        <a:prstClr val="black"/>
-                      </a:outerShdw>
-                    </a:effectLst>
-                  </pic:spPr>
-                </pic:pic>
-              </a:graphicData>
-            </a:graphic>
-            <wp14:sizeRelH relativeFrom="margin">
-              <wp14:pctWidth>0</wp14:pctWidth>
-            </wp14:sizeRelH>
-            <wp14:sizeRelV relativeFrom="margin">
-              <wp14:pctHeight>0</wp14:pctHeight>
-            </wp14:sizeRelV>
-          </wp:anchor>
-        </w:drawing>
-      </w:r>
-      <w:r>
-        <w:rPr>
-          <w:noProof/>
-        </w:rPr>
-        <mc:AlternateContent>
-          <mc:Choice Requires="wpg">
-            <w:drawing>
-              <wp:anchor distT="0" distB="0" distL="114300" distR="114300" simplePos="0" relativeHeight="252573696" behindDoc="0" locked="0" layoutInCell="1" allowOverlap="1" wp14:anchorId="22F8189B" wp14:editId="4CC66D9D">
-                <wp:simplePos x="0" y="0"/>
-                <wp:positionH relativeFrom="column">
-                  <wp:posOffset>944880</wp:posOffset>
-                </wp:positionH>
-                <wp:positionV relativeFrom="paragraph">
-                  <wp:posOffset>1082675</wp:posOffset>
-                </wp:positionV>
-                <wp:extent cx="304800" cy="438785"/>
-                <wp:effectExtent l="19050" t="0" r="171450" b="56515"/>
-                <wp:wrapNone/>
-                <wp:docPr id="186" name="Group 186"/>
-                <wp:cNvGraphicFramePr/>
-                <a:graphic xmlns:a="http://schemas.openxmlformats.org/drawingml/2006/main">
-                  <a:graphicData uri="http://schemas.microsoft.com/office/word/2010/wordprocessingGroup">
-                    <wpg:wgp>
-                      <wpg:cNvGrpSpPr/>
-                      <wpg:grpSpPr>
-                        <a:xfrm>
-                          <a:off x="0" y="0"/>
-                          <a:ext cx="304800" cy="438785"/>
-                          <a:chOff x="4482" y="12948"/>
-                          <a:chExt cx="304800" cy="438785"/>
-                        </a:xfrm>
-                      </wpg:grpSpPr>
-                      <wps:wsp>
-                        <wps:cNvPr id="187" name="Oval 187"/>
-                        <wps:cNvSpPr/>
-                        <wps:spPr>
-                          <a:xfrm>
-                            <a:off x="15688" y="70597"/>
-                            <a:ext cx="274320" cy="274320"/>
-                          </a:xfrm>
-                          <a:prstGeom prst="ellipse">
-                            <a:avLst/>
-                          </a:prstGeom>
-                          <a:solidFill>
-                            <a:srgbClr val="FF9224"/>
-                          </a:solidFill>
-                          <a:ln w="22225">
-                            <a:solidFill>
-                              <a:schemeClr val="tx1"/>
-                            </a:solidFill>
-                          </a:ln>
-                          <a:effectLst>
-                            <a:outerShdw blurRad="114300" dist="88900" dir="1860000" sx="87000" sy="87000" algn="ctr" rotWithShape="0">
-                              <a:srgbClr val="000000"/>
-                            </a:outerShdw>
-                          </a:effectLst>
-                        </wps:spPr>
-                        <wps:style>
-                          <a:lnRef idx="2">
-                            <a:schemeClr val="accent1">
-                              <a:shade val="50000"/>
-                            </a:schemeClr>
-                          </a:lnRef>
-                          <a:fillRef idx="1">
-                            <a:schemeClr val="accent1"/>
-                          </a:fillRef>
-                          <a:effectRef idx="0">
-                            <a:schemeClr val="accent1"/>
-                          </a:effectRef>
-                          <a:fontRef idx="minor">
-                            <a:schemeClr val="lt1"/>
-                          </a:fontRef>
-                        </wps:style>
-                        <wps:txbx>
-                          <w:txbxContent>
-                            <w:p>
-                              <w:pPr>
-                                <w:spacing w:after="0" w:line="240" w:lineRule="auto"/>
-                                <w:jc w:val="center"/>
-                                <w:rPr>
-                                  <w:b/>
-                                  <w:bCs/>
-                                  <w:sz w:val="56"/>
-                                  <w:szCs w:val="56"/>
-                                  <w14:shadow w14:blurRad="0" w14:dist="0" w14:dir="0" w14:sx="1000" w14:sy="1000" w14:kx="0" w14:ky="0" w14:algn="ctr">
-                                    <w14:schemeClr w14:val="tx1"/>
-                                  </w14:shadow>
-                                </w:rPr>
-                              </w:pPr>
-                            </w:p>
-                          </w:txbxContent>
-                        </wps:txbx>
-                        <wps:bodyPr rot="0" spcFirstLastPara="0" vertOverflow="overflow" horzOverflow="overflow" vert="horz" wrap="square" lIns="91440" tIns="45720" rIns="91440" bIns="45720" numCol="1" spcCol="0" rtlCol="0" fromWordArt="0" anchor="ctr" anchorCtr="0" forceAA="0" compatLnSpc="1">
-                          <a:prstTxWarp prst="textNoShape">
-                            <a:avLst/>
-                          </a:prstTxWarp>
-                          <a:noAutofit/>
-                        </wps:bodyPr>
-                      </wps:wsp>
-                      <wps:wsp>
-                        <wps:cNvPr id="188" name="Text Box 188"/>
-                        <wps:cNvSpPr txBox="1"/>
-                        <wps:spPr>
-                          <a:xfrm>
-                            <a:off x="4482" y="12948"/>
-                            <a:ext cx="304800" cy="438785"/>
-                          </a:xfrm>
-                          <a:prstGeom prst="rect">
-                            <a:avLst/>
-                          </a:prstGeom>
-                          <a:noFill/>
-                          <a:ln w="6350">
-                            <a:noFill/>
-                          </a:ln>
-                        </wps:spPr>
-                        <wps:txbx>
-                          <w:txbxContent>
-                            <w:p>
-                              <w:pPr>
-                                <w:spacing w:after="0" w:line="240" w:lineRule="auto"/>
-                                <w:jc w:val="center"/>
-                                <w:rPr>
-                                  <w:sz w:val="36"/>
-                                  <w:szCs w:val="36"/>
-                                </w:rPr>
-                              </w:pPr>
-                              <w:r>
-                                <w:rPr>
-                                  <w:b/>
-                                  <w:bCs/>
-                                  <w:sz w:val="36"/>
-                                  <w:szCs w:val="36"/>
-                                </w:rPr>
-                                <w:t>5</w:t>
-                              </w:r>
-                            </w:p>
-                          </w:txbxContent>
-                        </wps:txbx>
-                        <wps:bodyPr rot="0" spcFirstLastPara="0" vertOverflow="overflow" horzOverflow="overflow" vert="horz" wrap="square" lIns="91440" tIns="45720" rIns="91440" bIns="45720" numCol="1" spcCol="0" rtlCol="0" fromWordArt="0" anchor="t" anchorCtr="0" forceAA="0" compatLnSpc="1">
-                          <a:prstTxWarp prst="textNoShape">
-                            <a:avLst/>
-                          </a:prstTxWarp>
-                          <a:noAutofit/>
-                        </wps:bodyPr>
-                      </wps:wsp>
-                    </wpg:wgp>
-                  </a:graphicData>
-                </a:graphic>
-              </wp:anchor>
-            </w:drawing>
-          </mc:Choice>
-          <mc:Fallback>
-            <w:pict>
-              <v:group w14:anchorId="22F8189B" id="Group 186" o:spid="_x0000_s1152" style="position:absolute;margin-left:74.4pt;margin-top:85.25pt;width:24pt;height:34.55pt;z-index:252573696" coordorigin="4482,12948" coordsize="304800,438785" o:gfxdata="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">
-                <v:oval id="Oval 187" o:spid="_x0000_s1153" style="position:absolute;left:15688;top:70597;width:274320;height:274320;visibility:visible;mso-wrap-style:square;v-text-anchor:middle" o:gfxdata="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" fillcolor="#ff9224" strokecolor="black [3213]" strokeweight="1.75pt">
-                  <v:stroke joinstyle="miter"/>
-                  <v:shadow on="t" type="perspective" color="black" offset="2.11672mm,1.2719mm" matrix="57016f,,,57016f"/>
-                  <v:textbox>
-                    <w:txbxContent>
-                      <w:p>
-                        <w:pPr>
-                          <w:spacing w:after="0" w:line="240" w:lineRule="auto"/>
-                          <w:jc w:val="center"/>
-                          <w:rPr>
-                            <w:b/>
-                            <w:bCs/>
-                            <w:sz w:val="56"/>
-                            <w:szCs w:val="56"/>
-                            <w14:shadow w14:blurRad="0" w14:dist="0" w14:dir="0" w14:sx="1000" w14:sy="1000" w14:kx="0" w14:ky="0" w14:algn="ctr">
-                              <w14:schemeClr w14:val="tx1"/>
-                            </w14:shadow>
-                          </w:rPr>
-                        </w:pPr>
-                      </w:p>
-                    </w:txbxContent>
-                  </v:textbox>
-                </v:oval>
-                <v:shape id="Text Box 188" o:spid="_x0000_s1154" type="#_x0000_t202" style="position:absolute;left:4482;top:12948;width:304800;height:438785;visibility:visible;mso-wrap-style:square;v-text-anchor:top" o:gfxdata="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" filled="f" stroked="f" strokeweight=".5pt">
-                  <v:textbox>
-                    <w:txbxContent>
-                      <w:p>
-                        <w:pPr>
-                          <w:spacing w:after="0" w:line="240" w:lineRule="auto"/>
-                          <w:jc w:val="center"/>
-                          <w:rPr>
-                            <w:sz w:val="36"/>
-                            <w:szCs w:val="36"/>
-                          </w:rPr>
-                        </w:pPr>
-                        <w:r>
-                          <w:rPr>
-                            <w:b/>
-                            <w:bCs/>
-                            <w:sz w:val="36"/>
-                            <w:szCs w:val="36"/>
-                          </w:rPr>
-                          <w:t>5</w:t>
-                        </w:r>
-                      </w:p>
-                    </w:txbxContent>
-                  </v:textbox>
-                </v:shape>
-              </v:group>
-            </w:pict>
-          </mc:Fallback>
-        </mc:AlternateContent>
-      </w:r>
-      <w:r>
-        <w:rPr>
-          <w:noProof/>
-        </w:rPr>
-        <w:drawing>
-          <wp:anchor distT="0" distB="0" distL="114300" distR="114300" simplePos="0" relativeHeight="252570624" behindDoc="0" locked="0" layoutInCell="1" allowOverlap="1" wp14:anchorId="43E885DD" wp14:editId="7367F1DB">
-            <wp:simplePos x="0" y="0"/>
-            <wp:positionH relativeFrom="margin">
-              <wp:posOffset>596265</wp:posOffset>
-            </wp:positionH>
-            <wp:positionV relativeFrom="paragraph">
-              <wp:posOffset>1134050</wp:posOffset>
-            </wp:positionV>
-            <wp:extent cx="535940" cy="408949"/>
-            <wp:effectExtent l="95250" t="0" r="0" b="10160"/>
-            <wp:wrapNone/>
-            <wp:docPr id="329" name="Picture 329" descr="Shape, arrow&#10;&#10;Description automatically generated"/>
-            <wp:cNvGraphicFramePr>
-              <a:graphicFrameLocks xmlns:a="http://schemas.openxmlformats.org/drawingml/2006/main" noChangeAspect="1"/>
-            </wp:cNvGraphicFramePr>
-            <a:graphic xmlns:a="http://schemas.openxmlformats.org/drawingml/2006/main">
-              <a:graphicData uri="http://schemas.openxmlformats.org/drawingml/2006/picture">
-                <pic:pic xmlns:pic="http://schemas.openxmlformats.org/drawingml/2006/picture">
-                  <pic:nvPicPr>
-                    <pic:cNvPr id="1" name="Picture 1" descr="Shape, arrow&#10;&#10;Description automatically generated"/>
-                    <pic:cNvPicPr>
-                      <a:picLocks noChangeAspect="1" noChangeArrowheads="1"/>
-                    </pic:cNvPicPr>
-                  </pic:nvPicPr>
-                  <pic:blipFill>
-                    <a:blip r:embed="rId7" cstate="print">
-                      <a:extLst>
-                        <a:ext uri="{28A0092B-C50C-407E-A947-70E740481C1C}">
-                          <a14:useLocalDpi xmlns:a14="http://schemas.microsoft.com/office/drawing/2010/main" val="0"/>
-                        </a:ext>
-                      </a:extLst>
-                    </a:blip>
-                    <a:srcRect/>
-                    <a:stretch>
-                      <a:fillRect/>
-                    </a:stretch>
-                  </pic:blipFill>
-                  <pic:spPr bwMode="auto">
-                    <a:xfrm rot="19285081" flipH="1" flipV="1">
                       <a:off x="0" y="0"/>
                       <a:ext cx="535940" cy="408949"/>
                     </a:xfrm>
@@ -13062,8 +13341,8 @@
           </mc:Choice>
           <mc:Fallback>
             <w:pict>
-              <v:group w14:anchorId="4AE49711" id="Group 343" o:spid="_x0000_s1155" style="position:absolute;margin-left:254.65pt;margin-top:180.6pt;width:24pt;height:34.55pt;z-index:252595200" coordorigin="-1128,7338" coordsize="304800,438785" o:gfxdata="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">
-                <v:oval id="Oval 344" o:spid="_x0000_s1156" style="position:absolute;left:15688;top:70597;width:274320;height:274320;visibility:visible;mso-wrap-style:square;v-text-anchor:middle" o:gfxdata="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" fillcolor="#ff9224" strokecolor="black [3213]" strokeweight="1.75pt">
+              <v:group w14:anchorId="4AE49711" id="Group 343" o:spid="_x0000_s1158" style="position:absolute;margin-left:254.65pt;margin-top:180.6pt;width:24pt;height:34.55pt;z-index:252595200" coordorigin="-1128,7338" coordsize="304800,438785" o:gfxdata="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">
+                <v:oval id="Oval 344" o:spid="_x0000_s1159" style="position:absolute;left:15688;top:70597;width:274320;height:274320;visibility:visible;mso-wrap-style:square;v-text-anchor:middle" o:gfxdata="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" fillcolor="#ff9224" strokecolor="black [3213]" strokeweight="1.75pt">
                   <v:stroke joinstyle="miter"/>
                   <v:shadow on="t" type="perspective" color="black" offset="2.11672mm,1.2719mm" matrix="57016f,,,57016f"/>
                   <v:textbox>
@@ -13086,7 +13365,7 @@
                     </w:txbxContent>
                   </v:textbox>
                 </v:oval>
-                <v:shape id="Text Box 345" o:spid="_x0000_s1157" type="#_x0000_t202" style="position:absolute;left:-1128;top:7338;width:304800;height:438785;visibility:visible;mso-wrap-style:square;v-text-anchor:top" o:gfxdata="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" filled="f" stroked="f" strokeweight=".5pt">
+                <v:shape id="Text Box 345" o:spid="_x0000_s1160" type="#_x0000_t202" style="position:absolute;left:-1128;top:7338;width:304800;height:438785;visibility:visible;mso-wrap-style:square;v-text-anchor:top" o:gfxdata="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" filled="f" stroked="f" strokeweight=".5pt">
                   <v:textbox>
                     <w:txbxContent>
                       <w:p>
@@ -13269,8 +13548,8 @@
           </mc:Choice>
           <mc:Fallback>
             <w:pict>
-              <v:group w14:anchorId="07E1C6EF" id="Group 338" o:spid="_x0000_s1158" style="position:absolute;margin-left:115.95pt;margin-top:206.65pt;width:24pt;height:34.55pt;z-index:252590080" coordorigin="-1128,7338" coordsize="304800,438785" o:gfxdata="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">
-                <v:oval id="Oval 339" o:spid="_x0000_s1159" style="position:absolute;left:15688;top:70597;width:274320;height:274320;visibility:visible;mso-wrap-style:square;v-text-anchor:middle" o:gfxdata="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" fillcolor="#ff9224" strokecolor="black [3213]" strokeweight="1.75pt">
+              <v:group w14:anchorId="07E1C6EF" id="Group 338" o:spid="_x0000_s1161" style="position:absolute;margin-left:115.95pt;margin-top:206.65pt;width:24pt;height:34.55pt;z-index:252590080" coordorigin="-1128,7338" coordsize="304800,438785" o:gfxdata="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">
+                <v:oval id="Oval 339" o:spid="_x0000_s1162" style="position:absolute;left:15688;top:70597;width:274320;height:274320;visibility:visible;mso-wrap-style:square;v-text-anchor:middle" o:gfxdata="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" fillcolor="#ff9224" strokecolor="black [3213]" strokeweight="1.75pt">
                   <v:stroke joinstyle="miter"/>
                   <v:shadow on="t" type="perspective" color="black" offset="2.11672mm,1.2719mm" matrix="57016f,,,57016f"/>
                   <v:textbox>
@@ -13293,7 +13572,7 @@
                     </w:txbxContent>
                   </v:textbox>
                 </v:oval>
-                <v:shape id="Text Box 340" o:spid="_x0000_s1160" type="#_x0000_t202" style="position:absolute;left:-1128;top:7338;width:304800;height:438785;visibility:visible;mso-wrap-style:square;v-text-anchor:top" o:gfxdata="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" filled="f" stroked="f" strokeweight=".5pt">
+                <v:shape id="Text Box 340" o:spid="_x0000_s1163" type="#_x0000_t202" style="position:absolute;left:-1128;top:7338;width:304800;height:438785;visibility:visible;mso-wrap-style:square;v-text-anchor:top" o:gfxdata="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" filled="f" stroked="f" strokeweight=".5pt">
                   <v:textbox>
                     <w:txbxContent>
                       <w:p>
@@ -13664,8 +13943,8 @@
           </mc:Choice>
           <mc:Fallback>
             <w:pict>
-              <v:group w14:anchorId="7040F44F" id="Group 381" o:spid="_x0000_s1161" style="position:absolute;margin-left:271.4pt;margin-top:164.7pt;width:24pt;height:34.55pt;z-index:252601344" coordorigin="-6738,7338" coordsize="304800,438785" o:gfxdata="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">
-                <v:oval id="Oval 382" o:spid="_x0000_s1162" style="position:absolute;left:15688;top:70597;width:274320;height:274320;visibility:visible;mso-wrap-style:square;v-text-anchor:middle" o:gfxdata="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" fillcolor="#ff9224" strokecolor="black [3213]" strokeweight="1.75pt">
+              <v:group w14:anchorId="7040F44F" id="Group 381" o:spid="_x0000_s1164" style="position:absolute;margin-left:271.4pt;margin-top:164.7pt;width:24pt;height:34.55pt;z-index:252601344" coordorigin="-6738,7338" coordsize="304800,438785" o:gfxdata="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">
+                <v:oval id="Oval 382" o:spid="_x0000_s1165" style="position:absolute;left:15688;top:70597;width:274320;height:274320;visibility:visible;mso-wrap-style:square;v-text-anchor:middle" o:gfxdata="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" fillcolor="#ff9224" strokecolor="black [3213]" strokeweight="1.75pt">
                   <v:stroke joinstyle="miter"/>
                   <v:shadow on="t" type="perspective" color="black" offset="2.11672mm,1.2719mm" matrix="57016f,,,57016f"/>
                   <v:textbox>
@@ -13688,7 +13967,7 @@
                     </w:txbxContent>
                   </v:textbox>
                 </v:oval>
-                <v:shape id="Text Box 383" o:spid="_x0000_s1163" type="#_x0000_t202" style="position:absolute;left:-6738;top:7338;width:304800;height:438785;visibility:visible;mso-wrap-style:square;v-text-anchor:top" o:gfxdata="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" filled="f" stroked="f" strokeweight=".5pt">
+                <v:shape id="Text Box 383" o:spid="_x0000_s1166" type="#_x0000_t202" style="position:absolute;left:-6738;top:7338;width:304800;height:438785;visibility:visible;mso-wrap-style:square;v-text-anchor:top" o:gfxdata="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" filled="f" stroked="f" strokeweight=".5pt">
                   <v:textbox>
                     <w:txbxContent>
                       <w:p>
@@ -13871,8 +14150,8 @@
           </mc:Choice>
           <mc:Fallback>
             <w:pict>
-              <v:group w14:anchorId="3C704D3B" id="Group 365" o:spid="_x0000_s1164" style="position:absolute;margin-left:117.7pt;margin-top:201.8pt;width:24pt;height:34.55pt;z-index:252598272" coordorigin="-1128,1728" coordsize="304800,438785" o:gfxdata="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">
-                <v:oval id="Oval 378" o:spid="_x0000_s1165" style="position:absolute;left:15688;top:70597;width:274320;height:274320;visibility:visible;mso-wrap-style:square;v-text-anchor:middle" o:gfxdata="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" fillcolor="#ff9224" strokecolor="black [3213]" strokeweight="1.75pt">
+              <v:group w14:anchorId="3C704D3B" id="Group 365" o:spid="_x0000_s1167" style="position:absolute;margin-left:117.7pt;margin-top:201.8pt;width:24pt;height:34.55pt;z-index:252598272" coordorigin="-1128,1728" coordsize="304800,438785" o:gfxdata="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">
+                <v:oval id="Oval 378" o:spid="_x0000_s1168" style="position:absolute;left:15688;top:70597;width:274320;height:274320;visibility:visible;mso-wrap-style:square;v-text-anchor:middle" o:gfxdata="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" fillcolor="#ff9224" strokecolor="black [3213]" strokeweight="1.75pt">
                   <v:stroke joinstyle="miter"/>
                   <v:shadow on="t" type="perspective" color="black" offset="2.11672mm,1.2719mm" matrix="57016f,,,57016f"/>
                   <v:textbox>
@@ -13895,7 +14174,7 @@
                     </w:txbxContent>
                   </v:textbox>
                 </v:oval>
-                <v:shape id="Text Box 379" o:spid="_x0000_s1166" type="#_x0000_t202" style="position:absolute;left:-1128;top:1728;width:304800;height:438785;visibility:visible;mso-wrap-style:square;v-text-anchor:top" o:gfxdata="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" filled="f" stroked="f" strokeweight=".5pt">
+                <v:shape id="Text Box 379" o:spid="_x0000_s1169" type="#_x0000_t202" style="position:absolute;left:-1128;top:1728;width:304800;height:438785;visibility:visible;mso-wrap-style:square;v-text-anchor:top" o:gfxdata="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" filled="f" stroked="f" strokeweight=".5pt">
                   <v:textbox>
                     <w:txbxContent>
                       <w:p>
@@ -14007,7 +14286,7 @@
           </mc:Choice>
           <mc:Fallback>
             <w:pict>
-              <v:shape w14:anchorId="2735F941" id="Right Brace 770" o:spid="_x0000_s1026" type="#_x0000_t88" style="position:absolute;margin-left:296.4pt;margin-top:147.8pt;width:17.2pt;height:65.2pt;rotation:180;z-index:252603392;visibility:visible;mso-wrap-style:square;mso-width-percent:0;mso-height-percent:0;mso-wrap-distance-left:9pt;mso-wrap-distance-top:0;mso-wrap-distance-right:9pt;mso-wrap-distance-bottom:0;mso-position-horizontal:absolute;mso-position-horizontal-relative:margin;mso-position-vertical:absolute;mso-position-vertical-relative:text;mso-width-percent:0;mso-height-percent:0;mso-width-relative:margin;mso-height-relative:margin;v-text-anchor:middle" o:gfxdata="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" adj="1035" strokecolor="#ff9224" strokeweight="4pt">
+              <v:shape w14:anchorId="1237E282" id="Right Brace 770" o:spid="_x0000_s1026" type="#_x0000_t88" style="position:absolute;margin-left:296.4pt;margin-top:147.8pt;width:17.2pt;height:65.2pt;rotation:180;z-index:252603392;visibility:visible;mso-wrap-style:square;mso-width-percent:0;mso-height-percent:0;mso-wrap-distance-left:9pt;mso-wrap-distance-top:0;mso-wrap-distance-right:9pt;mso-wrap-distance-bottom:0;mso-position-horizontal:absolute;mso-position-horizontal-relative:margin;mso-position-vertical:absolute;mso-position-vertical-relative:text;mso-width-percent:0;mso-height-percent:0;mso-width-relative:margin;mso-height-relative:margin;v-text-anchor:middle" o:gfxdata="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" adj="1035" strokecolor="#ff9224" strokeweight="4pt">
                 <v:stroke joinstyle="miter"/>
                 <v:shadow on="t" color="black" offset="1.081mm,.90706mm"/>
                 <w10:wrap anchorx="margin"/>
@@ -14255,7 +14534,7 @@
           </mc:Choice>
           <mc:Fallback>
             <w:pict>
-              <v:shape w14:anchorId="73476B0F" id="Straight Arrow Connector 784" o:spid="_x0000_s1026" type="#_x0000_t32" style="position:absolute;margin-left:376.5pt;margin-top:244.6pt;width:105.6pt;height:50.3pt;flip:y;z-index:252622848;visibility:visible;mso-wrap-style:square;mso-width-percent:0;mso-height-percent:0;mso-wrap-distance-left:9pt;mso-wrap-distance-top:0;mso-wrap-distance-right:9pt;mso-wrap-distance-bottom:0;mso-position-horizontal:absolute;mso-position-horizontal-relative:text;mso-position-vertical:absolute;mso-position-vertical-relative:text;mso-width-percent:0;mso-height-percent:0;mso-width-relative:margin;mso-height-relative:margin" o:gfxdata="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" strokeweight="4.5pt">
+              <v:shape w14:anchorId="73059AE5" id="Straight Arrow Connector 784" o:spid="_x0000_s1026" type="#_x0000_t32" style="position:absolute;margin-left:376.5pt;margin-top:244.6pt;width:105.6pt;height:50.3pt;flip:y;z-index:252622848;visibility:visible;mso-wrap-style:square;mso-width-percent:0;mso-height-percent:0;mso-wrap-distance-left:9pt;mso-wrap-distance-top:0;mso-wrap-distance-right:9pt;mso-wrap-distance-bottom:0;mso-position-horizontal:absolute;mso-position-horizontal-relative:text;mso-position-vertical:absolute;mso-position-vertical-relative:text;mso-width-percent:0;mso-height-percent:0;mso-width-relative:margin;mso-height-relative:margin" o:gfxdata="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" strokeweight="4.5pt">
                 <v:stroke endarrow="block" joinstyle="miter"/>
                 <v:shadow on="t" color="black" origin="-.5,-.5" offset=".88758mm,.57642mm"/>
               </v:shape>
@@ -14353,7 +14632,7 @@
           </mc:Choice>
           <mc:Fallback>
             <w:pict>
-              <v:shape w14:anchorId="30804CC5" id="Straight Arrow Connector 783" o:spid="_x0000_s1026" type="#_x0000_t32" style="position:absolute;margin-left:366.85pt;margin-top:248.05pt;width:35.65pt;height:46.8pt;flip:y;z-index:252620800;visibility:visible;mso-wrap-style:square;mso-width-percent:0;mso-height-percent:0;mso-wrap-distance-left:9pt;mso-wrap-distance-top:0;mso-wrap-distance-right:9pt;mso-wrap-distance-bottom:0;mso-position-horizontal:absolute;mso-position-horizontal-relative:text;mso-position-vertical:absolute;mso-position-vertical-relative:text;mso-width-percent:0;mso-height-percent:0;mso-width-relative:margin;mso-height-relative:margin" o:gfxdata="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" strokeweight="4.5pt">
+              <v:shape w14:anchorId="193EA2C0" id="Straight Arrow Connector 783" o:spid="_x0000_s1026" type="#_x0000_t32" style="position:absolute;margin-left:366.85pt;margin-top:248.05pt;width:35.65pt;height:46.8pt;flip:y;z-index:252620800;visibility:visible;mso-wrap-style:square;mso-width-percent:0;mso-height-percent:0;mso-wrap-distance-left:9pt;mso-wrap-distance-top:0;mso-wrap-distance-right:9pt;mso-wrap-distance-bottom:0;mso-position-horizontal:absolute;mso-position-horizontal-relative:text;mso-position-vertical:absolute;mso-position-vertical-relative:text;mso-width-percent:0;mso-height-percent:0;mso-width-relative:margin;mso-height-relative:margin" o:gfxdata="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" strokeweight="4.5pt">
                 <v:stroke endarrow="block" joinstyle="miter"/>
                 <v:shadow on="t" color="black" origin="-.5,-.5" offset=".88758mm,.57642mm"/>
               </v:shape>
@@ -14451,7 +14730,7 @@
           </mc:Choice>
           <mc:Fallback>
             <w:pict>
-              <v:shape w14:anchorId="755E03A4" id="Straight Arrow Connector 782" o:spid="_x0000_s1026" type="#_x0000_t32" style="position:absolute;margin-left:325.8pt;margin-top:248.05pt;width:40.85pt;height:46.85pt;flip:x y;z-index:252617728;visibility:visible;mso-wrap-style:square;mso-width-percent:0;mso-height-percent:0;mso-wrap-distance-left:9pt;mso-wrap-distance-top:0;mso-wrap-distance-right:9pt;mso-wrap-distance-bottom:0;mso-position-horizontal:absolute;mso-position-horizontal-relative:text;mso-position-vertical:absolute;mso-position-vertical-relative:text;mso-width-percent:0;mso-height-percent:0;mso-width-relative:margin;mso-height-relative:margin" o:gfxdata="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" strokeweight="4.5pt">
+              <v:shape w14:anchorId="15FA2308" id="Straight Arrow Connector 782" o:spid="_x0000_s1026" type="#_x0000_t32" style="position:absolute;margin-left:325.8pt;margin-top:248.05pt;width:40.85pt;height:46.85pt;flip:x y;z-index:252617728;visibility:visible;mso-wrap-style:square;mso-width-percent:0;mso-height-percent:0;mso-wrap-distance-left:9pt;mso-wrap-distance-top:0;mso-wrap-distance-right:9pt;mso-wrap-distance-bottom:0;mso-position-horizontal:absolute;mso-position-horizontal-relative:text;mso-position-vertical:absolute;mso-position-vertical-relative:text;mso-width-percent:0;mso-height-percent:0;mso-width-relative:margin;mso-height-relative:margin" o:gfxdata="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" strokeweight="4.5pt">
                 <v:stroke endarrow="block" joinstyle="miter"/>
                 <v:shadow on="t" color="black" origin="-.5,-.5" offset=".88758mm,.57642mm"/>
               </v:shape>
@@ -14612,8 +14891,8 @@
           </mc:Choice>
           <mc:Fallback>
             <w:pict>
-              <v:group w14:anchorId="4B7D353A" id="Group 773" o:spid="_x0000_s1167" style="position:absolute;margin-left:357.25pt;margin-top:280.45pt;width:24pt;height:34.55pt;z-index:252623872" coordorigin="-1128,1728" coordsize="304800,438785" o:gfxdata="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">
-                <v:oval id="Oval 774" o:spid="_x0000_s1168" style="position:absolute;left:15688;top:70597;width:274320;height:274320;visibility:visible;mso-wrap-style:square;v-text-anchor:middle" o:gfxdata="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" fillcolor="#ff9224" strokecolor="black [3213]" strokeweight="1.75pt">
+              <v:group w14:anchorId="4B7D353A" id="Group 773" o:spid="_x0000_s1170" style="position:absolute;margin-left:357.25pt;margin-top:280.45pt;width:24pt;height:34.55pt;z-index:252623872" coordorigin="-1128,1728" coordsize="304800,438785" o:gfxdata="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">
+                <v:oval id="Oval 774" o:spid="_x0000_s1171" style="position:absolute;left:15688;top:70597;width:274320;height:274320;visibility:visible;mso-wrap-style:square;v-text-anchor:middle" o:gfxdata="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" fillcolor="#ff9224" strokecolor="black [3213]" strokeweight="1.75pt">
                   <v:stroke joinstyle="miter"/>
                   <v:shadow on="t" type="perspective" color="black" offset="2.11672mm,1.2719mm" matrix="57016f,,,57016f"/>
                   <v:textbox>
@@ -14636,7 +14915,7 @@
                     </w:txbxContent>
                   </v:textbox>
                 </v:oval>
-                <v:shape id="Text Box 775" o:spid="_x0000_s1169" type="#_x0000_t202" style="position:absolute;left:-1128;top:1728;width:304800;height:438785;visibility:visible;mso-wrap-style:square;v-text-anchor:top" o:gfxdata="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" filled="f" stroked="f" strokeweight=".5pt">
+                <v:shape id="Text Box 775" o:spid="_x0000_s1172" type="#_x0000_t202" style="position:absolute;left:-1128;top:1728;width:304800;height:438785;visibility:visible;mso-wrap-style:square;v-text-anchor:top" o:gfxdata="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" filled="f" stroked="f" strokeweight=".5pt">
                   <v:textbox>
                     <w:txbxContent>
                       <w:p>
@@ -14863,8 +15142,8 @@
           </mc:Choice>
           <mc:Fallback>
             <w:pict>
-              <v:group w14:anchorId="4EA101F2" id="Group 13" o:spid="_x0000_s1170" style="position:absolute;margin-left:489.1pt;margin-top:-11.1pt;width:24pt;height:34.55pt;z-index:252628992" coordorigin="-1128,7666" coordsize="304800,438785" o:gfxdata="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">
-                <v:oval id="Oval 14" o:spid="_x0000_s1171" style="position:absolute;left:15688;top:70597;width:274320;height:274320;visibility:visible;mso-wrap-style:square;v-text-anchor:middle" o:gfxdata="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" fillcolor="#ff9224" strokecolor="black [3213]" strokeweight="1.75pt">
+              <v:group w14:anchorId="4EA101F2" id="Group 13" o:spid="_x0000_s1173" style="position:absolute;margin-left:489.1pt;margin-top:-11.1pt;width:24pt;height:34.55pt;z-index:252628992" coordorigin="-1128,7666" coordsize="304800,438785" o:gfxdata="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">
+                <v:oval id="Oval 14" o:spid="_x0000_s1174" style="position:absolute;left:15688;top:70597;width:274320;height:274320;visibility:visible;mso-wrap-style:square;v-text-anchor:middle" o:gfxdata="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" fillcolor="#ff9224" strokecolor="black [3213]" strokeweight="1.75pt">
                   <v:stroke joinstyle="miter"/>
                   <v:shadow on="t" type="perspective" color="black" offset="2.11672mm,1.2719mm" matrix="57016f,,,57016f"/>
                   <v:textbox>
@@ -14887,7 +15166,7 @@
                     </w:txbxContent>
                   </v:textbox>
                 </v:oval>
-                <v:shape id="Text Box 15" o:spid="_x0000_s1172" type="#_x0000_t202" style="position:absolute;left:-1128;top:7666;width:304800;height:438785;visibility:visible;mso-wrap-style:square;v-text-anchor:top" o:gfxdata="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" filled="f" stroked="f" strokeweight=".5pt">
+                <v:shape id="Text Box 15" o:spid="_x0000_s1175" type="#_x0000_t202" style="position:absolute;left:-1128;top:7666;width:304800;height:438785;visibility:visible;mso-wrap-style:square;v-text-anchor:top" o:gfxdata="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" filled="f" stroked="f" strokeweight=".5pt">
                   <v:textbox>
                     <w:txbxContent>
                       <w:p>
@@ -15067,8 +15346,8 @@
           </mc:Choice>
           <mc:Fallback>
             <w:pict>
-              <v:group w14:anchorId="46B989DF" id="Group 174" o:spid="_x0000_s1173" style="position:absolute;margin-left:587.7pt;margin-top:62.3pt;width:24pt;height:34.55pt;z-index:252632064" coordorigin="-1128,1728" coordsize="304800,438785" o:gfxdata="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">
-                <v:oval id="Oval 179" o:spid="_x0000_s1174" style="position:absolute;left:15688;top:70597;width:274320;height:274320;visibility:visible;mso-wrap-style:square;v-text-anchor:middle" o:gfxdata="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" fillcolor="#ff9224" strokecolor="black [3213]" strokeweight="1.75pt">
+              <v:group w14:anchorId="46B989DF" id="Group 174" o:spid="_x0000_s1176" style="position:absolute;margin-left:587.7pt;margin-top:62.3pt;width:24pt;height:34.55pt;z-index:252632064" coordorigin="-1128,1728" coordsize="304800,438785" o:gfxdata="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">
+                <v:oval id="Oval 179" o:spid="_x0000_s1177" style="position:absolute;left:15688;top:70597;width:274320;height:274320;visibility:visible;mso-wrap-style:square;v-text-anchor:middle" o:gfxdata="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" fillcolor="#ff9224" strokecolor="black [3213]" strokeweight="1.75pt">
                   <v:stroke joinstyle="miter"/>
                   <v:shadow on="t" type="perspective" color="black" offset="2.11672mm,1.2719mm" matrix="57016f,,,57016f"/>
                   <v:textbox>
@@ -15091,7 +15370,7 @@
                     </w:txbxContent>
                   </v:textbox>
                 </v:oval>
-                <v:shape id="Text Box 181" o:spid="_x0000_s1175" type="#_x0000_t202" style="position:absolute;left:-1128;top:1728;width:304800;height:438785;visibility:visible;mso-wrap-style:square;v-text-anchor:top" o:gfxdata="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" filled="f" stroked="f" strokeweight=".5pt">
+                <v:shape id="Text Box 181" o:spid="_x0000_s1178" type="#_x0000_t202" style="position:absolute;left:-1128;top:1728;width:304800;height:438785;visibility:visible;mso-wrap-style:square;v-text-anchor:top" o:gfxdata="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" filled="f" stroked="f" strokeweight=".5pt">
                   <v:textbox>
                     <w:txbxContent>
                       <w:p>
@@ -15529,8 +15808,8 @@
           </mc:Choice>
           <mc:Fallback>
             <w:pict>
-              <v:group w14:anchorId="0BAF3E23" id="Group 772" o:spid="_x0000_s1176" style="position:absolute;margin-left:731.65pt;margin-top:61.15pt;width:24pt;height:34.55pt;z-index:252645376" coordorigin="4482,12948" coordsize="304800,438785" o:gfxdata="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">
-                <v:oval id="Oval 776" o:spid="_x0000_s1177" style="position:absolute;left:15688;top:70597;width:274320;height:274320;visibility:visible;mso-wrap-style:square;v-text-anchor:middle" o:gfxdata="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" fillcolor="#ff9224" strokecolor="black [3213]" strokeweight="1.75pt">
+              <v:group w14:anchorId="0BAF3E23" id="Group 772" o:spid="_x0000_s1179" style="position:absolute;margin-left:731.65pt;margin-top:61.15pt;width:24pt;height:34.55pt;z-index:252645376" coordorigin="4482,12948" coordsize="304800,438785" o:gfxdata="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">
+                <v:oval id="Oval 776" o:spid="_x0000_s1180" style="position:absolute;left:15688;top:70597;width:274320;height:274320;visibility:visible;mso-wrap-style:square;v-text-anchor:middle" o:gfxdata="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" fillcolor="#ff9224" strokecolor="black [3213]" strokeweight="1.75pt">
                   <v:stroke joinstyle="miter"/>
                   <v:shadow on="t" type="perspective" color="black" offset="2.11672mm,1.2719mm" matrix="57016f,,,57016f"/>
                   <v:textbox>
@@ -15553,7 +15832,7 @@
                     </w:txbxContent>
                   </v:textbox>
                 </v:oval>
-                <v:shape id="Text Box 777" o:spid="_x0000_s1178" type="#_x0000_t202" style="position:absolute;left:4482;top:12948;width:304800;height:438785;visibility:visible;mso-wrap-style:square;v-text-anchor:top" o:gfxdata="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" filled="f" stroked="f" strokeweight=".5pt">
+                <v:shape id="Text Box 777" o:spid="_x0000_s1181" type="#_x0000_t202" style="position:absolute;left:4482;top:12948;width:304800;height:438785;visibility:visible;mso-wrap-style:square;v-text-anchor:top" o:gfxdata="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" filled="f" stroked="f" strokeweight=".5pt">
                   <v:textbox>
                     <w:txbxContent>
                       <w:p>
@@ -15812,8 +16091,8 @@
           </mc:Choice>
           <mc:Fallback>
             <w:pict>
-              <v:group w14:anchorId="0E737B75" id="Group 778" o:spid="_x0000_s1179" style="position:absolute;margin-left:695.05pt;margin-top:150.9pt;width:24pt;height:34.55pt;z-index:252643328" coordorigin="4482,12948" coordsize="304800,438785" o:gfxdata="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">
-                <v:oval id="Oval 779" o:spid="_x0000_s1180" style="position:absolute;left:15688;top:70597;width:274320;height:274320;visibility:visible;mso-wrap-style:square;v-text-anchor:middle" o:gfxdata="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" fillcolor="#ff9224" strokecolor="black [3213]" strokeweight="1.75pt">
+              <v:group w14:anchorId="0E737B75" id="Group 778" o:spid="_x0000_s1182" style="position:absolute;margin-left:695.05pt;margin-top:150.9pt;width:24pt;height:34.55pt;z-index:252643328" coordorigin="4482,12948" coordsize="304800,438785" o:gfxdata="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">
+                <v:oval id="Oval 779" o:spid="_x0000_s1183" style="position:absolute;left:15688;top:70597;width:274320;height:274320;visibility:visible;mso-wrap-style:square;v-text-anchor:middle" o:gfxdata="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" fillcolor="#ff9224" strokecolor="black [3213]" strokeweight="1.75pt">
                   <v:stroke joinstyle="miter"/>
                   <v:shadow on="t" type="perspective" color="black" offset="2.11672mm,1.2719mm" matrix="57016f,,,57016f"/>
                   <v:textbox>
@@ -15836,7 +16115,7 @@
                     </w:txbxContent>
                   </v:textbox>
                 </v:oval>
-                <v:shape id="Text Box 780" o:spid="_x0000_s1181" type="#_x0000_t202" style="position:absolute;left:4482;top:12948;width:304800;height:438785;visibility:visible;mso-wrap-style:square;v-text-anchor:top" o:gfxdata="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" filled="f" stroked="f" strokeweight=".5pt">
+                <v:shape id="Text Box 780" o:spid="_x0000_s1184" type="#_x0000_t202" style="position:absolute;left:4482;top:12948;width:304800;height:438785;visibility:visible;mso-wrap-style:square;v-text-anchor:top" o:gfxdata="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" filled="f" stroked="f" strokeweight=".5pt">
                   <v:textbox>
                     <w:txbxContent>
                       <w:p>
@@ -16093,8 +16372,8 @@
           </mc:Choice>
           <mc:Fallback>
             <w:pict>
-              <v:group w14:anchorId="691E8BF9" id="Group 781" o:spid="_x0000_s1182" style="position:absolute;margin-left:606.6pt;margin-top:78.45pt;width:24pt;height:34.55pt;z-index:252641280" coordorigin="4482,12948" coordsize="304800,438785" o:gfxdata="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">
-                <v:oval id="Oval 785" o:spid="_x0000_s1183" style="position:absolute;left:15688;top:70597;width:274320;height:274320;visibility:visible;mso-wrap-style:square;v-text-anchor:middle" o:gfxdata="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" fillcolor="#ff9224" strokecolor="black [3213]" strokeweight="1.75pt">
+              <v:group w14:anchorId="691E8BF9" id="Group 781" o:spid="_x0000_s1185" style="position:absolute;margin-left:606.6pt;margin-top:78.45pt;width:24pt;height:34.55pt;z-index:252641280" coordorigin="4482,12948" coordsize="304800,438785" o:gfxdata="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">
+                <v:oval id="Oval 785" o:spid="_x0000_s1186" style="position:absolute;left:15688;top:70597;width:274320;height:274320;visibility:visible;mso-wrap-style:square;v-text-anchor:middle" o:gfxdata="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" fillcolor="#ff9224" strokecolor="black [3213]" strokeweight="1.75pt">
                   <v:stroke joinstyle="miter"/>
                   <v:shadow on="t" type="perspective" color="black" offset="2.11672mm,1.2719mm" matrix="57016f,,,57016f"/>
                   <v:textbox>
@@ -16117,7 +16396,7 @@
                     </w:txbxContent>
                   </v:textbox>
                 </v:oval>
-                <v:shape id="Text Box 786" o:spid="_x0000_s1184" type="#_x0000_t202" style="position:absolute;left:4482;top:12948;width:304800;height:438785;visibility:visible;mso-wrap-style:square;v-text-anchor:top" o:gfxdata="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" filled="f" stroked="f" strokeweight=".5pt">
+                <v:shape id="Text Box 786" o:spid="_x0000_s1187" type="#_x0000_t202" style="position:absolute;left:4482;top:12948;width:304800;height:438785;visibility:visible;mso-wrap-style:square;v-text-anchor:top" o:gfxdata="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" filled="f" stroked="f" strokeweight=".5pt">
                   <v:textbox>
                     <w:txbxContent>
                       <w:p>
@@ -16372,8 +16651,8 @@
           </mc:Choice>
           <mc:Fallback>
             <w:pict>
-              <v:group w14:anchorId="58E3365C" id="Group 787" o:spid="_x0000_s1185" style="position:absolute;margin-left:582.55pt;margin-top:130.5pt;width:24pt;height:34.55pt;z-index:252640256" coordorigin="4482,12948" coordsize="304800,438785" o:gfxdata="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">
-                <v:oval id="Oval 788" o:spid="_x0000_s1186" style="position:absolute;left:15688;top:70597;width:274320;height:274320;visibility:visible;mso-wrap-style:square;v-text-anchor:middle" o:gfxdata="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" fillcolor="#ff9224" strokecolor="black [3213]" strokeweight="1.75pt">
+              <v:group w14:anchorId="58E3365C" id="Group 787" o:spid="_x0000_s1188" style="position:absolute;margin-left:582.55pt;margin-top:130.5pt;width:24pt;height:34.55pt;z-index:252640256" coordorigin="4482,12948" coordsize="304800,438785" o:gfxdata="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">
+                <v:oval id="Oval 788" o:spid="_x0000_s1189" style="position:absolute;left:15688;top:70597;width:274320;height:274320;visibility:visible;mso-wrap-style:square;v-text-anchor:middle" o:gfxdata="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" fillcolor="#ff9224" strokecolor="black [3213]" strokeweight="1.75pt">
                   <v:stroke joinstyle="miter"/>
                   <v:shadow on="t" type="perspective" color="black" offset="2.11672mm,1.2719mm" matrix="57016f,,,57016f"/>
                   <v:textbox>
@@ -16396,7 +16675,7 @@
                     </w:txbxContent>
                   </v:textbox>
                 </v:oval>
-                <v:shape id="Text Box 789" o:spid="_x0000_s1187" type="#_x0000_t202" style="position:absolute;left:4482;top:12948;width:304800;height:438785;visibility:visible;mso-wrap-style:square;v-text-anchor:top" o:gfxdata="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" filled="f" stroked="f" strokeweight=".5pt">
+                <v:shape id="Text Box 789" o:spid="_x0000_s1190" type="#_x0000_t202" style="position:absolute;left:4482;top:12948;width:304800;height:438785;visibility:visible;mso-wrap-style:square;v-text-anchor:top" o:gfxdata="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" filled="f" stroked="f" strokeweight=".5pt">
                   <v:textbox>
                     <w:txbxContent>
                       <w:p>
@@ -16651,8 +16930,8 @@
           </mc:Choice>
           <mc:Fallback>
             <w:pict>
-              <v:group w14:anchorId="294B3994" id="Group 790" o:spid="_x0000_s1188" style="position:absolute;margin-left:17.25pt;margin-top:312.05pt;width:24pt;height:34.55pt;z-index:252638208" coordorigin="4482,12948" coordsize="304800,438785" o:gfxdata="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">
-                <v:oval id="Oval 791" o:spid="_x0000_s1189" style="position:absolute;left:15688;top:70597;width:274320;height:274320;visibility:visible;mso-wrap-style:square;v-text-anchor:middle" o:gfxdata="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" fillcolor="#ff9224" strokecolor="black [3213]" strokeweight="1.75pt">
+              <v:group w14:anchorId="294B3994" id="Group 790" o:spid="_x0000_s1191" style="position:absolute;margin-left:17.25pt;margin-top:312.05pt;width:24pt;height:34.55pt;z-index:252638208" coordorigin="4482,12948" coordsize="304800,438785" o:gfxdata="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">
+                <v:oval id="Oval 791" o:spid="_x0000_s1192" style="position:absolute;left:15688;top:70597;width:274320;height:274320;visibility:visible;mso-wrap-style:square;v-text-anchor:middle" o:gfxdata="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" fillcolor="#ff9224" strokecolor="black [3213]" strokeweight="1.75pt">
                   <v:stroke joinstyle="miter"/>
                   <v:shadow on="t" type="perspective" color="black" offset="2.11672mm,1.2719mm" matrix="57016f,,,57016f"/>
                   <v:textbox>
@@ -16675,7 +16954,7 @@
                     </w:txbxContent>
                   </v:textbox>
                 </v:oval>
-                <v:shape id="Text Box 792" o:spid="_x0000_s1190" type="#_x0000_t202" style="position:absolute;left:4482;top:12948;width:304800;height:438785;visibility:visible;mso-wrap-style:square;v-text-anchor:top" o:gfxdata="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" filled="f" stroked="f" strokeweight=".5pt">
+                <v:shape id="Text Box 792" o:spid="_x0000_s1193" type="#_x0000_t202" style="position:absolute;left:4482;top:12948;width:304800;height:438785;visibility:visible;mso-wrap-style:square;v-text-anchor:top" o:gfxdata="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" filled="f" stroked="f" strokeweight=".5pt">
                   <v:textbox>
                     <w:txbxContent>
                       <w:p>
@@ -16930,8 +17209,8 @@
           </mc:Choice>
           <mc:Fallback>
             <w:pict>
-              <v:group w14:anchorId="1BB04EC2" id="Group 793" o:spid="_x0000_s1191" style="position:absolute;margin-left:74.4pt;margin-top:85.25pt;width:24pt;height:34.55pt;z-index:252636160" coordorigin="4482,12948" coordsize="304800,438785" o:gfxdata="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">
-                <v:oval id="Oval 794" o:spid="_x0000_s1192" style="position:absolute;left:15688;top:70597;width:274320;height:274320;visibility:visible;mso-wrap-style:square;v-text-anchor:middle" o:gfxdata="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" fillcolor="#ff9224" strokecolor="black [3213]" strokeweight="1.75pt">
+              <v:group w14:anchorId="1BB04EC2" id="Group 793" o:spid="_x0000_s1194" style="position:absolute;margin-left:74.4pt;margin-top:85.25pt;width:24pt;height:34.55pt;z-index:252636160" coordorigin="4482,12948" coordsize="304800,438785" o:gfxdata="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">
+                <v:oval id="Oval 794" o:spid="_x0000_s1195" style="position:absolute;left:15688;top:70597;width:274320;height:274320;visibility:visible;mso-wrap-style:square;v-text-anchor:middle" o:gfxdata="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" fillcolor="#ff9224" strokecolor="black [3213]" strokeweight="1.75pt">
                   <v:stroke joinstyle="miter"/>
                   <v:shadow on="t" type="perspective" color="black" offset="2.11672mm,1.2719mm" matrix="57016f,,,57016f"/>
                   <v:textbox>
@@ -16954,7 +17233,7 @@
                     </w:txbxContent>
                   </v:textbox>
                 </v:oval>
-                <v:shape id="Text Box 795" o:spid="_x0000_s1193" type="#_x0000_t202" style="position:absolute;left:4482;top:12948;width:304800;height:438785;visibility:visible;mso-wrap-style:square;v-text-anchor:top" o:gfxdata="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" filled="f" stroked="f" strokeweight=".5pt">
+                <v:shape id="Text Box 795" o:spid="_x0000_s1196" type="#_x0000_t202" style="position:absolute;left:4482;top:12948;width:304800;height:438785;visibility:visible;mso-wrap-style:square;v-text-anchor:top" o:gfxdata="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" filled="f" stroked="f" strokeweight=".5pt">
                   <v:textbox>
                     <w:txbxContent>
                       <w:p>
@@ -17231,8 +17510,8 @@
           </mc:Choice>
           <mc:Fallback>
             <w:pict>
-              <v:group w14:anchorId="44473855" id="Group 803" o:spid="_x0000_s1194" style="position:absolute;margin-left:245.15pt;margin-top:228.05pt;width:24pt;height:34.55pt;z-index:252651520" coordorigin="4482,13446" coordsize="304800,438785" o:gfxdata="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">
-                <v:oval id="Oval 804" o:spid="_x0000_s1195" style="position:absolute;left:15688;top:70597;width:274320;height:274320;visibility:visible;mso-wrap-style:square;v-text-anchor:middle" o:gfxdata="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" fillcolor="#ff9224" strokecolor="black [3213]" strokeweight="1.75pt">
+              <v:group w14:anchorId="44473855" id="Group 803" o:spid="_x0000_s1197" style="position:absolute;margin-left:245.15pt;margin-top:228.05pt;width:24pt;height:34.55pt;z-index:252651520" coordorigin="4482,13446" coordsize="304800,438785" o:gfxdata="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">
+                <v:oval id="Oval 804" o:spid="_x0000_s1198" style="position:absolute;left:15688;top:70597;width:274320;height:274320;visibility:visible;mso-wrap-style:square;v-text-anchor:middle" o:gfxdata="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" fillcolor="#ff9224" strokecolor="black [3213]" strokeweight="1.75pt">
                   <v:stroke joinstyle="miter"/>
                   <v:shadow on="t" type="perspective" color="black" offset="2.11672mm,1.2719mm" matrix="57016f,,,57016f"/>
                   <v:textbox>
@@ -17255,7 +17534,7 @@
                     </w:txbxContent>
                   </v:textbox>
                 </v:oval>
-                <v:shape id="Text Box 805" o:spid="_x0000_s1196" type="#_x0000_t202" style="position:absolute;left:4482;top:13446;width:304800;height:438785;visibility:visible;mso-wrap-style:square;v-text-anchor:top" o:gfxdata="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" filled="f" stroked="f" strokeweight=".5pt">
+                <v:shape id="Text Box 805" o:spid="_x0000_s1199" type="#_x0000_t202" style="position:absolute;left:4482;top:13446;width:304800;height:438785;visibility:visible;mso-wrap-style:square;v-text-anchor:top" o:gfxdata="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" filled="f" stroked="f" strokeweight=".5pt">
                   <v:textbox>
                     <w:txbxContent>
                       <w:p>
@@ -17444,8 +17723,8 @@
           </mc:Choice>
           <mc:Fallback>
             <w:pict>
-              <v:group w14:anchorId="393CCC08" id="Group 806" o:spid="_x0000_s1197" style="position:absolute;margin-left:219.25pt;margin-top:178.6pt;width:24pt;height:34.55pt;z-index:252649472;mso-width-relative:margin;mso-height-relative:margin" coordorigin="4482,8964" coordsize="304800,438785" o:gfxdata="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">
-                <v:oval id="Oval 807" o:spid="_x0000_s1198" style="position:absolute;left:15688;top:70597;width:274320;height:274320;visibility:visible;mso-wrap-style:square;v-text-anchor:middle" o:gfxdata="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" fillcolor="#ff9224" strokecolor="black [3213]" strokeweight="1.75pt">
+              <v:group w14:anchorId="393CCC08" id="Group 806" o:spid="_x0000_s1200" style="position:absolute;margin-left:219.25pt;margin-top:178.6pt;width:24pt;height:34.55pt;z-index:252649472;mso-width-relative:margin;mso-height-relative:margin" coordorigin="4482,8964" coordsize="304800,438785" o:gfxdata="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">
+                <v:oval id="Oval 807" o:spid="_x0000_s1201" style="position:absolute;left:15688;top:70597;width:274320;height:274320;visibility:visible;mso-wrap-style:square;v-text-anchor:middle" o:gfxdata="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" fillcolor="#ff9224" strokecolor="black [3213]" strokeweight="1.75pt">
                   <v:stroke joinstyle="miter"/>
                   <v:shadow on="t" type="perspective" color="black" offset="2.11672mm,1.2719mm" matrix="57016f,,,57016f"/>
                   <v:textbox>
@@ -17468,7 +17747,7 @@
                     </w:txbxContent>
                   </v:textbox>
                 </v:oval>
-                <v:shape id="Text Box 810" o:spid="_x0000_s1199" type="#_x0000_t202" style="position:absolute;left:4482;top:8964;width:304800;height:438785;visibility:visible;mso-wrap-style:square;v-text-anchor:top" o:gfxdata="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" filled="f" stroked="f" strokeweight=".5pt">
+                <v:shape id="Text Box 810" o:spid="_x0000_s1202" type="#_x0000_t202" style="position:absolute;left:4482;top:8964;width:304800;height:438785;visibility:visible;mso-wrap-style:square;v-text-anchor:top" o:gfxdata="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" filled="f" stroked="f" strokeweight=".5pt">
                   <v:textbox>
                     <w:txbxContent>
                       <w:p>
@@ -17797,8 +18076,8 @@
           </mc:Choice>
           <mc:Fallback>
             <w:pict>
-              <v:group w14:anchorId="3B9BBB04" id="Group 811" o:spid="_x0000_s1200" style="position:absolute;margin-left:61.65pt;margin-top:102.2pt;width:24pt;height:34.55pt;z-index:252647424" coordorigin="4482,4482" coordsize="304800,438785" o:gfxdata="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">
-                <v:oval id="Oval 812" o:spid="_x0000_s1201" style="position:absolute;left:15688;top:70597;width:274320;height:274320;visibility:visible;mso-wrap-style:square;v-text-anchor:middle" o:gfxdata="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" fillcolor="#ff9224" strokecolor="black [3213]" strokeweight="1.75pt">
+              <v:group w14:anchorId="3B9BBB04" id="Group 811" o:spid="_x0000_s1203" style="position:absolute;margin-left:61.65pt;margin-top:102.2pt;width:24pt;height:34.55pt;z-index:252647424" coordorigin="4482,4482" coordsize="304800,438785" o:gfxdata="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">
+                <v:oval id="Oval 812" o:spid="_x0000_s1204" style="position:absolute;left:15688;top:70597;width:274320;height:274320;visibility:visible;mso-wrap-style:square;v-text-anchor:middle" o:gfxdata="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" fillcolor="#ff9224" strokecolor="black [3213]" strokeweight="1.75pt">
                   <v:stroke joinstyle="miter"/>
                   <v:shadow on="t" type="perspective" color="black" offset="2.11672mm,1.2719mm" matrix="57016f,,,57016f"/>
                   <v:textbox>
@@ -17821,7 +18100,7 @@
                     </w:txbxContent>
                   </v:textbox>
                 </v:oval>
-                <v:shape id="Text Box 814" o:spid="_x0000_s1202" type="#_x0000_t202" style="position:absolute;left:4482;top:4482;width:304800;height:438785;visibility:visible;mso-wrap-style:square;v-text-anchor:top" o:gfxdata="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" filled="f" stroked="f" strokeweight=".5pt">
+                <v:shape id="Text Box 814" o:spid="_x0000_s1205" type="#_x0000_t202" style="position:absolute;left:4482;top:4482;width:304800;height:438785;visibility:visible;mso-wrap-style:square;v-text-anchor:top" o:gfxdata="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" filled="f" stroked="f" strokeweight=".5pt">
                   <v:textbox>
                     <w:txbxContent>
                       <w:p>
@@ -18057,8 +18336,8 @@
           </mc:Choice>
           <mc:Fallback>
             <w:pict>
-              <v:group w14:anchorId="0B60DB83" id="Group 822" o:spid="_x0000_s1203" style="position:absolute;margin-left:483.45pt;margin-top:59.9pt;width:24pt;height:34.55pt;z-index:252655616" coordorigin="-1456,4482" coordsize="304800,438785" o:gfxdata="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">
-                <v:oval id="Oval 823" o:spid="_x0000_s1204" style="position:absolute;left:15688;top:70597;width:274320;height:274320;visibility:visible;mso-wrap-style:square;v-text-anchor:middle" o:gfxdata="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" fillcolor="#ff9224" strokecolor="black [3213]" strokeweight="1.75pt">
+              <v:group w14:anchorId="0B60DB83" id="Group 822" o:spid="_x0000_s1206" style="position:absolute;margin-left:483.45pt;margin-top:59.9pt;width:24pt;height:34.55pt;z-index:252655616" coordorigin="-1456,4482" coordsize="304800,438785" o:gfxdata="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">
+                <v:oval id="Oval 823" o:spid="_x0000_s1207" style="position:absolute;left:15688;top:70597;width:274320;height:274320;visibility:visible;mso-wrap-style:square;v-text-anchor:middle" o:gfxdata="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" fillcolor="#ff9224" strokecolor="black [3213]" strokeweight="1.75pt">
                   <v:stroke joinstyle="miter"/>
                   <v:shadow on="t" type="perspective" color="black" offset="2.11672mm,1.2719mm" matrix="57016f,,,57016f"/>
                   <v:textbox>
@@ -18081,7 +18360,7 @@
                     </w:txbxContent>
                   </v:textbox>
                 </v:oval>
-                <v:shape id="Text Box 824" o:spid="_x0000_s1205" type="#_x0000_t202" style="position:absolute;left:-1456;top:4482;width:304800;height:438785;visibility:visible;mso-wrap-style:square;v-text-anchor:top" o:gfxdata="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" filled="f" stroked="f" strokeweight=".5pt">
+                <v:shape id="Text Box 824" o:spid="_x0000_s1208" type="#_x0000_t202" style="position:absolute;left:-1456;top:4482;width:304800;height:438785;visibility:visible;mso-wrap-style:square;v-text-anchor:top" o:gfxdata="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" filled="f" stroked="f" strokeweight=".5pt">
                   <v:textbox>
                     <w:txbxContent>
                       <w:p>
@@ -18264,8 +18543,8 @@
           </mc:Choice>
           <mc:Fallback>
             <w:pict>
-              <v:group w14:anchorId="2ED79A76" id="Group 819" o:spid="_x0000_s1206" style="position:absolute;margin-left:290.8pt;margin-top:24.8pt;width:24pt;height:34.55pt;z-index:252658688" coordorigin="-1456,4482" coordsize="304800,438785" o:gfxdata="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">
-                <v:oval id="Oval 820" o:spid="_x0000_s1207" style="position:absolute;left:15688;top:70597;width:274320;height:274320;visibility:visible;mso-wrap-style:square;v-text-anchor:middle" o:gfxdata="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" fillcolor="#ff9224" strokecolor="black [3213]" strokeweight="1.75pt">
+              <v:group w14:anchorId="2ED79A76" id="Group 819" o:spid="_x0000_s1209" style="position:absolute;margin-left:290.8pt;margin-top:24.8pt;width:24pt;height:34.55pt;z-index:252658688" coordorigin="-1456,4482" coordsize="304800,438785" o:gfxdata="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">
+                <v:oval id="Oval 820" o:spid="_x0000_s1210" style="position:absolute;left:15688;top:70597;width:274320;height:274320;visibility:visible;mso-wrap-style:square;v-text-anchor:middle" o:gfxdata="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" fillcolor="#ff9224" strokecolor="black [3213]" strokeweight="1.75pt">
                   <v:stroke joinstyle="miter"/>
                   <v:shadow on="t" type="perspective" color="black" offset="2.11672mm,1.2719mm" matrix="57016f,,,57016f"/>
                   <v:textbox>
@@ -18288,7 +18567,7 @@
                     </w:txbxContent>
                   </v:textbox>
                 </v:oval>
-                <v:shape id="Text Box 821" o:spid="_x0000_s1208" type="#_x0000_t202" style="position:absolute;left:-1456;top:4482;width:304800;height:438785;visibility:visible;mso-wrap-style:square;v-text-anchor:top" o:gfxdata="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" filled="f" stroked="f" strokeweight=".5pt">
+                <v:shape id="Text Box 821" o:spid="_x0000_s1211" type="#_x0000_t202" style="position:absolute;left:-1456;top:4482;width:304800;height:438785;visibility:visible;mso-wrap-style:square;v-text-anchor:top" o:gfxdata="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" filled="f" stroked="f" strokeweight=".5pt">
                   <v:textbox>
                     <w:txbxContent>
                       <w:p>
@@ -18842,8 +19121,8 @@
           </mc:Choice>
           <mc:Fallback>
             <w:pict>
-              <v:group w14:anchorId="414AA1F8" id="Group 845" o:spid="_x0000_s1209" style="position:absolute;margin-left:74.4pt;margin-top:85.25pt;width:24pt;height:34.55pt;z-index:252669952" coordorigin="4482,12948" coordsize="304800,438785" o:gfxdata="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">
-                <v:oval id="Oval 846" o:spid="_x0000_s1210" style="position:absolute;left:15688;top:70597;width:274320;height:274320;visibility:visible;mso-wrap-style:square;v-text-anchor:middle" o:gfxdata="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" fillcolor="#ff9224" strokecolor="black [3213]" strokeweight="1.75pt">
+              <v:group w14:anchorId="414AA1F8" id="Group 845" o:spid="_x0000_s1212" style="position:absolute;margin-left:74.4pt;margin-top:85.25pt;width:24pt;height:34.55pt;z-index:252669952" coordorigin="4482,12948" coordsize="304800,438785" o:gfxdata="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">
+                <v:oval id="Oval 846" o:spid="_x0000_s1213" style="position:absolute;left:15688;top:70597;width:274320;height:274320;visibility:visible;mso-wrap-style:square;v-text-anchor:middle" o:gfxdata="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" fillcolor="#ff9224" strokecolor="black [3213]" strokeweight="1.75pt">
                   <v:stroke joinstyle="miter"/>
                   <v:shadow on="t" type="perspective" color="black" offset="2.11672mm,1.2719mm" matrix="57016f,,,57016f"/>
                   <v:textbox>
@@ -18866,7 +19145,7 @@
                     </w:txbxContent>
                   </v:textbox>
                 </v:oval>
-                <v:shape id="Text Box 847" o:spid="_x0000_s1211" type="#_x0000_t202" style="position:absolute;left:4482;top:12948;width:304800;height:438785;visibility:visible;mso-wrap-style:square;v-text-anchor:top" o:gfxdata="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" filled="f" stroked="f" strokeweight=".5pt">
+                <v:shape id="Text Box 847" o:spid="_x0000_s1214" type="#_x0000_t202" style="position:absolute;left:4482;top:12948;width:304800;height:438785;visibility:visible;mso-wrap-style:square;v-text-anchor:top" o:gfxdata="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" filled="f" stroked="f" strokeweight=".5pt">
                   <v:textbox>
                     <w:txbxContent>
                       <w:p>
@@ -19127,8 +19406,8 @@
           </mc:Choice>
           <mc:Fallback>
             <w:pict>
-              <v:group w14:anchorId="22655243" id="Group 836" o:spid="_x0000_s1212" style="position:absolute;margin-left:631.3pt;margin-top:12.4pt;width:24pt;height:34.55pt;z-index:252675072" coordorigin="4482,12948" coordsize="304800,438785" o:gfxdata="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">
-                <v:oval id="Oval 837" o:spid="_x0000_s1213" style="position:absolute;left:15688;top:70597;width:274320;height:274320;visibility:visible;mso-wrap-style:square;v-text-anchor:middle" o:gfxdata="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" fillcolor="#ff9224" strokecolor="black [3213]" strokeweight="1.75pt">
+              <v:group w14:anchorId="22655243" id="Group 836" o:spid="_x0000_s1215" style="position:absolute;margin-left:631.3pt;margin-top:12.4pt;width:24pt;height:34.55pt;z-index:252675072" coordorigin="4482,12948" coordsize="304800,438785" o:gfxdata="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">
+                <v:oval id="Oval 837" o:spid="_x0000_s1216" style="position:absolute;left:15688;top:70597;width:274320;height:274320;visibility:visible;mso-wrap-style:square;v-text-anchor:middle" o:gfxdata="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" fillcolor="#ff9224" strokecolor="black [3213]" strokeweight="1.75pt">
                   <v:stroke joinstyle="miter"/>
                   <v:shadow on="t" type="perspective" color="black" offset="2.11672mm,1.2719mm" matrix="57016f,,,57016f"/>
                   <v:textbox>
@@ -19151,7 +19430,7 @@
                     </w:txbxContent>
                   </v:textbox>
                 </v:oval>
-                <v:shape id="Text Box 838" o:spid="_x0000_s1214" type="#_x0000_t202" style="position:absolute;left:4482;top:12948;width:304800;height:438785;visibility:visible;mso-wrap-style:square;v-text-anchor:top" o:gfxdata="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" filled="f" stroked="f" strokeweight=".5pt">
+                <v:shape id="Text Box 838" o:spid="_x0000_s1217" type="#_x0000_t202" style="position:absolute;left:4482;top:12948;width:304800;height:438785;visibility:visible;mso-wrap-style:square;v-text-anchor:top" o:gfxdata="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" filled="f" stroked="f" strokeweight=".5pt">
                   <v:textbox>
                     <w:txbxContent>
                       <w:p>
@@ -19481,8 +19760,8 @@
           </mc:Choice>
           <mc:Fallback>
             <w:pict>
-              <v:group w14:anchorId="636D312B" id="Group 839" o:spid="_x0000_s1215" style="position:absolute;margin-left:606.65pt;margin-top:22.25pt;width:24pt;height:34.55pt;z-index:252674048" coordorigin="4482,12948" coordsize="304800,438785" o:gfxdata="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">
-                <v:oval id="Oval 840" o:spid="_x0000_s1216" style="position:absolute;left:15688;top:70597;width:274320;height:274320;visibility:visible;mso-wrap-style:square;v-text-anchor:middle" o:gfxdata="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" fillcolor="#ff9224" strokecolor="black [3213]" strokeweight="1.75pt">
+              <v:group w14:anchorId="636D312B" id="Group 839" o:spid="_x0000_s1218" style="position:absolute;margin-left:606.65pt;margin-top:22.25pt;width:24pt;height:34.55pt;z-index:252674048" coordorigin="4482,12948" coordsize="304800,438785" o:gfxdata="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">
+                <v:oval id="Oval 840" o:spid="_x0000_s1219" style="position:absolute;left:15688;top:70597;width:274320;height:274320;visibility:visible;mso-wrap-style:square;v-text-anchor:middle" o:gfxdata="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" fillcolor="#ff9224" strokecolor="black [3213]" strokeweight="1.75pt">
                   <v:stroke joinstyle="miter"/>
                   <v:shadow on="t" type="perspective" color="black" offset="2.11672mm,1.2719mm" matrix="57016f,,,57016f"/>
                   <v:textbox>
@@ -19505,7 +19784,7 @@
                     </w:txbxContent>
                   </v:textbox>
                 </v:oval>
-                <v:shape id="Text Box 841" o:spid="_x0000_s1217" type="#_x0000_t202" style="position:absolute;left:4482;top:12948;width:304800;height:438785;visibility:visible;mso-wrap-style:square;v-text-anchor:top" o:gfxdata="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" filled="f" stroked="f" strokeweight=".5pt">
+                <v:shape id="Text Box 841" o:spid="_x0000_s1220" type="#_x0000_t202" style="position:absolute;left:4482;top:12948;width:304800;height:438785;visibility:visible;mso-wrap-style:square;v-text-anchor:top" o:gfxdata="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" filled="f" stroked="f" strokeweight=".5pt">
                   <v:textbox>
                     <w:txbxContent>
                       <w:p>
@@ -19764,8 +20043,8 @@
           </mc:Choice>
           <mc:Fallback>
             <w:pict>
-              <v:group w14:anchorId="59FCD548" id="Group 833" o:spid="_x0000_s1218" style="position:absolute;margin-left:717.15pt;margin-top:17.45pt;width:24pt;height:34.55pt;z-index:252677120" coordorigin="4482,12948" coordsize="304800,438785" o:gfxdata="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">
-                <v:oval id="Oval 834" o:spid="_x0000_s1219" style="position:absolute;left:15688;top:70597;width:274320;height:274320;visibility:visible;mso-wrap-style:square;v-text-anchor:middle" o:gfxdata="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" fillcolor="#ff9224" strokecolor="black [3213]" strokeweight="1.75pt">
+              <v:group w14:anchorId="59FCD548" id="Group 833" o:spid="_x0000_s1221" style="position:absolute;margin-left:717.15pt;margin-top:17.45pt;width:24pt;height:34.55pt;z-index:252677120" coordorigin="4482,12948" coordsize="304800,438785" o:gfxdata="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">
+                <v:oval id="Oval 834" o:spid="_x0000_s1222" style="position:absolute;left:15688;top:70597;width:274320;height:274320;visibility:visible;mso-wrap-style:square;v-text-anchor:middle" o:gfxdata="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" fillcolor="#ff9224" strokecolor="black [3213]" strokeweight="1.75pt">
                   <v:stroke joinstyle="miter"/>
                   <v:shadow on="t" type="perspective" color="black" offset="2.11672mm,1.2719mm" matrix="57016f,,,57016f"/>
                   <v:textbox>
@@ -19788,7 +20067,7 @@
                     </w:txbxContent>
                   </v:textbox>
                 </v:oval>
-                <v:shape id="Text Box 835" o:spid="_x0000_s1220" type="#_x0000_t202" style="position:absolute;left:4482;top:12948;width:304800;height:438785;visibility:visible;mso-wrap-style:square;v-text-anchor:top" o:gfxdata="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" filled="f" stroked="f" strokeweight=".5pt">
+                <v:shape id="Text Box 835" o:spid="_x0000_s1223" type="#_x0000_t202" style="position:absolute;left:4482;top:12948;width:304800;height:438785;visibility:visible;mso-wrap-style:square;v-text-anchor:top" o:gfxdata="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" filled="f" stroked="f" strokeweight=".5pt">
                   <v:textbox>
                     <w:txbxContent>
                       <w:p>
@@ -20043,8 +20322,8 @@
           </mc:Choice>
           <mc:Fallback>
             <w:pict>
-              <v:group w14:anchorId="2F6EBB0C" id="Group 873" o:spid="_x0000_s1221" style="position:absolute;margin-left:339.9pt;margin-top:205.9pt;width:24pt;height:34.55pt;z-index:252692480;mso-width-relative:margin;mso-height-relative:margin" coordorigin="-1128,7338" coordsize="304800,438785" o:gfxdata="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">
-                <v:oval id="Oval 874" o:spid="_x0000_s1222" style="position:absolute;left:15688;top:70597;width:274320;height:274320;visibility:visible;mso-wrap-style:square;v-text-anchor:middle" o:gfxdata="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" fillcolor="#ff9224" strokecolor="black [3213]" strokeweight="1.75pt">
+              <v:group w14:anchorId="2F6EBB0C" id="Group 873" o:spid="_x0000_s1224" style="position:absolute;margin-left:339.9pt;margin-top:205.9pt;width:24pt;height:34.55pt;z-index:252692480;mso-width-relative:margin;mso-height-relative:margin" coordorigin="-1128,7338" coordsize="304800,438785" o:gfxdata="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">
+                <v:oval id="Oval 874" o:spid="_x0000_s1225" style="position:absolute;left:15688;top:70597;width:274320;height:274320;visibility:visible;mso-wrap-style:square;v-text-anchor:middle" o:gfxdata="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" fillcolor="#ff9224" strokecolor="black [3213]" strokeweight="1.75pt">
                   <v:stroke joinstyle="miter"/>
                   <v:shadow on="t" type="perspective" color="black" offset="2.11672mm,1.2719mm" matrix="57016f,,,57016f"/>
                   <v:textbox>
@@ -20067,7 +20346,7 @@
                     </w:txbxContent>
                   </v:textbox>
                 </v:oval>
-                <v:shape id="Text Box 875" o:spid="_x0000_s1223" type="#_x0000_t202" style="position:absolute;left:-1128;top:7338;width:304800;height:438785;visibility:visible;mso-wrap-style:square;v-text-anchor:top" o:gfxdata="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" filled="f" stroked="f" strokeweight=".5pt">
+                <v:shape id="Text Box 875" o:spid="_x0000_s1226" type="#_x0000_t202" style="position:absolute;left:-1128;top:7338;width:304800;height:438785;visibility:visible;mso-wrap-style:square;v-text-anchor:top" o:gfxdata="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" filled="f" stroked="f" strokeweight=".5pt">
                   <v:textbox>
                     <w:txbxContent>
                       <w:p>
@@ -20277,8 +20556,8 @@
           </mc:Choice>
           <mc:Fallback>
             <w:pict>
-              <v:group w14:anchorId="549B6031" id="Group 870" o:spid="_x0000_s1224" style="position:absolute;margin-left:445.95pt;margin-top:205.9pt;width:24pt;height:34.55pt;z-index:252690432;mso-width-relative:margin;mso-height-relative:margin" coordorigin="-1128,7338" coordsize="304800,438785" o:gfxdata="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">
-                <v:oval id="Oval 871" o:spid="_x0000_s1225" style="position:absolute;left:15688;top:70597;width:274320;height:274320;visibility:visible;mso-wrap-style:square;v-text-anchor:middle" o:gfxdata="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" fillcolor="#ff9224" strokecolor="black [3213]" strokeweight="1.75pt">
+              <v:group w14:anchorId="549B6031" id="Group 870" o:spid="_x0000_s1227" style="position:absolute;margin-left:445.95pt;margin-top:205.9pt;width:24pt;height:34.55pt;z-index:252690432;mso-width-relative:margin;mso-height-relative:margin" coordorigin="-1128,7338" coordsize="304800,438785" o:gfxdata="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">
+                <v:oval id="Oval 871" o:spid="_x0000_s1228" style="position:absolute;left:15688;top:70597;width:274320;height:274320;visibility:visible;mso-wrap-style:square;v-text-anchor:middle" o:gfxdata="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" fillcolor="#ff9224" strokecolor="black [3213]" strokeweight="1.75pt">
                   <v:stroke joinstyle="miter"/>
                   <v:shadow on="t" type="perspective" color="black" offset="2.11672mm,1.2719mm" matrix="57016f,,,57016f"/>
                   <v:textbox>
@@ -20301,7 +20580,7 @@
                     </w:txbxContent>
                   </v:textbox>
                 </v:oval>
-                <v:shape id="Text Box 872" o:spid="_x0000_s1226" type="#_x0000_t202" style="position:absolute;left:-1128;top:7338;width:304800;height:438785;visibility:visible;mso-wrap-style:square;v-text-anchor:top" o:gfxdata="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" filled="f" stroked="f" strokeweight=".5pt">
+                <v:shape id="Text Box 872" o:spid="_x0000_s1229" type="#_x0000_t202" style="position:absolute;left:-1128;top:7338;width:304800;height:438785;visibility:visible;mso-wrap-style:square;v-text-anchor:top" o:gfxdata="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" filled="f" stroked="f" strokeweight=".5pt">
                   <v:textbox>
                     <w:txbxContent>
                       <w:p>
@@ -20511,8 +20790,8 @@
           </mc:Choice>
           <mc:Fallback>
             <w:pict>
-              <v:group w14:anchorId="017C4F03" id="Group 860" o:spid="_x0000_s1227" style="position:absolute;margin-left:87.65pt;margin-top:197.4pt;width:24pt;height:34.55pt;z-index:252680192;mso-width-relative:margin;mso-height-relative:margin" coordorigin="-1128,7338" coordsize="304800,438785" o:gfxdata="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">
-                <v:oval id="Oval 861" o:spid="_x0000_s1228" style="position:absolute;left:15688;top:70597;width:274320;height:274320;visibility:visible;mso-wrap-style:square;v-text-anchor:middle" o:gfxdata="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" fillcolor="#ff9224" strokecolor="black [3213]" strokeweight="1.75pt">
+              <v:group w14:anchorId="017C4F03" id="Group 860" o:spid="_x0000_s1230" style="position:absolute;margin-left:87.65pt;margin-top:197.4pt;width:24pt;height:34.55pt;z-index:252680192;mso-width-relative:margin;mso-height-relative:margin" coordorigin="-1128,7338" coordsize="304800,438785" o:gfxdata="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">
+                <v:oval id="Oval 861" o:spid="_x0000_s1231" style="position:absolute;left:15688;top:70597;width:274320;height:274320;visibility:visible;mso-wrap-style:square;v-text-anchor:middle" o:gfxdata="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" fillcolor="#ff9224" strokecolor="black [3213]" strokeweight="1.75pt">
                   <v:stroke joinstyle="miter"/>
                   <v:shadow on="t" type="perspective" color="black" offset="2.11672mm,1.2719mm" matrix="57016f,,,57016f"/>
                   <v:textbox>
@@ -20535,7 +20814,7 @@
                     </w:txbxContent>
                   </v:textbox>
                 </v:oval>
-                <v:shape id="Text Box 862" o:spid="_x0000_s1229" type="#_x0000_t202" style="position:absolute;left:-1128;top:7338;width:304800;height:438785;visibility:visible;mso-wrap-style:square;v-text-anchor:top" o:gfxdata="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" filled="f" stroked="f" strokeweight=".5pt">
+                <v:shape id="Text Box 862" o:spid="_x0000_s1232" type="#_x0000_t202" style="position:absolute;left:-1128;top:7338;width:304800;height:438785;visibility:visible;mso-wrap-style:square;v-text-anchor:top" o:gfxdata="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" filled="f" stroked="f" strokeweight=".5pt">
                   <v:textbox>
                     <w:txbxContent>
                       <w:p>
@@ -20747,8 +21026,8 @@
           </mc:Choice>
           <mc:Fallback>
             <w:pict>
-              <v:group w14:anchorId="728CD0BF" id="Group 867" o:spid="_x0000_s1230" style="position:absolute;margin-left:358pt;margin-top:121pt;width:24pt;height:34.55pt;z-index:252688384;mso-width-relative:margin;mso-height-relative:margin" coordorigin="-1128,7338" coordsize="304800,438785" o:gfxdata="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">
-                <v:oval id="Oval 868" o:spid="_x0000_s1231" style="position:absolute;left:15688;top:70597;width:274320;height:274320;visibility:visible;mso-wrap-style:square;v-text-anchor:middle" o:gfxdata="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" fillcolor="#ff9224" strokecolor="black [3213]" strokeweight="1.75pt">
+              <v:group w14:anchorId="728CD0BF" id="Group 867" o:spid="_x0000_s1233" style="position:absolute;margin-left:358pt;margin-top:121pt;width:24pt;height:34.55pt;z-index:252688384;mso-width-relative:margin;mso-height-relative:margin" coordorigin="-1128,7338" coordsize="304800,438785" o:gfxdata="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">
+                <v:oval id="Oval 868" o:spid="_x0000_s1234" style="position:absolute;left:15688;top:70597;width:274320;height:274320;visibility:visible;mso-wrap-style:square;v-text-anchor:middle" o:gfxdata="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" fillcolor="#ff9224" strokecolor="black [3213]" strokeweight="1.75pt">
                   <v:stroke joinstyle="miter"/>
                   <v:shadow on="t" type="perspective" color="black" offset="2.11672mm,1.2719mm" matrix="57016f,,,57016f"/>
                   <v:textbox>
@@ -20771,7 +21050,7 @@
                     </w:txbxContent>
                   </v:textbox>
                 </v:oval>
-                <v:shape id="Text Box 869" o:spid="_x0000_s1232" type="#_x0000_t202" style="position:absolute;left:-1128;top:7338;width:304800;height:438785;visibility:visible;mso-wrap-style:square;v-text-anchor:top" o:gfxdata="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" filled="f" stroked="f" strokeweight=".5pt">
+                <v:shape id="Text Box 869" o:spid="_x0000_s1235" type="#_x0000_t202" style="position:absolute;left:-1128;top:7338;width:304800;height:438785;visibility:visible;mso-wrap-style:square;v-text-anchor:top" o:gfxdata="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" filled="f" stroked="f" strokeweight=".5pt">
                   <v:textbox>
                     <w:txbxContent>
                       <w:p>
@@ -21359,8 +21638,8 @@
           </mc:Choice>
           <mc:Fallback>
             <w:pict>
-              <v:group w14:anchorId="1B51004C" id="Group 893" o:spid="_x0000_s1233" style="position:absolute;margin-left:339.4pt;margin-top:206.65pt;width:24pt;height:34.55pt;z-index:252702720;mso-width-relative:margin;mso-height-relative:margin" coordorigin="-6738,7338" coordsize="304800,438785" o:gfxdata="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">
-                <v:oval id="Oval 894" o:spid="_x0000_s1234" style="position:absolute;left:15688;top:70597;width:274320;height:274320;visibility:visible;mso-wrap-style:square;v-text-anchor:middle" o:gfxdata="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" fillcolor="#ff9224" strokecolor="black [3213]" strokeweight="1.75pt">
+              <v:group w14:anchorId="1B51004C" id="Group 893" o:spid="_x0000_s1236" style="position:absolute;margin-left:339.4pt;margin-top:206.65pt;width:24pt;height:34.55pt;z-index:252702720;mso-width-relative:margin;mso-height-relative:margin" coordorigin="-6738,7338" coordsize="304800,438785" o:gfxdata="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">
+                <v:oval id="Oval 894" o:spid="_x0000_s1237" style="position:absolute;left:15688;top:70597;width:274320;height:274320;visibility:visible;mso-wrap-style:square;v-text-anchor:middle" o:gfxdata="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" fillcolor="#ff9224" strokecolor="black [3213]" strokeweight="1.75pt">
                   <v:stroke joinstyle="miter"/>
                   <v:shadow on="t" type="perspective" color="black" offset="2.11672mm,1.2719mm" matrix="57016f,,,57016f"/>
                   <v:textbox>
@@ -21383,7 +21662,7 @@
                     </w:txbxContent>
                   </v:textbox>
                 </v:oval>
-                <v:shape id="Text Box 895" o:spid="_x0000_s1235" type="#_x0000_t202" style="position:absolute;left:-6738;top:7338;width:304800;height:438785;visibility:visible;mso-wrap-style:square;v-text-anchor:top" o:gfxdata="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" filled="f" stroked="f" strokeweight=".5pt">
+                <v:shape id="Text Box 895" o:spid="_x0000_s1238" type="#_x0000_t202" style="position:absolute;left:-6738;top:7338;width:304800;height:438785;visibility:visible;mso-wrap-style:square;v-text-anchor:top" o:gfxdata="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" filled="f" stroked="f" strokeweight=".5pt">
                   <v:textbox>
                     <w:txbxContent>
                       <w:p>
@@ -21593,8 +21872,8 @@
           </mc:Choice>
           <mc:Fallback>
             <w:pict>
-              <v:group w14:anchorId="06B2BB72" id="Group 890" o:spid="_x0000_s1236" style="position:absolute;margin-left:442.8pt;margin-top:206.65pt;width:24pt;height:34.55pt;z-index:252701696;mso-width-relative:margin;mso-height-relative:margin" coordorigin="-6738,7338" coordsize="304800,438785" o:gfxdata="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">
-                <v:oval id="Oval 891" o:spid="_x0000_s1237" style="position:absolute;left:15688;top:70597;width:274320;height:274320;visibility:visible;mso-wrap-style:square;v-text-anchor:middle" o:gfxdata="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" fillcolor="#ff9224" strokecolor="black [3213]" strokeweight="1.75pt">
+              <v:group w14:anchorId="06B2BB72" id="Group 890" o:spid="_x0000_s1239" style="position:absolute;margin-left:442.8pt;margin-top:206.65pt;width:24pt;height:34.55pt;z-index:252701696;mso-width-relative:margin;mso-height-relative:margin" coordorigin="-6738,7338" coordsize="304800,438785" o:gfxdata="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">
+                <v:oval id="Oval 891" o:spid="_x0000_s1240" style="position:absolute;left:15688;top:70597;width:274320;height:274320;visibility:visible;mso-wrap-style:square;v-text-anchor:middle" o:gfxdata="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" fillcolor="#ff9224" strokecolor="black [3213]" strokeweight="1.75pt">
                   <v:stroke joinstyle="miter"/>
                   <v:shadow on="t" type="perspective" color="black" offset="2.11672mm,1.2719mm" matrix="57016f,,,57016f"/>
                   <v:textbox>
@@ -21617,7 +21896,7 @@
                     </w:txbxContent>
                   </v:textbox>
                 </v:oval>
-                <v:shape id="Text Box 892" o:spid="_x0000_s1238" type="#_x0000_t202" style="position:absolute;left:-6738;top:7338;width:304800;height:438785;visibility:visible;mso-wrap-style:square;v-text-anchor:top" o:gfxdata="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" filled="f" stroked="f" strokeweight=".5pt">
+                <v:shape id="Text Box 892" o:spid="_x0000_s1241" type="#_x0000_t202" style="position:absolute;left:-6738;top:7338;width:304800;height:438785;visibility:visible;mso-wrap-style:square;v-text-anchor:top" o:gfxdata="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" filled="f" stroked="f" strokeweight=".5pt">
                   <v:textbox>
                     <w:txbxContent>
                       <w:p>
@@ -22015,8 +22294,8 @@
           </mc:Choice>
           <mc:Fallback>
             <w:pict>
-              <v:group w14:anchorId="05662BEF" id="Group 885" o:spid="_x0000_s1239" style="position:absolute;margin-left:351.25pt;margin-top:125.4pt;width:24pt;height:34.55pt;z-index:252699648;mso-width-relative:margin;mso-height-relative:margin" coordorigin="-1128,7338" coordsize="304800,438785" o:gfxdata="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">
-                <v:oval id="Oval 886" o:spid="_x0000_s1240" style="position:absolute;left:15688;top:70597;width:274320;height:274320;visibility:visible;mso-wrap-style:square;v-text-anchor:middle" o:gfxdata="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" fillcolor="#ff9224" strokecolor="black [3213]" strokeweight="1.75pt">
+              <v:group w14:anchorId="05662BEF" id="Group 885" o:spid="_x0000_s1242" style="position:absolute;margin-left:351.25pt;margin-top:125.4pt;width:24pt;height:34.55pt;z-index:252699648;mso-width-relative:margin;mso-height-relative:margin" coordorigin="-1128,7338" coordsize="304800,438785" o:gfxdata="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">
+                <v:oval id="Oval 886" o:spid="_x0000_s1243" style="position:absolute;left:15688;top:70597;width:274320;height:274320;visibility:visible;mso-wrap-style:square;v-text-anchor:middle" o:gfxdata="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" fillcolor="#ff9224" strokecolor="black [3213]" strokeweight="1.75pt">
                   <v:stroke joinstyle="miter"/>
                   <v:shadow on="t" type="perspective" color="black" offset="2.11672mm,1.2719mm" matrix="57016f,,,57016f"/>
                   <v:textbox>
@@ -22039,7 +22318,7 @@
                     </w:txbxContent>
                   </v:textbox>
                 </v:oval>
-                <v:shape id="Text Box 887" o:spid="_x0000_s1241" type="#_x0000_t202" style="position:absolute;left:-1128;top:7338;width:304800;height:438785;visibility:visible;mso-wrap-style:square;v-text-anchor:top" o:gfxdata="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" filled="f" stroked="f" strokeweight=".5pt">
+                <v:shape id="Text Box 887" o:spid="_x0000_s1244" type="#_x0000_t202" style="position:absolute;left:-1128;top:7338;width:304800;height:438785;visibility:visible;mso-wrap-style:square;v-text-anchor:top" o:gfxdata="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" filled="f" stroked="f" strokeweight=".5pt">
                   <v:textbox>
                     <w:txbxContent>
                       <w:p>
@@ -22251,8 +22530,8 @@
           </mc:Choice>
           <mc:Fallback>
             <w:pict>
-              <v:group w14:anchorId="1A8AF704" id="Group 877" o:spid="_x0000_s1242" style="position:absolute;margin-left:88.1pt;margin-top:170.45pt;width:24pt;height:34.55pt;z-index:252695552;mso-width-relative:margin;mso-height-relative:margin" coordorigin="-6738,7338" coordsize="304800,438785" o:gfxdata="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">
-                <v:oval id="Oval 878" o:spid="_x0000_s1243" style="position:absolute;left:15688;top:70597;width:274320;height:274320;visibility:visible;mso-wrap-style:square;v-text-anchor:middle" o:gfxdata="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" fillcolor="#ff9224" strokecolor="black [3213]" strokeweight="1.75pt">
+              <v:group w14:anchorId="1A8AF704" id="Group 877" o:spid="_x0000_s1245" style="position:absolute;margin-left:88.1pt;margin-top:170.45pt;width:24pt;height:34.55pt;z-index:252695552;mso-width-relative:margin;mso-height-relative:margin" coordorigin="-6738,7338" coordsize="304800,438785" o:gfxdata="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">
+                <v:oval id="Oval 878" o:spid="_x0000_s1246" style="position:absolute;left:15688;top:70597;width:274320;height:274320;visibility:visible;mso-wrap-style:square;v-text-anchor:middle" o:gfxdata="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" fillcolor="#ff9224" strokecolor="black [3213]" strokeweight="1.75pt">
                   <v:stroke joinstyle="miter"/>
                   <v:shadow on="t" type="perspective" color="black" offset="2.11672mm,1.2719mm" matrix="57016f,,,57016f"/>
                   <v:textbox>
@@ -22275,7 +22554,7 @@
                     </w:txbxContent>
                   </v:textbox>
                 </v:oval>
-                <v:shape id="Text Box 879" o:spid="_x0000_s1244" type="#_x0000_t202" style="position:absolute;left:-6738;top:7338;width:304800;height:438785;visibility:visible;mso-wrap-style:square;v-text-anchor:top" o:gfxdata="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" filled="f" stroked="f" strokeweight=".5pt">
+                <v:shape id="Text Box 879" o:spid="_x0000_s1247" type="#_x0000_t202" style="position:absolute;left:-6738;top:7338;width:304800;height:438785;visibility:visible;mso-wrap-style:square;v-text-anchor:top" o:gfxdata="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" filled="f" stroked="f" strokeweight=".5pt">
                   <v:textbox>
                     <w:txbxContent>
                       <w:p>
@@ -22733,8 +23012,8 @@
           </mc:Choice>
           <mc:Fallback>
             <w:pict>
-              <v:group w14:anchorId="2052AA30" id="Group 905" o:spid="_x0000_s1245" style="position:absolute;margin-left:271.15pt;margin-top:64.2pt;width:24pt;height:34.55pt;z-index:252713984;mso-width-relative:margin;mso-height-relative:margin" coordorigin="-6738,7338" coordsize="304800,438785" o:gfxdata="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">
-                <v:oval id="Oval 906" o:spid="_x0000_s1246" style="position:absolute;left:15688;top:70597;width:274320;height:274320;visibility:visible;mso-wrap-style:square;v-text-anchor:middle" o:gfxdata="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" fillcolor="#ff9224" strokecolor="black [3213]" strokeweight="1.75pt">
+              <v:group w14:anchorId="2052AA30" id="Group 905" o:spid="_x0000_s1248" style="position:absolute;margin-left:271.15pt;margin-top:64.2pt;width:24pt;height:34.55pt;z-index:252713984;mso-width-relative:margin;mso-height-relative:margin" coordorigin="-6738,7338" coordsize="304800,438785" o:gfxdata="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">
+                <v:oval id="Oval 906" o:spid="_x0000_s1249" style="position:absolute;left:15688;top:70597;width:274320;height:274320;visibility:visible;mso-wrap-style:square;v-text-anchor:middle" o:gfxdata="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" fillcolor="#ff9224" strokecolor="black [3213]" strokeweight="1.75pt">
                   <v:stroke joinstyle="miter"/>
                   <v:shadow on="t" type="perspective" color="black" offset="2.11672mm,1.2719mm" matrix="57016f,,,57016f"/>
                   <v:textbox>
@@ -22757,7 +23036,7 @@
                     </w:txbxContent>
                   </v:textbox>
                 </v:oval>
-                <v:shape id="Text Box 907" o:spid="_x0000_s1247" type="#_x0000_t202" style="position:absolute;left:-6738;top:7338;width:304800;height:438785;visibility:visible;mso-wrap-style:square;v-text-anchor:top" o:gfxdata="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" filled="f" stroked="f" strokeweight=".5pt">
+                <v:shape id="Text Box 907" o:spid="_x0000_s1250" type="#_x0000_t202" style="position:absolute;left:-6738;top:7338;width:304800;height:438785;visibility:visible;mso-wrap-style:square;v-text-anchor:top" o:gfxdata="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" filled="f" stroked="f" strokeweight=".5pt">
                   <v:textbox>
                     <w:txbxContent>
                       <w:p>
@@ -23062,8 +23341,8 @@
           </mc:Choice>
           <mc:Fallback>
             <w:pict>
-              <v:group w14:anchorId="1FC01AB3" id="Group 897" o:spid="_x0000_s1248" style="position:absolute;margin-left:573.7pt;margin-top:9.2pt;width:24pt;height:34.55pt;z-index:252705792;mso-width-relative:margin;mso-height-relative:margin" coordorigin="-6738,7338" coordsize="304800,438785" o:gfxdata="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">
-                <v:oval id="Oval 898" o:spid="_x0000_s1249" style="position:absolute;left:15688;top:70597;width:274320;height:274320;visibility:visible;mso-wrap-style:square;v-text-anchor:middle" o:gfxdata="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" fillcolor="#ff9224" strokecolor="black [3213]" strokeweight="1.75pt">
+              <v:group w14:anchorId="1FC01AB3" id="Group 897" o:spid="_x0000_s1251" style="position:absolute;margin-left:573.7pt;margin-top:9.2pt;width:24pt;height:34.55pt;z-index:252705792;mso-width-relative:margin;mso-height-relative:margin" coordorigin="-6738,7338" coordsize="304800,438785" o:gfxdata="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">
+                <v:oval id="Oval 898" o:spid="_x0000_s1252" style="position:absolute;left:15688;top:70597;width:274320;height:274320;visibility:visible;mso-wrap-style:square;v-text-anchor:middle" o:gfxdata="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" fillcolor="#ff9224" strokecolor="black [3213]" strokeweight="1.75pt">
                   <v:stroke joinstyle="miter"/>
                   <v:shadow on="t" type="perspective" color="black" offset="2.11672mm,1.2719mm" matrix="57016f,,,57016f"/>
                   <v:textbox>
@@ -23086,7 +23365,7 @@
                     </w:txbxContent>
                   </v:textbox>
                 </v:oval>
-                <v:shape id="Text Box 899" o:spid="_x0000_s1250" type="#_x0000_t202" style="position:absolute;left:-6738;top:7338;width:304800;height:438785;visibility:visible;mso-wrap-style:square;v-text-anchor:top" o:gfxdata="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" filled="f" stroked="f" strokeweight=".5pt">
+                <v:shape id="Text Box 899" o:spid="_x0000_s1253" type="#_x0000_t202" style="position:absolute;left:-6738;top:7338;width:304800;height:438785;visibility:visible;mso-wrap-style:square;v-text-anchor:top" o:gfxdata="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" filled="f" stroked="f" strokeweight=".5pt">
                   <v:textbox>
                     <w:txbxContent>
                       <w:p>
@@ -23298,8 +23577,8 @@
           </mc:Choice>
           <mc:Fallback>
             <w:pict>
-              <v:group w14:anchorId="78422B75" id="Group 901" o:spid="_x0000_s1251" style="position:absolute;margin-left:466.2pt;margin-top:65.7pt;width:24pt;height:34.55pt;z-index:252710912;mso-width-relative:margin;mso-height-relative:margin" coordorigin="-6738,7338" coordsize="304800,438785" o:gfxdata="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">
-                <v:oval id="Oval 902" o:spid="_x0000_s1252" style="position:absolute;left:15688;top:70597;width:274320;height:274320;visibility:visible;mso-wrap-style:square;v-text-anchor:middle" o:gfxdata="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" fillcolor="#ff9224" strokecolor="black [3213]" strokeweight="1.75pt">
+              <v:group w14:anchorId="78422B75" id="Group 901" o:spid="_x0000_s1254" style="position:absolute;margin-left:466.2pt;margin-top:65.7pt;width:24pt;height:34.55pt;z-index:252710912;mso-width-relative:margin;mso-height-relative:margin" coordorigin="-6738,7338" coordsize="304800,438785" o:gfxdata="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">
+                <v:oval id="Oval 902" o:spid="_x0000_s1255" style="position:absolute;left:15688;top:70597;width:274320;height:274320;visibility:visible;mso-wrap-style:square;v-text-anchor:middle" o:gfxdata="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" fillcolor="#ff9224" strokecolor="black [3213]" strokeweight="1.75pt">
                   <v:stroke joinstyle="miter"/>
                   <v:shadow on="t" type="perspective" color="black" offset="2.11672mm,1.2719mm" matrix="57016f,,,57016f"/>
                   <v:textbox>
@@ -23322,7 +23601,7 @@
                     </w:txbxContent>
                   </v:textbox>
                 </v:oval>
-                <v:shape id="Text Box 903" o:spid="_x0000_s1253" type="#_x0000_t202" style="position:absolute;left:-6738;top:7338;width:304800;height:438785;visibility:visible;mso-wrap-style:square;v-text-anchor:top" o:gfxdata="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" filled="f" stroked="f" strokeweight=".5pt">
+                <v:shape id="Text Box 903" o:spid="_x0000_s1256" type="#_x0000_t202" style="position:absolute;left:-6738;top:7338;width:304800;height:438785;visibility:visible;mso-wrap-style:square;v-text-anchor:top" o:gfxdata="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" filled="f" stroked="f" strokeweight=".5pt">
                   <v:textbox>
                     <w:txbxContent>
                       <w:p>

</xml_diff>

<commit_message>
Commit of Content/Patient Placement/3.0/Deleting Records.htm,Content/Patient Placement/3.0/Editting Records.htm,Content/Resources/Images/Patient Placement 3.0/~WRL1034.tmp,Content/Resources/Images/Patient Placement 3.0/Editing 01.PNG,Content/Resources/Images/Patient Placement 3.0/Editing 02.PNG,Content/Resources/Images/Patient Placement 3.0/Images.docx,Project/Targets/NEW - HC Patient Placement 3.0.fltar
</commit_message>
<xml_diff>
--- a/Content/Resources/Images/Patient Placement 3.0/Images.docx
+++ b/Content/Resources/Images/Patient Placement 3.0/Images.docx
@@ -15197,6 +15197,9 @@
         </mc:AlternateContent>
       </w:r>
       <w:r>
+        <w:rPr>
+          <w:noProof/>
+        </w:rPr>
         <mc:AlternateContent>
           <mc:Choice Requires="wpg">
             <w:drawing>
@@ -15401,6 +15404,9 @@
         </mc:AlternateContent>
       </w:r>
       <w:r>
+        <w:rPr>
+          <w:noProof/>
+        </w:rPr>
         <w:drawing>
           <wp:anchor distT="0" distB="0" distL="114300" distR="114300" simplePos="0" relativeHeight="252631040" behindDoc="0" locked="0" layoutInCell="1" allowOverlap="1" wp14:anchorId="313F9898" wp14:editId="7B2A3D40">
             <wp:simplePos x="0" y="0"/>
@@ -20144,6 +20150,7 @@
       <w:r>
         <w:rPr>
           <w:b/>
+          <w:noProof/>
           <w:color w:val="70AD47"/>
           <w:spacing w:val="10"/>
           <w14:glow w14:rad="38100">
@@ -20379,6 +20386,7 @@
       <w:r>
         <w:rPr>
           <w:b/>
+          <w:noProof/>
           <w:color w:val="70AD47"/>
           <w:spacing w:val="10"/>
           <w14:glow w14:rad="38100">
@@ -20613,6 +20621,7 @@
       <w:r>
         <w:rPr>
           <w:b/>
+          <w:noProof/>
           <w:color w:val="70AD47"/>
           <w:spacing w:val="10"/>
           <w14:glow w14:rad="38100">
@@ -20847,6 +20856,7 @@
       <w:r>
         <w:rPr>
           <w:b/>
+          <w:noProof/>
           <w:color w:val="70AD47"/>
           <w:spacing w:val="10"/>
           <w14:glow w14:rad="38100">
@@ -21085,6 +21095,7 @@
       <w:r>
         <w:rPr>
           <w:b/>
+          <w:noProof/>
           <w:color w:val="70AD47"/>
           <w:spacing w:val="10"/>
           <w14:glow w14:rad="38100">
@@ -21178,6 +21189,7 @@
       <w:r>
         <w:rPr>
           <w:b/>
+          <w:noProof/>
           <w:color w:val="70AD47"/>
           <w:spacing w:val="10"/>
           <w14:glow w14:rad="38100">
@@ -21271,6 +21283,7 @@
       <w:r>
         <w:rPr>
           <w:b/>
+          <w:noProof/>
           <w:color w:val="70AD47"/>
           <w:spacing w:val="10"/>
           <w14:glow w14:rad="38100">
@@ -21460,6 +21473,7 @@
       <w:r>
         <w:rPr>
           <w:b/>
+          <w:noProof/>
           <w:color w:val="70AD47"/>
           <w:spacing w:val="10"/>
           <w14:glow w14:rad="38100">
@@ -21695,6 +21709,7 @@
       <w:r>
         <w:rPr>
           <w:b/>
+          <w:noProof/>
           <w:color w:val="70AD47"/>
           <w:spacing w:val="10"/>
           <w14:glow w14:rad="38100">
@@ -21929,6 +21944,7 @@
       <w:r>
         <w:rPr>
           <w:b/>
+          <w:noProof/>
           <w:color w:val="70AD47"/>
           <w:spacing w:val="10"/>
           <w14:glow w14:rad="38100">
@@ -22022,6 +22038,7 @@
       <w:r>
         <w:rPr>
           <w:b/>
+          <w:noProof/>
           <w:color w:val="70AD47"/>
           <w:spacing w:val="10"/>
           <w14:glow w14:rad="38100">
@@ -22115,6 +22132,7 @@
       <w:r>
         <w:rPr>
           <w:b/>
+          <w:noProof/>
           <w:color w:val="70AD47"/>
           <w:spacing w:val="10"/>
           <w14:glow w14:rad="38100">
@@ -22353,6 +22371,7 @@
       <w:r>
         <w:rPr>
           <w:b/>
+          <w:noProof/>
           <w:color w:val="70AD47"/>
           <w:spacing w:val="10"/>
           <w14:glow w14:rad="38100">
@@ -22587,6 +22606,7 @@
       <w:r>
         <w:rPr>
           <w:b/>
+          <w:noProof/>
           <w:color w:val="70AD47"/>
           <w:spacing w:val="10"/>
           <w14:glow w14:rad="38100">
@@ -22832,6 +22852,7 @@
       <w:r>
         <w:rPr>
           <w:b/>
+          <w:noProof/>
           <w:color w:val="70AD47"/>
           <w:spacing w:val="10"/>
           <w14:glow w14:rad="38100">
@@ -23071,6 +23092,7 @@
       <w:r>
         <w:rPr>
           <w:b/>
+          <w:noProof/>
           <w:color w:val="70AD47"/>
           <w:spacing w:val="10"/>
           <w14:glow w14:rad="38100">
@@ -23164,6 +23186,7 @@
       <w:r>
         <w:rPr>
           <w:b/>
+          <w:noProof/>
           <w:color w:val="70AD47"/>
           <w:spacing w:val="10"/>
           <w14:glow w14:rad="38100">
@@ -23398,6 +23421,7 @@
       <w:r>
         <w:rPr>
           <w:b/>
+          <w:noProof/>
           <w:color w:val="70AD47"/>
           <w:spacing w:val="10"/>
           <w14:glow w14:rad="38100">
@@ -23636,6 +23660,7 @@
       <w:r>
         <w:rPr>
           <w:b/>
+          <w:noProof/>
           <w:color w:val="70AD47"/>
           <w:spacing w:val="10"/>
           <w14:glow w14:rad="38100">
@@ -23729,6 +23754,7 @@
       <w:r>
         <w:rPr>
           <w:b/>
+          <w:noProof/>
           <w:color w:val="70AD47"/>
           <w:spacing w:val="10"/>
           <w14:glow w14:rad="38100">
@@ -23848,6 +23874,3110 @@
                     <a:xfrm>
                       <a:off x="0" y="0"/>
                       <a:ext cx="9486900" cy="4448810"/>
+                    </a:xfrm>
+                    <a:prstGeom prst="rect">
+                      <a:avLst/>
+                    </a:prstGeom>
+                  </pic:spPr>
+                </pic:pic>
+              </a:graphicData>
+            </a:graphic>
+          </wp:inline>
+        </w:drawing>
+      </w:r>
+    </w:p>
+    <w:p>
+      <w:pPr>
+        <w:rPr>
+          <w:b/>
+          <w:color w:val="70AD47"/>
+          <w:spacing w:val="10"/>
+          <w14:glow w14:rad="38100">
+            <w14:schemeClr w14:val="accent1">
+              <w14:alpha w14:val="60000"/>
+            </w14:schemeClr>
+          </w14:glow>
+          <w14:textOutline w14:w="9525" w14:cap="flat" w14:cmpd="sng" w14:algn="ctr">
+            <w14:solidFill>
+              <w14:schemeClr w14:val="accent1"/>
+            </w14:solidFill>
+            <w14:prstDash w14:val="solid"/>
+            <w14:round/>
+          </w14:textOutline>
+          <w14:textFill>
+            <w14:solidFill>
+              <w14:srgbClr w14:val="70AD47">
+                <w14:tint w14:val="1000"/>
+              </w14:srgbClr>
+            </w14:solidFill>
+          </w14:textFill>
+        </w:rPr>
+      </w:pPr>
+    </w:p>
+    <w:p>
+      <w:pPr>
+        <w:rPr>
+          <w:b/>
+          <w:color w:val="70AD47"/>
+          <w:spacing w:val="10"/>
+          <w14:glow w14:rad="38100">
+            <w14:schemeClr w14:val="accent1">
+              <w14:alpha w14:val="60000"/>
+            </w14:schemeClr>
+          </w14:glow>
+          <w14:textOutline w14:w="9525" w14:cap="flat" w14:cmpd="sng" w14:algn="ctr">
+            <w14:solidFill>
+              <w14:schemeClr w14:val="accent1"/>
+            </w14:solidFill>
+            <w14:prstDash w14:val="solid"/>
+            <w14:round/>
+          </w14:textOutline>
+          <w14:textFill>
+            <w14:solidFill>
+              <w14:srgbClr w14:val="70AD47">
+                <w14:tint w14:val="1000"/>
+              </w14:srgbClr>
+            </w14:solidFill>
+          </w14:textFill>
+        </w:rPr>
+      </w:pPr>
+      <w:r>
+        <w:rPr>
+          <w:b/>
+          <w:color w:val="70AD47"/>
+          <w:spacing w:val="10"/>
+          <w14:glow w14:rad="38100">
+            <w14:schemeClr w14:val="accent1">
+              <w14:alpha w14:val="60000"/>
+            </w14:schemeClr>
+          </w14:glow>
+          <w14:textOutline w14:w="9525" w14:cap="flat" w14:cmpd="sng" w14:algn="ctr">
+            <w14:solidFill>
+              <w14:schemeClr w14:val="accent1"/>
+            </w14:solidFill>
+            <w14:prstDash w14:val="solid"/>
+            <w14:round/>
+          </w14:textOutline>
+          <w14:textFill>
+            <w14:solidFill>
+              <w14:srgbClr w14:val="70AD47">
+                <w14:tint w14:val="1000"/>
+              </w14:srgbClr>
+            </w14:solidFill>
+          </w14:textFill>
+        </w:rPr>
+        <w:lastRenderedPageBreak/>
+        <mc:AlternateContent>
+          <mc:Choice Requires="wpg">
+            <w:drawing>
+              <wp:anchor distT="0" distB="0" distL="114300" distR="114300" simplePos="0" relativeHeight="252728320" behindDoc="0" locked="0" layoutInCell="1" allowOverlap="1" wp14:anchorId="5D8F84B4" wp14:editId="7E1ABB42">
+                <wp:simplePos x="0" y="0"/>
+                <wp:positionH relativeFrom="column">
+                  <wp:posOffset>7165239</wp:posOffset>
+                </wp:positionH>
+                <wp:positionV relativeFrom="paragraph">
+                  <wp:posOffset>1689599</wp:posOffset>
+                </wp:positionV>
+                <wp:extent cx="304800" cy="438785"/>
+                <wp:effectExtent l="19050" t="0" r="171450" b="56515"/>
+                <wp:wrapNone/>
+                <wp:docPr id="926" name="Group 926"/>
+                <wp:cNvGraphicFramePr/>
+                <a:graphic xmlns:a="http://schemas.openxmlformats.org/drawingml/2006/main">
+                  <a:graphicData uri="http://schemas.microsoft.com/office/word/2010/wordprocessingGroup">
+                    <wpg:wgp>
+                      <wpg:cNvGrpSpPr/>
+                      <wpg:grpSpPr>
+                        <a:xfrm>
+                          <a:off x="0" y="0"/>
+                          <a:ext cx="304800" cy="438785"/>
+                          <a:chOff x="4482" y="12948"/>
+                          <a:chExt cx="304800" cy="438785"/>
+                        </a:xfrm>
+                      </wpg:grpSpPr>
+                      <wps:wsp>
+                        <wps:cNvPr id="927" name="Oval 927"/>
+                        <wps:cNvSpPr/>
+                        <wps:spPr>
+                          <a:xfrm>
+                            <a:off x="15688" y="70597"/>
+                            <a:ext cx="274320" cy="274320"/>
+                          </a:xfrm>
+                          <a:prstGeom prst="ellipse">
+                            <a:avLst/>
+                          </a:prstGeom>
+                          <a:solidFill>
+                            <a:srgbClr val="FF9224"/>
+                          </a:solidFill>
+                          <a:ln w="22225">
+                            <a:solidFill>
+                              <a:schemeClr val="tx1"/>
+                            </a:solidFill>
+                          </a:ln>
+                          <a:effectLst>
+                            <a:outerShdw blurRad="114300" dist="88900" dir="1860000" sx="87000" sy="87000" algn="ctr" rotWithShape="0">
+                              <a:srgbClr val="000000"/>
+                            </a:outerShdw>
+                          </a:effectLst>
+                        </wps:spPr>
+                        <wps:style>
+                          <a:lnRef idx="2">
+                            <a:schemeClr val="accent1">
+                              <a:shade val="50000"/>
+                            </a:schemeClr>
+                          </a:lnRef>
+                          <a:fillRef idx="1">
+                            <a:schemeClr val="accent1"/>
+                          </a:fillRef>
+                          <a:effectRef idx="0">
+                            <a:schemeClr val="accent1"/>
+                          </a:effectRef>
+                          <a:fontRef idx="minor">
+                            <a:schemeClr val="lt1"/>
+                          </a:fontRef>
+                        </wps:style>
+                        <wps:txbx>
+                          <w:txbxContent>
+                            <w:p>
+                              <w:pPr>
+                                <w:spacing w:after="0" w:line="240" w:lineRule="auto"/>
+                                <w:jc w:val="center"/>
+                                <w:rPr>
+                                  <w:b/>
+                                  <w:bCs/>
+                                  <w:sz w:val="56"/>
+                                  <w:szCs w:val="56"/>
+                                  <w14:shadow w14:blurRad="0" w14:dist="0" w14:dir="0" w14:sx="1000" w14:sy="1000" w14:kx="0" w14:ky="0" w14:algn="ctr">
+                                    <w14:schemeClr w14:val="tx1"/>
+                                  </w14:shadow>
+                                </w:rPr>
+                              </w:pPr>
+                            </w:p>
+                          </w:txbxContent>
+                        </wps:txbx>
+                        <wps:bodyPr rot="0" spcFirstLastPara="0" vertOverflow="overflow" horzOverflow="overflow" vert="horz" wrap="square" lIns="91440" tIns="45720" rIns="91440" bIns="45720" numCol="1" spcCol="0" rtlCol="0" fromWordArt="0" anchor="ctr" anchorCtr="0" forceAA="0" compatLnSpc="1">
+                          <a:prstTxWarp prst="textNoShape">
+                            <a:avLst/>
+                          </a:prstTxWarp>
+                          <a:noAutofit/>
+                        </wps:bodyPr>
+                      </wps:wsp>
+                      <wps:wsp>
+                        <wps:cNvPr id="928" name="Text Box 928"/>
+                        <wps:cNvSpPr txBox="1"/>
+                        <wps:spPr>
+                          <a:xfrm>
+                            <a:off x="4482" y="12948"/>
+                            <a:ext cx="304800" cy="438785"/>
+                          </a:xfrm>
+                          <a:prstGeom prst="rect">
+                            <a:avLst/>
+                          </a:prstGeom>
+                          <a:noFill/>
+                          <a:ln w="6350">
+                            <a:noFill/>
+                          </a:ln>
+                        </wps:spPr>
+                        <wps:txbx>
+                          <w:txbxContent>
+                            <w:p>
+                              <w:pPr>
+                                <w:spacing w:after="0" w:line="240" w:lineRule="auto"/>
+                                <w:jc w:val="center"/>
+                                <w:rPr>
+                                  <w:sz w:val="36"/>
+                                  <w:szCs w:val="36"/>
+                                </w:rPr>
+                              </w:pPr>
+                              <w:r>
+                                <w:rPr>
+                                  <w:b/>
+                                  <w:bCs/>
+                                  <w:sz w:val="36"/>
+                                  <w:szCs w:val="36"/>
+                                </w:rPr>
+                                <w:t>2</w:t>
+                              </w:r>
+                            </w:p>
+                          </w:txbxContent>
+                        </wps:txbx>
+                        <wps:bodyPr rot="0" spcFirstLastPara="0" vertOverflow="overflow" horzOverflow="overflow" vert="horz" wrap="square" lIns="91440" tIns="45720" rIns="91440" bIns="45720" numCol="1" spcCol="0" rtlCol="0" fromWordArt="0" anchor="t" anchorCtr="0" forceAA="0" compatLnSpc="1">
+                          <a:prstTxWarp prst="textNoShape">
+                            <a:avLst/>
+                          </a:prstTxWarp>
+                          <a:noAutofit/>
+                        </wps:bodyPr>
+                      </wps:wsp>
+                    </wpg:wgp>
+                  </a:graphicData>
+                </a:graphic>
+                <wp14:sizeRelV relativeFrom="margin">
+                  <wp14:pctHeight>0</wp14:pctHeight>
+                </wp14:sizeRelV>
+              </wp:anchor>
+            </w:drawing>
+          </mc:Choice>
+          <mc:Fallback>
+            <w:pict>
+              <v:group w14:anchorId="5D8F84B4" id="Group 926" o:spid="_x0000_s1257" style="position:absolute;margin-left:564.2pt;margin-top:133.05pt;width:24pt;height:34.55pt;z-index:252728320;mso-height-relative:margin" coordorigin="4482,12948" coordsize="304800,438785" o:gfxdata="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">
+                <v:oval id="Oval 927" o:spid="_x0000_s1258" style="position:absolute;left:15688;top:70597;width:274320;height:274320;visibility:visible;mso-wrap-style:square;v-text-anchor:middle" o:gfxdata="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" fillcolor="#ff9224" strokecolor="black [3213]" strokeweight="1.75pt">
+                  <v:stroke joinstyle="miter"/>
+                  <v:shadow on="t" type="perspective" color="black" offset="2.11672mm,1.2719mm" matrix="57016f,,,57016f"/>
+                  <v:textbox>
+                    <w:txbxContent>
+                      <w:p>
+                        <w:pPr>
+                          <w:spacing w:after="0" w:line="240" w:lineRule="auto"/>
+                          <w:jc w:val="center"/>
+                          <w:rPr>
+                            <w:b/>
+                            <w:bCs/>
+                            <w:sz w:val="56"/>
+                            <w:szCs w:val="56"/>
+                            <w14:shadow w14:blurRad="0" w14:dist="0" w14:dir="0" w14:sx="1000" w14:sy="1000" w14:kx="0" w14:ky="0" w14:algn="ctr">
+                              <w14:schemeClr w14:val="tx1"/>
+                            </w14:shadow>
+                          </w:rPr>
+                        </w:pPr>
+                      </w:p>
+                    </w:txbxContent>
+                  </v:textbox>
+                </v:oval>
+                <v:shape id="Text Box 928" o:spid="_x0000_s1259" type="#_x0000_t202" style="position:absolute;left:4482;top:12948;width:304800;height:438785;visibility:visible;mso-wrap-style:square;v-text-anchor:top" o:gfxdata="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" filled="f" stroked="f" strokeweight=".5pt">
+                  <v:textbox>
+                    <w:txbxContent>
+                      <w:p>
+                        <w:pPr>
+                          <w:spacing w:after="0" w:line="240" w:lineRule="auto"/>
+                          <w:jc w:val="center"/>
+                          <w:rPr>
+                            <w:sz w:val="36"/>
+                            <w:szCs w:val="36"/>
+                          </w:rPr>
+                        </w:pPr>
+                        <w:r>
+                          <w:rPr>
+                            <w:b/>
+                            <w:bCs/>
+                            <w:sz w:val="36"/>
+                            <w:szCs w:val="36"/>
+                          </w:rPr>
+                          <w:t>2</w:t>
+                        </w:r>
+                      </w:p>
+                    </w:txbxContent>
+                  </v:textbox>
+                </v:shape>
+              </v:group>
+            </w:pict>
+          </mc:Fallback>
+        </mc:AlternateContent>
+      </w:r>
+      <w:r>
+        <w:rPr>
+          <w:b/>
+          <w:color w:val="70AD47"/>
+          <w:spacing w:val="10"/>
+          <w14:glow w14:rad="38100">
+            <w14:schemeClr w14:val="accent1">
+              <w14:alpha w14:val="60000"/>
+            </w14:schemeClr>
+          </w14:glow>
+          <w14:textOutline w14:w="9525" w14:cap="flat" w14:cmpd="sng" w14:algn="ctr">
+            <w14:solidFill>
+              <w14:schemeClr w14:val="accent1"/>
+            </w14:solidFill>
+            <w14:prstDash w14:val="solid"/>
+            <w14:round/>
+          </w14:textOutline>
+          <w14:textFill>
+            <w14:solidFill>
+              <w14:srgbClr w14:val="70AD47">
+                <w14:tint w14:val="1000"/>
+              </w14:srgbClr>
+            </w14:solidFill>
+          </w14:textFill>
+        </w:rPr>
+        <mc:AlternateContent>
+          <mc:Choice Requires="wps">
+            <w:drawing>
+              <wp:anchor distT="0" distB="0" distL="114300" distR="114300" simplePos="0" relativeHeight="252727296" behindDoc="0" locked="0" layoutInCell="1" allowOverlap="1" wp14:anchorId="1815D6D8" wp14:editId="5E19B2E3">
+                <wp:simplePos x="0" y="0"/>
+                <wp:positionH relativeFrom="margin">
+                  <wp:posOffset>6868516</wp:posOffset>
+                </wp:positionH>
+                <wp:positionV relativeFrom="paragraph">
+                  <wp:posOffset>192634</wp:posOffset>
+                </wp:positionV>
+                <wp:extent cx="299085" cy="3370783"/>
+                <wp:effectExtent l="0" t="38100" r="100965" b="115570"/>
+                <wp:wrapNone/>
+                <wp:docPr id="925" name="Right Brace 925"/>
+                <wp:cNvGraphicFramePr/>
+                <a:graphic xmlns:a="http://schemas.openxmlformats.org/drawingml/2006/main">
+                  <a:graphicData uri="http://schemas.microsoft.com/office/word/2010/wordprocessingShape">
+                    <wps:wsp>
+                      <wps:cNvSpPr/>
+                      <wps:spPr>
+                        <a:xfrm>
+                          <a:off x="0" y="0"/>
+                          <a:ext cx="299085" cy="3370783"/>
+                        </a:xfrm>
+                        <a:prstGeom prst="rightBrace">
+                          <a:avLst>
+                            <a:gd name="adj1" fmla="val 18174"/>
+                            <a:gd name="adj2" fmla="val 50000"/>
+                          </a:avLst>
+                        </a:prstGeom>
+                        <a:ln w="50800">
+                          <a:solidFill>
+                            <a:srgbClr val="FF9224"/>
+                          </a:solidFill>
+                        </a:ln>
+                        <a:effectLst>
+                          <a:outerShdw blurRad="38100" dist="50800" dir="2400000" algn="ctr" rotWithShape="0">
+                            <a:srgbClr val="000000"/>
+                          </a:outerShdw>
+                        </a:effectLst>
+                      </wps:spPr>
+                      <wps:style>
+                        <a:lnRef idx="1">
+                          <a:schemeClr val="accent1"/>
+                        </a:lnRef>
+                        <a:fillRef idx="0">
+                          <a:schemeClr val="accent1"/>
+                        </a:fillRef>
+                        <a:effectRef idx="0">
+                          <a:schemeClr val="accent1"/>
+                        </a:effectRef>
+                        <a:fontRef idx="minor">
+                          <a:schemeClr val="tx1"/>
+                        </a:fontRef>
+                      </wps:style>
+                      <wps:bodyPr rot="0" spcFirstLastPara="0" vertOverflow="overflow" horzOverflow="overflow" vert="horz" wrap="square" lIns="91440" tIns="45720" rIns="91440" bIns="45720" numCol="1" spcCol="0" rtlCol="0" fromWordArt="0" anchor="ctr" anchorCtr="0" forceAA="0" compatLnSpc="1">
+                        <a:prstTxWarp prst="textNoShape">
+                          <a:avLst/>
+                        </a:prstTxWarp>
+                        <a:noAutofit/>
+                      </wps:bodyPr>
+                    </wps:wsp>
+                  </a:graphicData>
+                </a:graphic>
+                <wp14:sizeRelH relativeFrom="margin">
+                  <wp14:pctWidth>0</wp14:pctWidth>
+                </wp14:sizeRelH>
+                <wp14:sizeRelV relativeFrom="margin">
+                  <wp14:pctHeight>0</wp14:pctHeight>
+                </wp14:sizeRelV>
+              </wp:anchor>
+            </w:drawing>
+          </mc:Choice>
+          <mc:Fallback>
+            <w:pict>
+              <v:shapetype w14:anchorId="37154473" id="_x0000_t88" coordsize="21600,21600" o:spt="88" adj="1800,10800" path="m,qx10800@0l10800@2qy21600@11,10800@3l10800@1qy,21600e" filled="f">
+                <v:formulas>
+                  <v:f eqn="val #0"/>
+                  <v:f eqn="sum 21600 0 #0"/>
+                  <v:f eqn="sum #1 0 #0"/>
+                  <v:f eqn="sum #1 #0 0"/>
+                  <v:f eqn="prod #0 9598 32768"/>
+                  <v:f eqn="sum 21600 0 @4"/>
+                  <v:f eqn="sum 21600 0 #1"/>
+                  <v:f eqn="min #1 @6"/>
+                  <v:f eqn="prod @7 1 2"/>
+                  <v:f eqn="prod #0 2 1"/>
+                  <v:f eqn="sum 21600 0 @9"/>
+                  <v:f eqn="val #1"/>
+                </v:formulas>
+                <v:path arrowok="t" o:connecttype="custom" o:connectlocs="0,0;21600,@11;0,21600" textboxrect="0,@4,7637,@5"/>
+                <v:handles>
+                  <v:h position="center,#0" yrange="0,@8"/>
+                  <v:h position="bottomRight,#1" yrange="@9,@10"/>
+                </v:handles>
+              </v:shapetype>
+              <v:shape id="Right Brace 925" o:spid="_x0000_s1026" type="#_x0000_t88" style="position:absolute;margin-left:540.85pt;margin-top:15.15pt;width:23.55pt;height:265.4pt;z-index:252727296;visibility:visible;mso-wrap-style:square;mso-width-percent:0;mso-height-percent:0;mso-wrap-distance-left:9pt;mso-wrap-distance-top:0;mso-wrap-distance-right:9pt;mso-wrap-distance-bottom:0;mso-position-horizontal:absolute;mso-position-horizontal-relative:margin;mso-position-vertical:absolute;mso-position-vertical-relative:text;mso-width-percent:0;mso-height-percent:0;mso-width-relative:margin;mso-height-relative:margin;v-text-anchor:middle" o:gfxdata="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" adj="348" strokecolor="#ff9224" strokeweight="4pt">
+                <v:stroke joinstyle="miter"/>
+                <v:shadow on="t" color="black" offset="1.081mm,.90706mm"/>
+                <w10:wrap anchorx="margin"/>
+              </v:shape>
+            </w:pict>
+          </mc:Fallback>
+        </mc:AlternateContent>
+      </w:r>
+      <w:r>
+        <w:rPr>
+          <w:b/>
+          <w:color w:val="70AD47"/>
+          <w:spacing w:val="10"/>
+          <w14:glow w14:rad="38100">
+            <w14:schemeClr w14:val="accent1">
+              <w14:alpha w14:val="60000"/>
+            </w14:schemeClr>
+          </w14:glow>
+          <w14:textOutline w14:w="9525" w14:cap="flat" w14:cmpd="sng" w14:algn="ctr">
+            <w14:solidFill>
+              <w14:schemeClr w14:val="accent1"/>
+            </w14:solidFill>
+            <w14:prstDash w14:val="solid"/>
+            <w14:round/>
+          </w14:textOutline>
+          <w14:textFill>
+            <w14:solidFill>
+              <w14:srgbClr w14:val="70AD47">
+                <w14:tint w14:val="1000"/>
+              </w14:srgbClr>
+            </w14:solidFill>
+          </w14:textFill>
+        </w:rPr>
+        <mc:AlternateContent>
+          <mc:Choice Requires="wpg">
+            <w:drawing>
+              <wp:anchor distT="0" distB="0" distL="114300" distR="114300" simplePos="0" relativeHeight="252723200" behindDoc="0" locked="0" layoutInCell="1" allowOverlap="1" wp14:anchorId="66D750AC" wp14:editId="2D6BB3F5">
+                <wp:simplePos x="0" y="0"/>
+                <wp:positionH relativeFrom="column">
+                  <wp:posOffset>5995035</wp:posOffset>
+                </wp:positionH>
+                <wp:positionV relativeFrom="paragraph">
+                  <wp:posOffset>3680460</wp:posOffset>
+                </wp:positionV>
+                <wp:extent cx="304800" cy="438785"/>
+                <wp:effectExtent l="19050" t="0" r="171450" b="75565"/>
+                <wp:wrapNone/>
+                <wp:docPr id="918" name="Group 918"/>
+                <wp:cNvGraphicFramePr/>
+                <a:graphic xmlns:a="http://schemas.openxmlformats.org/drawingml/2006/main">
+                  <a:graphicData uri="http://schemas.microsoft.com/office/word/2010/wordprocessingGroup">
+                    <wpg:wgp>
+                      <wpg:cNvGrpSpPr/>
+                      <wpg:grpSpPr>
+                        <a:xfrm>
+                          <a:off x="0" y="0"/>
+                          <a:ext cx="304800" cy="438785"/>
+                          <a:chOff x="577" y="7338"/>
+                          <a:chExt cx="304800" cy="438785"/>
+                        </a:xfrm>
+                      </wpg:grpSpPr>
+                      <wps:wsp>
+                        <wps:cNvPr id="919" name="Oval 919"/>
+                        <wps:cNvSpPr/>
+                        <wps:spPr>
+                          <a:xfrm>
+                            <a:off x="15688" y="70597"/>
+                            <a:ext cx="274320" cy="274320"/>
+                          </a:xfrm>
+                          <a:prstGeom prst="ellipse">
+                            <a:avLst/>
+                          </a:prstGeom>
+                          <a:solidFill>
+                            <a:srgbClr val="FF9224"/>
+                          </a:solidFill>
+                          <a:ln w="22225">
+                            <a:solidFill>
+                              <a:schemeClr val="tx1"/>
+                            </a:solidFill>
+                          </a:ln>
+                          <a:effectLst>
+                            <a:outerShdw blurRad="114300" dist="88900" dir="1860000" sx="87000" sy="87000" algn="ctr" rotWithShape="0">
+                              <a:srgbClr val="000000"/>
+                            </a:outerShdw>
+                          </a:effectLst>
+                        </wps:spPr>
+                        <wps:style>
+                          <a:lnRef idx="2">
+                            <a:schemeClr val="accent1">
+                              <a:shade val="50000"/>
+                            </a:schemeClr>
+                          </a:lnRef>
+                          <a:fillRef idx="1">
+                            <a:schemeClr val="accent1"/>
+                          </a:fillRef>
+                          <a:effectRef idx="0">
+                            <a:schemeClr val="accent1"/>
+                          </a:effectRef>
+                          <a:fontRef idx="minor">
+                            <a:schemeClr val="lt1"/>
+                          </a:fontRef>
+                        </wps:style>
+                        <wps:txbx>
+                          <w:txbxContent>
+                            <w:p>
+                              <w:pPr>
+                                <w:spacing w:after="0" w:line="240" w:lineRule="auto"/>
+                                <w:jc w:val="center"/>
+                                <w:rPr>
+                                  <w:b/>
+                                  <w:bCs/>
+                                  <w:sz w:val="56"/>
+                                  <w:szCs w:val="56"/>
+                                  <w14:shadow w14:blurRad="0" w14:dist="0" w14:dir="0" w14:sx="1000" w14:sy="1000" w14:kx="0" w14:ky="0" w14:algn="ctr">
+                                    <w14:schemeClr w14:val="tx1"/>
+                                  </w14:shadow>
+                                </w:rPr>
+                              </w:pPr>
+                            </w:p>
+                          </w:txbxContent>
+                        </wps:txbx>
+                        <wps:bodyPr rot="0" spcFirstLastPara="0" vertOverflow="overflow" horzOverflow="overflow" vert="horz" wrap="square" lIns="91440" tIns="45720" rIns="91440" bIns="45720" numCol="1" spcCol="0" rtlCol="0" fromWordArt="0" anchor="ctr" anchorCtr="0" forceAA="0" compatLnSpc="1">
+                          <a:prstTxWarp prst="textNoShape">
+                            <a:avLst/>
+                          </a:prstTxWarp>
+                          <a:noAutofit/>
+                        </wps:bodyPr>
+                      </wps:wsp>
+                      <wps:wsp>
+                        <wps:cNvPr id="920" name="Text Box 920"/>
+                        <wps:cNvSpPr txBox="1"/>
+                        <wps:spPr>
+                          <a:xfrm>
+                            <a:off x="577" y="7338"/>
+                            <a:ext cx="304800" cy="438785"/>
+                          </a:xfrm>
+                          <a:prstGeom prst="rect">
+                            <a:avLst/>
+                          </a:prstGeom>
+                          <a:noFill/>
+                          <a:ln w="6350">
+                            <a:noFill/>
+                          </a:ln>
+                        </wps:spPr>
+                        <wps:txbx>
+                          <w:txbxContent>
+                            <w:p>
+                              <w:pPr>
+                                <w:spacing w:after="0" w:line="240" w:lineRule="auto"/>
+                                <w:rPr>
+                                  <w:b/>
+                                  <w:bCs/>
+                                  <w:sz w:val="36"/>
+                                  <w:szCs w:val="36"/>
+                                </w:rPr>
+                              </w:pPr>
+                              <w:r>
+                                <w:rPr>
+                                  <w:b/>
+                                  <w:bCs/>
+                                  <w:sz w:val="36"/>
+                                  <w:szCs w:val="36"/>
+                                </w:rPr>
+                                <w:t>4</w:t>
+                              </w:r>
+                            </w:p>
+                          </w:txbxContent>
+                        </wps:txbx>
+                        <wps:bodyPr rot="0" spcFirstLastPara="0" vertOverflow="overflow" horzOverflow="overflow" vert="horz" wrap="square" lIns="91440" tIns="45720" rIns="91440" bIns="45720" numCol="1" spcCol="0" rtlCol="0" fromWordArt="0" anchor="t" anchorCtr="0" forceAA="0" compatLnSpc="1">
+                          <a:prstTxWarp prst="textNoShape">
+                            <a:avLst/>
+                          </a:prstTxWarp>
+                          <a:noAutofit/>
+                        </wps:bodyPr>
+                      </wps:wsp>
+                    </wpg:wgp>
+                  </a:graphicData>
+                </a:graphic>
+                <wp14:sizeRelH relativeFrom="margin">
+                  <wp14:pctWidth>0</wp14:pctWidth>
+                </wp14:sizeRelH>
+                <wp14:sizeRelV relativeFrom="margin">
+                  <wp14:pctHeight>0</wp14:pctHeight>
+                </wp14:sizeRelV>
+              </wp:anchor>
+            </w:drawing>
+          </mc:Choice>
+          <mc:Fallback>
+            <w:pict>
+              <v:group w14:anchorId="66D750AC" id="Group 918" o:spid="_x0000_s1260" style="position:absolute;margin-left:472.05pt;margin-top:289.8pt;width:24pt;height:34.55pt;z-index:252723200;mso-width-relative:margin;mso-height-relative:margin" coordorigin="577,7338" coordsize="304800,438785" o:gfxdata="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">
+                <v:oval id="Oval 919" o:spid="_x0000_s1261" style="position:absolute;left:15688;top:70597;width:274320;height:274320;visibility:visible;mso-wrap-style:square;v-text-anchor:middle" o:gfxdata="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" fillcolor="#ff9224" strokecolor="black [3213]" strokeweight="1.75pt">
+                  <v:stroke joinstyle="miter"/>
+                  <v:shadow on="t" type="perspective" color="black" offset="2.11672mm,1.2719mm" matrix="57016f,,,57016f"/>
+                  <v:textbox>
+                    <w:txbxContent>
+                      <w:p>
+                        <w:pPr>
+                          <w:spacing w:after="0" w:line="240" w:lineRule="auto"/>
+                          <w:jc w:val="center"/>
+                          <w:rPr>
+                            <w:b/>
+                            <w:bCs/>
+                            <w:sz w:val="56"/>
+                            <w:szCs w:val="56"/>
+                            <w14:shadow w14:blurRad="0" w14:dist="0" w14:dir="0" w14:sx="1000" w14:sy="1000" w14:kx="0" w14:ky="0" w14:algn="ctr">
+                              <w14:schemeClr w14:val="tx1"/>
+                            </w14:shadow>
+                          </w:rPr>
+                        </w:pPr>
+                      </w:p>
+                    </w:txbxContent>
+                  </v:textbox>
+                </v:oval>
+                <v:shape id="Text Box 920" o:spid="_x0000_s1262" type="#_x0000_t202" style="position:absolute;left:577;top:7338;width:304800;height:438785;visibility:visible;mso-wrap-style:square;v-text-anchor:top" o:gfxdata="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" filled="f" stroked="f" strokeweight=".5pt">
+                  <v:textbox>
+                    <w:txbxContent>
+                      <w:p>
+                        <w:pPr>
+                          <w:spacing w:after="0" w:line="240" w:lineRule="auto"/>
+                          <w:rPr>
+                            <w:b/>
+                            <w:bCs/>
+                            <w:sz w:val="36"/>
+                            <w:szCs w:val="36"/>
+                          </w:rPr>
+                        </w:pPr>
+                        <w:r>
+                          <w:rPr>
+                            <w:b/>
+                            <w:bCs/>
+                            <w:sz w:val="36"/>
+                            <w:szCs w:val="36"/>
+                          </w:rPr>
+                          <w:t>4</w:t>
+                        </w:r>
+                      </w:p>
+                    </w:txbxContent>
+                  </v:textbox>
+                </v:shape>
+              </v:group>
+            </w:pict>
+          </mc:Fallback>
+        </mc:AlternateContent>
+      </w:r>
+      <w:r>
+        <w:rPr>
+          <w:b/>
+          <w:color w:val="70AD47"/>
+          <w:spacing w:val="10"/>
+          <w14:glow w14:rad="38100">
+            <w14:schemeClr w14:val="accent1">
+              <w14:alpha w14:val="60000"/>
+            </w14:schemeClr>
+          </w14:glow>
+          <w14:textOutline w14:w="9525" w14:cap="flat" w14:cmpd="sng" w14:algn="ctr">
+            <w14:solidFill>
+              <w14:schemeClr w14:val="accent1"/>
+            </w14:solidFill>
+            <w14:prstDash w14:val="solid"/>
+            <w14:round/>
+          </w14:textOutline>
+          <w14:textFill>
+            <w14:solidFill>
+              <w14:srgbClr w14:val="70AD47">
+                <w14:tint w14:val="1000"/>
+              </w14:srgbClr>
+            </w14:solidFill>
+          </w14:textFill>
+        </w:rPr>
+        <mc:AlternateContent>
+          <mc:Choice Requires="wpg">
+            <w:drawing>
+              <wp:anchor distT="0" distB="0" distL="114300" distR="114300" simplePos="0" relativeHeight="252725248" behindDoc="0" locked="0" layoutInCell="1" allowOverlap="1" wp14:anchorId="0EEFF657" wp14:editId="17E39094">
+                <wp:simplePos x="0" y="0"/>
+                <wp:positionH relativeFrom="column">
+                  <wp:posOffset>4890516</wp:posOffset>
+                </wp:positionH>
+                <wp:positionV relativeFrom="paragraph">
+                  <wp:posOffset>3695090</wp:posOffset>
+                </wp:positionV>
+                <wp:extent cx="304800" cy="438785"/>
+                <wp:effectExtent l="38100" t="0" r="171450" b="56515"/>
+                <wp:wrapNone/>
+                <wp:docPr id="922" name="Group 922"/>
+                <wp:cNvGraphicFramePr/>
+                <a:graphic xmlns:a="http://schemas.openxmlformats.org/drawingml/2006/main">
+                  <a:graphicData uri="http://schemas.microsoft.com/office/word/2010/wordprocessingGroup">
+                    <wpg:wgp>
+                      <wpg:cNvGrpSpPr/>
+                      <wpg:grpSpPr>
+                        <a:xfrm>
+                          <a:off x="0" y="0"/>
+                          <a:ext cx="304800" cy="438785"/>
+                          <a:chOff x="7892" y="14653"/>
+                          <a:chExt cx="304800" cy="438785"/>
+                        </a:xfrm>
+                      </wpg:grpSpPr>
+                      <wps:wsp>
+                        <wps:cNvPr id="923" name="Oval 923"/>
+                        <wps:cNvSpPr/>
+                        <wps:spPr>
+                          <a:xfrm>
+                            <a:off x="15688" y="70597"/>
+                            <a:ext cx="274320" cy="274320"/>
+                          </a:xfrm>
+                          <a:prstGeom prst="ellipse">
+                            <a:avLst/>
+                          </a:prstGeom>
+                          <a:solidFill>
+                            <a:srgbClr val="FF9224"/>
+                          </a:solidFill>
+                          <a:ln w="22225">
+                            <a:solidFill>
+                              <a:schemeClr val="tx1"/>
+                            </a:solidFill>
+                          </a:ln>
+                          <a:effectLst>
+                            <a:outerShdw blurRad="114300" dist="88900" dir="1860000" sx="87000" sy="87000" algn="ctr" rotWithShape="0">
+                              <a:srgbClr val="000000"/>
+                            </a:outerShdw>
+                          </a:effectLst>
+                        </wps:spPr>
+                        <wps:style>
+                          <a:lnRef idx="2">
+                            <a:schemeClr val="accent1">
+                              <a:shade val="50000"/>
+                            </a:schemeClr>
+                          </a:lnRef>
+                          <a:fillRef idx="1">
+                            <a:schemeClr val="accent1"/>
+                          </a:fillRef>
+                          <a:effectRef idx="0">
+                            <a:schemeClr val="accent1"/>
+                          </a:effectRef>
+                          <a:fontRef idx="minor">
+                            <a:schemeClr val="lt1"/>
+                          </a:fontRef>
+                        </wps:style>
+                        <wps:txbx>
+                          <w:txbxContent>
+                            <w:p>
+                              <w:pPr>
+                                <w:spacing w:after="0" w:line="240" w:lineRule="auto"/>
+                                <w:jc w:val="center"/>
+                                <w:rPr>
+                                  <w:b/>
+                                  <w:bCs/>
+                                  <w:sz w:val="56"/>
+                                  <w:szCs w:val="56"/>
+                                  <w14:shadow w14:blurRad="0" w14:dist="0" w14:dir="0" w14:sx="1000" w14:sy="1000" w14:kx="0" w14:ky="0" w14:algn="ctr">
+                                    <w14:schemeClr w14:val="tx1"/>
+                                  </w14:shadow>
+                                </w:rPr>
+                              </w:pPr>
+                            </w:p>
+                          </w:txbxContent>
+                        </wps:txbx>
+                        <wps:bodyPr rot="0" spcFirstLastPara="0" vertOverflow="overflow" horzOverflow="overflow" vert="horz" wrap="square" lIns="91440" tIns="45720" rIns="91440" bIns="45720" numCol="1" spcCol="0" rtlCol="0" fromWordArt="0" anchor="ctr" anchorCtr="0" forceAA="0" compatLnSpc="1">
+                          <a:prstTxWarp prst="textNoShape">
+                            <a:avLst/>
+                          </a:prstTxWarp>
+                          <a:noAutofit/>
+                        </wps:bodyPr>
+                      </wps:wsp>
+                      <wps:wsp>
+                        <wps:cNvPr id="924" name="Text Box 924"/>
+                        <wps:cNvSpPr txBox="1"/>
+                        <wps:spPr>
+                          <a:xfrm>
+                            <a:off x="7892" y="14653"/>
+                            <a:ext cx="304800" cy="438785"/>
+                          </a:xfrm>
+                          <a:prstGeom prst="rect">
+                            <a:avLst/>
+                          </a:prstGeom>
+                          <a:noFill/>
+                          <a:ln w="6350">
+                            <a:noFill/>
+                          </a:ln>
+                        </wps:spPr>
+                        <wps:txbx>
+                          <w:txbxContent>
+                            <w:p>
+                              <w:pPr>
+                                <w:spacing w:after="0" w:line="240" w:lineRule="auto"/>
+                                <w:jc w:val="center"/>
+                                <w:rPr>
+                                  <w:sz w:val="36"/>
+                                  <w:szCs w:val="36"/>
+                                </w:rPr>
+                              </w:pPr>
+                              <w:r>
+                                <w:rPr>
+                                  <w:b/>
+                                  <w:bCs/>
+                                  <w:sz w:val="36"/>
+                                  <w:szCs w:val="36"/>
+                                </w:rPr>
+                                <w:t>3</w:t>
+                              </w:r>
+                            </w:p>
+                          </w:txbxContent>
+                        </wps:txbx>
+                        <wps:bodyPr rot="0" spcFirstLastPara="0" vertOverflow="overflow" horzOverflow="overflow" vert="horz" wrap="square" lIns="91440" tIns="45720" rIns="91440" bIns="45720" numCol="1" spcCol="0" rtlCol="0" fromWordArt="0" anchor="t" anchorCtr="0" forceAA="0" compatLnSpc="1">
+                          <a:prstTxWarp prst="textNoShape">
+                            <a:avLst/>
+                          </a:prstTxWarp>
+                          <a:noAutofit/>
+                        </wps:bodyPr>
+                      </wps:wsp>
+                    </wpg:wgp>
+                  </a:graphicData>
+                </a:graphic>
+                <wp14:sizeRelH relativeFrom="margin">
+                  <wp14:pctWidth>0</wp14:pctWidth>
+                </wp14:sizeRelH>
+                <wp14:sizeRelV relativeFrom="margin">
+                  <wp14:pctHeight>0</wp14:pctHeight>
+                </wp14:sizeRelV>
+              </wp:anchor>
+            </w:drawing>
+          </mc:Choice>
+          <mc:Fallback>
+            <w:pict>
+              <v:group w14:anchorId="0EEFF657" id="Group 922" o:spid="_x0000_s1263" style="position:absolute;margin-left:385.1pt;margin-top:290.95pt;width:24pt;height:34.55pt;z-index:252725248;mso-width-relative:margin;mso-height-relative:margin" coordorigin="7892,14653" coordsize="304800,438785" o:gfxdata="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">
+                <v:oval id="Oval 923" o:spid="_x0000_s1264" style="position:absolute;left:15688;top:70597;width:274320;height:274320;visibility:visible;mso-wrap-style:square;v-text-anchor:middle" o:gfxdata="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" fillcolor="#ff9224" strokecolor="black [3213]" strokeweight="1.75pt">
+                  <v:stroke joinstyle="miter"/>
+                  <v:shadow on="t" type="perspective" color="black" offset="2.11672mm,1.2719mm" matrix="57016f,,,57016f"/>
+                  <v:textbox>
+                    <w:txbxContent>
+                      <w:p>
+                        <w:pPr>
+                          <w:spacing w:after="0" w:line="240" w:lineRule="auto"/>
+                          <w:jc w:val="center"/>
+                          <w:rPr>
+                            <w:b/>
+                            <w:bCs/>
+                            <w:sz w:val="56"/>
+                            <w:szCs w:val="56"/>
+                            <w14:shadow w14:blurRad="0" w14:dist="0" w14:dir="0" w14:sx="1000" w14:sy="1000" w14:kx="0" w14:ky="0" w14:algn="ctr">
+                              <w14:schemeClr w14:val="tx1"/>
+                            </w14:shadow>
+                          </w:rPr>
+                        </w:pPr>
+                      </w:p>
+                    </w:txbxContent>
+                  </v:textbox>
+                </v:oval>
+                <v:shape id="Text Box 924" o:spid="_x0000_s1265" type="#_x0000_t202" style="position:absolute;left:7892;top:14653;width:304800;height:438785;visibility:visible;mso-wrap-style:square;v-text-anchor:top" o:gfxdata="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" filled="f" stroked="f" strokeweight=".5pt">
+                  <v:textbox>
+                    <w:txbxContent>
+                      <w:p>
+                        <w:pPr>
+                          <w:spacing w:after="0" w:line="240" w:lineRule="auto"/>
+                          <w:jc w:val="center"/>
+                          <w:rPr>
+                            <w:sz w:val="36"/>
+                            <w:szCs w:val="36"/>
+                          </w:rPr>
+                        </w:pPr>
+                        <w:r>
+                          <w:rPr>
+                            <w:b/>
+                            <w:bCs/>
+                            <w:sz w:val="36"/>
+                            <w:szCs w:val="36"/>
+                          </w:rPr>
+                          <w:t>3</w:t>
+                        </w:r>
+                      </w:p>
+                    </w:txbxContent>
+                  </v:textbox>
+                </v:shape>
+              </v:group>
+            </w:pict>
+          </mc:Fallback>
+        </mc:AlternateContent>
+      </w:r>
+      <w:r>
+        <w:rPr>
+          <w:b/>
+          <w:color w:val="70AD47"/>
+          <w:spacing w:val="10"/>
+          <w14:glow w14:rad="38100">
+            <w14:schemeClr w14:val="accent1">
+              <w14:alpha w14:val="60000"/>
+            </w14:schemeClr>
+          </w14:glow>
+          <w14:textOutline w14:w="9525" w14:cap="flat" w14:cmpd="sng" w14:algn="ctr">
+            <w14:solidFill>
+              <w14:schemeClr w14:val="accent1"/>
+            </w14:solidFill>
+            <w14:prstDash w14:val="solid"/>
+            <w14:round/>
+          </w14:textOutline>
+          <w14:textFill>
+            <w14:solidFill>
+              <w14:srgbClr w14:val="70AD47">
+                <w14:tint w14:val="1000"/>
+              </w14:srgbClr>
+            </w14:solidFill>
+          </w14:textFill>
+        </w:rPr>
+        <mc:AlternateContent>
+          <mc:Choice Requires="wpg">
+            <w:drawing>
+              <wp:anchor distT="0" distB="0" distL="114300" distR="114300" simplePos="0" relativeHeight="252720128" behindDoc="0" locked="0" layoutInCell="1" allowOverlap="1" wp14:anchorId="36EF34E8" wp14:editId="102E37B0">
+                <wp:simplePos x="0" y="0"/>
+                <wp:positionH relativeFrom="column">
+                  <wp:posOffset>944728</wp:posOffset>
+                </wp:positionH>
+                <wp:positionV relativeFrom="paragraph">
+                  <wp:posOffset>1924812</wp:posOffset>
+                </wp:positionV>
+                <wp:extent cx="304800" cy="438785"/>
+                <wp:effectExtent l="38100" t="0" r="171450" b="75565"/>
+                <wp:wrapNone/>
+                <wp:docPr id="913" name="Group 913"/>
+                <wp:cNvGraphicFramePr/>
+                <a:graphic xmlns:a="http://schemas.openxmlformats.org/drawingml/2006/main">
+                  <a:graphicData uri="http://schemas.microsoft.com/office/word/2010/wordprocessingGroup">
+                    <wpg:wgp>
+                      <wpg:cNvGrpSpPr/>
+                      <wpg:grpSpPr>
+                        <a:xfrm>
+                          <a:off x="0" y="0"/>
+                          <a:ext cx="304800" cy="438785"/>
+                          <a:chOff x="7892" y="7338"/>
+                          <a:chExt cx="304800" cy="438785"/>
+                        </a:xfrm>
+                      </wpg:grpSpPr>
+                      <wps:wsp>
+                        <wps:cNvPr id="914" name="Oval 914"/>
+                        <wps:cNvSpPr/>
+                        <wps:spPr>
+                          <a:xfrm>
+                            <a:off x="15688" y="70597"/>
+                            <a:ext cx="274320" cy="274320"/>
+                          </a:xfrm>
+                          <a:prstGeom prst="ellipse">
+                            <a:avLst/>
+                          </a:prstGeom>
+                          <a:solidFill>
+                            <a:srgbClr val="FF9224"/>
+                          </a:solidFill>
+                          <a:ln w="22225">
+                            <a:solidFill>
+                              <a:schemeClr val="tx1"/>
+                            </a:solidFill>
+                          </a:ln>
+                          <a:effectLst>
+                            <a:outerShdw blurRad="114300" dist="88900" dir="1860000" sx="87000" sy="87000" algn="ctr" rotWithShape="0">
+                              <a:srgbClr val="000000"/>
+                            </a:outerShdw>
+                          </a:effectLst>
+                        </wps:spPr>
+                        <wps:style>
+                          <a:lnRef idx="2">
+                            <a:schemeClr val="accent1">
+                              <a:shade val="50000"/>
+                            </a:schemeClr>
+                          </a:lnRef>
+                          <a:fillRef idx="1">
+                            <a:schemeClr val="accent1"/>
+                          </a:fillRef>
+                          <a:effectRef idx="0">
+                            <a:schemeClr val="accent1"/>
+                          </a:effectRef>
+                          <a:fontRef idx="minor">
+                            <a:schemeClr val="lt1"/>
+                          </a:fontRef>
+                        </wps:style>
+                        <wps:txbx>
+                          <w:txbxContent>
+                            <w:p>
+                              <w:pPr>
+                                <w:spacing w:after="0" w:line="240" w:lineRule="auto"/>
+                                <w:jc w:val="center"/>
+                                <w:rPr>
+                                  <w:b/>
+                                  <w:bCs/>
+                                  <w:sz w:val="56"/>
+                                  <w:szCs w:val="56"/>
+                                  <w14:shadow w14:blurRad="0" w14:dist="0" w14:dir="0" w14:sx="1000" w14:sy="1000" w14:kx="0" w14:ky="0" w14:algn="ctr">
+                                    <w14:schemeClr w14:val="tx1"/>
+                                  </w14:shadow>
+                                </w:rPr>
+                              </w:pPr>
+                            </w:p>
+                          </w:txbxContent>
+                        </wps:txbx>
+                        <wps:bodyPr rot="0" spcFirstLastPara="0" vertOverflow="overflow" horzOverflow="overflow" vert="horz" wrap="square" lIns="91440" tIns="45720" rIns="91440" bIns="45720" numCol="1" spcCol="0" rtlCol="0" fromWordArt="0" anchor="ctr" anchorCtr="0" forceAA="0" compatLnSpc="1">
+                          <a:prstTxWarp prst="textNoShape">
+                            <a:avLst/>
+                          </a:prstTxWarp>
+                          <a:noAutofit/>
+                        </wps:bodyPr>
+                      </wps:wsp>
+                      <wps:wsp>
+                        <wps:cNvPr id="915" name="Text Box 915"/>
+                        <wps:cNvSpPr txBox="1"/>
+                        <wps:spPr>
+                          <a:xfrm>
+                            <a:off x="7892" y="7338"/>
+                            <a:ext cx="304800" cy="438785"/>
+                          </a:xfrm>
+                          <a:prstGeom prst="rect">
+                            <a:avLst/>
+                          </a:prstGeom>
+                          <a:noFill/>
+                          <a:ln w="6350">
+                            <a:noFill/>
+                          </a:ln>
+                        </wps:spPr>
+                        <wps:txbx>
+                          <w:txbxContent>
+                            <w:p>
+                              <w:pPr>
+                                <w:spacing w:after="0" w:line="240" w:lineRule="auto"/>
+                                <w:jc w:val="center"/>
+                                <w:rPr>
+                                  <w:sz w:val="36"/>
+                                  <w:szCs w:val="36"/>
+                                </w:rPr>
+                              </w:pPr>
+                              <w:r>
+                                <w:rPr>
+                                  <w:b/>
+                                  <w:bCs/>
+                                  <w:sz w:val="36"/>
+                                  <w:szCs w:val="36"/>
+                                </w:rPr>
+                                <w:t>1</w:t>
+                              </w:r>
+                            </w:p>
+                          </w:txbxContent>
+                        </wps:txbx>
+                        <wps:bodyPr rot="0" spcFirstLastPara="0" vertOverflow="overflow" horzOverflow="overflow" vert="horz" wrap="square" lIns="91440" tIns="45720" rIns="91440" bIns="45720" numCol="1" spcCol="0" rtlCol="0" fromWordArt="0" anchor="t" anchorCtr="0" forceAA="0" compatLnSpc="1">
+                          <a:prstTxWarp prst="textNoShape">
+                            <a:avLst/>
+                          </a:prstTxWarp>
+                          <a:noAutofit/>
+                        </wps:bodyPr>
+                      </wps:wsp>
+                    </wpg:wgp>
+                  </a:graphicData>
+                </a:graphic>
+                <wp14:sizeRelH relativeFrom="margin">
+                  <wp14:pctWidth>0</wp14:pctWidth>
+                </wp14:sizeRelH>
+                <wp14:sizeRelV relativeFrom="margin">
+                  <wp14:pctHeight>0</wp14:pctHeight>
+                </wp14:sizeRelV>
+              </wp:anchor>
+            </w:drawing>
+          </mc:Choice>
+          <mc:Fallback>
+            <w:pict>
+              <v:group w14:anchorId="36EF34E8" id="Group 913" o:spid="_x0000_s1266" style="position:absolute;margin-left:74.4pt;margin-top:151.55pt;width:24pt;height:34.55pt;z-index:252720128;mso-width-relative:margin;mso-height-relative:margin" coordorigin="7892,7338" coordsize="304800,438785" o:gfxdata="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">
+                <v:oval id="Oval 914" o:spid="_x0000_s1267" style="position:absolute;left:15688;top:70597;width:274320;height:274320;visibility:visible;mso-wrap-style:square;v-text-anchor:middle" o:gfxdata="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" fillcolor="#ff9224" strokecolor="black [3213]" strokeweight="1.75pt">
+                  <v:stroke joinstyle="miter"/>
+                  <v:shadow on="t" type="perspective" color="black" offset="2.11672mm,1.2719mm" matrix="57016f,,,57016f"/>
+                  <v:textbox>
+                    <w:txbxContent>
+                      <w:p>
+                        <w:pPr>
+                          <w:spacing w:after="0" w:line="240" w:lineRule="auto"/>
+                          <w:jc w:val="center"/>
+                          <w:rPr>
+                            <w:b/>
+                            <w:bCs/>
+                            <w:sz w:val="56"/>
+                            <w:szCs w:val="56"/>
+                            <w14:shadow w14:blurRad="0" w14:dist="0" w14:dir="0" w14:sx="1000" w14:sy="1000" w14:kx="0" w14:ky="0" w14:algn="ctr">
+                              <w14:schemeClr w14:val="tx1"/>
+                            </w14:shadow>
+                          </w:rPr>
+                        </w:pPr>
+                      </w:p>
+                    </w:txbxContent>
+                  </v:textbox>
+                </v:oval>
+                <v:shape id="Text Box 915" o:spid="_x0000_s1268" type="#_x0000_t202" style="position:absolute;left:7892;top:7338;width:304800;height:438785;visibility:visible;mso-wrap-style:square;v-text-anchor:top" o:gfxdata="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" filled="f" stroked="f" strokeweight=".5pt">
+                  <v:textbox>
+                    <w:txbxContent>
+                      <w:p>
+                        <w:pPr>
+                          <w:spacing w:after="0" w:line="240" w:lineRule="auto"/>
+                          <w:jc w:val="center"/>
+                          <w:rPr>
+                            <w:sz w:val="36"/>
+                            <w:szCs w:val="36"/>
+                          </w:rPr>
+                        </w:pPr>
+                        <w:r>
+                          <w:rPr>
+                            <w:b/>
+                            <w:bCs/>
+                            <w:sz w:val="36"/>
+                            <w:szCs w:val="36"/>
+                          </w:rPr>
+                          <w:t>1</w:t>
+                        </w:r>
+                      </w:p>
+                    </w:txbxContent>
+                  </v:textbox>
+                </v:shape>
+              </v:group>
+            </w:pict>
+          </mc:Fallback>
+        </mc:AlternateContent>
+      </w:r>
+      <w:r>
+        <w:rPr>
+          <w:b/>
+          <w:color w:val="70AD47"/>
+          <w:spacing w:val="10"/>
+          <w14:glow w14:rad="38100">
+            <w14:schemeClr w14:val="accent1">
+              <w14:alpha w14:val="60000"/>
+            </w14:schemeClr>
+          </w14:glow>
+          <w14:textOutline w14:w="9525" w14:cap="flat" w14:cmpd="sng" w14:algn="ctr">
+            <w14:solidFill>
+              <w14:schemeClr w14:val="accent1"/>
+            </w14:solidFill>
+            <w14:prstDash w14:val="solid"/>
+            <w14:round/>
+          </w14:textOutline>
+          <w14:textFill>
+            <w14:solidFill>
+              <w14:srgbClr w14:val="70AD47">
+                <w14:tint w14:val="1000"/>
+              </w14:srgbClr>
+            </w14:solidFill>
+          </w14:textFill>
+        </w:rPr>
+        <w:drawing>
+          <wp:anchor distT="0" distB="0" distL="114300" distR="114300" simplePos="0" relativeHeight="252719104" behindDoc="0" locked="0" layoutInCell="1" allowOverlap="1" wp14:anchorId="3C9764AF" wp14:editId="581B1E12">
+            <wp:simplePos x="0" y="0"/>
+            <wp:positionH relativeFrom="margin">
+              <wp:posOffset>653407</wp:posOffset>
+            </wp:positionH>
+            <wp:positionV relativeFrom="paragraph">
+              <wp:posOffset>2049592</wp:posOffset>
+            </wp:positionV>
+            <wp:extent cx="535497" cy="327274"/>
+            <wp:effectExtent l="57150" t="114300" r="36195" b="149225"/>
+            <wp:wrapNone/>
+            <wp:docPr id="916" name="Picture 916" descr="Shape, arrow&#10;&#10;Description automatically generated"/>
+            <wp:cNvGraphicFramePr>
+              <a:graphicFrameLocks xmlns:a="http://schemas.openxmlformats.org/drawingml/2006/main" noChangeAspect="1"/>
+            </wp:cNvGraphicFramePr>
+            <a:graphic xmlns:a="http://schemas.openxmlformats.org/drawingml/2006/main">
+              <a:graphicData uri="http://schemas.openxmlformats.org/drawingml/2006/picture">
+                <pic:pic xmlns:pic="http://schemas.openxmlformats.org/drawingml/2006/picture">
+                  <pic:nvPicPr>
+                    <pic:cNvPr id="1" name="Picture 1" descr="Shape, arrow&#10;&#10;Description automatically generated"/>
+                    <pic:cNvPicPr>
+                      <a:picLocks noChangeAspect="1" noChangeArrowheads="1"/>
+                    </pic:cNvPicPr>
+                  </pic:nvPicPr>
+                  <pic:blipFill>
+                    <a:blip r:embed="rId7" cstate="print">
+                      <a:extLst>
+                        <a:ext uri="{28A0092B-C50C-407E-A947-70E740481C1C}">
+                          <a14:useLocalDpi xmlns:a14="http://schemas.microsoft.com/office/drawing/2010/main" val="0"/>
+                        </a:ext>
+                      </a:extLst>
+                    </a:blip>
+                    <a:srcRect/>
+                    <a:stretch>
+                      <a:fillRect/>
+                    </a:stretch>
+                  </pic:blipFill>
+                  <pic:spPr bwMode="auto">
+                    <a:xfrm rot="20722822" flipH="1">
+                      <a:off x="0" y="0"/>
+                      <a:ext cx="535497" cy="327274"/>
+                    </a:xfrm>
+                    <a:prstGeom prst="rect">
+                      <a:avLst/>
+                    </a:prstGeom>
+                    <a:noFill/>
+                    <a:ln>
+                      <a:noFill/>
+                    </a:ln>
+                    <a:effectLst>
+                      <a:outerShdw blurRad="50800" dist="38100" dir="21540000" sx="108000" sy="108000" algn="tr" rotWithShape="0">
+                        <a:prstClr val="black"/>
+                      </a:outerShdw>
+                    </a:effectLst>
+                  </pic:spPr>
+                </pic:pic>
+              </a:graphicData>
+            </a:graphic>
+            <wp14:sizeRelH relativeFrom="margin">
+              <wp14:pctWidth>0</wp14:pctWidth>
+            </wp14:sizeRelH>
+            <wp14:sizeRelV relativeFrom="margin">
+              <wp14:pctHeight>0</wp14:pctHeight>
+            </wp14:sizeRelV>
+          </wp:anchor>
+        </w:drawing>
+      </w:r>
+      <w:r>
+        <w:rPr>
+          <w:noProof/>
+        </w:rPr>
+        <w:drawing>
+          <wp:inline distT="0" distB="0" distL="0" distR="0" wp14:anchorId="3B2EFC65" wp14:editId="61906568">
+            <wp:extent cx="9486900" cy="4433570"/>
+            <wp:effectExtent l="0" t="0" r="0" b="5080"/>
+            <wp:docPr id="917" name="Picture 917" descr="A screenshot of a computer&#10;&#10;Description automatically generated"/>
+            <wp:cNvGraphicFramePr>
+              <a:graphicFrameLocks xmlns:a="http://schemas.openxmlformats.org/drawingml/2006/main" noChangeAspect="1"/>
+            </wp:cNvGraphicFramePr>
+            <a:graphic xmlns:a="http://schemas.openxmlformats.org/drawingml/2006/main">
+              <a:graphicData uri="http://schemas.openxmlformats.org/drawingml/2006/picture">
+                <pic:pic xmlns:pic="http://schemas.openxmlformats.org/drawingml/2006/picture">
+                  <pic:nvPicPr>
+                    <pic:cNvPr id="917" name="Picture 917" descr="A screenshot of a computer&#10;&#10;Description automatically generated"/>
+                    <pic:cNvPicPr/>
+                  </pic:nvPicPr>
+                  <pic:blipFill>
+                    <a:blip r:embed="rId24"/>
+                    <a:stretch>
+                      <a:fillRect/>
+                    </a:stretch>
+                  </pic:blipFill>
+                  <pic:spPr>
+                    <a:xfrm>
+                      <a:off x="0" y="0"/>
+                      <a:ext cx="9486900" cy="4433570"/>
+                    </a:xfrm>
+                    <a:prstGeom prst="rect">
+                      <a:avLst/>
+                    </a:prstGeom>
+                  </pic:spPr>
+                </pic:pic>
+              </a:graphicData>
+            </a:graphic>
+          </wp:inline>
+        </w:drawing>
+      </w:r>
+    </w:p>
+    <w:p>
+      <w:pPr>
+        <w:rPr>
+          <w:b/>
+          <w:color w:val="70AD47"/>
+          <w:spacing w:val="10"/>
+          <w14:glow w14:rad="38100">
+            <w14:schemeClr w14:val="accent1">
+              <w14:alpha w14:val="60000"/>
+            </w14:schemeClr>
+          </w14:glow>
+          <w14:textOutline w14:w="9525" w14:cap="flat" w14:cmpd="sng" w14:algn="ctr">
+            <w14:solidFill>
+              <w14:schemeClr w14:val="accent1"/>
+            </w14:solidFill>
+            <w14:prstDash w14:val="solid"/>
+            <w14:round/>
+          </w14:textOutline>
+          <w14:textFill>
+            <w14:solidFill>
+              <w14:srgbClr w14:val="70AD47">
+                <w14:tint w14:val="1000"/>
+              </w14:srgbClr>
+            </w14:solidFill>
+          </w14:textFill>
+        </w:rPr>
+      </w:pPr>
+    </w:p>
+    <w:p>
+      <w:pPr>
+        <w:rPr>
+          <w:b/>
+          <w:color w:val="70AD47"/>
+          <w:spacing w:val="10"/>
+          <w14:glow w14:rad="38100">
+            <w14:schemeClr w14:val="accent1">
+              <w14:alpha w14:val="60000"/>
+            </w14:schemeClr>
+          </w14:glow>
+          <w14:textOutline w14:w="9525" w14:cap="flat" w14:cmpd="sng" w14:algn="ctr">
+            <w14:solidFill>
+              <w14:schemeClr w14:val="accent1"/>
+            </w14:solidFill>
+            <w14:prstDash w14:val="solid"/>
+            <w14:round/>
+          </w14:textOutline>
+          <w14:textFill>
+            <w14:solidFill>
+              <w14:srgbClr w14:val="70AD47">
+                <w14:tint w14:val="1000"/>
+              </w14:srgbClr>
+            </w14:solidFill>
+          </w14:textFill>
+        </w:rPr>
+      </w:pPr>
+    </w:p>
+    <w:p>
+      <w:pPr>
+        <w:rPr>
+          <w:b/>
+          <w:color w:val="70AD47"/>
+          <w:spacing w:val="10"/>
+          <w14:glow w14:rad="38100">
+            <w14:schemeClr w14:val="accent1">
+              <w14:alpha w14:val="60000"/>
+            </w14:schemeClr>
+          </w14:glow>
+          <w14:textOutline w14:w="9525" w14:cap="flat" w14:cmpd="sng" w14:algn="ctr">
+            <w14:solidFill>
+              <w14:schemeClr w14:val="accent1"/>
+            </w14:solidFill>
+            <w14:prstDash w14:val="solid"/>
+            <w14:round/>
+          </w14:textOutline>
+          <w14:textFill>
+            <w14:solidFill>
+              <w14:srgbClr w14:val="70AD47">
+                <w14:tint w14:val="1000"/>
+              </w14:srgbClr>
+            </w14:solidFill>
+          </w14:textFill>
+        </w:rPr>
+      </w:pPr>
+    </w:p>
+    <w:p>
+      <w:pPr>
+        <w:rPr>
+          <w:b/>
+          <w:color w:val="70AD47"/>
+          <w:spacing w:val="10"/>
+          <w14:glow w14:rad="38100">
+            <w14:schemeClr w14:val="accent1">
+              <w14:alpha w14:val="60000"/>
+            </w14:schemeClr>
+          </w14:glow>
+          <w14:textOutline w14:w="9525" w14:cap="flat" w14:cmpd="sng" w14:algn="ctr">
+            <w14:solidFill>
+              <w14:schemeClr w14:val="accent1"/>
+            </w14:solidFill>
+            <w14:prstDash w14:val="solid"/>
+            <w14:round/>
+          </w14:textOutline>
+          <w14:textFill>
+            <w14:solidFill>
+              <w14:srgbClr w14:val="70AD47">
+                <w14:tint w14:val="1000"/>
+              </w14:srgbClr>
+            </w14:solidFill>
+          </w14:textFill>
+        </w:rPr>
+      </w:pPr>
+    </w:p>
+    <w:p>
+      <w:pPr>
+        <w:rPr>
+          <w:b/>
+          <w:color w:val="70AD47"/>
+          <w:spacing w:val="10"/>
+          <w14:glow w14:rad="38100">
+            <w14:schemeClr w14:val="accent1">
+              <w14:alpha w14:val="60000"/>
+            </w14:schemeClr>
+          </w14:glow>
+          <w14:textOutline w14:w="9525" w14:cap="flat" w14:cmpd="sng" w14:algn="ctr">
+            <w14:solidFill>
+              <w14:schemeClr w14:val="accent1"/>
+            </w14:solidFill>
+            <w14:prstDash w14:val="solid"/>
+            <w14:round/>
+          </w14:textOutline>
+          <w14:textFill>
+            <w14:solidFill>
+              <w14:srgbClr w14:val="70AD47">
+                <w14:tint w14:val="1000"/>
+              </w14:srgbClr>
+            </w14:solidFill>
+          </w14:textFill>
+        </w:rPr>
+      </w:pPr>
+    </w:p>
+    <w:p>
+      <w:pPr>
+        <w:rPr>
+          <w:b/>
+          <w:color w:val="70AD47"/>
+          <w:spacing w:val="10"/>
+          <w14:glow w14:rad="38100">
+            <w14:schemeClr w14:val="accent1">
+              <w14:alpha w14:val="60000"/>
+            </w14:schemeClr>
+          </w14:glow>
+          <w14:textOutline w14:w="9525" w14:cap="flat" w14:cmpd="sng" w14:algn="ctr">
+            <w14:solidFill>
+              <w14:schemeClr w14:val="accent1"/>
+            </w14:solidFill>
+            <w14:prstDash w14:val="solid"/>
+            <w14:round/>
+          </w14:textOutline>
+          <w14:textFill>
+            <w14:solidFill>
+              <w14:srgbClr w14:val="70AD47">
+                <w14:tint w14:val="1000"/>
+              </w14:srgbClr>
+            </w14:solidFill>
+          </w14:textFill>
+        </w:rPr>
+      </w:pPr>
+    </w:p>
+    <w:p>
+      <w:pPr>
+        <w:rPr>
+          <w:b/>
+          <w:color w:val="70AD47"/>
+          <w:spacing w:val="10"/>
+          <w14:glow w14:rad="38100">
+            <w14:schemeClr w14:val="accent1">
+              <w14:alpha w14:val="60000"/>
+            </w14:schemeClr>
+          </w14:glow>
+          <w14:textOutline w14:w="9525" w14:cap="flat" w14:cmpd="sng" w14:algn="ctr">
+            <w14:solidFill>
+              <w14:schemeClr w14:val="accent1"/>
+            </w14:solidFill>
+            <w14:prstDash w14:val="solid"/>
+            <w14:round/>
+          </w14:textOutline>
+          <w14:textFill>
+            <w14:solidFill>
+              <w14:srgbClr w14:val="70AD47">
+                <w14:tint w14:val="1000"/>
+              </w14:srgbClr>
+            </w14:solidFill>
+          </w14:textFill>
+        </w:rPr>
+      </w:pPr>
+    </w:p>
+    <w:p>
+      <w:pPr>
+        <w:rPr>
+          <w:b/>
+          <w:color w:val="70AD47"/>
+          <w:spacing w:val="10"/>
+          <w14:glow w14:rad="38100">
+            <w14:schemeClr w14:val="accent1">
+              <w14:alpha w14:val="60000"/>
+            </w14:schemeClr>
+          </w14:glow>
+          <w14:textOutline w14:w="9525" w14:cap="flat" w14:cmpd="sng" w14:algn="ctr">
+            <w14:solidFill>
+              <w14:schemeClr w14:val="accent1"/>
+            </w14:solidFill>
+            <w14:prstDash w14:val="solid"/>
+            <w14:round/>
+          </w14:textOutline>
+          <w14:textFill>
+            <w14:solidFill>
+              <w14:srgbClr w14:val="70AD47">
+                <w14:tint w14:val="1000"/>
+              </w14:srgbClr>
+            </w14:solidFill>
+          </w14:textFill>
+        </w:rPr>
+      </w:pPr>
+    </w:p>
+    <w:p>
+      <w:pPr>
+        <w:rPr>
+          <w:b/>
+          <w:color w:val="70AD47"/>
+          <w:spacing w:val="10"/>
+          <w14:glow w14:rad="38100">
+            <w14:schemeClr w14:val="accent1">
+              <w14:alpha w14:val="60000"/>
+            </w14:schemeClr>
+          </w14:glow>
+          <w14:textOutline w14:w="9525" w14:cap="flat" w14:cmpd="sng" w14:algn="ctr">
+            <w14:solidFill>
+              <w14:schemeClr w14:val="accent1"/>
+            </w14:solidFill>
+            <w14:prstDash w14:val="solid"/>
+            <w14:round/>
+          </w14:textOutline>
+          <w14:textFill>
+            <w14:solidFill>
+              <w14:srgbClr w14:val="70AD47">
+                <w14:tint w14:val="1000"/>
+              </w14:srgbClr>
+            </w14:solidFill>
+          </w14:textFill>
+        </w:rPr>
+      </w:pPr>
+    </w:p>
+    <w:p>
+      <w:pPr>
+        <w:rPr>
+          <w:b/>
+          <w:color w:val="70AD47"/>
+          <w:spacing w:val="10"/>
+          <w14:glow w14:rad="38100">
+            <w14:schemeClr w14:val="accent1">
+              <w14:alpha w14:val="60000"/>
+            </w14:schemeClr>
+          </w14:glow>
+          <w14:textOutline w14:w="9525" w14:cap="flat" w14:cmpd="sng" w14:algn="ctr">
+            <w14:solidFill>
+              <w14:schemeClr w14:val="accent1"/>
+            </w14:solidFill>
+            <w14:prstDash w14:val="solid"/>
+            <w14:round/>
+          </w14:textOutline>
+          <w14:textFill>
+            <w14:solidFill>
+              <w14:srgbClr w14:val="70AD47">
+                <w14:tint w14:val="1000"/>
+              </w14:srgbClr>
+            </w14:solidFill>
+          </w14:textFill>
+        </w:rPr>
+      </w:pPr>
+      <w:r>
+        <w:rPr>
+          <w:b/>
+          <w:color w:val="70AD47"/>
+          <w:spacing w:val="10"/>
+          <w14:glow w14:rad="38100">
+            <w14:schemeClr w14:val="accent1">
+              <w14:alpha w14:val="60000"/>
+            </w14:schemeClr>
+          </w14:glow>
+          <w14:textOutline w14:w="9525" w14:cap="flat" w14:cmpd="sng" w14:algn="ctr">
+            <w14:solidFill>
+              <w14:schemeClr w14:val="accent1"/>
+            </w14:solidFill>
+            <w14:prstDash w14:val="solid"/>
+            <w14:round/>
+          </w14:textOutline>
+          <w14:textFill>
+            <w14:solidFill>
+              <w14:srgbClr w14:val="70AD47">
+                <w14:tint w14:val="1000"/>
+              </w14:srgbClr>
+            </w14:solidFill>
+          </w14:textFill>
+        </w:rPr>
+        <mc:AlternateContent>
+          <mc:Choice Requires="wpg">
+            <w:drawing>
+              <wp:anchor distT="0" distB="0" distL="114300" distR="114300" simplePos="0" relativeHeight="252740608" behindDoc="0" locked="0" layoutInCell="1" allowOverlap="1" wp14:anchorId="41117582" wp14:editId="5749E930">
+                <wp:simplePos x="0" y="0"/>
+                <wp:positionH relativeFrom="column">
+                  <wp:posOffset>3681845</wp:posOffset>
+                </wp:positionH>
+                <wp:positionV relativeFrom="paragraph">
+                  <wp:posOffset>2240544</wp:posOffset>
+                </wp:positionV>
+                <wp:extent cx="304800" cy="438785"/>
+                <wp:effectExtent l="19050" t="0" r="171450" b="75565"/>
+                <wp:wrapNone/>
+                <wp:docPr id="939" name="Group 939"/>
+                <wp:cNvGraphicFramePr/>
+                <a:graphic xmlns:a="http://schemas.openxmlformats.org/drawingml/2006/main">
+                  <a:graphicData uri="http://schemas.microsoft.com/office/word/2010/wordprocessingGroup">
+                    <wpg:wgp>
+                      <wpg:cNvGrpSpPr/>
+                      <wpg:grpSpPr>
+                        <a:xfrm>
+                          <a:off x="0" y="0"/>
+                          <a:ext cx="304800" cy="438785"/>
+                          <a:chOff x="-3984" y="7338"/>
+                          <a:chExt cx="304800" cy="438785"/>
+                        </a:xfrm>
+                      </wpg:grpSpPr>
+                      <wps:wsp>
+                        <wps:cNvPr id="940" name="Oval 940"/>
+                        <wps:cNvSpPr/>
+                        <wps:spPr>
+                          <a:xfrm>
+                            <a:off x="15688" y="70597"/>
+                            <a:ext cx="274320" cy="274320"/>
+                          </a:xfrm>
+                          <a:prstGeom prst="ellipse">
+                            <a:avLst/>
+                          </a:prstGeom>
+                          <a:solidFill>
+                            <a:srgbClr val="FF9224"/>
+                          </a:solidFill>
+                          <a:ln w="22225">
+                            <a:solidFill>
+                              <a:schemeClr val="tx1"/>
+                            </a:solidFill>
+                          </a:ln>
+                          <a:effectLst>
+                            <a:outerShdw blurRad="114300" dist="88900" dir="1860000" sx="87000" sy="87000" algn="ctr" rotWithShape="0">
+                              <a:srgbClr val="000000"/>
+                            </a:outerShdw>
+                          </a:effectLst>
+                        </wps:spPr>
+                        <wps:style>
+                          <a:lnRef idx="2">
+                            <a:schemeClr val="accent1">
+                              <a:shade val="50000"/>
+                            </a:schemeClr>
+                          </a:lnRef>
+                          <a:fillRef idx="1">
+                            <a:schemeClr val="accent1"/>
+                          </a:fillRef>
+                          <a:effectRef idx="0">
+                            <a:schemeClr val="accent1"/>
+                          </a:effectRef>
+                          <a:fontRef idx="minor">
+                            <a:schemeClr val="lt1"/>
+                          </a:fontRef>
+                        </wps:style>
+                        <wps:txbx>
+                          <w:txbxContent>
+                            <w:p>
+                              <w:pPr>
+                                <w:spacing w:after="0" w:line="240" w:lineRule="auto"/>
+                                <w:jc w:val="center"/>
+                                <w:rPr>
+                                  <w:b/>
+                                  <w:bCs/>
+                                  <w:sz w:val="56"/>
+                                  <w:szCs w:val="56"/>
+                                  <w14:shadow w14:blurRad="0" w14:dist="0" w14:dir="0" w14:sx="1000" w14:sy="1000" w14:kx="0" w14:ky="0" w14:algn="ctr">
+                                    <w14:schemeClr w14:val="tx1"/>
+                                  </w14:shadow>
+                                </w:rPr>
+                              </w:pPr>
+                            </w:p>
+                          </w:txbxContent>
+                        </wps:txbx>
+                        <wps:bodyPr rot="0" spcFirstLastPara="0" vertOverflow="overflow" horzOverflow="overflow" vert="horz" wrap="square" lIns="91440" tIns="45720" rIns="91440" bIns="45720" numCol="1" spcCol="0" rtlCol="0" fromWordArt="0" anchor="ctr" anchorCtr="0" forceAA="0" compatLnSpc="1">
+                          <a:prstTxWarp prst="textNoShape">
+                            <a:avLst/>
+                          </a:prstTxWarp>
+                          <a:noAutofit/>
+                        </wps:bodyPr>
+                      </wps:wsp>
+                      <wps:wsp>
+                        <wps:cNvPr id="941" name="Text Box 941"/>
+                        <wps:cNvSpPr txBox="1"/>
+                        <wps:spPr>
+                          <a:xfrm>
+                            <a:off x="-3984" y="7338"/>
+                            <a:ext cx="304800" cy="438785"/>
+                          </a:xfrm>
+                          <a:prstGeom prst="rect">
+                            <a:avLst/>
+                          </a:prstGeom>
+                          <a:noFill/>
+                          <a:ln w="6350">
+                            <a:noFill/>
+                          </a:ln>
+                        </wps:spPr>
+                        <wps:txbx>
+                          <w:txbxContent>
+                            <w:p>
+                              <w:pPr>
+                                <w:spacing w:after="0" w:line="240" w:lineRule="auto"/>
+                                <w:jc w:val="center"/>
+                                <w:rPr>
+                                  <w:b/>
+                                  <w:bCs/>
+                                  <w:sz w:val="36"/>
+                                  <w:szCs w:val="36"/>
+                                </w:rPr>
+                              </w:pPr>
+                              <w:r>
+                                <w:rPr>
+                                  <w:b/>
+                                  <w:bCs/>
+                                  <w:sz w:val="36"/>
+                                  <w:szCs w:val="36"/>
+                                </w:rPr>
+                                <w:t>4</w:t>
+                              </w:r>
+                            </w:p>
+                          </w:txbxContent>
+                        </wps:txbx>
+                        <wps:bodyPr rot="0" spcFirstLastPara="0" vertOverflow="overflow" horzOverflow="overflow" vert="horz" wrap="square" lIns="91440" tIns="45720" rIns="91440" bIns="45720" numCol="1" spcCol="0" rtlCol="0" fromWordArt="0" anchor="t" anchorCtr="0" forceAA="0" compatLnSpc="1">
+                          <a:prstTxWarp prst="textNoShape">
+                            <a:avLst/>
+                          </a:prstTxWarp>
+                          <a:noAutofit/>
+                        </wps:bodyPr>
+                      </wps:wsp>
+                    </wpg:wgp>
+                  </a:graphicData>
+                </a:graphic>
+                <wp14:sizeRelH relativeFrom="margin">
+                  <wp14:pctWidth>0</wp14:pctWidth>
+                </wp14:sizeRelH>
+                <wp14:sizeRelV relativeFrom="margin">
+                  <wp14:pctHeight>0</wp14:pctHeight>
+                </wp14:sizeRelV>
+              </wp:anchor>
+            </w:drawing>
+          </mc:Choice>
+          <mc:Fallback>
+            <w:pict>
+              <v:group w14:anchorId="41117582" id="Group 939" o:spid="_x0000_s1269" style="position:absolute;margin-left:289.9pt;margin-top:176.4pt;width:24pt;height:34.55pt;z-index:252740608;mso-width-relative:margin;mso-height-relative:margin" coordorigin="-3984,7338" coordsize="304800,438785" o:gfxdata="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">
+                <v:oval id="Oval 940" o:spid="_x0000_s1270" style="position:absolute;left:15688;top:70597;width:274320;height:274320;visibility:visible;mso-wrap-style:square;v-text-anchor:middle" o:gfxdata="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" fillcolor="#ff9224" strokecolor="black [3213]" strokeweight="1.75pt">
+                  <v:stroke joinstyle="miter"/>
+                  <v:shadow on="t" type="perspective" color="black" offset="2.11672mm,1.2719mm" matrix="57016f,,,57016f"/>
+                  <v:textbox>
+                    <w:txbxContent>
+                      <w:p>
+                        <w:pPr>
+                          <w:spacing w:after="0" w:line="240" w:lineRule="auto"/>
+                          <w:jc w:val="center"/>
+                          <w:rPr>
+                            <w:b/>
+                            <w:bCs/>
+                            <w:sz w:val="56"/>
+                            <w:szCs w:val="56"/>
+                            <w14:shadow w14:blurRad="0" w14:dist="0" w14:dir="0" w14:sx="1000" w14:sy="1000" w14:kx="0" w14:ky="0" w14:algn="ctr">
+                              <w14:schemeClr w14:val="tx1"/>
+                            </w14:shadow>
+                          </w:rPr>
+                        </w:pPr>
+                      </w:p>
+                    </w:txbxContent>
+                  </v:textbox>
+                </v:oval>
+                <v:shape id="Text Box 941" o:spid="_x0000_s1271" type="#_x0000_t202" style="position:absolute;left:-3984;top:7338;width:304800;height:438785;visibility:visible;mso-wrap-style:square;v-text-anchor:top" o:gfxdata="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" filled="f" stroked="f" strokeweight=".5pt">
+                  <v:textbox>
+                    <w:txbxContent>
+                      <w:p>
+                        <w:pPr>
+                          <w:spacing w:after="0" w:line="240" w:lineRule="auto"/>
+                          <w:jc w:val="center"/>
+                          <w:rPr>
+                            <w:b/>
+                            <w:bCs/>
+                            <w:sz w:val="36"/>
+                            <w:szCs w:val="36"/>
+                          </w:rPr>
+                        </w:pPr>
+                        <w:r>
+                          <w:rPr>
+                            <w:b/>
+                            <w:bCs/>
+                            <w:sz w:val="36"/>
+                            <w:szCs w:val="36"/>
+                          </w:rPr>
+                          <w:t>4</w:t>
+                        </w:r>
+                      </w:p>
+                    </w:txbxContent>
+                  </v:textbox>
+                </v:shape>
+              </v:group>
+            </w:pict>
+          </mc:Fallback>
+        </mc:AlternateContent>
+      </w:r>
+      <w:r>
+        <w:rPr>
+          <w:b/>
+          <w:color w:val="70AD47"/>
+          <w:spacing w:val="10"/>
+          <w14:glow w14:rad="38100">
+            <w14:schemeClr w14:val="accent1">
+              <w14:alpha w14:val="60000"/>
+            </w14:schemeClr>
+          </w14:glow>
+          <w14:textOutline w14:w="9525" w14:cap="flat" w14:cmpd="sng" w14:algn="ctr">
+            <w14:solidFill>
+              <w14:schemeClr w14:val="accent1"/>
+            </w14:solidFill>
+            <w14:prstDash w14:val="solid"/>
+            <w14:round/>
+          </w14:textOutline>
+          <w14:textFill>
+            <w14:solidFill>
+              <w14:srgbClr w14:val="70AD47">
+                <w14:tint w14:val="1000"/>
+              </w14:srgbClr>
+            </w14:solidFill>
+          </w14:textFill>
+        </w:rPr>
+        <w:drawing>
+          <wp:anchor distT="0" distB="0" distL="114300" distR="114300" simplePos="0" relativeHeight="252744704" behindDoc="0" locked="0" layoutInCell="1" allowOverlap="1" wp14:anchorId="783D9F17" wp14:editId="23AD7D74">
+            <wp:simplePos x="0" y="0"/>
+            <wp:positionH relativeFrom="margin">
+              <wp:posOffset>549910</wp:posOffset>
+            </wp:positionH>
+            <wp:positionV relativeFrom="paragraph">
+              <wp:posOffset>1007745</wp:posOffset>
+            </wp:positionV>
+            <wp:extent cx="535305" cy="327025"/>
+            <wp:effectExtent l="95250" t="0" r="93345" b="53975"/>
+            <wp:wrapNone/>
+            <wp:docPr id="949" name="Picture 949" descr="Shape, arrow&#10;&#10;Description automatically generated"/>
+            <wp:cNvGraphicFramePr>
+              <a:graphicFrameLocks xmlns:a="http://schemas.openxmlformats.org/drawingml/2006/main" noChangeAspect="1"/>
+            </wp:cNvGraphicFramePr>
+            <a:graphic xmlns:a="http://schemas.openxmlformats.org/drawingml/2006/main">
+              <a:graphicData uri="http://schemas.openxmlformats.org/drawingml/2006/picture">
+                <pic:pic xmlns:pic="http://schemas.openxmlformats.org/drawingml/2006/picture">
+                  <pic:nvPicPr>
+                    <pic:cNvPr id="1" name="Picture 1" descr="Shape, arrow&#10;&#10;Description automatically generated"/>
+                    <pic:cNvPicPr>
+                      <a:picLocks noChangeAspect="1" noChangeArrowheads="1"/>
+                    </pic:cNvPicPr>
+                  </pic:nvPicPr>
+                  <pic:blipFill>
+                    <a:blip r:embed="rId7" cstate="print">
+                      <a:extLst>
+                        <a:ext uri="{28A0092B-C50C-407E-A947-70E740481C1C}">
+                          <a14:useLocalDpi xmlns:a14="http://schemas.microsoft.com/office/drawing/2010/main" val="0"/>
+                        </a:ext>
+                      </a:extLst>
+                    </a:blip>
+                    <a:srcRect/>
+                    <a:stretch>
+                      <a:fillRect/>
+                    </a:stretch>
+                  </pic:blipFill>
+                  <pic:spPr bwMode="auto">
+                    <a:xfrm rot="891991" flipH="1">
+                      <a:off x="0" y="0"/>
+                      <a:ext cx="535305" cy="327025"/>
+                    </a:xfrm>
+                    <a:prstGeom prst="rect">
+                      <a:avLst/>
+                    </a:prstGeom>
+                    <a:noFill/>
+                    <a:ln>
+                      <a:noFill/>
+                    </a:ln>
+                    <a:effectLst>
+                      <a:outerShdw blurRad="50800" dist="38100" dir="21540000" sx="108000" sy="108000" algn="tr" rotWithShape="0">
+                        <a:prstClr val="black"/>
+                      </a:outerShdw>
+                    </a:effectLst>
+                  </pic:spPr>
+                </pic:pic>
+              </a:graphicData>
+            </a:graphic>
+            <wp14:sizeRelH relativeFrom="margin">
+              <wp14:pctWidth>0</wp14:pctWidth>
+            </wp14:sizeRelH>
+            <wp14:sizeRelV relativeFrom="margin">
+              <wp14:pctHeight>0</wp14:pctHeight>
+            </wp14:sizeRelV>
+          </wp:anchor>
+        </w:drawing>
+      </w:r>
+      <w:r>
+        <w:rPr>
+          <w:b/>
+          <w:color w:val="70AD47"/>
+          <w:spacing w:val="10"/>
+          <w14:glow w14:rad="38100">
+            <w14:schemeClr w14:val="accent1">
+              <w14:alpha w14:val="60000"/>
+            </w14:schemeClr>
+          </w14:glow>
+          <w14:textOutline w14:w="9525" w14:cap="flat" w14:cmpd="sng" w14:algn="ctr">
+            <w14:solidFill>
+              <w14:schemeClr w14:val="accent1"/>
+            </w14:solidFill>
+            <w14:prstDash w14:val="solid"/>
+            <w14:round/>
+          </w14:textOutline>
+          <w14:textFill>
+            <w14:solidFill>
+              <w14:srgbClr w14:val="70AD47">
+                <w14:tint w14:val="1000"/>
+              </w14:srgbClr>
+            </w14:solidFill>
+          </w14:textFill>
+        </w:rPr>
+        <mc:AlternateContent>
+          <mc:Choice Requires="wpg">
+            <w:drawing>
+              <wp:anchor distT="0" distB="0" distL="114300" distR="114300" simplePos="0" relativeHeight="252745728" behindDoc="0" locked="0" layoutInCell="1" allowOverlap="1" wp14:anchorId="67E3AB3F" wp14:editId="0C8D4C1C">
+                <wp:simplePos x="0" y="0"/>
+                <wp:positionH relativeFrom="column">
+                  <wp:posOffset>897554</wp:posOffset>
+                </wp:positionH>
+                <wp:positionV relativeFrom="paragraph">
+                  <wp:posOffset>937516</wp:posOffset>
+                </wp:positionV>
+                <wp:extent cx="304800" cy="438785"/>
+                <wp:effectExtent l="19050" t="0" r="171450" b="75565"/>
+                <wp:wrapNone/>
+                <wp:docPr id="946" name="Group 946"/>
+                <wp:cNvGraphicFramePr/>
+                <a:graphic xmlns:a="http://schemas.openxmlformats.org/drawingml/2006/main">
+                  <a:graphicData uri="http://schemas.microsoft.com/office/word/2010/wordprocessingGroup">
+                    <wpg:wgp>
+                      <wpg:cNvGrpSpPr/>
+                      <wpg:grpSpPr>
+                        <a:xfrm>
+                          <a:off x="0" y="0"/>
+                          <a:ext cx="304800" cy="438785"/>
+                          <a:chOff x="1954" y="7338"/>
+                          <a:chExt cx="304800" cy="438785"/>
+                        </a:xfrm>
+                      </wpg:grpSpPr>
+                      <wps:wsp>
+                        <wps:cNvPr id="947" name="Oval 947"/>
+                        <wps:cNvSpPr/>
+                        <wps:spPr>
+                          <a:xfrm>
+                            <a:off x="15688" y="70597"/>
+                            <a:ext cx="274320" cy="274320"/>
+                          </a:xfrm>
+                          <a:prstGeom prst="ellipse">
+                            <a:avLst/>
+                          </a:prstGeom>
+                          <a:solidFill>
+                            <a:srgbClr val="FF9224"/>
+                          </a:solidFill>
+                          <a:ln w="22225">
+                            <a:solidFill>
+                              <a:schemeClr val="tx1"/>
+                            </a:solidFill>
+                          </a:ln>
+                          <a:effectLst>
+                            <a:outerShdw blurRad="114300" dist="88900" dir="1860000" sx="87000" sy="87000" algn="ctr" rotWithShape="0">
+                              <a:srgbClr val="000000"/>
+                            </a:outerShdw>
+                          </a:effectLst>
+                        </wps:spPr>
+                        <wps:style>
+                          <a:lnRef idx="2">
+                            <a:schemeClr val="accent1">
+                              <a:shade val="50000"/>
+                            </a:schemeClr>
+                          </a:lnRef>
+                          <a:fillRef idx="1">
+                            <a:schemeClr val="accent1"/>
+                          </a:fillRef>
+                          <a:effectRef idx="0">
+                            <a:schemeClr val="accent1"/>
+                          </a:effectRef>
+                          <a:fontRef idx="minor">
+                            <a:schemeClr val="lt1"/>
+                          </a:fontRef>
+                        </wps:style>
+                        <wps:txbx>
+                          <w:txbxContent>
+                            <w:p>
+                              <w:pPr>
+                                <w:spacing w:after="0" w:line="240" w:lineRule="auto"/>
+                                <w:jc w:val="center"/>
+                                <w:rPr>
+                                  <w:b/>
+                                  <w:bCs/>
+                                  <w:sz w:val="56"/>
+                                  <w:szCs w:val="56"/>
+                                  <w14:shadow w14:blurRad="0" w14:dist="0" w14:dir="0" w14:sx="1000" w14:sy="1000" w14:kx="0" w14:ky="0" w14:algn="ctr">
+                                    <w14:schemeClr w14:val="tx1"/>
+                                  </w14:shadow>
+                                </w:rPr>
+                              </w:pPr>
+                            </w:p>
+                          </w:txbxContent>
+                        </wps:txbx>
+                        <wps:bodyPr rot="0" spcFirstLastPara="0" vertOverflow="overflow" horzOverflow="overflow" vert="horz" wrap="square" lIns="91440" tIns="45720" rIns="91440" bIns="45720" numCol="1" spcCol="0" rtlCol="0" fromWordArt="0" anchor="ctr" anchorCtr="0" forceAA="0" compatLnSpc="1">
+                          <a:prstTxWarp prst="textNoShape">
+                            <a:avLst/>
+                          </a:prstTxWarp>
+                          <a:noAutofit/>
+                        </wps:bodyPr>
+                      </wps:wsp>
+                      <wps:wsp>
+                        <wps:cNvPr id="948" name="Text Box 948"/>
+                        <wps:cNvSpPr txBox="1"/>
+                        <wps:spPr>
+                          <a:xfrm>
+                            <a:off x="1954" y="7338"/>
+                            <a:ext cx="304800" cy="438785"/>
+                          </a:xfrm>
+                          <a:prstGeom prst="rect">
+                            <a:avLst/>
+                          </a:prstGeom>
+                          <a:noFill/>
+                          <a:ln w="6350">
+                            <a:noFill/>
+                          </a:ln>
+                        </wps:spPr>
+                        <wps:txbx>
+                          <w:txbxContent>
+                            <w:p>
+                              <w:pPr>
+                                <w:spacing w:after="0" w:line="240" w:lineRule="auto"/>
+                                <w:jc w:val="center"/>
+                                <w:rPr>
+                                  <w:sz w:val="36"/>
+                                  <w:szCs w:val="36"/>
+                                </w:rPr>
+                              </w:pPr>
+                              <w:r>
+                                <w:rPr>
+                                  <w:b/>
+                                  <w:bCs/>
+                                  <w:sz w:val="36"/>
+                                  <w:szCs w:val="36"/>
+                                </w:rPr>
+                                <w:t>2</w:t>
+                              </w:r>
+                            </w:p>
+                          </w:txbxContent>
+                        </wps:txbx>
+                        <wps:bodyPr rot="0" spcFirstLastPara="0" vertOverflow="overflow" horzOverflow="overflow" vert="horz" wrap="square" lIns="91440" tIns="45720" rIns="91440" bIns="45720" numCol="1" spcCol="0" rtlCol="0" fromWordArt="0" anchor="t" anchorCtr="0" forceAA="0" compatLnSpc="1">
+                          <a:prstTxWarp prst="textNoShape">
+                            <a:avLst/>
+                          </a:prstTxWarp>
+                          <a:noAutofit/>
+                        </wps:bodyPr>
+                      </wps:wsp>
+                    </wpg:wgp>
+                  </a:graphicData>
+                </a:graphic>
+                <wp14:sizeRelH relativeFrom="margin">
+                  <wp14:pctWidth>0</wp14:pctWidth>
+                </wp14:sizeRelH>
+                <wp14:sizeRelV relativeFrom="margin">
+                  <wp14:pctHeight>0</wp14:pctHeight>
+                </wp14:sizeRelV>
+              </wp:anchor>
+            </w:drawing>
+          </mc:Choice>
+          <mc:Fallback>
+            <w:pict>
+              <v:group w14:anchorId="67E3AB3F" id="Group 946" o:spid="_x0000_s1272" style="position:absolute;margin-left:70.65pt;margin-top:73.8pt;width:24pt;height:34.55pt;z-index:252745728;mso-width-relative:margin;mso-height-relative:margin" coordorigin="1954,7338" coordsize="304800,438785" o:gfxdata="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">
+                <v:oval id="Oval 947" o:spid="_x0000_s1273" style="position:absolute;left:15688;top:70597;width:274320;height:274320;visibility:visible;mso-wrap-style:square;v-text-anchor:middle" o:gfxdata="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" fillcolor="#ff9224" strokecolor="black [3213]" strokeweight="1.75pt">
+                  <v:stroke joinstyle="miter"/>
+                  <v:shadow on="t" type="perspective" color="black" offset="2.11672mm,1.2719mm" matrix="57016f,,,57016f"/>
+                  <v:textbox>
+                    <w:txbxContent>
+                      <w:p>
+                        <w:pPr>
+                          <w:spacing w:after="0" w:line="240" w:lineRule="auto"/>
+                          <w:jc w:val="center"/>
+                          <w:rPr>
+                            <w:b/>
+                            <w:bCs/>
+                            <w:sz w:val="56"/>
+                            <w:szCs w:val="56"/>
+                            <w14:shadow w14:blurRad="0" w14:dist="0" w14:dir="0" w14:sx="1000" w14:sy="1000" w14:kx="0" w14:ky="0" w14:algn="ctr">
+                              <w14:schemeClr w14:val="tx1"/>
+                            </w14:shadow>
+                          </w:rPr>
+                        </w:pPr>
+                      </w:p>
+                    </w:txbxContent>
+                  </v:textbox>
+                </v:oval>
+                <v:shape id="Text Box 948" o:spid="_x0000_s1274" type="#_x0000_t202" style="position:absolute;left:1954;top:7338;width:304800;height:438785;visibility:visible;mso-wrap-style:square;v-text-anchor:top" o:gfxdata="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" filled="f" stroked="f" strokeweight=".5pt">
+                  <v:textbox>
+                    <w:txbxContent>
+                      <w:p>
+                        <w:pPr>
+                          <w:spacing w:after="0" w:line="240" w:lineRule="auto"/>
+                          <w:jc w:val="center"/>
+                          <w:rPr>
+                            <w:sz w:val="36"/>
+                            <w:szCs w:val="36"/>
+                          </w:rPr>
+                        </w:pPr>
+                        <w:r>
+                          <w:rPr>
+                            <w:b/>
+                            <w:bCs/>
+                            <w:sz w:val="36"/>
+                            <w:szCs w:val="36"/>
+                          </w:rPr>
+                          <w:t>2</w:t>
+                        </w:r>
+                      </w:p>
+                    </w:txbxContent>
+                  </v:textbox>
+                </v:shape>
+              </v:group>
+            </w:pict>
+          </mc:Fallback>
+        </mc:AlternateContent>
+      </w:r>
+      <w:r>
+        <w:rPr>
+          <w:b/>
+          <w:color w:val="70AD47"/>
+          <w:spacing w:val="10"/>
+          <w14:glow w14:rad="38100">
+            <w14:schemeClr w14:val="accent1">
+              <w14:alpha w14:val="60000"/>
+            </w14:schemeClr>
+          </w14:glow>
+          <w14:textOutline w14:w="9525" w14:cap="flat" w14:cmpd="sng" w14:algn="ctr">
+            <w14:solidFill>
+              <w14:schemeClr w14:val="accent1"/>
+            </w14:solidFill>
+            <w14:prstDash w14:val="solid"/>
+            <w14:round/>
+          </w14:textOutline>
+          <w14:textFill>
+            <w14:solidFill>
+              <w14:srgbClr w14:val="70AD47">
+                <w14:tint w14:val="1000"/>
+              </w14:srgbClr>
+            </w14:solidFill>
+          </w14:textFill>
+        </w:rPr>
+        <mc:AlternateContent>
+          <mc:Choice Requires="wpg">
+            <w:drawing>
+              <wp:anchor distT="0" distB="0" distL="114300" distR="114300" simplePos="0" relativeHeight="252731392" behindDoc="0" locked="0" layoutInCell="1" allowOverlap="1" wp14:anchorId="384AB2A7" wp14:editId="64EC580B">
+                <wp:simplePos x="0" y="0"/>
+                <wp:positionH relativeFrom="column">
+                  <wp:posOffset>540385</wp:posOffset>
+                </wp:positionH>
+                <wp:positionV relativeFrom="paragraph">
+                  <wp:posOffset>2839720</wp:posOffset>
+                </wp:positionV>
+                <wp:extent cx="304800" cy="438785"/>
+                <wp:effectExtent l="19050" t="0" r="171450" b="75565"/>
+                <wp:wrapNone/>
+                <wp:docPr id="930" name="Group 930"/>
+                <wp:cNvGraphicFramePr/>
+                <a:graphic xmlns:a="http://schemas.openxmlformats.org/drawingml/2006/main">
+                  <a:graphicData uri="http://schemas.microsoft.com/office/word/2010/wordprocessingGroup">
+                    <wpg:wgp>
+                      <wpg:cNvGrpSpPr/>
+                      <wpg:grpSpPr>
+                        <a:xfrm>
+                          <a:off x="0" y="0"/>
+                          <a:ext cx="304800" cy="438785"/>
+                          <a:chOff x="1954" y="7338"/>
+                          <a:chExt cx="304800" cy="438785"/>
+                        </a:xfrm>
+                      </wpg:grpSpPr>
+                      <wps:wsp>
+                        <wps:cNvPr id="931" name="Oval 931"/>
+                        <wps:cNvSpPr/>
+                        <wps:spPr>
+                          <a:xfrm>
+                            <a:off x="15688" y="70597"/>
+                            <a:ext cx="274320" cy="274320"/>
+                          </a:xfrm>
+                          <a:prstGeom prst="ellipse">
+                            <a:avLst/>
+                          </a:prstGeom>
+                          <a:solidFill>
+                            <a:srgbClr val="FF9224"/>
+                          </a:solidFill>
+                          <a:ln w="22225">
+                            <a:solidFill>
+                              <a:schemeClr val="tx1"/>
+                            </a:solidFill>
+                          </a:ln>
+                          <a:effectLst>
+                            <a:outerShdw blurRad="114300" dist="88900" dir="1860000" sx="87000" sy="87000" algn="ctr" rotWithShape="0">
+                              <a:srgbClr val="000000"/>
+                            </a:outerShdw>
+                          </a:effectLst>
+                        </wps:spPr>
+                        <wps:style>
+                          <a:lnRef idx="2">
+                            <a:schemeClr val="accent1">
+                              <a:shade val="50000"/>
+                            </a:schemeClr>
+                          </a:lnRef>
+                          <a:fillRef idx="1">
+                            <a:schemeClr val="accent1"/>
+                          </a:fillRef>
+                          <a:effectRef idx="0">
+                            <a:schemeClr val="accent1"/>
+                          </a:effectRef>
+                          <a:fontRef idx="minor">
+                            <a:schemeClr val="lt1"/>
+                          </a:fontRef>
+                        </wps:style>
+                        <wps:txbx>
+                          <w:txbxContent>
+                            <w:p>
+                              <w:pPr>
+                                <w:spacing w:after="0" w:line="240" w:lineRule="auto"/>
+                                <w:jc w:val="center"/>
+                                <w:rPr>
+                                  <w:b/>
+                                  <w:bCs/>
+                                  <w:sz w:val="56"/>
+                                  <w:szCs w:val="56"/>
+                                  <w14:shadow w14:blurRad="0" w14:dist="0" w14:dir="0" w14:sx="1000" w14:sy="1000" w14:kx="0" w14:ky="0" w14:algn="ctr">
+                                    <w14:schemeClr w14:val="tx1"/>
+                                  </w14:shadow>
+                                </w:rPr>
+                              </w:pPr>
+                            </w:p>
+                          </w:txbxContent>
+                        </wps:txbx>
+                        <wps:bodyPr rot="0" spcFirstLastPara="0" vertOverflow="overflow" horzOverflow="overflow" vert="horz" wrap="square" lIns="91440" tIns="45720" rIns="91440" bIns="45720" numCol="1" spcCol="0" rtlCol="0" fromWordArt="0" anchor="ctr" anchorCtr="0" forceAA="0" compatLnSpc="1">
+                          <a:prstTxWarp prst="textNoShape">
+                            <a:avLst/>
+                          </a:prstTxWarp>
+                          <a:noAutofit/>
+                        </wps:bodyPr>
+                      </wps:wsp>
+                      <wps:wsp>
+                        <wps:cNvPr id="932" name="Text Box 932"/>
+                        <wps:cNvSpPr txBox="1"/>
+                        <wps:spPr>
+                          <a:xfrm>
+                            <a:off x="1954" y="7338"/>
+                            <a:ext cx="304800" cy="438785"/>
+                          </a:xfrm>
+                          <a:prstGeom prst="rect">
+                            <a:avLst/>
+                          </a:prstGeom>
+                          <a:noFill/>
+                          <a:ln w="6350">
+                            <a:noFill/>
+                          </a:ln>
+                        </wps:spPr>
+                        <wps:txbx>
+                          <w:txbxContent>
+                            <w:p>
+                              <w:pPr>
+                                <w:spacing w:after="0" w:line="240" w:lineRule="auto"/>
+                                <w:jc w:val="center"/>
+                                <w:rPr>
+                                  <w:sz w:val="36"/>
+                                  <w:szCs w:val="36"/>
+                                </w:rPr>
+                              </w:pPr>
+                              <w:r>
+                                <w:rPr>
+                                  <w:b/>
+                                  <w:bCs/>
+                                  <w:sz w:val="36"/>
+                                  <w:szCs w:val="36"/>
+                                </w:rPr>
+                                <w:t>1</w:t>
+                              </w:r>
+                            </w:p>
+                          </w:txbxContent>
+                        </wps:txbx>
+                        <wps:bodyPr rot="0" spcFirstLastPara="0" vertOverflow="overflow" horzOverflow="overflow" vert="horz" wrap="square" lIns="91440" tIns="45720" rIns="91440" bIns="45720" numCol="1" spcCol="0" rtlCol="0" fromWordArt="0" anchor="t" anchorCtr="0" forceAA="0" compatLnSpc="1">
+                          <a:prstTxWarp prst="textNoShape">
+                            <a:avLst/>
+                          </a:prstTxWarp>
+                          <a:noAutofit/>
+                        </wps:bodyPr>
+                      </wps:wsp>
+                    </wpg:wgp>
+                  </a:graphicData>
+                </a:graphic>
+                <wp14:sizeRelH relativeFrom="margin">
+                  <wp14:pctWidth>0</wp14:pctWidth>
+                </wp14:sizeRelH>
+                <wp14:sizeRelV relativeFrom="margin">
+                  <wp14:pctHeight>0</wp14:pctHeight>
+                </wp14:sizeRelV>
+              </wp:anchor>
+            </w:drawing>
+          </mc:Choice>
+          <mc:Fallback>
+            <w:pict>
+              <v:group w14:anchorId="384AB2A7" id="Group 930" o:spid="_x0000_s1275" style="position:absolute;margin-left:42.55pt;margin-top:223.6pt;width:24pt;height:34.55pt;z-index:252731392;mso-width-relative:margin;mso-height-relative:margin" coordorigin="1954,7338" coordsize="304800,438785" o:gfxdata="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">
+                <v:oval id="Oval 931" o:spid="_x0000_s1276" style="position:absolute;left:15688;top:70597;width:274320;height:274320;visibility:visible;mso-wrap-style:square;v-text-anchor:middle" o:gfxdata="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" fillcolor="#ff9224" strokecolor="black [3213]" strokeweight="1.75pt">
+                  <v:stroke joinstyle="miter"/>
+                  <v:shadow on="t" type="perspective" color="black" offset="2.11672mm,1.2719mm" matrix="57016f,,,57016f"/>
+                  <v:textbox>
+                    <w:txbxContent>
+                      <w:p>
+                        <w:pPr>
+                          <w:spacing w:after="0" w:line="240" w:lineRule="auto"/>
+                          <w:jc w:val="center"/>
+                          <w:rPr>
+                            <w:b/>
+                            <w:bCs/>
+                            <w:sz w:val="56"/>
+                            <w:szCs w:val="56"/>
+                            <w14:shadow w14:blurRad="0" w14:dist="0" w14:dir="0" w14:sx="1000" w14:sy="1000" w14:kx="0" w14:ky="0" w14:algn="ctr">
+                              <w14:schemeClr w14:val="tx1"/>
+                            </w14:shadow>
+                          </w:rPr>
+                        </w:pPr>
+                      </w:p>
+                    </w:txbxContent>
+                  </v:textbox>
+                </v:oval>
+                <v:shape id="Text Box 932" o:spid="_x0000_s1277" type="#_x0000_t202" style="position:absolute;left:1954;top:7338;width:304800;height:438785;visibility:visible;mso-wrap-style:square;v-text-anchor:top" o:gfxdata="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" filled="f" stroked="f" strokeweight=".5pt">
+                  <v:textbox>
+                    <w:txbxContent>
+                      <w:p>
+                        <w:pPr>
+                          <w:spacing w:after="0" w:line="240" w:lineRule="auto"/>
+                          <w:jc w:val="center"/>
+                          <w:rPr>
+                            <w:sz w:val="36"/>
+                            <w:szCs w:val="36"/>
+                          </w:rPr>
+                        </w:pPr>
+                        <w:r>
+                          <w:rPr>
+                            <w:b/>
+                            <w:bCs/>
+                            <w:sz w:val="36"/>
+                            <w:szCs w:val="36"/>
+                          </w:rPr>
+                          <w:t>1</w:t>
+                        </w:r>
+                      </w:p>
+                    </w:txbxContent>
+                  </v:textbox>
+                </v:shape>
+              </v:group>
+            </w:pict>
+          </mc:Fallback>
+        </mc:AlternateContent>
+      </w:r>
+      <w:r>
+        <w:rPr>
+          <w:b/>
+          <w:color w:val="70AD47"/>
+          <w:spacing w:val="10"/>
+          <w14:glow w14:rad="38100">
+            <w14:schemeClr w14:val="accent1">
+              <w14:alpha w14:val="60000"/>
+            </w14:schemeClr>
+          </w14:glow>
+          <w14:textOutline w14:w="9525" w14:cap="flat" w14:cmpd="sng" w14:algn="ctr">
+            <w14:solidFill>
+              <w14:schemeClr w14:val="accent1"/>
+            </w14:solidFill>
+            <w14:prstDash w14:val="solid"/>
+            <w14:round/>
+          </w14:textOutline>
+          <w14:textFill>
+            <w14:solidFill>
+              <w14:srgbClr w14:val="70AD47">
+                <w14:tint w14:val="1000"/>
+              </w14:srgbClr>
+            </w14:solidFill>
+          </w14:textFill>
+        </w:rPr>
+        <w:drawing>
+          <wp:anchor distT="0" distB="0" distL="114300" distR="114300" simplePos="0" relativeHeight="252730368" behindDoc="0" locked="0" layoutInCell="1" allowOverlap="1" wp14:anchorId="76298814" wp14:editId="1CD9AF06">
+            <wp:simplePos x="0" y="0"/>
+            <wp:positionH relativeFrom="margin">
+              <wp:posOffset>193106</wp:posOffset>
+            </wp:positionH>
+            <wp:positionV relativeFrom="paragraph">
+              <wp:posOffset>2910593</wp:posOffset>
+            </wp:positionV>
+            <wp:extent cx="535305" cy="327025"/>
+            <wp:effectExtent l="95250" t="0" r="93345" b="53975"/>
+            <wp:wrapNone/>
+            <wp:docPr id="933" name="Picture 933" descr="Shape, arrow&#10;&#10;Description automatically generated"/>
+            <wp:cNvGraphicFramePr>
+              <a:graphicFrameLocks xmlns:a="http://schemas.openxmlformats.org/drawingml/2006/main" noChangeAspect="1"/>
+            </wp:cNvGraphicFramePr>
+            <a:graphic xmlns:a="http://schemas.openxmlformats.org/drawingml/2006/main">
+              <a:graphicData uri="http://schemas.openxmlformats.org/drawingml/2006/picture">
+                <pic:pic xmlns:pic="http://schemas.openxmlformats.org/drawingml/2006/picture">
+                  <pic:nvPicPr>
+                    <pic:cNvPr id="1" name="Picture 1" descr="Shape, arrow&#10;&#10;Description automatically generated"/>
+                    <pic:cNvPicPr>
+                      <a:picLocks noChangeAspect="1" noChangeArrowheads="1"/>
+                    </pic:cNvPicPr>
+                  </pic:nvPicPr>
+                  <pic:blipFill>
+                    <a:blip r:embed="rId7" cstate="print">
+                      <a:extLst>
+                        <a:ext uri="{28A0092B-C50C-407E-A947-70E740481C1C}">
+                          <a14:useLocalDpi xmlns:a14="http://schemas.microsoft.com/office/drawing/2010/main" val="0"/>
+                        </a:ext>
+                      </a:extLst>
+                    </a:blip>
+                    <a:srcRect/>
+                    <a:stretch>
+                      <a:fillRect/>
+                    </a:stretch>
+                  </pic:blipFill>
+                  <pic:spPr bwMode="auto">
+                    <a:xfrm rot="891991" flipH="1">
+                      <a:off x="0" y="0"/>
+                      <a:ext cx="535305" cy="327025"/>
+                    </a:xfrm>
+                    <a:prstGeom prst="rect">
+                      <a:avLst/>
+                    </a:prstGeom>
+                    <a:noFill/>
+                    <a:ln>
+                      <a:noFill/>
+                    </a:ln>
+                    <a:effectLst>
+                      <a:outerShdw blurRad="50800" dist="38100" dir="21540000" sx="108000" sy="108000" algn="tr" rotWithShape="0">
+                        <a:prstClr val="black"/>
+                      </a:outerShdw>
+                    </a:effectLst>
+                  </pic:spPr>
+                </pic:pic>
+              </a:graphicData>
+            </a:graphic>
+            <wp14:sizeRelH relativeFrom="margin">
+              <wp14:pctWidth>0</wp14:pctWidth>
+            </wp14:sizeRelH>
+            <wp14:sizeRelV relativeFrom="margin">
+              <wp14:pctHeight>0</wp14:pctHeight>
+            </wp14:sizeRelV>
+          </wp:anchor>
+        </w:drawing>
+      </w:r>
+      <w:r>
+        <w:rPr>
+          <w:b/>
+          <w:color w:val="70AD47"/>
+          <w:spacing w:val="10"/>
+          <w14:glow w14:rad="38100">
+            <w14:schemeClr w14:val="accent1">
+              <w14:alpha w14:val="60000"/>
+            </w14:schemeClr>
+          </w14:glow>
+          <w14:textOutline w14:w="9525" w14:cap="flat" w14:cmpd="sng" w14:algn="ctr">
+            <w14:solidFill>
+              <w14:schemeClr w14:val="accent1"/>
+            </w14:solidFill>
+            <w14:prstDash w14:val="solid"/>
+            <w14:round/>
+          </w14:textOutline>
+          <w14:textFill>
+            <w14:solidFill>
+              <w14:srgbClr w14:val="70AD47">
+                <w14:tint w14:val="1000"/>
+              </w14:srgbClr>
+            </w14:solidFill>
+          </w14:textFill>
+        </w:rPr>
+        <mc:AlternateContent>
+          <mc:Choice Requires="wpg">
+            <w:drawing>
+              <wp:anchor distT="0" distB="0" distL="114300" distR="114300" simplePos="0" relativeHeight="252742656" behindDoc="0" locked="0" layoutInCell="1" allowOverlap="1" wp14:anchorId="7ECC8F08" wp14:editId="15B9201F">
+                <wp:simplePos x="0" y="0"/>
+                <wp:positionH relativeFrom="column">
+                  <wp:posOffset>4662796</wp:posOffset>
+                </wp:positionH>
+                <wp:positionV relativeFrom="paragraph">
+                  <wp:posOffset>2240544</wp:posOffset>
+                </wp:positionV>
+                <wp:extent cx="304800" cy="438785"/>
+                <wp:effectExtent l="19050" t="0" r="171450" b="75565"/>
+                <wp:wrapNone/>
+                <wp:docPr id="943" name="Group 943"/>
+                <wp:cNvGraphicFramePr/>
+                <a:graphic xmlns:a="http://schemas.openxmlformats.org/drawingml/2006/main">
+                  <a:graphicData uri="http://schemas.microsoft.com/office/word/2010/wordprocessingGroup">
+                    <wpg:wgp>
+                      <wpg:cNvGrpSpPr/>
+                      <wpg:grpSpPr>
+                        <a:xfrm>
+                          <a:off x="0" y="0"/>
+                          <a:ext cx="304800" cy="438785"/>
+                          <a:chOff x="1954" y="7338"/>
+                          <a:chExt cx="304800" cy="438785"/>
+                        </a:xfrm>
+                      </wpg:grpSpPr>
+                      <wps:wsp>
+                        <wps:cNvPr id="944" name="Oval 944"/>
+                        <wps:cNvSpPr/>
+                        <wps:spPr>
+                          <a:xfrm>
+                            <a:off x="15688" y="70597"/>
+                            <a:ext cx="274320" cy="274320"/>
+                          </a:xfrm>
+                          <a:prstGeom prst="ellipse">
+                            <a:avLst/>
+                          </a:prstGeom>
+                          <a:solidFill>
+                            <a:srgbClr val="FF9224"/>
+                          </a:solidFill>
+                          <a:ln w="22225">
+                            <a:solidFill>
+                              <a:schemeClr val="tx1"/>
+                            </a:solidFill>
+                          </a:ln>
+                          <a:effectLst>
+                            <a:outerShdw blurRad="114300" dist="88900" dir="1860000" sx="87000" sy="87000" algn="ctr" rotWithShape="0">
+                              <a:srgbClr val="000000"/>
+                            </a:outerShdw>
+                          </a:effectLst>
+                        </wps:spPr>
+                        <wps:style>
+                          <a:lnRef idx="2">
+                            <a:schemeClr val="accent1">
+                              <a:shade val="50000"/>
+                            </a:schemeClr>
+                          </a:lnRef>
+                          <a:fillRef idx="1">
+                            <a:schemeClr val="accent1"/>
+                          </a:fillRef>
+                          <a:effectRef idx="0">
+                            <a:schemeClr val="accent1"/>
+                          </a:effectRef>
+                          <a:fontRef idx="minor">
+                            <a:schemeClr val="lt1"/>
+                          </a:fontRef>
+                        </wps:style>
+                        <wps:txbx>
+                          <w:txbxContent>
+                            <w:p>
+                              <w:pPr>
+                                <w:spacing w:after="0" w:line="240" w:lineRule="auto"/>
+                                <w:jc w:val="center"/>
+                                <w:rPr>
+                                  <w:b/>
+                                  <w:bCs/>
+                                  <w:sz w:val="56"/>
+                                  <w:szCs w:val="56"/>
+                                  <w14:shadow w14:blurRad="0" w14:dist="0" w14:dir="0" w14:sx="1000" w14:sy="1000" w14:kx="0" w14:ky="0" w14:algn="ctr">
+                                    <w14:schemeClr w14:val="tx1"/>
+                                  </w14:shadow>
+                                </w:rPr>
+                              </w:pPr>
+                            </w:p>
+                          </w:txbxContent>
+                        </wps:txbx>
+                        <wps:bodyPr rot="0" spcFirstLastPara="0" vertOverflow="overflow" horzOverflow="overflow" vert="horz" wrap="square" lIns="91440" tIns="45720" rIns="91440" bIns="45720" numCol="1" spcCol="0" rtlCol="0" fromWordArt="0" anchor="ctr" anchorCtr="0" forceAA="0" compatLnSpc="1">
+                          <a:prstTxWarp prst="textNoShape">
+                            <a:avLst/>
+                          </a:prstTxWarp>
+                          <a:noAutofit/>
+                        </wps:bodyPr>
+                      </wps:wsp>
+                      <wps:wsp>
+                        <wps:cNvPr id="945" name="Text Box 945"/>
+                        <wps:cNvSpPr txBox="1"/>
+                        <wps:spPr>
+                          <a:xfrm>
+                            <a:off x="1954" y="7338"/>
+                            <a:ext cx="304800" cy="438785"/>
+                          </a:xfrm>
+                          <a:prstGeom prst="rect">
+                            <a:avLst/>
+                          </a:prstGeom>
+                          <a:noFill/>
+                          <a:ln w="6350">
+                            <a:noFill/>
+                          </a:ln>
+                        </wps:spPr>
+                        <wps:txbx>
+                          <w:txbxContent>
+                            <w:p>
+                              <w:pPr>
+                                <w:spacing w:after="0" w:line="240" w:lineRule="auto"/>
+                                <w:jc w:val="center"/>
+                                <w:rPr>
+                                  <w:b/>
+                                  <w:bCs/>
+                                  <w:sz w:val="36"/>
+                                  <w:szCs w:val="36"/>
+                                </w:rPr>
+                              </w:pPr>
+                              <w:r>
+                                <w:rPr>
+                                  <w:b/>
+                                  <w:bCs/>
+                                  <w:sz w:val="36"/>
+                                  <w:szCs w:val="36"/>
+                                </w:rPr>
+                                <w:t>5</w:t>
+                              </w:r>
+                            </w:p>
+                          </w:txbxContent>
+                        </wps:txbx>
+                        <wps:bodyPr rot="0" spcFirstLastPara="0" vertOverflow="overflow" horzOverflow="overflow" vert="horz" wrap="square" lIns="91440" tIns="45720" rIns="91440" bIns="45720" numCol="1" spcCol="0" rtlCol="0" fromWordArt="0" anchor="t" anchorCtr="0" forceAA="0" compatLnSpc="1">
+                          <a:prstTxWarp prst="textNoShape">
+                            <a:avLst/>
+                          </a:prstTxWarp>
+                          <a:noAutofit/>
+                        </wps:bodyPr>
+                      </wps:wsp>
+                    </wpg:wgp>
+                  </a:graphicData>
+                </a:graphic>
+                <wp14:sizeRelH relativeFrom="margin">
+                  <wp14:pctWidth>0</wp14:pctWidth>
+                </wp14:sizeRelH>
+                <wp14:sizeRelV relativeFrom="margin">
+                  <wp14:pctHeight>0</wp14:pctHeight>
+                </wp14:sizeRelV>
+              </wp:anchor>
+            </w:drawing>
+          </mc:Choice>
+          <mc:Fallback>
+            <w:pict>
+              <v:group w14:anchorId="7ECC8F08" id="Group 943" o:spid="_x0000_s1278" style="position:absolute;margin-left:367.15pt;margin-top:176.4pt;width:24pt;height:34.55pt;z-index:252742656;mso-width-relative:margin;mso-height-relative:margin" coordorigin="1954,7338" coordsize="304800,438785" o:gfxdata="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">
+                <v:oval id="Oval 944" o:spid="_x0000_s1279" style="position:absolute;left:15688;top:70597;width:274320;height:274320;visibility:visible;mso-wrap-style:square;v-text-anchor:middle" o:gfxdata="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" fillcolor="#ff9224" strokecolor="black [3213]" strokeweight="1.75pt">
+                  <v:stroke joinstyle="miter"/>
+                  <v:shadow on="t" type="perspective" color="black" offset="2.11672mm,1.2719mm" matrix="57016f,,,57016f"/>
+                  <v:textbox>
+                    <w:txbxContent>
+                      <w:p>
+                        <w:pPr>
+                          <w:spacing w:after="0" w:line="240" w:lineRule="auto"/>
+                          <w:jc w:val="center"/>
+                          <w:rPr>
+                            <w:b/>
+                            <w:bCs/>
+                            <w:sz w:val="56"/>
+                            <w:szCs w:val="56"/>
+                            <w14:shadow w14:blurRad="0" w14:dist="0" w14:dir="0" w14:sx="1000" w14:sy="1000" w14:kx="0" w14:ky="0" w14:algn="ctr">
+                              <w14:schemeClr w14:val="tx1"/>
+                            </w14:shadow>
+                          </w:rPr>
+                        </w:pPr>
+                      </w:p>
+                    </w:txbxContent>
+                  </v:textbox>
+                </v:oval>
+                <v:shape id="Text Box 945" o:spid="_x0000_s1280" type="#_x0000_t202" style="position:absolute;left:1954;top:7338;width:304800;height:438785;visibility:visible;mso-wrap-style:square;v-text-anchor:top" o:gfxdata="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" filled="f" stroked="f" strokeweight=".5pt">
+                  <v:textbox>
+                    <w:txbxContent>
+                      <w:p>
+                        <w:pPr>
+                          <w:spacing w:after="0" w:line="240" w:lineRule="auto"/>
+                          <w:jc w:val="center"/>
+                          <w:rPr>
+                            <w:b/>
+                            <w:bCs/>
+                            <w:sz w:val="36"/>
+                            <w:szCs w:val="36"/>
+                          </w:rPr>
+                        </w:pPr>
+                        <w:r>
+                          <w:rPr>
+                            <w:b/>
+                            <w:bCs/>
+                            <w:sz w:val="36"/>
+                            <w:szCs w:val="36"/>
+                          </w:rPr>
+                          <w:t>5</w:t>
+                        </w:r>
+                      </w:p>
+                    </w:txbxContent>
+                  </v:textbox>
+                </v:shape>
+              </v:group>
+            </w:pict>
+          </mc:Fallback>
+        </mc:AlternateContent>
+      </w:r>
+      <w:r>
+        <w:rPr>
+          <w:noProof/>
+        </w:rPr>
+        <w:drawing>
+          <wp:anchor distT="0" distB="0" distL="114300" distR="114300" simplePos="0" relativeHeight="252737536" behindDoc="0" locked="0" layoutInCell="1" allowOverlap="1" wp14:anchorId="1271558C" wp14:editId="6BB25E6F">
+            <wp:simplePos x="0" y="0"/>
+            <wp:positionH relativeFrom="column">
+              <wp:posOffset>3609159</wp:posOffset>
+            </wp:positionH>
+            <wp:positionV relativeFrom="paragraph">
+              <wp:posOffset>1729418</wp:posOffset>
+            </wp:positionV>
+            <wp:extent cx="2106644" cy="950026"/>
+            <wp:effectExtent l="0" t="0" r="8255" b="2540"/>
+            <wp:wrapNone/>
+            <wp:docPr id="938" name="Picture 938" descr="Graphical user interface, text, application&#10;&#10;Description automatically generated"/>
+            <wp:cNvGraphicFramePr>
+              <a:graphicFrameLocks xmlns:a="http://schemas.openxmlformats.org/drawingml/2006/main" noChangeAspect="1"/>
+            </wp:cNvGraphicFramePr>
+            <a:graphic xmlns:a="http://schemas.openxmlformats.org/drawingml/2006/main">
+              <a:graphicData uri="http://schemas.openxmlformats.org/drawingml/2006/picture">
+                <pic:pic xmlns:pic="http://schemas.openxmlformats.org/drawingml/2006/picture">
+                  <pic:nvPicPr>
+                    <pic:cNvPr id="938" name="Picture 938" descr="Graphical user interface, text, application&#10;&#10;Description automatically generated"/>
+                    <pic:cNvPicPr/>
+                  </pic:nvPicPr>
+                  <pic:blipFill rotWithShape="1">
+                    <a:blip r:embed="rId25">
+                      <a:extLst>
+                        <a:ext uri="{28A0092B-C50C-407E-A947-70E740481C1C}">
+                          <a14:useLocalDpi xmlns:a14="http://schemas.microsoft.com/office/drawing/2010/main" val="0"/>
+                        </a:ext>
+                      </a:extLst>
+                    </a:blip>
+                    <a:srcRect l="1882" t="3989" r="2633" b="4751"/>
+                    <a:stretch/>
+                  </pic:blipFill>
+                  <pic:spPr bwMode="auto">
+                    <a:xfrm>
+                      <a:off x="0" y="0"/>
+                      <a:ext cx="2106644" cy="950026"/>
+                    </a:xfrm>
+                    <a:prstGeom prst="rect">
+                      <a:avLst/>
+                    </a:prstGeom>
+                    <a:ln>
+                      <a:noFill/>
+                    </a:ln>
+                    <a:extLst>
+                      <a:ext uri="{53640926-AAD7-44D8-BBD7-CCE9431645EC}">
+                        <a14:shadowObscured xmlns:a14="http://schemas.microsoft.com/office/drawing/2010/main"/>
+                      </a:ext>
+                    </a:extLst>
+                  </pic:spPr>
+                </pic:pic>
+              </a:graphicData>
+            </a:graphic>
+            <wp14:sizeRelH relativeFrom="margin">
+              <wp14:pctWidth>0</wp14:pctWidth>
+            </wp14:sizeRelH>
+            <wp14:sizeRelV relativeFrom="margin">
+              <wp14:pctHeight>0</wp14:pctHeight>
+            </wp14:sizeRelV>
+          </wp:anchor>
+        </w:drawing>
+      </w:r>
+      <w:r>
+        <w:rPr>
+          <w:b/>
+          <w:color w:val="70AD47"/>
+          <w:spacing w:val="10"/>
+          <w14:glow w14:rad="38100">
+            <w14:schemeClr w14:val="accent1">
+              <w14:alpha w14:val="60000"/>
+            </w14:schemeClr>
+          </w14:glow>
+          <w14:textOutline w14:w="9525" w14:cap="flat" w14:cmpd="sng" w14:algn="ctr">
+            <w14:solidFill>
+              <w14:schemeClr w14:val="accent1"/>
+            </w14:solidFill>
+            <w14:prstDash w14:val="solid"/>
+            <w14:round/>
+          </w14:textOutline>
+          <w14:textFill>
+            <w14:solidFill>
+              <w14:srgbClr w14:val="70AD47">
+                <w14:tint w14:val="1000"/>
+              </w14:srgbClr>
+            </w14:solidFill>
+          </w14:textFill>
+        </w:rPr>
+        <mc:AlternateContent>
+          <mc:Choice Requires="wpg">
+            <w:drawing>
+              <wp:anchor distT="0" distB="0" distL="114300" distR="114300" simplePos="0" relativeHeight="252736512" behindDoc="0" locked="0" layoutInCell="1" allowOverlap="1" wp14:anchorId="0B6DD427" wp14:editId="34DDCB13">
+                <wp:simplePos x="0" y="0"/>
+                <wp:positionH relativeFrom="column">
+                  <wp:posOffset>1116506</wp:posOffset>
+                </wp:positionH>
+                <wp:positionV relativeFrom="paragraph">
+                  <wp:posOffset>1552584</wp:posOffset>
+                </wp:positionV>
+                <wp:extent cx="304800" cy="438785"/>
+                <wp:effectExtent l="38100" t="0" r="171450" b="75565"/>
+                <wp:wrapNone/>
+                <wp:docPr id="934" name="Group 934"/>
+                <wp:cNvGraphicFramePr/>
+                <a:graphic xmlns:a="http://schemas.openxmlformats.org/drawingml/2006/main">
+                  <a:graphicData uri="http://schemas.microsoft.com/office/word/2010/wordprocessingGroup">
+                    <wpg:wgp>
+                      <wpg:cNvGrpSpPr/>
+                      <wpg:grpSpPr>
+                        <a:xfrm>
+                          <a:off x="0" y="0"/>
+                          <a:ext cx="304800" cy="438785"/>
+                          <a:chOff x="7892" y="7338"/>
+                          <a:chExt cx="304800" cy="438785"/>
+                        </a:xfrm>
+                      </wpg:grpSpPr>
+                      <wps:wsp>
+                        <wps:cNvPr id="935" name="Oval 935"/>
+                        <wps:cNvSpPr/>
+                        <wps:spPr>
+                          <a:xfrm>
+                            <a:off x="15688" y="70597"/>
+                            <a:ext cx="274320" cy="274320"/>
+                          </a:xfrm>
+                          <a:prstGeom prst="ellipse">
+                            <a:avLst/>
+                          </a:prstGeom>
+                          <a:solidFill>
+                            <a:srgbClr val="FF9224"/>
+                          </a:solidFill>
+                          <a:ln w="22225">
+                            <a:solidFill>
+                              <a:schemeClr val="tx1"/>
+                            </a:solidFill>
+                          </a:ln>
+                          <a:effectLst>
+                            <a:outerShdw blurRad="114300" dist="88900" dir="1860000" sx="87000" sy="87000" algn="ctr" rotWithShape="0">
+                              <a:srgbClr val="000000"/>
+                            </a:outerShdw>
+                          </a:effectLst>
+                        </wps:spPr>
+                        <wps:style>
+                          <a:lnRef idx="2">
+                            <a:schemeClr val="accent1">
+                              <a:shade val="50000"/>
+                            </a:schemeClr>
+                          </a:lnRef>
+                          <a:fillRef idx="1">
+                            <a:schemeClr val="accent1"/>
+                          </a:fillRef>
+                          <a:effectRef idx="0">
+                            <a:schemeClr val="accent1"/>
+                          </a:effectRef>
+                          <a:fontRef idx="minor">
+                            <a:schemeClr val="lt1"/>
+                          </a:fontRef>
+                        </wps:style>
+                        <wps:txbx>
+                          <w:txbxContent>
+                            <w:p>
+                              <w:pPr>
+                                <w:spacing w:after="0" w:line="240" w:lineRule="auto"/>
+                                <w:jc w:val="center"/>
+                                <w:rPr>
+                                  <w:b/>
+                                  <w:bCs/>
+                                  <w:sz w:val="56"/>
+                                  <w:szCs w:val="56"/>
+                                  <w14:shadow w14:blurRad="0" w14:dist="0" w14:dir="0" w14:sx="1000" w14:sy="1000" w14:kx="0" w14:ky="0" w14:algn="ctr">
+                                    <w14:schemeClr w14:val="tx1"/>
+                                  </w14:shadow>
+                                </w:rPr>
+                              </w:pPr>
+                            </w:p>
+                          </w:txbxContent>
+                        </wps:txbx>
+                        <wps:bodyPr rot="0" spcFirstLastPara="0" vertOverflow="overflow" horzOverflow="overflow" vert="horz" wrap="square" lIns="91440" tIns="45720" rIns="91440" bIns="45720" numCol="1" spcCol="0" rtlCol="0" fromWordArt="0" anchor="ctr" anchorCtr="0" forceAA="0" compatLnSpc="1">
+                          <a:prstTxWarp prst="textNoShape">
+                            <a:avLst/>
+                          </a:prstTxWarp>
+                          <a:noAutofit/>
+                        </wps:bodyPr>
+                      </wps:wsp>
+                      <wps:wsp>
+                        <wps:cNvPr id="936" name="Text Box 936"/>
+                        <wps:cNvSpPr txBox="1"/>
+                        <wps:spPr>
+                          <a:xfrm>
+                            <a:off x="7892" y="7338"/>
+                            <a:ext cx="304800" cy="438785"/>
+                          </a:xfrm>
+                          <a:prstGeom prst="rect">
+                            <a:avLst/>
+                          </a:prstGeom>
+                          <a:noFill/>
+                          <a:ln w="6350">
+                            <a:noFill/>
+                          </a:ln>
+                        </wps:spPr>
+                        <wps:txbx>
+                          <w:txbxContent>
+                            <w:p>
+                              <w:pPr>
+                                <w:spacing w:after="0" w:line="240" w:lineRule="auto"/>
+                                <w:jc w:val="center"/>
+                                <w:rPr>
+                                  <w:b/>
+                                  <w:bCs/>
+                                  <w:sz w:val="36"/>
+                                  <w:szCs w:val="36"/>
+                                </w:rPr>
+                              </w:pPr>
+                              <w:r>
+                                <w:rPr>
+                                  <w:b/>
+                                  <w:bCs/>
+                                  <w:sz w:val="36"/>
+                                  <w:szCs w:val="36"/>
+                                </w:rPr>
+                                <w:t>3</w:t>
+                              </w:r>
+                            </w:p>
+                          </w:txbxContent>
+                        </wps:txbx>
+                        <wps:bodyPr rot="0" spcFirstLastPara="0" vertOverflow="overflow" horzOverflow="overflow" vert="horz" wrap="square" lIns="91440" tIns="45720" rIns="91440" bIns="45720" numCol="1" spcCol="0" rtlCol="0" fromWordArt="0" anchor="t" anchorCtr="0" forceAA="0" compatLnSpc="1">
+                          <a:prstTxWarp prst="textNoShape">
+                            <a:avLst/>
+                          </a:prstTxWarp>
+                          <a:noAutofit/>
+                        </wps:bodyPr>
+                      </wps:wsp>
+                    </wpg:wgp>
+                  </a:graphicData>
+                </a:graphic>
+                <wp14:sizeRelH relativeFrom="margin">
+                  <wp14:pctWidth>0</wp14:pctWidth>
+                </wp14:sizeRelH>
+                <wp14:sizeRelV relativeFrom="margin">
+                  <wp14:pctHeight>0</wp14:pctHeight>
+                </wp14:sizeRelV>
+              </wp:anchor>
+            </w:drawing>
+          </mc:Choice>
+          <mc:Fallback>
+            <w:pict>
+              <v:group w14:anchorId="0B6DD427" id="Group 934" o:spid="_x0000_s1281" style="position:absolute;margin-left:87.9pt;margin-top:122.25pt;width:24pt;height:34.55pt;z-index:252736512;mso-width-relative:margin;mso-height-relative:margin" coordorigin="7892,7338" coordsize="304800,438785" o:gfxdata="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">
+                <v:oval id="Oval 935" o:spid="_x0000_s1282" style="position:absolute;left:15688;top:70597;width:274320;height:274320;visibility:visible;mso-wrap-style:square;v-text-anchor:middle" o:gfxdata="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" fillcolor="#ff9224" strokecolor="black [3213]" strokeweight="1.75pt">
+                  <v:stroke joinstyle="miter"/>
+                  <v:shadow on="t" type="perspective" color="black" offset="2.11672mm,1.2719mm" matrix="57016f,,,57016f"/>
+                  <v:textbox>
+                    <w:txbxContent>
+                      <w:p>
+                        <w:pPr>
+                          <w:spacing w:after="0" w:line="240" w:lineRule="auto"/>
+                          <w:jc w:val="center"/>
+                          <w:rPr>
+                            <w:b/>
+                            <w:bCs/>
+                            <w:sz w:val="56"/>
+                            <w:szCs w:val="56"/>
+                            <w14:shadow w14:blurRad="0" w14:dist="0" w14:dir="0" w14:sx="1000" w14:sy="1000" w14:kx="0" w14:ky="0" w14:algn="ctr">
+                              <w14:schemeClr w14:val="tx1"/>
+                            </w14:shadow>
+                          </w:rPr>
+                        </w:pPr>
+                      </w:p>
+                    </w:txbxContent>
+                  </v:textbox>
+                </v:oval>
+                <v:shape id="Text Box 936" o:spid="_x0000_s1283" type="#_x0000_t202" style="position:absolute;left:7892;top:7338;width:304800;height:438785;visibility:visible;mso-wrap-style:square;v-text-anchor:top" o:gfxdata="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" filled="f" stroked="f" strokeweight=".5pt">
+                  <v:textbox>
+                    <w:txbxContent>
+                      <w:p>
+                        <w:pPr>
+                          <w:spacing w:after="0" w:line="240" w:lineRule="auto"/>
+                          <w:jc w:val="center"/>
+                          <w:rPr>
+                            <w:b/>
+                            <w:bCs/>
+                            <w:sz w:val="36"/>
+                            <w:szCs w:val="36"/>
+                          </w:rPr>
+                        </w:pPr>
+                        <w:r>
+                          <w:rPr>
+                            <w:b/>
+                            <w:bCs/>
+                            <w:sz w:val="36"/>
+                            <w:szCs w:val="36"/>
+                          </w:rPr>
+                          <w:t>3</w:t>
+                        </w:r>
+                      </w:p>
+                    </w:txbxContent>
+                  </v:textbox>
+                </v:shape>
+              </v:group>
+            </w:pict>
+          </mc:Fallback>
+        </mc:AlternateContent>
+      </w:r>
+      <w:r>
+        <w:rPr>
+          <w:b/>
+          <w:color w:val="70AD47"/>
+          <w:spacing w:val="10"/>
+          <w14:glow w14:rad="38100">
+            <w14:schemeClr w14:val="accent1">
+              <w14:alpha w14:val="60000"/>
+            </w14:schemeClr>
+          </w14:glow>
+          <w14:textOutline w14:w="9525" w14:cap="flat" w14:cmpd="sng" w14:algn="ctr">
+            <w14:solidFill>
+              <w14:schemeClr w14:val="accent1"/>
+            </w14:solidFill>
+            <w14:prstDash w14:val="solid"/>
+            <w14:round/>
+          </w14:textOutline>
+          <w14:textFill>
+            <w14:solidFill>
+              <w14:srgbClr w14:val="70AD47">
+                <w14:tint w14:val="1000"/>
+              </w14:srgbClr>
+            </w14:solidFill>
+          </w14:textFill>
+        </w:rPr>
+        <w:drawing>
+          <wp:anchor distT="0" distB="0" distL="114300" distR="114300" simplePos="0" relativeHeight="252735488" behindDoc="0" locked="0" layoutInCell="1" allowOverlap="1" wp14:anchorId="4FE02B5A" wp14:editId="3BC47065">
+            <wp:simplePos x="0" y="0"/>
+            <wp:positionH relativeFrom="margin">
+              <wp:posOffset>792009</wp:posOffset>
+            </wp:positionH>
+            <wp:positionV relativeFrom="paragraph">
+              <wp:posOffset>1670405</wp:posOffset>
+            </wp:positionV>
+            <wp:extent cx="535305" cy="327025"/>
+            <wp:effectExtent l="57150" t="38100" r="93345" b="73025"/>
+            <wp:wrapNone/>
+            <wp:docPr id="937" name="Picture 937" descr="Shape, arrow&#10;&#10;Description automatically generated"/>
+            <wp:cNvGraphicFramePr>
+              <a:graphicFrameLocks xmlns:a="http://schemas.openxmlformats.org/drawingml/2006/main" noChangeAspect="1"/>
+            </wp:cNvGraphicFramePr>
+            <a:graphic xmlns:a="http://schemas.openxmlformats.org/drawingml/2006/main">
+              <a:graphicData uri="http://schemas.openxmlformats.org/drawingml/2006/picture">
+                <pic:pic xmlns:pic="http://schemas.openxmlformats.org/drawingml/2006/picture">
+                  <pic:nvPicPr>
+                    <pic:cNvPr id="1" name="Picture 1" descr="Shape, arrow&#10;&#10;Description automatically generated"/>
+                    <pic:cNvPicPr>
+                      <a:picLocks noChangeAspect="1" noChangeArrowheads="1"/>
+                    </pic:cNvPicPr>
+                  </pic:nvPicPr>
+                  <pic:blipFill>
+                    <a:blip r:embed="rId7" cstate="print">
+                      <a:extLst>
+                        <a:ext uri="{28A0092B-C50C-407E-A947-70E740481C1C}">
+                          <a14:useLocalDpi xmlns:a14="http://schemas.microsoft.com/office/drawing/2010/main" val="0"/>
+                        </a:ext>
+                      </a:extLst>
+                    </a:blip>
+                    <a:srcRect/>
+                    <a:stretch>
+                      <a:fillRect/>
+                    </a:stretch>
+                  </pic:blipFill>
+                  <pic:spPr bwMode="auto">
+                    <a:xfrm flipH="1">
+                      <a:off x="0" y="0"/>
+                      <a:ext cx="535305" cy="327025"/>
+                    </a:xfrm>
+                    <a:prstGeom prst="rect">
+                      <a:avLst/>
+                    </a:prstGeom>
+                    <a:noFill/>
+                    <a:ln>
+                      <a:noFill/>
+                    </a:ln>
+                    <a:effectLst>
+                      <a:outerShdw blurRad="50800" dist="38100" dir="21540000" sx="108000" sy="108000" algn="tr" rotWithShape="0">
+                        <a:prstClr val="black"/>
+                      </a:outerShdw>
+                    </a:effectLst>
+                  </pic:spPr>
+                </pic:pic>
+              </a:graphicData>
+            </a:graphic>
+            <wp14:sizeRelH relativeFrom="margin">
+              <wp14:pctWidth>0</wp14:pctWidth>
+            </wp14:sizeRelH>
+            <wp14:sizeRelV relativeFrom="margin">
+              <wp14:pctHeight>0</wp14:pctHeight>
+            </wp14:sizeRelV>
+          </wp:anchor>
+        </w:drawing>
+      </w:r>
+      <w:r>
+        <w:rPr>
+          <w:noProof/>
+        </w:rPr>
+        <w:drawing>
+          <wp:inline distT="0" distB="0" distL="0" distR="0" wp14:anchorId="31064D9B" wp14:editId="245426C8">
+            <wp:extent cx="9486900" cy="4443730"/>
+            <wp:effectExtent l="0" t="0" r="0" b="0"/>
+            <wp:docPr id="929" name="Picture 929" descr="Graphical user interface, application&#10;&#10;Description automatically generated"/>
+            <wp:cNvGraphicFramePr>
+              <a:graphicFrameLocks xmlns:a="http://schemas.openxmlformats.org/drawingml/2006/main" noChangeAspect="1"/>
+            </wp:cNvGraphicFramePr>
+            <a:graphic xmlns:a="http://schemas.openxmlformats.org/drawingml/2006/main">
+              <a:graphicData uri="http://schemas.openxmlformats.org/drawingml/2006/picture">
+                <pic:pic xmlns:pic="http://schemas.openxmlformats.org/drawingml/2006/picture">
+                  <pic:nvPicPr>
+                    <pic:cNvPr id="929" name="Picture 929" descr="Graphical user interface, application&#10;&#10;Description automatically generated"/>
+                    <pic:cNvPicPr/>
+                  </pic:nvPicPr>
+                  <pic:blipFill>
+                    <a:blip r:embed="rId26"/>
+                    <a:stretch>
+                      <a:fillRect/>
+                    </a:stretch>
+                  </pic:blipFill>
+                  <pic:spPr>
+                    <a:xfrm>
+                      <a:off x="0" y="0"/>
+                      <a:ext cx="9486900" cy="4443730"/>
                     </a:xfrm>
                     <a:prstGeom prst="rect">
                       <a:avLst/>

</xml_diff>

<commit_message>
Commit of Content/Resources/Images/Patient Placement 3.0/~WRL1034.tmp,Content/Resources/Images/Patient Placement 3.0/Images.docx
</commit_message>
<xml_diff>
--- a/Content/Resources/Images/Patient Placement 3.0/Images.docx
+++ b/Content/Resources/Images/Patient Placement 3.0/Images.docx
@@ -24274,7 +24274,7 @@
           </mc:Choice>
           <mc:Fallback>
             <w:pict>
-              <v:shapetype w14:anchorId="37154473" id="_x0000_t88" coordsize="21600,21600" o:spt="88" adj="1800,10800" path="m,qx10800@0l10800@2qy21600@11,10800@3l10800@1qy,21600e" filled="f">
+              <v:shapetype w14:anchorId="2B1A56F5" id="_x0000_t88" coordsize="21600,21600" o:spt="88" adj="1800,10800" path="m,qx10800@0l10800@2qy21600@11,10800@3l10800@1qy,21600e" filled="f">
                 <v:formulas>
                   <v:f eqn="val #0"/>
                   <v:f eqn="sum 21600 0 #0"/>
@@ -26988,6 +26988,117 @@
             </a:graphic>
           </wp:inline>
         </w:drawing>
+      </w:r>
+    </w:p>
+    <w:p>
+      <w:pPr>
+        <w:rPr>
+          <w:b/>
+          <w:color w:val="70AD47"/>
+          <w:spacing w:val="10"/>
+          <w14:glow w14:rad="38100">
+            <w14:schemeClr w14:val="accent1">
+              <w14:alpha w14:val="60000"/>
+            </w14:schemeClr>
+          </w14:glow>
+          <w14:textOutline w14:w="9525" w14:cap="flat" w14:cmpd="sng" w14:algn="ctr">
+            <w14:solidFill>
+              <w14:schemeClr w14:val="accent1"/>
+            </w14:solidFill>
+            <w14:prstDash w14:val="solid"/>
+            <w14:round/>
+          </w14:textOutline>
+          <w14:textFill>
+            <w14:solidFill>
+              <w14:srgbClr w14:val="70AD47">
+                <w14:tint w14:val="1000"/>
+              </w14:srgbClr>
+            </w14:solidFill>
+          </w14:textFill>
+        </w:rPr>
+      </w:pPr>
+    </w:p>
+    <w:p>
+      <w:pPr>
+        <w:rPr>
+          <w:b/>
+          <w:color w:val="70AD47"/>
+          <w:spacing w:val="10"/>
+          <w14:glow w14:rad="38100">
+            <w14:schemeClr w14:val="accent1">
+              <w14:alpha w14:val="60000"/>
+            </w14:schemeClr>
+          </w14:glow>
+          <w14:textOutline w14:w="9525" w14:cap="flat" w14:cmpd="sng" w14:algn="ctr">
+            <w14:solidFill>
+              <w14:schemeClr w14:val="accent1"/>
+            </w14:solidFill>
+            <w14:prstDash w14:val="solid"/>
+            <w14:round/>
+          </w14:textOutline>
+          <w14:textFill>
+            <w14:solidFill>
+              <w14:srgbClr w14:val="70AD47">
+                <w14:tint w14:val="1000"/>
+              </w14:srgbClr>
+            </w14:solidFill>
+          </w14:textFill>
+        </w:rPr>
+      </w:pPr>
+    </w:p>
+    <w:p>
+      <w:pPr>
+        <w:rPr>
+          <w:b/>
+          <w:color w:val="70AD47"/>
+          <w:spacing w:val="10"/>
+          <w14:glow w14:rad="38100">
+            <w14:schemeClr w14:val="accent1">
+              <w14:alpha w14:val="60000"/>
+            </w14:schemeClr>
+          </w14:glow>
+          <w14:textOutline w14:w="9525" w14:cap="flat" w14:cmpd="sng" w14:algn="ctr">
+            <w14:solidFill>
+              <w14:schemeClr w14:val="accent1"/>
+            </w14:solidFill>
+            <w14:prstDash w14:val="solid"/>
+            <w14:round/>
+          </w14:textOutline>
+          <w14:textFill>
+            <w14:solidFill>
+              <w14:srgbClr w14:val="70AD47">
+                <w14:tint w14:val="1000"/>
+              </w14:srgbClr>
+            </w14:solidFill>
+          </w14:textFill>
+        </w:rPr>
+      </w:pPr>
+      <w:r>
+        <w:rPr>
+          <w:b/>
+          <w:color w:val="70AD47"/>
+          <w:spacing w:val="10"/>
+          <w14:glow w14:rad="38100">
+            <w14:schemeClr w14:val="accent1">
+              <w14:alpha w14:val="60000"/>
+            </w14:schemeClr>
+          </w14:glow>
+          <w14:textOutline w14:w="9525" w14:cap="flat" w14:cmpd="sng" w14:algn="ctr">
+            <w14:solidFill>
+              <w14:schemeClr w14:val="accent1"/>
+            </w14:solidFill>
+            <w14:prstDash w14:val="solid"/>
+            <w14:round/>
+          </w14:textOutline>
+          <w14:textFill>
+            <w14:solidFill>
+              <w14:srgbClr w14:val="70AD47">
+                <w14:tint w14:val="1000"/>
+              </w14:srgbClr>
+            </w14:solidFill>
+          </w14:textFill>
+        </w:rPr>
+        <w:t xml:space="preserve">Cancel </w:t>
       </w:r>
     </w:p>
     <w:sectPr>

</xml_diff>

<commit_message>
Commit of Content/Patient Placement/3.0/Coordinating User/PH.htm,Content/Patient Placement/3.0/Coordinating User/Placement.htm,Content/Patient Placement/3.0/Coordinating User/Transport Boards.htm,Content/Patient Placement/3.0/Coordinating User/Transport.htm,Content/Resources/Images/Patient Placement 3.0/Coordinating User 01.PNG,Content/Resources/Images/Patient Placement 3.0/Coordinating User 02.PNG,Content/Resources/Images/Patient Placement 3.0/Coordinating User 03.PNG,Content/Resources/Images/Patient Placement 3.0/Coordinating User 04.PNG,Content/Resources/Images/Patient Placement 3.0/Images.docx,Project/TOCs/Master.fltoc,Content/Resources/Images/Patient Placement 3.0/Coordinating User.PNG,Content/Patient Placement/3.0/Coordinating User/Placement Boards.htm
</commit_message>
<xml_diff>
--- a/Content/Resources/Images/Patient Placement 3.0/Images.docx
+++ b/Content/Resources/Images/Patient Placement 3.0/Images.docx
@@ -23944,6 +23944,7 @@
       <w:r>
         <w:rPr>
           <w:b/>
+          <w:noProof/>
           <w:color w:val="70AD47"/>
           <w:spacing w:val="10"/>
           <w14:glow w14:rad="38100">
@@ -24176,6 +24177,7 @@
       <w:r>
         <w:rPr>
           <w:b/>
+          <w:noProof/>
           <w:color w:val="70AD47"/>
           <w:spacing w:val="10"/>
           <w14:glow w14:rad="38100">
@@ -24307,6 +24309,7 @@
       <w:r>
         <w:rPr>
           <w:b/>
+          <w:noProof/>
           <w:color w:val="70AD47"/>
           <w:spacing w:val="10"/>
           <w14:glow w14:rad="38100">
@@ -24543,6 +24546,7 @@
       <w:r>
         <w:rPr>
           <w:b/>
+          <w:noProof/>
           <w:color w:val="70AD47"/>
           <w:spacing w:val="10"/>
           <w14:glow w14:rad="38100">
@@ -24777,6 +24781,7 @@
       <w:r>
         <w:rPr>
           <w:b/>
+          <w:noProof/>
           <w:color w:val="70AD47"/>
           <w:spacing w:val="10"/>
           <w14:glow w14:rad="38100">
@@ -25011,6 +25016,7 @@
       <w:r>
         <w:rPr>
           <w:b/>
+          <w:noProof/>
           <w:color w:val="70AD47"/>
           <w:spacing w:val="10"/>
           <w14:glow w14:rad="38100">
@@ -25424,6 +25430,7 @@
       <w:r>
         <w:rPr>
           <w:b/>
+          <w:noProof/>
           <w:color w:val="70AD47"/>
           <w:spacing w:val="10"/>
           <w14:glow w14:rad="38100">
@@ -25662,6 +25669,7 @@
       <w:r>
         <w:rPr>
           <w:b/>
+          <w:noProof/>
           <w:color w:val="70AD47"/>
           <w:spacing w:val="10"/>
           <w14:glow w14:rad="38100">
@@ -25755,6 +25763,7 @@
       <w:r>
         <w:rPr>
           <w:b/>
+          <w:noProof/>
           <w:color w:val="70AD47"/>
           <w:spacing w:val="10"/>
           <w14:glow w14:rad="38100">
@@ -25989,6 +25998,7 @@
       <w:r>
         <w:rPr>
           <w:b/>
+          <w:noProof/>
           <w:color w:val="70AD47"/>
           <w:spacing w:val="10"/>
           <w14:glow w14:rad="38100">
@@ -26223,6 +26233,7 @@
       <w:r>
         <w:rPr>
           <w:b/>
+          <w:noProof/>
           <w:color w:val="70AD47"/>
           <w:spacing w:val="10"/>
           <w14:glow w14:rad="38100">
@@ -26316,6 +26327,7 @@
       <w:r>
         <w:rPr>
           <w:b/>
+          <w:noProof/>
           <w:color w:val="70AD47"/>
           <w:spacing w:val="10"/>
           <w14:glow w14:rad="38100">
@@ -26621,6 +26633,7 @@
       <w:r>
         <w:rPr>
           <w:b/>
+          <w:noProof/>
           <w:color w:val="70AD47"/>
           <w:spacing w:val="10"/>
           <w14:glow w14:rad="38100">
@@ -26859,6 +26872,7 @@
       <w:r>
         <w:rPr>
           <w:b/>
+          <w:noProof/>
           <w:color w:val="70AD47"/>
           <w:spacing w:val="10"/>
           <w14:glow w14:rad="38100">
@@ -27073,6 +27087,511 @@
           </w14:textFill>
         </w:rPr>
       </w:pPr>
+    </w:p>
+    <w:p>
+      <w:pPr>
+        <w:rPr>
+          <w:b/>
+          <w:color w:val="70AD47"/>
+          <w:spacing w:val="10"/>
+          <w14:glow w14:rad="38100">
+            <w14:schemeClr w14:val="accent1">
+              <w14:alpha w14:val="60000"/>
+            </w14:schemeClr>
+          </w14:glow>
+          <w14:textOutline w14:w="9525" w14:cap="flat" w14:cmpd="sng" w14:algn="ctr">
+            <w14:solidFill>
+              <w14:schemeClr w14:val="accent1"/>
+            </w14:solidFill>
+            <w14:prstDash w14:val="solid"/>
+            <w14:round/>
+          </w14:textOutline>
+          <w14:textFill>
+            <w14:solidFill>
+              <w14:srgbClr w14:val="70AD47">
+                <w14:tint w14:val="1000"/>
+              </w14:srgbClr>
+            </w14:solidFill>
+          </w14:textFill>
+        </w:rPr>
+      </w:pPr>
+    </w:p>
+    <w:p>
+      <w:pPr>
+        <w:rPr>
+          <w:b/>
+          <w:color w:val="70AD47"/>
+          <w:spacing w:val="10"/>
+          <w14:glow w14:rad="38100">
+            <w14:schemeClr w14:val="accent1">
+              <w14:alpha w14:val="60000"/>
+            </w14:schemeClr>
+          </w14:glow>
+          <w14:textOutline w14:w="9525" w14:cap="flat" w14:cmpd="sng" w14:algn="ctr">
+            <w14:solidFill>
+              <w14:schemeClr w14:val="accent1"/>
+            </w14:solidFill>
+            <w14:prstDash w14:val="solid"/>
+            <w14:round/>
+          </w14:textOutline>
+          <w14:textFill>
+            <w14:solidFill>
+              <w14:srgbClr w14:val="70AD47">
+                <w14:tint w14:val="1000"/>
+              </w14:srgbClr>
+            </w14:solidFill>
+          </w14:textFill>
+        </w:rPr>
+      </w:pPr>
+    </w:p>
+    <w:p>
+      <w:pPr>
+        <w:rPr>
+          <w:b/>
+          <w:color w:val="70AD47"/>
+          <w:spacing w:val="10"/>
+          <w14:glow w14:rad="38100">
+            <w14:schemeClr w14:val="accent1">
+              <w14:alpha w14:val="60000"/>
+            </w14:schemeClr>
+          </w14:glow>
+          <w14:textOutline w14:w="9525" w14:cap="flat" w14:cmpd="sng" w14:algn="ctr">
+            <w14:solidFill>
+              <w14:schemeClr w14:val="accent1"/>
+            </w14:solidFill>
+            <w14:prstDash w14:val="solid"/>
+            <w14:round/>
+          </w14:textOutline>
+          <w14:textFill>
+            <w14:solidFill>
+              <w14:srgbClr w14:val="70AD47">
+                <w14:tint w14:val="1000"/>
+              </w14:srgbClr>
+            </w14:solidFill>
+          </w14:textFill>
+        </w:rPr>
+      </w:pPr>
+    </w:p>
+    <w:p>
+      <w:pPr>
+        <w:rPr>
+          <w:b/>
+          <w:color w:val="70AD47"/>
+          <w:spacing w:val="10"/>
+          <w14:glow w14:rad="38100">
+            <w14:schemeClr w14:val="accent1">
+              <w14:alpha w14:val="60000"/>
+            </w14:schemeClr>
+          </w14:glow>
+          <w14:textOutline w14:w="9525" w14:cap="flat" w14:cmpd="sng" w14:algn="ctr">
+            <w14:solidFill>
+              <w14:schemeClr w14:val="accent1"/>
+            </w14:solidFill>
+            <w14:prstDash w14:val="solid"/>
+            <w14:round/>
+          </w14:textOutline>
+          <w14:textFill>
+            <w14:solidFill>
+              <w14:srgbClr w14:val="70AD47">
+                <w14:tint w14:val="1000"/>
+              </w14:srgbClr>
+            </w14:solidFill>
+          </w14:textFill>
+        </w:rPr>
+      </w:pPr>
+    </w:p>
+    <w:p>
+      <w:pPr>
+        <w:rPr>
+          <w:b/>
+          <w:color w:val="70AD47"/>
+          <w:spacing w:val="10"/>
+          <w14:glow w14:rad="38100">
+            <w14:schemeClr w14:val="accent1">
+              <w14:alpha w14:val="60000"/>
+            </w14:schemeClr>
+          </w14:glow>
+          <w14:textOutline w14:w="9525" w14:cap="flat" w14:cmpd="sng" w14:algn="ctr">
+            <w14:solidFill>
+              <w14:schemeClr w14:val="accent1"/>
+            </w14:solidFill>
+            <w14:prstDash w14:val="solid"/>
+            <w14:round/>
+          </w14:textOutline>
+          <w14:textFill>
+            <w14:solidFill>
+              <w14:srgbClr w14:val="70AD47">
+                <w14:tint w14:val="1000"/>
+              </w14:srgbClr>
+            </w14:solidFill>
+          </w14:textFill>
+        </w:rPr>
+      </w:pPr>
+    </w:p>
+    <w:p>
+      <w:pPr>
+        <w:rPr>
+          <w:b/>
+          <w:color w:val="70AD47"/>
+          <w:spacing w:val="10"/>
+          <w14:glow w14:rad="38100">
+            <w14:schemeClr w14:val="accent1">
+              <w14:alpha w14:val="60000"/>
+            </w14:schemeClr>
+          </w14:glow>
+          <w14:textOutline w14:w="9525" w14:cap="flat" w14:cmpd="sng" w14:algn="ctr">
+            <w14:solidFill>
+              <w14:schemeClr w14:val="accent1"/>
+            </w14:solidFill>
+            <w14:prstDash w14:val="solid"/>
+            <w14:round/>
+          </w14:textOutline>
+          <w14:textFill>
+            <w14:solidFill>
+              <w14:srgbClr w14:val="70AD47">
+                <w14:tint w14:val="1000"/>
+              </w14:srgbClr>
+            </w14:solidFill>
+          </w14:textFill>
+        </w:rPr>
+      </w:pPr>
+    </w:p>
+    <w:p>
+      <w:pPr>
+        <w:rPr>
+          <w:b/>
+          <w:color w:val="70AD47"/>
+          <w:spacing w:val="10"/>
+          <w14:glow w14:rad="38100">
+            <w14:schemeClr w14:val="accent1">
+              <w14:alpha w14:val="60000"/>
+            </w14:schemeClr>
+          </w14:glow>
+          <w14:textOutline w14:w="9525" w14:cap="flat" w14:cmpd="sng" w14:algn="ctr">
+            <w14:solidFill>
+              <w14:schemeClr w14:val="accent1"/>
+            </w14:solidFill>
+            <w14:prstDash w14:val="solid"/>
+            <w14:round/>
+          </w14:textOutline>
+          <w14:textFill>
+            <w14:solidFill>
+              <w14:srgbClr w14:val="70AD47">
+                <w14:tint w14:val="1000"/>
+              </w14:srgbClr>
+            </w14:solidFill>
+          </w14:textFill>
+        </w:rPr>
+      </w:pPr>
+      <w:r>
+        <w:rPr>
+          <w:b/>
+          <w:noProof/>
+          <w:color w:val="70AD47"/>
+          <w:spacing w:val="10"/>
+          <w14:glow w14:rad="38100">
+            <w14:schemeClr w14:val="accent1">
+              <w14:alpha w14:val="60000"/>
+            </w14:schemeClr>
+          </w14:glow>
+          <w14:textOutline w14:w="9525" w14:cap="flat" w14:cmpd="sng" w14:algn="ctr">
+            <w14:solidFill>
+              <w14:schemeClr w14:val="accent1"/>
+            </w14:solidFill>
+            <w14:prstDash w14:val="solid"/>
+            <w14:round/>
+          </w14:textOutline>
+          <w14:textFill>
+            <w14:solidFill>
+              <w14:srgbClr w14:val="70AD47">
+                <w14:tint w14:val="1000"/>
+              </w14:srgbClr>
+            </w14:solidFill>
+          </w14:textFill>
+        </w:rPr>
+        <w:drawing>
+          <wp:anchor distT="0" distB="0" distL="114300" distR="114300" simplePos="0" relativeHeight="252749824" behindDoc="0" locked="0" layoutInCell="1" allowOverlap="1" wp14:anchorId="7F9E77D1" wp14:editId="61BF6F81">
+            <wp:simplePos x="0" y="0"/>
+            <wp:positionH relativeFrom="margin">
+              <wp:posOffset>6885138</wp:posOffset>
+            </wp:positionH>
+            <wp:positionV relativeFrom="paragraph">
+              <wp:posOffset>457999</wp:posOffset>
+            </wp:positionV>
+            <wp:extent cx="792532" cy="481871"/>
+            <wp:effectExtent l="231775" t="0" r="201295" b="0"/>
+            <wp:wrapNone/>
+            <wp:docPr id="950" name="Picture 950" descr="Shape, arrow&#10;&#10;Description automatically generated"/>
+            <wp:cNvGraphicFramePr>
+              <a:graphicFrameLocks xmlns:a="http://schemas.openxmlformats.org/drawingml/2006/main" noChangeAspect="1"/>
+            </wp:cNvGraphicFramePr>
+            <a:graphic xmlns:a="http://schemas.openxmlformats.org/drawingml/2006/main">
+              <a:graphicData uri="http://schemas.openxmlformats.org/drawingml/2006/picture">
+                <pic:pic xmlns:pic="http://schemas.openxmlformats.org/drawingml/2006/picture">
+                  <pic:nvPicPr>
+                    <pic:cNvPr id="1" name="Picture 1" descr="Shape, arrow&#10;&#10;Description automatically generated"/>
+                    <pic:cNvPicPr>
+                      <a:picLocks noChangeAspect="1" noChangeArrowheads="1"/>
+                    </pic:cNvPicPr>
+                  </pic:nvPicPr>
+                  <pic:blipFill>
+                    <a:blip r:embed="rId7" cstate="print">
+                      <a:extLst>
+                        <a:ext uri="{28A0092B-C50C-407E-A947-70E740481C1C}">
+                          <a14:useLocalDpi xmlns:a14="http://schemas.microsoft.com/office/drawing/2010/main" val="0"/>
+                        </a:ext>
+                      </a:extLst>
+                    </a:blip>
+                    <a:srcRect/>
+                    <a:stretch>
+                      <a:fillRect/>
+                    </a:stretch>
+                  </pic:blipFill>
+                  <pic:spPr bwMode="auto">
+                    <a:xfrm rot="13543516" flipV="1">
+                      <a:off x="0" y="0"/>
+                      <a:ext cx="792532" cy="481871"/>
+                    </a:xfrm>
+                    <a:prstGeom prst="rect">
+                      <a:avLst/>
+                    </a:prstGeom>
+                    <a:noFill/>
+                    <a:ln>
+                      <a:noFill/>
+                    </a:ln>
+                    <a:effectLst>
+                      <a:outerShdw blurRad="50800" dist="38100" dir="21540000" sx="108000" sy="108000" algn="tr" rotWithShape="0">
+                        <a:prstClr val="black"/>
+                      </a:outerShdw>
+                    </a:effectLst>
+                  </pic:spPr>
+                </pic:pic>
+              </a:graphicData>
+            </a:graphic>
+            <wp14:sizeRelH relativeFrom="margin">
+              <wp14:pctWidth>0</wp14:pctWidth>
+            </wp14:sizeRelH>
+            <wp14:sizeRelV relativeFrom="margin">
+              <wp14:pctHeight>0</wp14:pctHeight>
+            </wp14:sizeRelV>
+          </wp:anchor>
+        </w:drawing>
+      </w:r>
+      <w:r>
+        <w:rPr>
+          <w:noProof/>
+        </w:rPr>
+        <mc:AlternateContent>
+          <mc:Choice Requires="wps">
+            <w:drawing>
+              <wp:anchor distT="0" distB="0" distL="114300" distR="114300" simplePos="0" relativeHeight="252747776" behindDoc="0" locked="0" layoutInCell="1" allowOverlap="1" wp14:anchorId="7AB43F90" wp14:editId="5987E985">
+                <wp:simplePos x="0" y="0"/>
+                <wp:positionH relativeFrom="margin">
+                  <wp:posOffset>6119688</wp:posOffset>
+                </wp:positionH>
+                <wp:positionV relativeFrom="paragraph">
+                  <wp:posOffset>24130</wp:posOffset>
+                </wp:positionV>
+                <wp:extent cx="1148301" cy="342900"/>
+                <wp:effectExtent l="76200" t="57150" r="147320" b="152400"/>
+                <wp:wrapNone/>
+                <wp:docPr id="921" name="Rectangle: Rounded Corners 921"/>
+                <wp:cNvGraphicFramePr/>
+                <a:graphic xmlns:a="http://schemas.openxmlformats.org/drawingml/2006/main">
+                  <a:graphicData uri="http://schemas.microsoft.com/office/word/2010/wordprocessingShape">
+                    <wps:wsp>
+                      <wps:cNvSpPr/>
+                      <wps:spPr>
+                        <a:xfrm>
+                          <a:off x="0" y="0"/>
+                          <a:ext cx="1148301" cy="342900"/>
+                        </a:xfrm>
+                        <a:prstGeom prst="roundRect">
+                          <a:avLst>
+                            <a:gd name="adj" fmla="val 10413"/>
+                          </a:avLst>
+                        </a:prstGeom>
+                        <a:noFill/>
+                        <a:ln w="50800">
+                          <a:solidFill>
+                            <a:srgbClr val="FF9224"/>
+                          </a:solidFill>
+                        </a:ln>
+                        <a:effectLst>
+                          <a:outerShdw blurRad="63500" dist="38100" dir="3480000" sx="101000" sy="101000" algn="tl" rotWithShape="0">
+                            <a:prstClr val="black"/>
+                          </a:outerShdw>
+                        </a:effectLst>
+                      </wps:spPr>
+                      <wps:style>
+                        <a:lnRef idx="2">
+                          <a:schemeClr val="accent1">
+                            <a:shade val="50000"/>
+                          </a:schemeClr>
+                        </a:lnRef>
+                        <a:fillRef idx="1">
+                          <a:schemeClr val="accent1"/>
+                        </a:fillRef>
+                        <a:effectRef idx="0">
+                          <a:schemeClr val="accent1"/>
+                        </a:effectRef>
+                        <a:fontRef idx="minor">
+                          <a:schemeClr val="lt1"/>
+                        </a:fontRef>
+                      </wps:style>
+                      <wps:bodyPr rot="0" spcFirstLastPara="0" vertOverflow="overflow" horzOverflow="overflow" vert="horz" wrap="square" lIns="91440" tIns="45720" rIns="91440" bIns="45720" numCol="1" spcCol="0" rtlCol="0" fromWordArt="0" anchor="ctr" anchorCtr="0" forceAA="0" compatLnSpc="1">
+                        <a:prstTxWarp prst="textNoShape">
+                          <a:avLst/>
+                        </a:prstTxWarp>
+                        <a:noAutofit/>
+                      </wps:bodyPr>
+                    </wps:wsp>
+                  </a:graphicData>
+                </a:graphic>
+                <wp14:sizeRelH relativeFrom="margin">
+                  <wp14:pctWidth>0</wp14:pctWidth>
+                </wp14:sizeRelH>
+                <wp14:sizeRelV relativeFrom="margin">
+                  <wp14:pctHeight>0</wp14:pctHeight>
+                </wp14:sizeRelV>
+              </wp:anchor>
+            </w:drawing>
+          </mc:Choice>
+          <mc:Fallback>
+            <w:pict>
+              <v:roundrect w14:anchorId="35B9D364" id="Rectangle: Rounded Corners 921" o:spid="_x0000_s1026" style="position:absolute;margin-left:481.85pt;margin-top:1.9pt;width:90.4pt;height:27pt;z-index:252747776;visibility:visible;mso-wrap-style:square;mso-width-percent:0;mso-height-percent:0;mso-wrap-distance-left:9pt;mso-wrap-distance-top:0;mso-wrap-distance-right:9pt;mso-wrap-distance-bottom:0;mso-position-horizontal:absolute;mso-position-horizontal-relative:margin;mso-position-vertical:absolute;mso-position-vertical-relative:text;mso-width-percent:0;mso-height-percent:0;mso-width-relative:margin;mso-height-relative:margin;v-text-anchor:middle" arcsize="6824f" o:gfxdata="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" filled="f" strokecolor="#ff9224" strokeweight="4pt">
+                <v:stroke joinstyle="miter"/>
+                <v:shadow on="t" type="perspective" color="black" origin="-.5,-.5" offset=".56083mm,.89753mm" matrix="66191f,,,66191f"/>
+                <w10:wrap anchorx="margin"/>
+              </v:roundrect>
+            </w:pict>
+          </mc:Fallback>
+        </mc:AlternateContent>
+      </w:r>
+      <w:r>
+        <w:rPr>
+          <w:noProof/>
+        </w:rPr>
+        <w:drawing>
+          <wp:inline distT="0" distB="0" distL="0" distR="0" wp14:anchorId="57C737B8" wp14:editId="400B3E26">
+            <wp:extent cx="9486900" cy="6090285"/>
+            <wp:effectExtent l="0" t="0" r="0" b="5715"/>
+            <wp:docPr id="954" name="Picture 954" descr="Graphical user interface, table&#10;&#10;Description automatically generated"/>
+            <wp:cNvGraphicFramePr>
+              <a:graphicFrameLocks xmlns:a="http://schemas.openxmlformats.org/drawingml/2006/main" noChangeAspect="1"/>
+            </wp:cNvGraphicFramePr>
+            <a:graphic xmlns:a="http://schemas.openxmlformats.org/drawingml/2006/main">
+              <a:graphicData uri="http://schemas.openxmlformats.org/drawingml/2006/picture">
+                <pic:pic xmlns:pic="http://schemas.openxmlformats.org/drawingml/2006/picture">
+                  <pic:nvPicPr>
+                    <pic:cNvPr id="954" name="Picture 954" descr="Graphical user interface, table&#10;&#10;Description automatically generated"/>
+                    <pic:cNvPicPr/>
+                  </pic:nvPicPr>
+                  <pic:blipFill>
+                    <a:blip r:embed="rId27"/>
+                    <a:stretch>
+                      <a:fillRect/>
+                    </a:stretch>
+                  </pic:blipFill>
+                  <pic:spPr>
+                    <a:xfrm>
+                      <a:off x="0" y="0"/>
+                      <a:ext cx="9486900" cy="6090285"/>
+                    </a:xfrm>
+                    <a:prstGeom prst="rect">
+                      <a:avLst/>
+                    </a:prstGeom>
+                  </pic:spPr>
+                </pic:pic>
+              </a:graphicData>
+            </a:graphic>
+          </wp:inline>
+        </w:drawing>
+      </w:r>
+    </w:p>
+    <w:p>
+      <w:pPr>
+        <w:rPr>
+          <w:b/>
+          <w:color w:val="70AD47"/>
+          <w:spacing w:val="10"/>
+          <w14:glow w14:rad="38100">
+            <w14:schemeClr w14:val="accent1">
+              <w14:alpha w14:val="60000"/>
+            </w14:schemeClr>
+          </w14:glow>
+          <w14:textOutline w14:w="9525" w14:cap="flat" w14:cmpd="sng" w14:algn="ctr">
+            <w14:solidFill>
+              <w14:schemeClr w14:val="accent1"/>
+            </w14:solidFill>
+            <w14:prstDash w14:val="solid"/>
+            <w14:round/>
+          </w14:textOutline>
+          <w14:textFill>
+            <w14:solidFill>
+              <w14:srgbClr w14:val="70AD47">
+                <w14:tint w14:val="1000"/>
+              </w14:srgbClr>
+            </w14:solidFill>
+          </w14:textFill>
+        </w:rPr>
+      </w:pPr>
+    </w:p>
+    <w:p>
+      <w:pPr>
+        <w:rPr>
+          <w:b/>
+          <w:color w:val="70AD47"/>
+          <w:spacing w:val="10"/>
+          <w14:glow w14:rad="38100">
+            <w14:schemeClr w14:val="accent1">
+              <w14:alpha w14:val="60000"/>
+            </w14:schemeClr>
+          </w14:glow>
+          <w14:textOutline w14:w="9525" w14:cap="flat" w14:cmpd="sng" w14:algn="ctr">
+            <w14:solidFill>
+              <w14:schemeClr w14:val="accent1"/>
+            </w14:solidFill>
+            <w14:prstDash w14:val="solid"/>
+            <w14:round/>
+          </w14:textOutline>
+          <w14:textFill>
+            <w14:solidFill>
+              <w14:srgbClr w14:val="70AD47">
+                <w14:tint w14:val="1000"/>
+              </w14:srgbClr>
+            </w14:solidFill>
+          </w14:textFill>
+        </w:rPr>
+      </w:pPr>
+    </w:p>
+    <w:p>
+      <w:pPr>
+        <w:rPr>
+          <w:b/>
+          <w:color w:val="70AD47"/>
+          <w:spacing w:val="10"/>
+          <w14:glow w14:rad="38100">
+            <w14:schemeClr w14:val="accent1">
+              <w14:alpha w14:val="60000"/>
+            </w14:schemeClr>
+          </w14:glow>
+          <w14:textOutline w14:w="9525" w14:cap="flat" w14:cmpd="sng" w14:algn="ctr">
+            <w14:solidFill>
+              <w14:schemeClr w14:val="accent1"/>
+            </w14:solidFill>
+            <w14:prstDash w14:val="solid"/>
+            <w14:round/>
+          </w14:textOutline>
+          <w14:textFill>
+            <w14:solidFill>
+              <w14:srgbClr w14:val="70AD47">
+                <w14:tint w14:val="1000"/>
+              </w14:srgbClr>
+            </w14:solidFill>
+          </w14:textFill>
+        </w:rPr>
+      </w:pPr>
       <w:r>
         <w:rPr>
           <w:b/>
@@ -27098,7 +27617,225 @@
             </w14:solidFill>
           </w14:textFill>
         </w:rPr>
-        <w:t xml:space="preserve">Cancel </w:t>
+        <w:drawing>
+          <wp:anchor distT="0" distB="0" distL="114300" distR="114300" simplePos="0" relativeHeight="252752896" behindDoc="0" locked="0" layoutInCell="1" allowOverlap="1" wp14:anchorId="6EC9634A" wp14:editId="4DAD39DD">
+            <wp:simplePos x="0" y="0"/>
+            <wp:positionH relativeFrom="margin">
+              <wp:posOffset>6172530</wp:posOffset>
+            </wp:positionH>
+            <wp:positionV relativeFrom="paragraph">
+              <wp:posOffset>529590</wp:posOffset>
+            </wp:positionV>
+            <wp:extent cx="789772" cy="445194"/>
+            <wp:effectExtent l="229235" t="0" r="144780" b="0"/>
+            <wp:wrapNone/>
+            <wp:docPr id="953" name="Picture 953" descr="Shape, arrow&#10;&#10;Description automatically generated"/>
+            <wp:cNvGraphicFramePr>
+              <a:graphicFrameLocks xmlns:a="http://schemas.openxmlformats.org/drawingml/2006/main" noChangeAspect="1"/>
+            </wp:cNvGraphicFramePr>
+            <a:graphic xmlns:a="http://schemas.openxmlformats.org/drawingml/2006/main">
+              <a:graphicData uri="http://schemas.openxmlformats.org/drawingml/2006/picture">
+                <pic:pic xmlns:pic="http://schemas.openxmlformats.org/drawingml/2006/picture">
+                  <pic:nvPicPr>
+                    <pic:cNvPr id="1" name="Picture 1" descr="Shape, arrow&#10;&#10;Description automatically generated"/>
+                    <pic:cNvPicPr>
+                      <a:picLocks noChangeAspect="1" noChangeArrowheads="1"/>
+                    </pic:cNvPicPr>
+                  </pic:nvPicPr>
+                  <pic:blipFill>
+                    <a:blip r:embed="rId7" cstate="print">
+                      <a:extLst>
+                        <a:ext uri="{28A0092B-C50C-407E-A947-70E740481C1C}">
+                          <a14:useLocalDpi xmlns:a14="http://schemas.microsoft.com/office/drawing/2010/main" val="0"/>
+                        </a:ext>
+                      </a:extLst>
+                    </a:blip>
+                    <a:srcRect/>
+                    <a:stretch>
+                      <a:fillRect/>
+                    </a:stretch>
+                  </pic:blipFill>
+                  <pic:spPr bwMode="auto">
+                    <a:xfrm rot="13543516" flipV="1">
+                      <a:off x="0" y="0"/>
+                      <a:ext cx="789772" cy="445194"/>
+                    </a:xfrm>
+                    <a:prstGeom prst="rect">
+                      <a:avLst/>
+                    </a:prstGeom>
+                    <a:noFill/>
+                    <a:ln>
+                      <a:noFill/>
+                    </a:ln>
+                    <a:effectLst>
+                      <a:outerShdw blurRad="50800" dist="38100" dir="21540000" sx="108000" sy="108000" algn="tr" rotWithShape="0">
+                        <a:prstClr val="black"/>
+                      </a:outerShdw>
+                    </a:effectLst>
+                  </pic:spPr>
+                </pic:pic>
+              </a:graphicData>
+            </a:graphic>
+            <wp14:sizeRelH relativeFrom="margin">
+              <wp14:pctWidth>0</wp14:pctWidth>
+            </wp14:sizeRelH>
+            <wp14:sizeRelV relativeFrom="margin">
+              <wp14:pctHeight>0</wp14:pctHeight>
+            </wp14:sizeRelV>
+          </wp:anchor>
+        </w:drawing>
+      </w:r>
+      <w:r>
+        <w:rPr>
+          <w:b/>
+          <w:color w:val="70AD47"/>
+          <w:spacing w:val="10"/>
+          <w14:glow w14:rad="38100">
+            <w14:schemeClr w14:val="accent1">
+              <w14:alpha w14:val="60000"/>
+            </w14:schemeClr>
+          </w14:glow>
+          <w14:textOutline w14:w="9525" w14:cap="flat" w14:cmpd="sng" w14:algn="ctr">
+            <w14:solidFill>
+              <w14:schemeClr w14:val="accent1"/>
+            </w14:solidFill>
+            <w14:prstDash w14:val="solid"/>
+            <w14:round/>
+          </w14:textOutline>
+          <w14:textFill>
+            <w14:solidFill>
+              <w14:srgbClr w14:val="70AD47">
+                <w14:tint w14:val="1000"/>
+              </w14:srgbClr>
+            </w14:solidFill>
+          </w14:textFill>
+        </w:rPr>
+        <mc:AlternateContent>
+          <mc:Choice Requires="wps">
+            <w:drawing>
+              <wp:anchor distT="0" distB="0" distL="114300" distR="114300" simplePos="0" relativeHeight="252751872" behindDoc="0" locked="0" layoutInCell="1" allowOverlap="1" wp14:anchorId="78B054C7" wp14:editId="69282CE5">
+                <wp:simplePos x="0" y="0"/>
+                <wp:positionH relativeFrom="margin">
+                  <wp:posOffset>5547512</wp:posOffset>
+                </wp:positionH>
+                <wp:positionV relativeFrom="paragraph">
+                  <wp:posOffset>4521</wp:posOffset>
+                </wp:positionV>
+                <wp:extent cx="626060" cy="342900"/>
+                <wp:effectExtent l="76200" t="57150" r="136525" b="152400"/>
+                <wp:wrapNone/>
+                <wp:docPr id="952" name="Rectangle: Rounded Corners 952"/>
+                <wp:cNvGraphicFramePr/>
+                <a:graphic xmlns:a="http://schemas.openxmlformats.org/drawingml/2006/main">
+                  <a:graphicData uri="http://schemas.microsoft.com/office/word/2010/wordprocessingShape">
+                    <wps:wsp>
+                      <wps:cNvSpPr/>
+                      <wps:spPr>
+                        <a:xfrm>
+                          <a:off x="0" y="0"/>
+                          <a:ext cx="626060" cy="342900"/>
+                        </a:xfrm>
+                        <a:prstGeom prst="roundRect">
+                          <a:avLst>
+                            <a:gd name="adj" fmla="val 10413"/>
+                          </a:avLst>
+                        </a:prstGeom>
+                        <a:noFill/>
+                        <a:ln w="50800">
+                          <a:solidFill>
+                            <a:srgbClr val="FF9224"/>
+                          </a:solidFill>
+                        </a:ln>
+                        <a:effectLst>
+                          <a:outerShdw blurRad="63500" dist="38100" dir="3480000" sx="101000" sy="101000" algn="tl" rotWithShape="0">
+                            <a:prstClr val="black"/>
+                          </a:outerShdw>
+                        </a:effectLst>
+                      </wps:spPr>
+                      <wps:style>
+                        <a:lnRef idx="2">
+                          <a:schemeClr val="accent1">
+                            <a:shade val="50000"/>
+                          </a:schemeClr>
+                        </a:lnRef>
+                        <a:fillRef idx="1">
+                          <a:schemeClr val="accent1"/>
+                        </a:fillRef>
+                        <a:effectRef idx="0">
+                          <a:schemeClr val="accent1"/>
+                        </a:effectRef>
+                        <a:fontRef idx="minor">
+                          <a:schemeClr val="lt1"/>
+                        </a:fontRef>
+                      </wps:style>
+                      <wps:bodyPr rot="0" spcFirstLastPara="0" vertOverflow="overflow" horzOverflow="overflow" vert="horz" wrap="square" lIns="91440" tIns="45720" rIns="91440" bIns="45720" numCol="1" spcCol="0" rtlCol="0" fromWordArt="0" anchor="ctr" anchorCtr="0" forceAA="0" compatLnSpc="1">
+                        <a:prstTxWarp prst="textNoShape">
+                          <a:avLst/>
+                        </a:prstTxWarp>
+                        <a:noAutofit/>
+                      </wps:bodyPr>
+                    </wps:wsp>
+                  </a:graphicData>
+                </a:graphic>
+                <wp14:sizeRelH relativeFrom="margin">
+                  <wp14:pctWidth>0</wp14:pctWidth>
+                </wp14:sizeRelH>
+                <wp14:sizeRelV relativeFrom="margin">
+                  <wp14:pctHeight>0</wp14:pctHeight>
+                </wp14:sizeRelV>
+              </wp:anchor>
+            </w:drawing>
+          </mc:Choice>
+          <mc:Fallback>
+            <w:pict>
+              <v:roundrect w14:anchorId="74BF849F" id="Rectangle: Rounded Corners 952" o:spid="_x0000_s1026" style="position:absolute;margin-left:436.8pt;margin-top:.35pt;width:49.3pt;height:27pt;z-index:252751872;visibility:visible;mso-wrap-style:square;mso-width-percent:0;mso-height-percent:0;mso-wrap-distance-left:9pt;mso-wrap-distance-top:0;mso-wrap-distance-right:9pt;mso-wrap-distance-bottom:0;mso-position-horizontal:absolute;mso-position-horizontal-relative:margin;mso-position-vertical:absolute;mso-position-vertical-relative:text;mso-width-percent:0;mso-height-percent:0;mso-width-relative:margin;mso-height-relative:margin;v-text-anchor:middle" arcsize="6824f" o:gfxdata="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" filled="f" strokecolor="#ff9224" strokeweight="4pt">
+                <v:stroke joinstyle="miter"/>
+                <v:shadow on="t" type="perspective" color="black" origin="-.5,-.5" offset=".56083mm,.89753mm" matrix="66191f,,,66191f"/>
+                <w10:wrap anchorx="margin"/>
+              </v:roundrect>
+            </w:pict>
+          </mc:Fallback>
+        </mc:AlternateContent>
+      </w:r>
+      <w:r>
+        <w:rPr>
+          <w:noProof/>
+        </w:rPr>
+        <w:drawing>
+          <wp:inline distT="0" distB="0" distL="0" distR="0" wp14:anchorId="3F30816C" wp14:editId="3F20A3DA">
+            <wp:extent cx="9486900" cy="6078855"/>
+            <wp:effectExtent l="0" t="0" r="0" b="0"/>
+            <wp:docPr id="951" name="Picture 951" descr="Table&#10;&#10;Description automatically generated"/>
+            <wp:cNvGraphicFramePr>
+              <a:graphicFrameLocks xmlns:a="http://schemas.openxmlformats.org/drawingml/2006/main" noChangeAspect="1"/>
+            </wp:cNvGraphicFramePr>
+            <a:graphic xmlns:a="http://schemas.openxmlformats.org/drawingml/2006/main">
+              <a:graphicData uri="http://schemas.openxmlformats.org/drawingml/2006/picture">
+                <pic:pic xmlns:pic="http://schemas.openxmlformats.org/drawingml/2006/picture">
+                  <pic:nvPicPr>
+                    <pic:cNvPr id="951" name="Picture 951" descr="Table&#10;&#10;Description automatically generated"/>
+                    <pic:cNvPicPr/>
+                  </pic:nvPicPr>
+                  <pic:blipFill>
+                    <a:blip r:embed="rId28"/>
+                    <a:stretch>
+                      <a:fillRect/>
+                    </a:stretch>
+                  </pic:blipFill>
+                  <pic:spPr>
+                    <a:xfrm>
+                      <a:off x="0" y="0"/>
+                      <a:ext cx="9486900" cy="6078855"/>
+                    </a:xfrm>
+                    <a:prstGeom prst="rect">
+                      <a:avLst/>
+                    </a:prstGeom>
+                  </pic:spPr>
+                </pic:pic>
+              </a:graphicData>
+            </a:graphic>
+          </wp:inline>
+        </w:drawing>
       </w:r>
     </w:p>
     <w:sectPr>

</xml_diff>